<commit_message>
Fix bug which does not add all relationships at neo4j script & update documentation.
</commit_message>
<xml_diff>
--- a/Doc/Projektstatusbericht_Aufgabe_1.docx
+++ b/Doc/Projektstatusbericht_Aufgabe_1.docx
@@ -1,6 +1,6 @@
 
 <file path=word/document.xml><?xml version="1.0" encoding="utf-8"?>
-<w:document xmlns:wpc="http://schemas.microsoft.com/office/word/2010/wordprocessingCanvas" xmlns:cx="http://schemas.microsoft.com/office/drawing/2014/chartex" xmlns:cx1="http://schemas.microsoft.com/office/drawing/2015/9/8/chartex" xmlns:mc="http://schemas.openxmlformats.org/markup-compatibility/2006" xmlns:o="urn:schemas-microsoft-com:office:office" xmlns:r="http://schemas.openxmlformats.org/officeDocument/2006/relationships" xmlns:m="http://schemas.openxmlformats.org/officeDocument/2006/math" xmlns:v="urn:schemas-microsoft-com:vml" xmlns:wp14="http://schemas.microsoft.com/office/word/2010/wordprocessingDrawing" xmlns:wp="http://schemas.openxmlformats.org/drawingml/2006/wordprocessingDrawing" xmlns:w10="urn:schemas-microsoft-com:office:word" xmlns:w="http://schemas.openxmlformats.org/wordprocessingml/2006/main" xmlns:w14="http://schemas.microsoft.com/office/word/2010/wordml" xmlns:w15="http://schemas.microsoft.com/office/word/2012/wordml" xmlns:w16se="http://schemas.microsoft.com/office/word/2015/wordml/symex" xmlns:wpg="http://schemas.microsoft.com/office/word/2010/wordprocessingGroup" xmlns:wpi="http://schemas.microsoft.com/office/word/2010/wordprocessingInk" xmlns:wne="http://schemas.microsoft.com/office/word/2006/wordml" xmlns:wps="http://schemas.microsoft.com/office/word/2010/wordprocessingShape" mc:Ignorable="w14 w15 w16se wp14">
+<w:document xmlns:wpc="http://schemas.microsoft.com/office/word/2010/wordprocessingCanvas" xmlns:cx="http://schemas.microsoft.com/office/drawing/2014/chartex" xmlns:cx1="http://schemas.microsoft.com/office/drawing/2015/9/8/chartex" xmlns:cx2="http://schemas.microsoft.com/office/drawing/2015/10/21/chartex" xmlns:mc="http://schemas.openxmlformats.org/markup-compatibility/2006" xmlns:o="urn:schemas-microsoft-com:office:office" xmlns:r="http://schemas.openxmlformats.org/officeDocument/2006/relationships" xmlns:m="http://schemas.openxmlformats.org/officeDocument/2006/math" xmlns:v="urn:schemas-microsoft-com:vml" xmlns:wp14="http://schemas.microsoft.com/office/word/2010/wordprocessingDrawing" xmlns:wp="http://schemas.openxmlformats.org/drawingml/2006/wordprocessingDrawing" xmlns:w10="urn:schemas-microsoft-com:office:word" xmlns:w="http://schemas.openxmlformats.org/wordprocessingml/2006/main" xmlns:w14="http://schemas.microsoft.com/office/word/2010/wordml" xmlns:w15="http://schemas.microsoft.com/office/word/2012/wordml" xmlns:w16se="http://schemas.microsoft.com/office/word/2015/wordml/symex" xmlns:wpg="http://schemas.microsoft.com/office/word/2010/wordprocessingGroup" xmlns:wpi="http://schemas.microsoft.com/office/word/2010/wordprocessingInk" xmlns:wne="http://schemas.microsoft.com/office/word/2006/wordml" xmlns:wps="http://schemas.microsoft.com/office/word/2010/wordprocessingShape" mc:Ignorable="w14 w15 w16se wp14">
   <w:body>
     <w:p>
       <w:pPr>
@@ -98,15 +98,7 @@
           </w:tcPr>
           <w:p>
             <w:r>
-              <w:t>WP-</w:t>
-            </w:r>
-            <w:proofErr w:type="spellStart"/>
-            <w:r>
-              <w:t>NoSQL</w:t>
-            </w:r>
-            <w:proofErr w:type="spellEnd"/>
-            <w:r>
-              <w:t xml:space="preserve"> &amp; Big Data</w:t>
+              <w:t>WP-NoSQL &amp; Big Data</w:t>
             </w:r>
           </w:p>
         </w:tc>
@@ -211,16 +203,7 @@
           <w:sz w:val="24"/>
           <w:szCs w:val="24"/>
         </w:rPr>
-        <w:t>Diese Struktur wird gewählt, da jede PLZ hier</w:t>
-      </w:r>
-      <w:bookmarkStart w:id="0" w:name="_GoBack"/>
-      <w:bookmarkEnd w:id="0"/>
-      <w:r>
-        <w:rPr>
-          <w:sz w:val="24"/>
-          <w:szCs w:val="24"/>
-        </w:rPr>
-        <w:t>bei eindeutig ist!</w:t>
+        <w:t>Diese Struktur wird gewählt, da jede PLZ hierbei eindeutig ist!</w:t>
       </w:r>
     </w:p>
     <w:p>
@@ -297,6 +280,291 @@
         </w:rPr>
         <w:t>gewisse Beziehungen der einzelnen Module bestehen!</w:t>
       </w:r>
+    </w:p>
+    <w:p>
+      <w:pPr>
+        <w:pStyle w:val="berschrift1"/>
+      </w:pPr>
+      <w:r>
+        <w:t>neo4j cipher anfragen</w:t>
+      </w:r>
+    </w:p>
+    <w:p>
+      <w:pPr>
+        <w:pStyle w:val="Listenabsatz"/>
+        <w:numPr>
+          <w:ilvl w:val="0"/>
+          <w:numId w:val="1"/>
+        </w:numPr>
+        <w:rPr>
+          <w:sz w:val="24"/>
+          <w:szCs w:val="24"/>
+        </w:rPr>
+      </w:pPr>
+      <w:r>
+        <w:rPr>
+          <w:sz w:val="24"/>
+          <w:szCs w:val="24"/>
+        </w:rPr>
+        <w:t>Lösche komplette DB</w:t>
+      </w:r>
+    </w:p>
+    <w:p>
+      <w:pPr>
+        <w:pStyle w:val="Listenabsatz"/>
+        <w:numPr>
+          <w:ilvl w:val="1"/>
+          <w:numId w:val="1"/>
+        </w:numPr>
+        <w:rPr>
+          <w:sz w:val="24"/>
+          <w:szCs w:val="24"/>
+        </w:rPr>
+      </w:pPr>
+      <w:r>
+        <w:rPr>
+          <w:sz w:val="24"/>
+          <w:szCs w:val="24"/>
+        </w:rPr>
+        <w:t>MATCH (n) DETACH DELETE n</w:t>
+      </w:r>
+    </w:p>
+    <w:p>
+      <w:pPr>
+        <w:pStyle w:val="Listenabsatz"/>
+        <w:numPr>
+          <w:ilvl w:val="0"/>
+          <w:numId w:val="1"/>
+        </w:numPr>
+        <w:rPr>
+          <w:sz w:val="24"/>
+          <w:szCs w:val="24"/>
+        </w:rPr>
+      </w:pPr>
+      <w:r>
+        <w:rPr>
+          <w:sz w:val="24"/>
+          <w:szCs w:val="24"/>
+        </w:rPr>
+        <w:t xml:space="preserve">Zeige alle </w:t>
+      </w:r>
+      <w:proofErr w:type="spellStart"/>
+      <w:r>
+        <w:rPr>
+          <w:sz w:val="24"/>
+          <w:szCs w:val="24"/>
+        </w:rPr>
+        <w:t>Vorraussetzungen</w:t>
+      </w:r>
+      <w:proofErr w:type="spellEnd"/>
+      <w:r>
+        <w:rPr>
+          <w:sz w:val="24"/>
+          <w:szCs w:val="24"/>
+        </w:rPr>
+        <w:t xml:space="preserve"> vom Modul </w:t>
+      </w:r>
+      <w:proofErr w:type="spellStart"/>
+      <w:r>
+        <w:rPr>
+          <w:sz w:val="24"/>
+          <w:szCs w:val="24"/>
+        </w:rPr>
+        <w:t>AI</w:t>
+      </w:r>
+      <w:proofErr w:type="spellEnd"/>
+    </w:p>
+    <w:p>
+      <w:pPr>
+        <w:pStyle w:val="Listenabsatz"/>
+        <w:numPr>
+          <w:ilvl w:val="1"/>
+          <w:numId w:val="1"/>
+        </w:numPr>
+        <w:rPr>
+          <w:rStyle w:val="code"/>
+          <w:sz w:val="24"/>
+          <w:szCs w:val="24"/>
+        </w:rPr>
+      </w:pPr>
+      <w:proofErr w:type="spellStart"/>
+      <w:r>
+        <w:rPr>
+          <w:rStyle w:val="code"/>
+          <w:sz w:val="22"/>
+          <w:szCs w:val="22"/>
+        </w:rPr>
+        <w:t>match</w:t>
+      </w:r>
+      <w:proofErr w:type="spellEnd"/>
+      <w:r>
+        <w:rPr>
+          <w:rStyle w:val="code"/>
+          <w:sz w:val="22"/>
+          <w:szCs w:val="22"/>
+        </w:rPr>
+        <w:t xml:space="preserve"> (n {</w:t>
+      </w:r>
+      <w:proofErr w:type="spellStart"/>
+      <w:r>
+        <w:rPr>
+          <w:rStyle w:val="code"/>
+          <w:sz w:val="22"/>
+          <w:szCs w:val="22"/>
+        </w:rPr>
+        <w:t>name</w:t>
+      </w:r>
+      <w:proofErr w:type="spellEnd"/>
+      <w:r>
+        <w:rPr>
+          <w:rStyle w:val="code"/>
+          <w:sz w:val="22"/>
+          <w:szCs w:val="22"/>
+        </w:rPr>
+        <w:t>:'AI'</w:t>
+      </w:r>
+      <w:proofErr w:type="gramStart"/>
+      <w:r>
+        <w:rPr>
+          <w:rStyle w:val="code"/>
+          <w:sz w:val="22"/>
+          <w:szCs w:val="22"/>
+        </w:rPr>
+        <w:t>})--</w:t>
+      </w:r>
+      <w:proofErr w:type="gramEnd"/>
+      <w:r>
+        <w:rPr>
+          <w:rStyle w:val="code"/>
+          <w:sz w:val="22"/>
+          <w:szCs w:val="22"/>
+        </w:rPr>
+        <w:t xml:space="preserve">&gt;(x) </w:t>
+      </w:r>
+      <w:proofErr w:type="spellStart"/>
+      <w:r>
+        <w:rPr>
+          <w:rStyle w:val="code"/>
+          <w:sz w:val="22"/>
+          <w:szCs w:val="22"/>
+        </w:rPr>
+        <w:t>return</w:t>
+      </w:r>
+      <w:proofErr w:type="spellEnd"/>
+      <w:r>
+        <w:rPr>
+          <w:rStyle w:val="code"/>
+          <w:sz w:val="22"/>
+          <w:szCs w:val="22"/>
+        </w:rPr>
+        <w:t xml:space="preserve"> n--&gt;x</w:t>
+      </w:r>
+    </w:p>
+    <w:p>
+      <w:pPr>
+        <w:pStyle w:val="Listenabsatz"/>
+        <w:numPr>
+          <w:ilvl w:val="0"/>
+          <w:numId w:val="1"/>
+        </w:numPr>
+        <w:rPr>
+          <w:rStyle w:val="code"/>
+          <w:sz w:val="24"/>
+          <w:szCs w:val="24"/>
+        </w:rPr>
+      </w:pPr>
+      <w:r>
+        <w:rPr>
+          <w:rStyle w:val="code"/>
+          <w:sz w:val="22"/>
+          <w:szCs w:val="22"/>
+        </w:rPr>
+        <w:t>Anfrage 1 von Aufgabe 5</w:t>
+      </w:r>
+    </w:p>
+    <w:p>
+      <w:pPr>
+        <w:pStyle w:val="Listenabsatz"/>
+        <w:numPr>
+          <w:ilvl w:val="1"/>
+          <w:numId w:val="1"/>
+        </w:numPr>
+        <w:rPr>
+          <w:sz w:val="24"/>
+          <w:szCs w:val="24"/>
+        </w:rPr>
+      </w:pPr>
+      <w:proofErr w:type="spellStart"/>
+      <w:r>
+        <w:rPr>
+          <w:sz w:val="24"/>
+          <w:szCs w:val="24"/>
+        </w:rPr>
+        <w:t>match</w:t>
+      </w:r>
+      <w:proofErr w:type="spellEnd"/>
+      <w:r>
+        <w:rPr>
+          <w:sz w:val="24"/>
+          <w:szCs w:val="24"/>
+        </w:rPr>
+        <w:t xml:space="preserve"> (n {name:'WP-2'</w:t>
+      </w:r>
+      <w:proofErr w:type="gramStart"/>
+      <w:r>
+        <w:rPr>
+          <w:sz w:val="24"/>
+          <w:szCs w:val="24"/>
+        </w:rPr>
+        <w:t>})--</w:t>
+      </w:r>
+      <w:proofErr w:type="gramEnd"/>
+      <w:r>
+        <w:rPr>
+          <w:sz w:val="24"/>
+          <w:szCs w:val="24"/>
+        </w:rPr>
+        <w:t xml:space="preserve">&gt;(x) </w:t>
+      </w:r>
+      <w:proofErr w:type="spellStart"/>
+      <w:r>
+        <w:rPr>
+          <w:sz w:val="24"/>
+          <w:szCs w:val="24"/>
+        </w:rPr>
+        <w:t>return</w:t>
+      </w:r>
+      <w:proofErr w:type="spellEnd"/>
+      <w:r>
+        <w:rPr>
+          <w:sz w:val="24"/>
+          <w:szCs w:val="24"/>
+        </w:rPr>
+        <w:t xml:space="preserve"> n--&gt;x</w:t>
+      </w:r>
+    </w:p>
+    <w:p>
+      <w:pPr>
+        <w:pStyle w:val="Listenabsatz"/>
+        <w:numPr>
+          <w:ilvl w:val="0"/>
+          <w:numId w:val="1"/>
+        </w:numPr>
+        <w:rPr>
+          <w:sz w:val="24"/>
+          <w:szCs w:val="24"/>
+        </w:rPr>
+      </w:pPr>
+      <w:bookmarkStart w:id="0" w:name="_GoBack"/>
+      <w:bookmarkEnd w:id="0"/>
+    </w:p>
+    <w:p>
+      <w:pPr>
+        <w:rPr>
+          <w:sz w:val="24"/>
+          <w:szCs w:val="24"/>
+        </w:rPr>
+      </w:pPr>
     </w:p>
     <w:p>
       <w:pPr>
@@ -435,7 +703,10 @@
           </w:tcPr>
           <w:p>
             <w:r>
-              <w:t>0%</w:t>
+              <w:t>100</w:t>
+            </w:r>
+            <w:r>
+              <w:t>%</w:t>
             </w:r>
           </w:p>
         </w:tc>
@@ -512,6 +783,7 @@
         <w:pStyle w:val="berschrift1"/>
       </w:pPr>
       <w:r>
+        <w:lastRenderedPageBreak/>
         <w:t>Historie der Risiken und Probleme</w:t>
       </w:r>
     </w:p>
@@ -635,7 +907,6 @@
         <w:pStyle w:val="berschrift1"/>
       </w:pPr>
       <w:r>
-        <w:lastRenderedPageBreak/>
         <w:t>Schlussfolgerungen/Empfehlungen</w:t>
       </w:r>
     </w:p>
@@ -656,8 +927,8 @@
         <w:tblLook w:val="04A0" w:firstRow="1" w:lastRow="0" w:firstColumn="1" w:lastColumn="0" w:noHBand="0" w:noVBand="1"/>
       </w:tblPr>
       <w:tblGrid>
-        <w:gridCol w:w="4856"/>
-        <w:gridCol w:w="4891"/>
+        <w:gridCol w:w="4778"/>
+        <w:gridCol w:w="4969"/>
       </w:tblGrid>
       <w:tr>
         <w:trPr>
@@ -708,6 +979,28 @@
           <w:p>
             <w:r>
               <w:t>http://neo4j.com/developer/guide-data-modeling/</w:t>
+            </w:r>
+          </w:p>
+        </w:tc>
+      </w:tr>
+      <w:tr>
+        <w:tc>
+          <w:tcPr>
+            <w:tcW w:w="2491" w:type="pct"/>
+          </w:tcPr>
+          <w:p>
+            <w:r>
+              <w:t>Neo4j</w:t>
+            </w:r>
+          </w:p>
+        </w:tc>
+        <w:tc>
+          <w:tcPr>
+            <w:tcW w:w="2509" w:type="pct"/>
+          </w:tcPr>
+          <w:p>
+            <w:r>
+              <w:t>http://www.remwebdevelopment.com/blog/sql/some-basic-and-useful-cypher-queries-for-neo4j-201.html</w:t>
             </w:r>
           </w:p>
         </w:tc>
@@ -742,7 +1035,7 @@
 </file>
 
 <file path=word/endnotes.xml><?xml version="1.0" encoding="utf-8"?>
-<w:endnotes xmlns:wpc="http://schemas.microsoft.com/office/word/2010/wordprocessingCanvas" xmlns:cx="http://schemas.microsoft.com/office/drawing/2014/chartex" xmlns:cx1="http://schemas.microsoft.com/office/drawing/2015/9/8/chartex" xmlns:mc="http://schemas.openxmlformats.org/markup-compatibility/2006" xmlns:o="urn:schemas-microsoft-com:office:office" xmlns:r="http://schemas.openxmlformats.org/officeDocument/2006/relationships" xmlns:m="http://schemas.openxmlformats.org/officeDocument/2006/math" xmlns:v="urn:schemas-microsoft-com:vml" xmlns:wp14="http://schemas.microsoft.com/office/word/2010/wordprocessingDrawing" xmlns:wp="http://schemas.openxmlformats.org/drawingml/2006/wordprocessingDrawing" xmlns:w10="urn:schemas-microsoft-com:office:word" xmlns:w="http://schemas.openxmlformats.org/wordprocessingml/2006/main" xmlns:w14="http://schemas.microsoft.com/office/word/2010/wordml" xmlns:w15="http://schemas.microsoft.com/office/word/2012/wordml" xmlns:w16se="http://schemas.microsoft.com/office/word/2015/wordml/symex" xmlns:wpg="http://schemas.microsoft.com/office/word/2010/wordprocessingGroup" xmlns:wpi="http://schemas.microsoft.com/office/word/2010/wordprocessingInk" xmlns:wne="http://schemas.microsoft.com/office/word/2006/wordml" xmlns:wps="http://schemas.microsoft.com/office/word/2010/wordprocessingShape" mc:Ignorable="w14 w15 w16se wp14">
+<w:endnotes xmlns:wpc="http://schemas.microsoft.com/office/word/2010/wordprocessingCanvas" xmlns:cx="http://schemas.microsoft.com/office/drawing/2014/chartex" xmlns:cx1="http://schemas.microsoft.com/office/drawing/2015/9/8/chartex" xmlns:cx2="http://schemas.microsoft.com/office/drawing/2015/10/21/chartex" xmlns:mc="http://schemas.openxmlformats.org/markup-compatibility/2006" xmlns:o="urn:schemas-microsoft-com:office:office" xmlns:r="http://schemas.openxmlformats.org/officeDocument/2006/relationships" xmlns:m="http://schemas.openxmlformats.org/officeDocument/2006/math" xmlns:v="urn:schemas-microsoft-com:vml" xmlns:wp14="http://schemas.microsoft.com/office/word/2010/wordprocessingDrawing" xmlns:wp="http://schemas.openxmlformats.org/drawingml/2006/wordprocessingDrawing" xmlns:w10="urn:schemas-microsoft-com:office:word" xmlns:w="http://schemas.openxmlformats.org/wordprocessingml/2006/main" xmlns:w14="http://schemas.microsoft.com/office/word/2010/wordml" xmlns:w15="http://schemas.microsoft.com/office/word/2012/wordml" xmlns:w16se="http://schemas.microsoft.com/office/word/2015/wordml/symex" xmlns:wpg="http://schemas.microsoft.com/office/word/2010/wordprocessingGroup" xmlns:wpi="http://schemas.microsoft.com/office/word/2010/wordprocessingInk" xmlns:wne="http://schemas.microsoft.com/office/word/2006/wordml" xmlns:wps="http://schemas.microsoft.com/office/word/2010/wordprocessingShape" mc:Ignorable="w14 w15 w16se wp14">
   <w:endnote w:type="separator" w:id="-1">
     <w:p>
       <w:pPr>
@@ -767,7 +1060,7 @@
 </file>
 
 <file path=word/footer1.xml><?xml version="1.0" encoding="utf-8"?>
-<w:ftr xmlns:wpc="http://schemas.microsoft.com/office/word/2010/wordprocessingCanvas" xmlns:cx="http://schemas.microsoft.com/office/drawing/2014/chartex" xmlns:cx1="http://schemas.microsoft.com/office/drawing/2015/9/8/chartex" xmlns:mc="http://schemas.openxmlformats.org/markup-compatibility/2006" xmlns:o="urn:schemas-microsoft-com:office:office" xmlns:r="http://schemas.openxmlformats.org/officeDocument/2006/relationships" xmlns:m="http://schemas.openxmlformats.org/officeDocument/2006/math" xmlns:v="urn:schemas-microsoft-com:vml" xmlns:wp14="http://schemas.microsoft.com/office/word/2010/wordprocessingDrawing" xmlns:wp="http://schemas.openxmlformats.org/drawingml/2006/wordprocessingDrawing" xmlns:w10="urn:schemas-microsoft-com:office:word" xmlns:w="http://schemas.openxmlformats.org/wordprocessingml/2006/main" xmlns:w14="http://schemas.microsoft.com/office/word/2010/wordml" xmlns:w15="http://schemas.microsoft.com/office/word/2012/wordml" xmlns:w16se="http://schemas.microsoft.com/office/word/2015/wordml/symex" xmlns:wpg="http://schemas.microsoft.com/office/word/2010/wordprocessingGroup" xmlns:wpi="http://schemas.microsoft.com/office/word/2010/wordprocessingInk" xmlns:wne="http://schemas.microsoft.com/office/word/2006/wordml" xmlns:wps="http://schemas.microsoft.com/office/word/2010/wordprocessingShape" mc:Ignorable="w14 w15 w16se wp14">
+<w:ftr xmlns:wpc="http://schemas.microsoft.com/office/word/2010/wordprocessingCanvas" xmlns:cx="http://schemas.microsoft.com/office/drawing/2014/chartex" xmlns:cx1="http://schemas.microsoft.com/office/drawing/2015/9/8/chartex" xmlns:cx2="http://schemas.microsoft.com/office/drawing/2015/10/21/chartex" xmlns:mc="http://schemas.openxmlformats.org/markup-compatibility/2006" xmlns:o="urn:schemas-microsoft-com:office:office" xmlns:r="http://schemas.openxmlformats.org/officeDocument/2006/relationships" xmlns:m="http://schemas.openxmlformats.org/officeDocument/2006/math" xmlns:v="urn:schemas-microsoft-com:vml" xmlns:wp14="http://schemas.microsoft.com/office/word/2010/wordprocessingDrawing" xmlns:wp="http://schemas.openxmlformats.org/drawingml/2006/wordprocessingDrawing" xmlns:w10="urn:schemas-microsoft-com:office:word" xmlns:w="http://schemas.openxmlformats.org/wordprocessingml/2006/main" xmlns:w14="http://schemas.microsoft.com/office/word/2010/wordml" xmlns:w15="http://schemas.microsoft.com/office/word/2012/wordml" xmlns:w16se="http://schemas.microsoft.com/office/word/2015/wordml/symex" xmlns:wpg="http://schemas.microsoft.com/office/word/2010/wordprocessingGroup" xmlns:wpi="http://schemas.microsoft.com/office/word/2010/wordprocessingInk" xmlns:wne="http://schemas.microsoft.com/office/word/2006/wordml" xmlns:wps="http://schemas.microsoft.com/office/word/2010/wordprocessingShape" mc:Ignorable="w14 w15 w16se wp14">
   <w:p>
     <w:pPr>
       <w:pStyle w:val="Fuzeile"/>
@@ -798,7 +1091,7 @@
 </file>
 
 <file path=word/footnotes.xml><?xml version="1.0" encoding="utf-8"?>
-<w:footnotes xmlns:wpc="http://schemas.microsoft.com/office/word/2010/wordprocessingCanvas" xmlns:cx="http://schemas.microsoft.com/office/drawing/2014/chartex" xmlns:cx1="http://schemas.microsoft.com/office/drawing/2015/9/8/chartex" xmlns:mc="http://schemas.openxmlformats.org/markup-compatibility/2006" xmlns:o="urn:schemas-microsoft-com:office:office" xmlns:r="http://schemas.openxmlformats.org/officeDocument/2006/relationships" xmlns:m="http://schemas.openxmlformats.org/officeDocument/2006/math" xmlns:v="urn:schemas-microsoft-com:vml" xmlns:wp14="http://schemas.microsoft.com/office/word/2010/wordprocessingDrawing" xmlns:wp="http://schemas.openxmlformats.org/drawingml/2006/wordprocessingDrawing" xmlns:w10="urn:schemas-microsoft-com:office:word" xmlns:w="http://schemas.openxmlformats.org/wordprocessingml/2006/main" xmlns:w14="http://schemas.microsoft.com/office/word/2010/wordml" xmlns:w15="http://schemas.microsoft.com/office/word/2012/wordml" xmlns:w16se="http://schemas.microsoft.com/office/word/2015/wordml/symex" xmlns:wpg="http://schemas.microsoft.com/office/word/2010/wordprocessingGroup" xmlns:wpi="http://schemas.microsoft.com/office/word/2010/wordprocessingInk" xmlns:wne="http://schemas.microsoft.com/office/word/2006/wordml" xmlns:wps="http://schemas.microsoft.com/office/word/2010/wordprocessingShape" mc:Ignorable="w14 w15 w16se wp14">
+<w:footnotes xmlns:wpc="http://schemas.microsoft.com/office/word/2010/wordprocessingCanvas" xmlns:cx="http://schemas.microsoft.com/office/drawing/2014/chartex" xmlns:cx1="http://schemas.microsoft.com/office/drawing/2015/9/8/chartex" xmlns:cx2="http://schemas.microsoft.com/office/drawing/2015/10/21/chartex" xmlns:mc="http://schemas.openxmlformats.org/markup-compatibility/2006" xmlns:o="urn:schemas-microsoft-com:office:office" xmlns:r="http://schemas.openxmlformats.org/officeDocument/2006/relationships" xmlns:m="http://schemas.openxmlformats.org/officeDocument/2006/math" xmlns:v="urn:schemas-microsoft-com:vml" xmlns:wp14="http://schemas.microsoft.com/office/word/2010/wordprocessingDrawing" xmlns:wp="http://schemas.openxmlformats.org/drawingml/2006/wordprocessingDrawing" xmlns:w10="urn:schemas-microsoft-com:office:word" xmlns:w="http://schemas.openxmlformats.org/wordprocessingml/2006/main" xmlns:w14="http://schemas.microsoft.com/office/word/2010/wordml" xmlns:w15="http://schemas.microsoft.com/office/word/2012/wordml" xmlns:w16se="http://schemas.microsoft.com/office/word/2015/wordml/symex" xmlns:wpg="http://schemas.microsoft.com/office/word/2010/wordprocessingGroup" xmlns:wpi="http://schemas.microsoft.com/office/word/2010/wordprocessingInk" xmlns:wne="http://schemas.microsoft.com/office/word/2006/wordml" xmlns:wps="http://schemas.microsoft.com/office/word/2010/wordprocessingShape" mc:Ignorable="w14 w15 w16se wp14">
   <w:footnote w:type="separator" w:id="-1">
     <w:p>
       <w:pPr>
@@ -823,7 +1116,7 @@
 </file>
 
 <file path=word/header1.xml><?xml version="1.0" encoding="utf-8"?>
-<w:hdr xmlns:wpc="http://schemas.microsoft.com/office/word/2010/wordprocessingCanvas" xmlns:cx="http://schemas.microsoft.com/office/drawing/2014/chartex" xmlns:cx1="http://schemas.microsoft.com/office/drawing/2015/9/8/chartex" xmlns:mc="http://schemas.openxmlformats.org/markup-compatibility/2006" xmlns:o="urn:schemas-microsoft-com:office:office" xmlns:r="http://schemas.openxmlformats.org/officeDocument/2006/relationships" xmlns:m="http://schemas.openxmlformats.org/officeDocument/2006/math" xmlns:v="urn:schemas-microsoft-com:vml" xmlns:wp14="http://schemas.microsoft.com/office/word/2010/wordprocessingDrawing" xmlns:wp="http://schemas.openxmlformats.org/drawingml/2006/wordprocessingDrawing" xmlns:w10="urn:schemas-microsoft-com:office:word" xmlns:w="http://schemas.openxmlformats.org/wordprocessingml/2006/main" xmlns:w14="http://schemas.microsoft.com/office/word/2010/wordml" xmlns:w15="http://schemas.microsoft.com/office/word/2012/wordml" xmlns:w16se="http://schemas.microsoft.com/office/word/2015/wordml/symex" xmlns:wpg="http://schemas.microsoft.com/office/word/2010/wordprocessingGroup" xmlns:wpi="http://schemas.microsoft.com/office/word/2010/wordprocessingInk" xmlns:wne="http://schemas.microsoft.com/office/word/2006/wordml" xmlns:wps="http://schemas.microsoft.com/office/word/2010/wordprocessingShape" mc:Ignorable="w14 w15 w16se wp14">
+<w:hdr xmlns:wpc="http://schemas.microsoft.com/office/word/2010/wordprocessingCanvas" xmlns:cx="http://schemas.microsoft.com/office/drawing/2014/chartex" xmlns:cx1="http://schemas.microsoft.com/office/drawing/2015/9/8/chartex" xmlns:cx2="http://schemas.microsoft.com/office/drawing/2015/10/21/chartex" xmlns:mc="http://schemas.openxmlformats.org/markup-compatibility/2006" xmlns:o="urn:schemas-microsoft-com:office:office" xmlns:r="http://schemas.openxmlformats.org/officeDocument/2006/relationships" xmlns:m="http://schemas.openxmlformats.org/officeDocument/2006/math" xmlns:v="urn:schemas-microsoft-com:vml" xmlns:wp14="http://schemas.microsoft.com/office/word/2010/wordprocessingDrawing" xmlns:wp="http://schemas.openxmlformats.org/drawingml/2006/wordprocessingDrawing" xmlns:w10="urn:schemas-microsoft-com:office:word" xmlns:w="http://schemas.openxmlformats.org/wordprocessingml/2006/main" xmlns:w14="http://schemas.microsoft.com/office/word/2010/wordml" xmlns:w15="http://schemas.microsoft.com/office/word/2012/wordml" xmlns:w16se="http://schemas.microsoft.com/office/word/2015/wordml/symex" xmlns:wpg="http://schemas.microsoft.com/office/word/2010/wordprocessingGroup" xmlns:wpi="http://schemas.microsoft.com/office/word/2010/wordprocessingInk" xmlns:wne="http://schemas.microsoft.com/office/word/2006/wordml" xmlns:wps="http://schemas.microsoft.com/office/word/2010/wordprocessingShape" mc:Ignorable="w14 w15 w16se wp14">
   <w:tbl>
     <w:tblPr>
       <w:tblW w:w="5000" w:type="pct"/>
@@ -926,7 +1219,7 @@
 </file>
 
 <file path=word/numbering.xml><?xml version="1.0" encoding="utf-8"?>
-<w:numbering xmlns:wpc="http://schemas.microsoft.com/office/word/2010/wordprocessingCanvas" xmlns:cx="http://schemas.microsoft.com/office/drawing/2014/chartex" xmlns:cx1="http://schemas.microsoft.com/office/drawing/2015/9/8/chartex" xmlns:mc="http://schemas.openxmlformats.org/markup-compatibility/2006" xmlns:o="urn:schemas-microsoft-com:office:office" xmlns:r="http://schemas.openxmlformats.org/officeDocument/2006/relationships" xmlns:m="http://schemas.openxmlformats.org/officeDocument/2006/math" xmlns:v="urn:schemas-microsoft-com:vml" xmlns:wp14="http://schemas.microsoft.com/office/word/2010/wordprocessingDrawing" xmlns:wp="http://schemas.openxmlformats.org/drawingml/2006/wordprocessingDrawing" xmlns:w10="urn:schemas-microsoft-com:office:word" xmlns:w="http://schemas.openxmlformats.org/wordprocessingml/2006/main" xmlns:w14="http://schemas.microsoft.com/office/word/2010/wordml" xmlns:w15="http://schemas.microsoft.com/office/word/2012/wordml" xmlns:w16se="http://schemas.microsoft.com/office/word/2015/wordml/symex" xmlns:wpg="http://schemas.microsoft.com/office/word/2010/wordprocessingGroup" xmlns:wpi="http://schemas.microsoft.com/office/word/2010/wordprocessingInk" xmlns:wne="http://schemas.microsoft.com/office/word/2006/wordml" xmlns:wps="http://schemas.microsoft.com/office/word/2010/wordprocessingShape" mc:Ignorable="w14 w15 w16se wp14">
+<w:numbering xmlns:wpc="http://schemas.microsoft.com/office/word/2010/wordprocessingCanvas" xmlns:cx="http://schemas.microsoft.com/office/drawing/2014/chartex" xmlns:cx1="http://schemas.microsoft.com/office/drawing/2015/9/8/chartex" xmlns:cx2="http://schemas.microsoft.com/office/drawing/2015/10/21/chartex" xmlns:mc="http://schemas.openxmlformats.org/markup-compatibility/2006" xmlns:o="urn:schemas-microsoft-com:office:office" xmlns:r="http://schemas.openxmlformats.org/officeDocument/2006/relationships" xmlns:m="http://schemas.openxmlformats.org/officeDocument/2006/math" xmlns:v="urn:schemas-microsoft-com:vml" xmlns:wp14="http://schemas.microsoft.com/office/word/2010/wordprocessingDrawing" xmlns:wp="http://schemas.openxmlformats.org/drawingml/2006/wordprocessingDrawing" xmlns:w10="urn:schemas-microsoft-com:office:word" xmlns:w="http://schemas.openxmlformats.org/wordprocessingml/2006/main" xmlns:w14="http://schemas.microsoft.com/office/word/2010/wordml" xmlns:w15="http://schemas.microsoft.com/office/word/2012/wordml" xmlns:w16se="http://schemas.microsoft.com/office/word/2015/wordml/symex" xmlns:wpg="http://schemas.microsoft.com/office/word/2010/wordprocessingGroup" xmlns:wpi="http://schemas.microsoft.com/office/word/2010/wordprocessingInk" xmlns:wne="http://schemas.microsoft.com/office/word/2006/wordml" xmlns:wps="http://schemas.microsoft.com/office/word/2010/wordprocessingShape" mc:Ignorable="w14 w15 w16se wp14">
   <w:abstractNum w:abstractNumId="0" w15:restartNumberingAfterBreak="0">
     <w:nsid w:val="145A63DC"/>
     <w:multiLevelType w:val="hybridMultilevel"/>
@@ -1062,7 +1355,7 @@
       </w:pPr>
     </w:pPrDefault>
   </w:docDefaults>
-  <w:latentStyles w:defLockedState="0" w:defUIPriority="99" w:defSemiHidden="0" w:defUnhideWhenUsed="0" w:defQFormat="0" w:count="371">
+  <w:latentStyles w:defLockedState="0" w:defUIPriority="99" w:defSemiHidden="0" w:defUnhideWhenUsed="0" w:defQFormat="0" w:count="372">
     <w:lsdException w:name="Normal" w:uiPriority="0" w:qFormat="1"/>
     <w:lsdException w:name="heading 1" w:uiPriority="9" w:qFormat="1"/>
     <w:lsdException w:name="heading 2" w:semiHidden="1" w:uiPriority="9" w:unhideWhenUsed="1" w:qFormat="1"/>
@@ -1433,6 +1726,7 @@
     <w:lsdException w:name="List Table 5 Dark Accent 6" w:uiPriority="50"/>
     <w:lsdException w:name="List Table 6 Colorful Accent 6" w:uiPriority="51"/>
     <w:lsdException w:name="List Table 7 Colorful Accent 6" w:uiPriority="52"/>
+    <w:lsdException w:name="Mention" w:semiHidden="1" w:unhideWhenUsed="1"/>
   </w:latentStyles>
   <w:style w:type="paragraph" w:default="1" w:styleId="Standard">
     <w:name w:val="Normal"/>
@@ -1709,11 +2003,78 @@
       <w:u w:val="single"/>
     </w:rPr>
   </w:style>
+  <w:style w:type="paragraph" w:styleId="HTMLVorformatiert">
+    <w:name w:val="HTML Preformatted"/>
+    <w:basedOn w:val="Standard"/>
+    <w:link w:val="HTMLVorformatiertZchn"/>
+    <w:uiPriority w:val="99"/>
+    <w:semiHidden/>
+    <w:unhideWhenUsed/>
+    <w:rsid w:val="00BB21B6"/>
+    <w:pPr>
+      <w:tabs>
+        <w:tab w:val="left" w:pos="916"/>
+        <w:tab w:val="left" w:pos="1832"/>
+        <w:tab w:val="left" w:pos="2748"/>
+        <w:tab w:val="left" w:pos="3664"/>
+        <w:tab w:val="left" w:pos="4580"/>
+        <w:tab w:val="left" w:pos="5496"/>
+        <w:tab w:val="left" w:pos="6412"/>
+        <w:tab w:val="left" w:pos="7328"/>
+        <w:tab w:val="left" w:pos="8244"/>
+        <w:tab w:val="left" w:pos="9160"/>
+        <w:tab w:val="left" w:pos="10076"/>
+        <w:tab w:val="left" w:pos="10992"/>
+        <w:tab w:val="left" w:pos="11908"/>
+        <w:tab w:val="left" w:pos="12824"/>
+        <w:tab w:val="left" w:pos="13740"/>
+        <w:tab w:val="left" w:pos="14656"/>
+      </w:tabs>
+      <w:spacing w:before="0" w:after="0"/>
+    </w:pPr>
+    <w:rPr>
+      <w:rFonts w:ascii="Courier New" w:eastAsia="Times New Roman" w:hAnsi="Courier New" w:cs="Courier New"/>
+      <w:color w:val="auto"/>
+      <w:kern w:val="0"/>
+    </w:rPr>
+  </w:style>
+  <w:style w:type="character" w:customStyle="1" w:styleId="HTMLVorformatiertZchn">
+    <w:name w:val="HTML Vorformatiert Zchn"/>
+    <w:basedOn w:val="Absatz-Standardschriftart"/>
+    <w:link w:val="HTMLVorformatiert"/>
+    <w:uiPriority w:val="99"/>
+    <w:semiHidden/>
+    <w:rsid w:val="00BB21B6"/>
+    <w:rPr>
+      <w:rFonts w:ascii="Courier New" w:eastAsia="Times New Roman" w:hAnsi="Courier New" w:cs="Courier New"/>
+      <w:color w:val="auto"/>
+    </w:rPr>
+  </w:style>
+  <w:style w:type="character" w:customStyle="1" w:styleId="cm-keyword">
+    <w:name w:val="cm-keyword"/>
+    <w:basedOn w:val="Absatz-Standardschriftart"/>
+    <w:rsid w:val="00BB21B6"/>
+  </w:style>
+  <w:style w:type="character" w:customStyle="1" w:styleId="cm-node">
+    <w:name w:val="cm-node"/>
+    <w:basedOn w:val="Absatz-Standardschriftart"/>
+    <w:rsid w:val="00BB21B6"/>
+  </w:style>
+  <w:style w:type="character" w:customStyle="1" w:styleId="cm-variable">
+    <w:name w:val="cm-variable"/>
+    <w:basedOn w:val="Absatz-Standardschriftart"/>
+    <w:rsid w:val="00BB21B6"/>
+  </w:style>
+  <w:style w:type="character" w:customStyle="1" w:styleId="code">
+    <w:name w:val="code"/>
+    <w:basedOn w:val="Absatz-Standardschriftart"/>
+    <w:rsid w:val="00542D9D"/>
+  </w:style>
 </w:styles>
 </file>
 
 <file path=word/glossary/document.xml><?xml version="1.0" encoding="utf-8"?>
-<w:glossaryDocument xmlns:wpc="http://schemas.microsoft.com/office/word/2010/wordprocessingCanvas" xmlns:cx="http://schemas.microsoft.com/office/drawing/2014/chartex" xmlns:cx1="http://schemas.microsoft.com/office/drawing/2015/9/8/chartex" xmlns:mc="http://schemas.openxmlformats.org/markup-compatibility/2006" xmlns:o="urn:schemas-microsoft-com:office:office" xmlns:r="http://schemas.openxmlformats.org/officeDocument/2006/relationships" xmlns:m="http://schemas.openxmlformats.org/officeDocument/2006/math" xmlns:v="urn:schemas-microsoft-com:vml" xmlns:wp14="http://schemas.microsoft.com/office/word/2010/wordprocessingDrawing" xmlns:wp="http://schemas.openxmlformats.org/drawingml/2006/wordprocessingDrawing" xmlns:w10="urn:schemas-microsoft-com:office:word" xmlns:w="http://schemas.openxmlformats.org/wordprocessingml/2006/main" xmlns:w14="http://schemas.microsoft.com/office/word/2010/wordml" xmlns:w15="http://schemas.microsoft.com/office/word/2012/wordml" xmlns:w16se="http://schemas.microsoft.com/office/word/2015/wordml/symex" xmlns:wpg="http://schemas.microsoft.com/office/word/2010/wordprocessingGroup" xmlns:wpi="http://schemas.microsoft.com/office/word/2010/wordprocessingInk" xmlns:wne="http://schemas.microsoft.com/office/word/2006/wordml" xmlns:wps="http://schemas.microsoft.com/office/word/2010/wordprocessingShape" mc:Ignorable="w14 w15 w16se wp14">
+<w:glossaryDocument xmlns:wpc="http://schemas.microsoft.com/office/word/2010/wordprocessingCanvas" xmlns:cx="http://schemas.microsoft.com/office/drawing/2014/chartex" xmlns:cx1="http://schemas.microsoft.com/office/drawing/2015/9/8/chartex" xmlns:cx2="http://schemas.microsoft.com/office/drawing/2015/10/21/chartex" xmlns:mc="http://schemas.openxmlformats.org/markup-compatibility/2006" xmlns:o="urn:schemas-microsoft-com:office:office" xmlns:r="http://schemas.openxmlformats.org/officeDocument/2006/relationships" xmlns:m="http://schemas.openxmlformats.org/officeDocument/2006/math" xmlns:v="urn:schemas-microsoft-com:vml" xmlns:wp14="http://schemas.microsoft.com/office/word/2010/wordprocessingDrawing" xmlns:wp="http://schemas.openxmlformats.org/drawingml/2006/wordprocessingDrawing" xmlns:w10="urn:schemas-microsoft-com:office:word" xmlns:w="http://schemas.openxmlformats.org/wordprocessingml/2006/main" xmlns:w14="http://schemas.microsoft.com/office/word/2010/wordml" xmlns:w15="http://schemas.microsoft.com/office/word/2012/wordml" xmlns:w16se="http://schemas.microsoft.com/office/word/2015/wordml/symex" xmlns:wpg="http://schemas.microsoft.com/office/word/2010/wordprocessingGroup" xmlns:wpi="http://schemas.microsoft.com/office/word/2010/wordprocessingInk" xmlns:wne="http://schemas.microsoft.com/office/word/2006/wordml" xmlns:wps="http://schemas.microsoft.com/office/word/2010/wordprocessingShape" mc:Ignorable="w14 w15 w16se wp14">
   <w:docParts>
     <w:docPart>
       <w:docPartPr>
@@ -1815,9 +2176,12 @@
   </w:compat>
   <w:rsids>
     <w:rsidRoot w:val="002D17DF"/>
+    <w:rsid w:val="00106A21"/>
     <w:rsid w:val="002D17DF"/>
     <w:rsid w:val="006D2A04"/>
+    <w:rsid w:val="00702853"/>
     <w:rsid w:val="00CA74CD"/>
+    <w:rsid w:val="00DA7868"/>
   </w:rsids>
   <m:mathPr>
     <m:mathFont m:val="Cambria Math"/>
@@ -1857,7 +2221,7 @@
       </w:pPr>
     </w:pPrDefault>
   </w:docDefaults>
-  <w:latentStyles w:defLockedState="0" w:defUIPriority="99" w:defSemiHidden="0" w:defUnhideWhenUsed="0" w:defQFormat="0" w:count="371">
+  <w:latentStyles w:defLockedState="0" w:defUIPriority="99" w:defSemiHidden="0" w:defUnhideWhenUsed="0" w:defQFormat="0" w:count="372">
     <w:lsdException w:name="Normal" w:uiPriority="0" w:qFormat="1"/>
     <w:lsdException w:name="heading 1" w:uiPriority="9" w:qFormat="1"/>
     <w:lsdException w:name="heading 2" w:semiHidden="1" w:uiPriority="9" w:unhideWhenUsed="1" w:qFormat="1"/>
@@ -2229,6 +2593,7 @@
     <w:lsdException w:name="List Table 5 Dark Accent 6" w:uiPriority="50"/>
     <w:lsdException w:name="List Table 6 Colorful Accent 6" w:uiPriority="51"/>
     <w:lsdException w:name="List Table 7 Colorful Accent 6" w:uiPriority="52"/>
+    <w:lsdException w:name="Mention" w:semiHidden="1" w:unhideWhenUsed="1"/>
   </w:latentStyles>
   <w:style w:type="paragraph" w:default="1" w:styleId="Standard">
     <w:name w:val="Normal"/>
@@ -2572,12 +2937,6 @@
 </file>
 
 <file path=customXml/item1.xml><?xml version="1.0" encoding="utf-8"?>
-<mappings xmlns="http://schemas.microsoft.com/pics">
-  <picture>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</picture>
-</mappings>
-</file>
-
-<file path=customXml/item2.xml><?xml version="1.0" encoding="utf-8"?>
 <FormTemplates xmlns="http://schemas.microsoft.com/sharepoint/v3/contenttype/forms">
   <Display>DocumentLibraryForm</Display>
   <Edit>AssetEditForm</Edit>
@@ -2585,11 +2944,25 @@
 </FormTemplates>
 </file>
 
+<file path=customXml/item2.xml><?xml version="1.0" encoding="utf-8"?>
+<mappings xmlns="http://schemas.microsoft.com/pics">
+  <picture>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</picture>
+</mappings>
+</file>
+
 <file path=customXml/item3.xml><?xml version="1.0" encoding="utf-8"?>
 <b:Sources xmlns:b="http://schemas.openxmlformats.org/officeDocument/2006/bibliography" SelectedStyle="\APA.XSL" StyleName="APA"/>
 </file>
 
 <file path=customXml/itemProps1.xml><?xml version="1.0" encoding="utf-8"?>
+<ds:datastoreItem xmlns:ds="http://schemas.openxmlformats.org/officeDocument/2006/customXml" ds:itemID="{51FBD1A1-449C-4EBE-BCFF-5A2F45398A1C}">
+  <ds:schemaRefs>
+    <ds:schemaRef ds:uri="http://schemas.microsoft.com/sharepoint/v3/contenttype/forms"/>
+  </ds:schemaRefs>
+</ds:datastoreItem>
+</file>
+
+<file path=customXml/itemProps2.xml><?xml version="1.0" encoding="utf-8"?>
 <ds:datastoreItem xmlns:ds="http://schemas.openxmlformats.org/officeDocument/2006/customXml" ds:itemID="{47E18979-C756-43FD-9D2A-15203E6A502A}">
   <ds:schemaRefs>
     <ds:schemaRef ds:uri="http://schemas.microsoft.com/pics"/>
@@ -2597,16 +2970,8 @@
 </ds:datastoreItem>
 </file>
 
-<file path=customXml/itemProps2.xml><?xml version="1.0" encoding="utf-8"?>
-<ds:datastoreItem xmlns:ds="http://schemas.openxmlformats.org/officeDocument/2006/customXml" ds:itemID="{51FBD1A1-449C-4EBE-BCFF-5A2F45398A1C}">
-  <ds:schemaRefs>
-    <ds:schemaRef ds:uri="http://schemas.microsoft.com/sharepoint/v3/contenttype/forms"/>
-  </ds:schemaRefs>
-</ds:datastoreItem>
-</file>
-
 <file path=customXml/itemProps3.xml><?xml version="1.0" encoding="utf-8"?>
-<ds:datastoreItem xmlns:ds="http://schemas.openxmlformats.org/officeDocument/2006/customXml" ds:itemID="{ADF74B3D-EE16-4E75-8FA8-FE1E9021BF8C}">
+<ds:datastoreItem xmlns:ds="http://schemas.openxmlformats.org/officeDocument/2006/customXml" ds:itemID="{5763B27C-3388-46F4-986C-3CA061769D06}">
   <ds:schemaRefs>
     <ds:schemaRef ds:uri="http://schemas.openxmlformats.org/officeDocument/2006/bibliography"/>
   </ds:schemaRefs>

</xml_diff>

<commit_message>
Add neo4j help for importing the given database.
</commit_message>
<xml_diff>
--- a/Doc/Projektstatusbericht_Aufgabe_1.docx
+++ b/Doc/Projektstatusbericht_Aufgabe_1.docx
@@ -5,16 +5,28 @@
     <w:p>
       <w:pPr>
         <w:pStyle w:val="Titel"/>
+        <w:rPr>
+          <w:rFonts w:ascii="Arial" w:hAnsi="Arial" w:cs="Arial"/>
+        </w:rPr>
       </w:pPr>
       <w:r>
+        <w:rPr>
+          <w:rFonts w:ascii="Arial" w:hAnsi="Arial" w:cs="Arial"/>
+        </w:rPr>
         <w:t>Projektstatusbericht</w:t>
       </w:r>
     </w:p>
     <w:p>
       <w:pPr>
         <w:pStyle w:val="berschrift1"/>
+        <w:rPr>
+          <w:rFonts w:ascii="Arial" w:hAnsi="Arial" w:cs="Arial"/>
+        </w:rPr>
       </w:pPr>
       <w:r>
+        <w:rPr>
+          <w:rFonts w:ascii="Arial" w:hAnsi="Arial" w:cs="Arial"/>
+        </w:rPr>
         <w:t>Projektzusammenfassung</w:t>
       </w:r>
     </w:p>
@@ -25,9 +37,9 @@
         <w:tblLook w:val="04A0" w:firstRow="1" w:lastRow="0" w:firstColumn="1" w:lastColumn="0" w:noHBand="0" w:noVBand="1"/>
       </w:tblPr>
       <w:tblGrid>
-        <w:gridCol w:w="2685"/>
-        <w:gridCol w:w="3538"/>
-        <w:gridCol w:w="3524"/>
+        <w:gridCol w:w="2697"/>
+        <w:gridCol w:w="3540"/>
+        <w:gridCol w:w="3510"/>
       </w:tblGrid>
       <w:tr>
         <w:trPr>
@@ -38,7 +50,15 @@
             <w:tcW w:w="2749" w:type="dxa"/>
           </w:tcPr>
           <w:p>
-            <w:r>
+            <w:pPr>
+              <w:rPr>
+                <w:rFonts w:ascii="Arial" w:hAnsi="Arial" w:cs="Arial"/>
+              </w:rPr>
+            </w:pPr>
+            <w:r>
+              <w:rPr>
+                <w:rFonts w:ascii="Arial" w:hAnsi="Arial" w:cs="Arial"/>
+              </w:rPr>
               <w:t>Berichtsdatum</w:t>
             </w:r>
           </w:p>
@@ -48,7 +68,15 @@
             <w:tcW w:w="3664" w:type="dxa"/>
           </w:tcPr>
           <w:p>
-            <w:r>
+            <w:pPr>
+              <w:rPr>
+                <w:rFonts w:ascii="Arial" w:hAnsi="Arial" w:cs="Arial"/>
+              </w:rPr>
+            </w:pPr>
+            <w:r>
+              <w:rPr>
+                <w:rFonts w:ascii="Arial" w:hAnsi="Arial" w:cs="Arial"/>
+              </w:rPr>
               <w:t>Projektname</w:t>
             </w:r>
           </w:p>
@@ -58,7 +86,15 @@
             <w:tcW w:w="3667" w:type="dxa"/>
           </w:tcPr>
           <w:p>
-            <w:r>
+            <w:pPr>
+              <w:rPr>
+                <w:rFonts w:ascii="Arial" w:hAnsi="Arial" w:cs="Arial"/>
+              </w:rPr>
+            </w:pPr>
+            <w:r>
+              <w:rPr>
+                <w:rFonts w:ascii="Arial" w:hAnsi="Arial" w:cs="Arial"/>
+              </w:rPr>
               <w:t>Erstellt von</w:t>
             </w:r>
           </w:p>
@@ -67,6 +103,9 @@
       <w:tr>
         <w:sdt>
           <w:sdtPr>
+            <w:rPr>
+              <w:rFonts w:ascii="Arial" w:hAnsi="Arial" w:cs="Arial"/>
+            </w:rPr>
             <w:id w:val="1279524753"/>
             <w:placeholder>
               <w:docPart w:val="B45E0B165D0E4D00923B1DA7C8EED342"/>
@@ -85,7 +124,15 @@
                 <w:tcW w:w="2749" w:type="dxa"/>
               </w:tcPr>
               <w:p>
+                <w:pPr>
+                  <w:rPr>
+                    <w:rFonts w:ascii="Arial" w:hAnsi="Arial" w:cs="Arial"/>
+                  </w:rPr>
+                </w:pPr>
                 <w:r>
+                  <w:rPr>
+                    <w:rFonts w:ascii="Arial" w:hAnsi="Arial" w:cs="Arial"/>
+                  </w:rPr>
                   <w:t>13 April 2016</w:t>
                 </w:r>
               </w:p>
@@ -97,7 +144,15 @@
             <w:tcW w:w="3664" w:type="dxa"/>
           </w:tcPr>
           <w:p>
-            <w:r>
+            <w:pPr>
+              <w:rPr>
+                <w:rFonts w:ascii="Arial" w:hAnsi="Arial" w:cs="Arial"/>
+              </w:rPr>
+            </w:pPr>
+            <w:r>
+              <w:rPr>
+                <w:rFonts w:ascii="Arial" w:hAnsi="Arial" w:cs="Arial"/>
+              </w:rPr>
               <w:t>WP-NoSQL &amp; Big Data</w:t>
             </w:r>
           </w:p>
@@ -107,7 +162,15 @@
             <w:tcW w:w="3667" w:type="dxa"/>
           </w:tcPr>
           <w:p>
-            <w:r>
+            <w:pPr>
+              <w:rPr>
+                <w:rFonts w:ascii="Arial" w:hAnsi="Arial" w:cs="Arial"/>
+              </w:rPr>
+            </w:pPr>
+            <w:r>
+              <w:rPr>
+                <w:rFonts w:ascii="Arial" w:hAnsi="Arial" w:cs="Arial"/>
+              </w:rPr>
               <w:t>Patrick Steinhauer</w:t>
             </w:r>
           </w:p>
@@ -117,11 +180,20 @@
     <w:p>
       <w:pPr>
         <w:pStyle w:val="berschrift1"/>
+        <w:rPr>
+          <w:rFonts w:ascii="Arial" w:hAnsi="Arial" w:cs="Arial"/>
+        </w:rPr>
       </w:pPr>
       <w:r>
+        <w:rPr>
+          <w:rFonts w:ascii="Arial" w:hAnsi="Arial" w:cs="Arial"/>
+        </w:rPr>
         <w:t>Entwicklungsentwurf</w:t>
       </w:r>
       <w:r>
+        <w:rPr>
+          <w:rFonts w:ascii="Arial" w:hAnsi="Arial" w:cs="Arial"/>
+        </w:rPr>
         <w:t xml:space="preserve"> aufgabe 4</w:t>
       </w:r>
     </w:p>
@@ -133,12 +205,14 @@
           <w:numId w:val="1"/>
         </w:numPr>
         <w:rPr>
+          <w:rFonts w:ascii="Arial" w:hAnsi="Arial" w:cs="Arial"/>
           <w:sz w:val="24"/>
           <w:szCs w:val="24"/>
         </w:rPr>
       </w:pPr>
       <w:r>
         <w:rPr>
+          <w:rFonts w:ascii="Arial" w:hAnsi="Arial" w:cs="Arial"/>
           <w:sz w:val="24"/>
           <w:szCs w:val="24"/>
         </w:rPr>
@@ -153,12 +227,14 @@
           <w:numId w:val="1"/>
         </w:numPr>
         <w:rPr>
+          <w:rFonts w:ascii="Arial" w:hAnsi="Arial" w:cs="Arial"/>
           <w:sz w:val="24"/>
           <w:szCs w:val="24"/>
         </w:rPr>
       </w:pPr>
       <w:r>
         <w:rPr>
+          <w:rFonts w:ascii="Arial" w:hAnsi="Arial" w:cs="Arial"/>
           <w:sz w:val="24"/>
           <w:szCs w:val="24"/>
         </w:rPr>
@@ -166,6 +242,7 @@
       </w:r>
       <w:r>
         <w:rPr>
+          <w:rFonts w:ascii="Arial" w:hAnsi="Arial" w:cs="Arial"/>
           <w:sz w:val="24"/>
           <w:szCs w:val="24"/>
         </w:rPr>
@@ -173,6 +250,7 @@
       </w:r>
       <w:r>
         <w:rPr>
+          <w:rFonts w:ascii="Arial" w:hAnsi="Arial" w:cs="Arial"/>
           <w:sz w:val="24"/>
           <w:szCs w:val="24"/>
         </w:rPr>
@@ -180,6 +258,7 @@
       </w:r>
       <w:r>
         <w:rPr>
+          <w:rFonts w:ascii="Arial" w:hAnsi="Arial" w:cs="Arial"/>
           <w:sz w:val="24"/>
           <w:szCs w:val="24"/>
         </w:rPr>
@@ -187,6 +266,7 @@
       </w:r>
       <w:r>
         <w:rPr>
+          <w:rFonts w:ascii="Arial" w:hAnsi="Arial" w:cs="Arial"/>
           <w:sz w:val="24"/>
           <w:szCs w:val="24"/>
         </w:rPr>
@@ -194,6 +274,7 @@
       </w:r>
       <w:r>
         <w:rPr>
+          <w:rFonts w:ascii="Arial" w:hAnsi="Arial" w:cs="Arial"/>
           <w:sz w:val="24"/>
           <w:szCs w:val="24"/>
         </w:rPr>
@@ -208,12 +289,14 @@
           <w:numId w:val="1"/>
         </w:numPr>
         <w:rPr>
+          <w:rFonts w:ascii="Arial" w:hAnsi="Arial" w:cs="Arial"/>
           <w:sz w:val="24"/>
           <w:szCs w:val="24"/>
         </w:rPr>
       </w:pPr>
       <w:r>
         <w:rPr>
+          <w:rFonts w:ascii="Arial" w:hAnsi="Arial" w:cs="Arial"/>
           <w:sz w:val="24"/>
           <w:szCs w:val="24"/>
         </w:rPr>
@@ -228,12 +311,14 @@
           <w:numId w:val="1"/>
         </w:numPr>
         <w:rPr>
+          <w:rFonts w:ascii="Arial" w:hAnsi="Arial" w:cs="Arial"/>
           <w:sz w:val="24"/>
           <w:szCs w:val="24"/>
         </w:rPr>
       </w:pPr>
       <w:r>
         <w:rPr>
+          <w:rFonts w:ascii="Arial" w:hAnsi="Arial" w:cs="Arial"/>
           <w:sz w:val="24"/>
           <w:szCs w:val="24"/>
         </w:rPr>
@@ -243,8 +328,14 @@
     <w:p>
       <w:pPr>
         <w:pStyle w:val="berschrift1"/>
+        <w:rPr>
+          <w:rFonts w:ascii="Arial" w:hAnsi="Arial" w:cs="Arial"/>
+        </w:rPr>
       </w:pPr>
       <w:r>
+        <w:rPr>
+          <w:rFonts w:ascii="Arial" w:hAnsi="Arial" w:cs="Arial"/>
+        </w:rPr>
         <w:t>Entwicklungsentwurf aufgabe 5</w:t>
       </w:r>
     </w:p>
@@ -256,12 +347,14 @@
           <w:numId w:val="1"/>
         </w:numPr>
         <w:rPr>
+          <w:rFonts w:ascii="Arial" w:hAnsi="Arial" w:cs="Arial"/>
           <w:sz w:val="24"/>
           <w:szCs w:val="24"/>
         </w:rPr>
       </w:pPr>
       <w:r>
         <w:rPr>
+          <w:rFonts w:ascii="Arial" w:hAnsi="Arial" w:cs="Arial"/>
           <w:sz w:val="24"/>
           <w:szCs w:val="24"/>
         </w:rPr>
@@ -276,30 +369,31 @@
           <w:numId w:val="1"/>
         </w:numPr>
         <w:rPr>
+          <w:rFonts w:ascii="Arial" w:hAnsi="Arial" w:cs="Arial"/>
           <w:sz w:val="24"/>
           <w:szCs w:val="24"/>
         </w:rPr>
       </w:pPr>
       <w:r>
         <w:rPr>
-          <w:sz w:val="24"/>
-          <w:szCs w:val="24"/>
-        </w:rPr>
-        <w:t xml:space="preserve">Beachtet werden muss hierbei beispielsweise, dass </w:t>
-      </w:r>
-      <w:r>
-        <w:rPr>
-          <w:sz w:val="24"/>
-          <w:szCs w:val="24"/>
-        </w:rPr>
-        <w:t>gewisse Beziehungen der einzelnen Module bestehen!</w:t>
+          <w:rFonts w:ascii="Arial" w:hAnsi="Arial" w:cs="Arial"/>
+          <w:sz w:val="24"/>
+          <w:szCs w:val="24"/>
+        </w:rPr>
+        <w:t>Beachtet werden muss hierbei beispielsweise, dass gewisse Beziehungen der einzelnen Module bestehen!</w:t>
       </w:r>
     </w:p>
     <w:p>
       <w:pPr>
         <w:pStyle w:val="berschrift1"/>
+        <w:rPr>
+          <w:rFonts w:ascii="Arial" w:hAnsi="Arial" w:cs="Arial"/>
+        </w:rPr>
       </w:pPr>
       <w:r>
+        <w:rPr>
+          <w:rFonts w:ascii="Arial" w:hAnsi="Arial" w:cs="Arial"/>
+        </w:rPr>
         <w:t>neo4j cipher anfragen</w:t>
       </w:r>
     </w:p>
@@ -311,12 +405,14 @@
           <w:numId w:val="1"/>
         </w:numPr>
         <w:rPr>
+          <w:rFonts w:ascii="Arial" w:hAnsi="Arial" w:cs="Arial"/>
           <w:sz w:val="24"/>
           <w:szCs w:val="24"/>
         </w:rPr>
       </w:pPr>
       <w:r>
         <w:rPr>
+          <w:rFonts w:ascii="Arial" w:hAnsi="Arial" w:cs="Arial"/>
           <w:sz w:val="24"/>
           <w:szCs w:val="24"/>
         </w:rPr>
@@ -331,12 +427,14 @@
           <w:numId w:val="1"/>
         </w:numPr>
         <w:rPr>
+          <w:rFonts w:ascii="Arial" w:hAnsi="Arial" w:cs="Arial"/>
           <w:sz w:val="24"/>
           <w:szCs w:val="24"/>
         </w:rPr>
       </w:pPr>
       <w:r>
         <w:rPr>
+          <w:rFonts w:ascii="Arial" w:hAnsi="Arial" w:cs="Arial"/>
           <w:sz w:val="24"/>
           <w:szCs w:val="24"/>
         </w:rPr>
@@ -351,12 +449,14 @@
           <w:numId w:val="1"/>
         </w:numPr>
         <w:rPr>
+          <w:rFonts w:ascii="Arial" w:hAnsi="Arial" w:cs="Arial"/>
           <w:sz w:val="24"/>
           <w:szCs w:val="24"/>
         </w:rPr>
       </w:pPr>
       <w:r>
         <w:rPr>
+          <w:rFonts w:ascii="Arial" w:hAnsi="Arial" w:cs="Arial"/>
           <w:sz w:val="24"/>
           <w:szCs w:val="24"/>
         </w:rPr>
@@ -365,6 +465,7 @@
       <w:proofErr w:type="spellStart"/>
       <w:r>
         <w:rPr>
+          <w:rFonts w:ascii="Arial" w:hAnsi="Arial" w:cs="Arial"/>
           <w:sz w:val="24"/>
           <w:szCs w:val="24"/>
         </w:rPr>
@@ -373,6 +474,7 @@
       <w:proofErr w:type="spellEnd"/>
       <w:r>
         <w:rPr>
+          <w:rFonts w:ascii="Arial" w:hAnsi="Arial" w:cs="Arial"/>
           <w:sz w:val="24"/>
           <w:szCs w:val="24"/>
         </w:rPr>
@@ -388,6 +490,7 @@
         </w:numPr>
         <w:rPr>
           <w:rStyle w:val="code"/>
+          <w:rFonts w:ascii="Arial" w:hAnsi="Arial" w:cs="Arial"/>
           <w:sz w:val="24"/>
           <w:szCs w:val="24"/>
         </w:rPr>
@@ -396,6 +499,7 @@
       <w:r>
         <w:rPr>
           <w:rStyle w:val="code"/>
+          <w:rFonts w:ascii="Arial" w:hAnsi="Arial" w:cs="Arial"/>
           <w:sz w:val="22"/>
           <w:szCs w:val="22"/>
         </w:rPr>
@@ -405,6 +509,7 @@
       <w:r>
         <w:rPr>
           <w:rStyle w:val="code"/>
+          <w:rFonts w:ascii="Arial" w:hAnsi="Arial" w:cs="Arial"/>
           <w:sz w:val="22"/>
           <w:szCs w:val="22"/>
         </w:rPr>
@@ -414,6 +519,7 @@
       <w:r>
         <w:rPr>
           <w:rStyle w:val="code"/>
+          <w:rFonts w:ascii="Arial" w:hAnsi="Arial" w:cs="Arial"/>
           <w:sz w:val="22"/>
           <w:szCs w:val="22"/>
         </w:rPr>
@@ -423,6 +529,7 @@
       <w:r>
         <w:rPr>
           <w:rStyle w:val="code"/>
+          <w:rFonts w:ascii="Arial" w:hAnsi="Arial" w:cs="Arial"/>
           <w:sz w:val="22"/>
           <w:szCs w:val="22"/>
         </w:rPr>
@@ -432,6 +539,7 @@
       <w:r>
         <w:rPr>
           <w:rStyle w:val="code"/>
+          <w:rFonts w:ascii="Arial" w:hAnsi="Arial" w:cs="Arial"/>
           <w:sz w:val="22"/>
           <w:szCs w:val="22"/>
         </w:rPr>
@@ -441,6 +549,7 @@
       <w:r>
         <w:rPr>
           <w:rStyle w:val="code"/>
+          <w:rFonts w:ascii="Arial" w:hAnsi="Arial" w:cs="Arial"/>
           <w:sz w:val="22"/>
           <w:szCs w:val="22"/>
         </w:rPr>
@@ -450,6 +559,7 @@
       <w:r>
         <w:rPr>
           <w:rStyle w:val="code"/>
+          <w:rFonts w:ascii="Arial" w:hAnsi="Arial" w:cs="Arial"/>
           <w:sz w:val="22"/>
           <w:szCs w:val="22"/>
         </w:rPr>
@@ -459,6 +569,7 @@
       <w:r>
         <w:rPr>
           <w:rStyle w:val="code"/>
+          <w:rFonts w:ascii="Arial" w:hAnsi="Arial" w:cs="Arial"/>
           <w:sz w:val="22"/>
           <w:szCs w:val="22"/>
         </w:rPr>
@@ -474,6 +585,7 @@
         </w:numPr>
         <w:rPr>
           <w:rStyle w:val="code"/>
+          <w:rFonts w:ascii="Arial" w:hAnsi="Arial" w:cs="Arial"/>
           <w:sz w:val="24"/>
           <w:szCs w:val="24"/>
         </w:rPr>
@@ -481,6 +593,7 @@
       <w:r>
         <w:rPr>
           <w:rStyle w:val="code"/>
+          <w:rFonts w:ascii="Arial" w:hAnsi="Arial" w:cs="Arial"/>
           <w:sz w:val="22"/>
           <w:szCs w:val="22"/>
         </w:rPr>
@@ -495,6 +608,7 @@
           <w:numId w:val="1"/>
         </w:numPr>
         <w:rPr>
+          <w:rFonts w:ascii="Arial" w:hAnsi="Arial" w:cs="Arial"/>
           <w:sz w:val="24"/>
           <w:szCs w:val="24"/>
         </w:rPr>
@@ -502,6 +616,7 @@
       <w:proofErr w:type="spellStart"/>
       <w:r>
         <w:rPr>
+          <w:rFonts w:ascii="Arial" w:hAnsi="Arial" w:cs="Arial"/>
           <w:sz w:val="24"/>
           <w:szCs w:val="24"/>
         </w:rPr>
@@ -510,6 +625,7 @@
       <w:proofErr w:type="spellEnd"/>
       <w:r>
         <w:rPr>
+          <w:rFonts w:ascii="Arial" w:hAnsi="Arial" w:cs="Arial"/>
           <w:sz w:val="24"/>
           <w:szCs w:val="24"/>
         </w:rPr>
@@ -518,6 +634,7 @@
       <w:proofErr w:type="gramStart"/>
       <w:r>
         <w:rPr>
+          <w:rFonts w:ascii="Arial" w:hAnsi="Arial" w:cs="Arial"/>
           <w:sz w:val="24"/>
           <w:szCs w:val="24"/>
         </w:rPr>
@@ -526,6 +643,7 @@
       <w:proofErr w:type="gramEnd"/>
       <w:r>
         <w:rPr>
+          <w:rFonts w:ascii="Arial" w:hAnsi="Arial" w:cs="Arial"/>
           <w:sz w:val="24"/>
           <w:szCs w:val="24"/>
         </w:rPr>
@@ -534,6 +652,7 @@
       <w:proofErr w:type="spellStart"/>
       <w:r>
         <w:rPr>
+          <w:rFonts w:ascii="Arial" w:hAnsi="Arial" w:cs="Arial"/>
           <w:sz w:val="24"/>
           <w:szCs w:val="24"/>
         </w:rPr>
@@ -542,6 +661,7 @@
       <w:proofErr w:type="spellEnd"/>
       <w:r>
         <w:rPr>
+          <w:rFonts w:ascii="Arial" w:hAnsi="Arial" w:cs="Arial"/>
           <w:sz w:val="24"/>
           <w:szCs w:val="24"/>
         </w:rPr>
@@ -556,12 +676,14 @@
           <w:numId w:val="1"/>
         </w:numPr>
         <w:rPr>
+          <w:rFonts w:ascii="Arial" w:hAnsi="Arial" w:cs="Arial"/>
           <w:sz w:val="24"/>
           <w:szCs w:val="24"/>
         </w:rPr>
       </w:pPr>
       <w:r>
         <w:rPr>
+          <w:rFonts w:ascii="Arial" w:hAnsi="Arial" w:cs="Arial"/>
           <w:sz w:val="24"/>
           <w:szCs w:val="24"/>
         </w:rPr>
@@ -576,12 +698,14 @@
           <w:numId w:val="1"/>
         </w:numPr>
         <w:rPr>
+          <w:rFonts w:ascii="Arial" w:hAnsi="Arial" w:cs="Arial"/>
           <w:sz w:val="24"/>
           <w:szCs w:val="24"/>
         </w:rPr>
       </w:pPr>
       <w:r>
         <w:rPr>
+          <w:rFonts w:ascii="Arial" w:hAnsi="Arial" w:cs="Arial"/>
           <w:sz w:val="24"/>
           <w:szCs w:val="24"/>
         </w:rPr>
@@ -596,12 +720,14 @@
           <w:numId w:val="1"/>
         </w:numPr>
         <w:rPr>
+          <w:rFonts w:ascii="Arial" w:hAnsi="Arial" w:cs="Arial"/>
           <w:sz w:val="24"/>
           <w:szCs w:val="24"/>
         </w:rPr>
       </w:pPr>
       <w:r>
         <w:rPr>
+          <w:rFonts w:ascii="Arial" w:hAnsi="Arial" w:cs="Arial"/>
           <w:sz w:val="24"/>
           <w:szCs w:val="24"/>
         </w:rPr>
@@ -616,6 +742,7 @@
           <w:numId w:val="1"/>
         </w:numPr>
         <w:rPr>
+          <w:rFonts w:ascii="Arial" w:hAnsi="Arial" w:cs="Arial"/>
           <w:sz w:val="24"/>
           <w:szCs w:val="24"/>
         </w:rPr>
@@ -623,6 +750,7 @@
       <w:proofErr w:type="spellStart"/>
       <w:r>
         <w:rPr>
+          <w:rFonts w:ascii="Arial" w:hAnsi="Arial" w:cs="Arial"/>
           <w:sz w:val="24"/>
           <w:szCs w:val="24"/>
         </w:rPr>
@@ -631,100 +759,97 @@
       <w:proofErr w:type="spellEnd"/>
       <w:r>
         <w:rPr>
-          <w:sz w:val="24"/>
-          <w:szCs w:val="24"/>
-        </w:rPr>
-        <w:t xml:space="preserve"> (n)</w:t>
-      </w:r>
-      <w:r>
-        <w:rPr>
+          <w:rFonts w:ascii="Arial" w:hAnsi="Arial" w:cs="Arial"/>
+          <w:sz w:val="24"/>
+          <w:szCs w:val="24"/>
+        </w:rPr>
+        <w:t xml:space="preserve"> (n) </w:t>
+      </w:r>
+      <w:proofErr w:type="spellStart"/>
+      <w:r>
+        <w:rPr>
+          <w:rFonts w:ascii="Arial" w:hAnsi="Arial" w:cs="Arial"/>
+          <w:sz w:val="24"/>
+          <w:szCs w:val="24"/>
+        </w:rPr>
+        <w:t>where</w:t>
+      </w:r>
+      <w:proofErr w:type="spellEnd"/>
+      <w:r>
+        <w:rPr>
+          <w:rFonts w:ascii="Arial" w:hAnsi="Arial" w:cs="Arial"/>
+          <w:sz w:val="24"/>
+          <w:szCs w:val="24"/>
+        </w:rPr>
+        <w:t xml:space="preserve"> n.id="/c/en/</w:t>
+      </w:r>
+      <w:proofErr w:type="spellStart"/>
+      <w:r>
+        <w:rPr>
+          <w:rFonts w:ascii="Arial" w:hAnsi="Arial" w:cs="Arial"/>
+          <w:sz w:val="24"/>
+          <w:szCs w:val="24"/>
+        </w:rPr>
+        <w:t>baseball</w:t>
+      </w:r>
+      <w:proofErr w:type="spellEnd"/>
+      <w:r>
+        <w:rPr>
+          <w:rFonts w:ascii="Arial" w:hAnsi="Arial" w:cs="Arial"/>
+          <w:sz w:val="24"/>
+          <w:szCs w:val="24"/>
+        </w:rPr>
+        <w:t xml:space="preserve">" </w:t>
+      </w:r>
+      <w:proofErr w:type="spellStart"/>
+      <w:r>
+        <w:rPr>
+          <w:rFonts w:ascii="Arial" w:hAnsi="Arial" w:cs="Arial"/>
+          <w:sz w:val="24"/>
+          <w:szCs w:val="24"/>
+        </w:rPr>
+        <w:t>return</w:t>
+      </w:r>
+      <w:proofErr w:type="spellEnd"/>
+      <w:r>
+        <w:rPr>
+          <w:rFonts w:ascii="Arial" w:hAnsi="Arial" w:cs="Arial"/>
           <w:sz w:val="24"/>
           <w:szCs w:val="24"/>
         </w:rPr>
         <w:t xml:space="preserve"> </w:t>
       </w:r>
+      <w:proofErr w:type="gramStart"/>
+      <w:r>
+        <w:rPr>
+          <w:rFonts w:ascii="Arial" w:hAnsi="Arial" w:cs="Arial"/>
+          <w:sz w:val="24"/>
+          <w:szCs w:val="24"/>
+        </w:rPr>
+        <w:t>()-</w:t>
+      </w:r>
+      <w:proofErr w:type="gramEnd"/>
+      <w:r>
+        <w:rPr>
+          <w:rFonts w:ascii="Arial" w:hAnsi="Arial" w:cs="Arial"/>
+          <w:sz w:val="24"/>
+          <w:szCs w:val="24"/>
+        </w:rPr>
+        <w:t>[:</w:t>
+      </w:r>
       <w:proofErr w:type="spellStart"/>
       <w:r>
         <w:rPr>
-          <w:sz w:val="24"/>
-          <w:szCs w:val="24"/>
-        </w:rPr>
-        <w:t>where</w:t>
+          <w:rFonts w:ascii="Arial" w:hAnsi="Arial" w:cs="Arial"/>
+          <w:sz w:val="24"/>
+          <w:szCs w:val="24"/>
+        </w:rPr>
+        <w:t>IsA</w:t>
       </w:r>
       <w:proofErr w:type="spellEnd"/>
       <w:r>
         <w:rPr>
-          <w:sz w:val="24"/>
-          <w:szCs w:val="24"/>
-        </w:rPr>
-        <w:t xml:space="preserve"> n.id="/c/en/</w:t>
-      </w:r>
-      <w:proofErr w:type="spellStart"/>
-      <w:r>
-        <w:rPr>
-          <w:sz w:val="24"/>
-          <w:szCs w:val="24"/>
-        </w:rPr>
-        <w:t>baseball</w:t>
-      </w:r>
-      <w:proofErr w:type="spellEnd"/>
-      <w:r>
-        <w:rPr>
-          <w:sz w:val="24"/>
-          <w:szCs w:val="24"/>
-        </w:rPr>
-        <w:t>"</w:t>
-      </w:r>
-      <w:r>
-        <w:rPr>
-          <w:sz w:val="24"/>
-          <w:szCs w:val="24"/>
-        </w:rPr>
-        <w:t xml:space="preserve"> </w:t>
-      </w:r>
-      <w:proofErr w:type="spellStart"/>
-      <w:r>
-        <w:rPr>
-          <w:sz w:val="24"/>
-          <w:szCs w:val="24"/>
-        </w:rPr>
-        <w:t>return</w:t>
-      </w:r>
-      <w:proofErr w:type="spellEnd"/>
-      <w:r>
-        <w:rPr>
-          <w:sz w:val="24"/>
-          <w:szCs w:val="24"/>
-        </w:rPr>
-        <w:t xml:space="preserve"> </w:t>
-      </w:r>
-      <w:proofErr w:type="gramStart"/>
-      <w:r>
-        <w:rPr>
-          <w:sz w:val="24"/>
-          <w:szCs w:val="24"/>
-        </w:rPr>
-        <w:t>()-</w:t>
-      </w:r>
-      <w:proofErr w:type="gramEnd"/>
-      <w:r>
-        <w:rPr>
-          <w:sz w:val="24"/>
-          <w:szCs w:val="24"/>
-        </w:rPr>
-        <w:t>[:</w:t>
-      </w:r>
-      <w:proofErr w:type="spellStart"/>
-      <w:r>
-        <w:rPr>
-          <w:sz w:val="24"/>
-          <w:szCs w:val="24"/>
-        </w:rPr>
-        <w:t>IsA</w:t>
-      </w:r>
-      <w:proofErr w:type="spellEnd"/>
-      <w:r>
-        <w:rPr>
+          <w:rFonts w:ascii="Arial" w:hAnsi="Arial" w:cs="Arial"/>
           <w:sz w:val="24"/>
           <w:szCs w:val="24"/>
         </w:rPr>
@@ -734,6 +859,7 @@
     <w:p>
       <w:pPr>
         <w:rPr>
+          <w:rFonts w:ascii="Arial" w:hAnsi="Arial" w:cs="Arial"/>
           <w:sz w:val="24"/>
           <w:szCs w:val="24"/>
         </w:rPr>
@@ -742,6 +868,7 @@
     <w:p>
       <w:pPr>
         <w:rPr>
+          <w:rFonts w:ascii="Arial" w:hAnsi="Arial" w:cs="Arial"/>
           <w:sz w:val="24"/>
           <w:szCs w:val="24"/>
         </w:rPr>
@@ -750,18 +877,23 @@
     <w:p>
       <w:pPr>
         <w:rPr>
+          <w:rFonts w:ascii="Arial" w:hAnsi="Arial" w:cs="Arial"/>
           <w:sz w:val="24"/>
           <w:szCs w:val="24"/>
         </w:rPr>
       </w:pPr>
-      <w:bookmarkStart w:id="0" w:name="_GoBack"/>
-      <w:bookmarkEnd w:id="0"/>
     </w:p>
     <w:p>
       <w:pPr>
         <w:pStyle w:val="berschrift1"/>
+        <w:rPr>
+          <w:rFonts w:ascii="Arial" w:hAnsi="Arial" w:cs="Arial"/>
+        </w:rPr>
       </w:pPr>
       <w:r>
+        <w:rPr>
+          <w:rFonts w:ascii="Arial" w:hAnsi="Arial" w:cs="Arial"/>
+        </w:rPr>
         <w:lastRenderedPageBreak/>
         <w:t>Projektübersicht</w:t>
       </w:r>
@@ -773,11 +905,11 @@
         <w:tblLook w:val="04A0" w:firstRow="1" w:lastRow="0" w:firstColumn="1" w:lastColumn="0" w:noHBand="0" w:noVBand="1"/>
       </w:tblPr>
       <w:tblGrid>
-        <w:gridCol w:w="2438"/>
-        <w:gridCol w:w="1266"/>
-        <w:gridCol w:w="1951"/>
-        <w:gridCol w:w="1950"/>
-        <w:gridCol w:w="2128"/>
+        <w:gridCol w:w="2380"/>
+        <w:gridCol w:w="1217"/>
+        <w:gridCol w:w="2180"/>
+        <w:gridCol w:w="1884"/>
+        <w:gridCol w:w="2072"/>
       </w:tblGrid>
       <w:tr>
         <w:trPr>
@@ -788,7 +920,15 @@
             <w:tcW w:w="1252" w:type="pct"/>
           </w:tcPr>
           <w:p>
-            <w:r>
+            <w:pPr>
+              <w:rPr>
+                <w:rFonts w:ascii="Arial" w:hAnsi="Arial" w:cs="Arial"/>
+              </w:rPr>
+            </w:pPr>
+            <w:r>
+              <w:rPr>
+                <w:rFonts w:ascii="Arial" w:hAnsi="Arial" w:cs="Arial"/>
+              </w:rPr>
               <w:t>Vorgang</w:t>
             </w:r>
           </w:p>
@@ -798,7 +938,15 @@
             <w:tcW w:w="650" w:type="pct"/>
           </w:tcPr>
           <w:p>
-            <w:r>
+            <w:pPr>
+              <w:rPr>
+                <w:rFonts w:ascii="Arial" w:hAnsi="Arial" w:cs="Arial"/>
+              </w:rPr>
+            </w:pPr>
+            <w:r>
+              <w:rPr>
+                <w:rFonts w:ascii="Arial" w:hAnsi="Arial" w:cs="Arial"/>
+              </w:rPr>
               <w:t>% erledigt</w:t>
             </w:r>
           </w:p>
@@ -808,7 +956,15 @@
             <w:tcW w:w="1002" w:type="pct"/>
           </w:tcPr>
           <w:p>
-            <w:r>
+            <w:pPr>
+              <w:rPr>
+                <w:rFonts w:ascii="Arial" w:hAnsi="Arial" w:cs="Arial"/>
+              </w:rPr>
+            </w:pPr>
+            <w:r>
+              <w:rPr>
+                <w:rFonts w:ascii="Arial" w:hAnsi="Arial" w:cs="Arial"/>
+              </w:rPr>
               <w:t>Fälligkeitsdatum</w:t>
             </w:r>
           </w:p>
@@ -818,7 +974,15 @@
             <w:tcW w:w="1002" w:type="pct"/>
           </w:tcPr>
           <w:p>
-            <w:r>
+            <w:pPr>
+              <w:rPr>
+                <w:rFonts w:ascii="Arial" w:hAnsi="Arial" w:cs="Arial"/>
+              </w:rPr>
+            </w:pPr>
+            <w:r>
+              <w:rPr>
+                <w:rFonts w:ascii="Arial" w:hAnsi="Arial" w:cs="Arial"/>
+              </w:rPr>
               <w:t>Unterstützer</w:t>
             </w:r>
           </w:p>
@@ -828,7 +992,15 @@
             <w:tcW w:w="1093" w:type="pct"/>
           </w:tcPr>
           <w:p>
-            <w:r>
+            <w:pPr>
+              <w:rPr>
+                <w:rFonts w:ascii="Arial" w:hAnsi="Arial" w:cs="Arial"/>
+              </w:rPr>
+            </w:pPr>
+            <w:r>
+              <w:rPr>
+                <w:rFonts w:ascii="Arial" w:hAnsi="Arial" w:cs="Arial"/>
+              </w:rPr>
               <w:t>Notizen</w:t>
             </w:r>
           </w:p>
@@ -840,7 +1012,15 @@
             <w:tcW w:w="1252" w:type="pct"/>
           </w:tcPr>
           <w:p>
-            <w:r>
+            <w:pPr>
+              <w:rPr>
+                <w:rFonts w:ascii="Arial" w:hAnsi="Arial" w:cs="Arial"/>
+              </w:rPr>
+            </w:pPr>
+            <w:r>
+              <w:rPr>
+                <w:rFonts w:ascii="Arial" w:hAnsi="Arial" w:cs="Arial"/>
+              </w:rPr>
               <w:t>Aufgabe 4</w:t>
             </w:r>
           </w:p>
@@ -850,10 +1030,21 @@
             <w:tcW w:w="650" w:type="pct"/>
           </w:tcPr>
           <w:p>
-            <w:r>
+            <w:pPr>
+              <w:rPr>
+                <w:rFonts w:ascii="Arial" w:hAnsi="Arial" w:cs="Arial"/>
+              </w:rPr>
+            </w:pPr>
+            <w:r>
+              <w:rPr>
+                <w:rFonts w:ascii="Arial" w:hAnsi="Arial" w:cs="Arial"/>
+              </w:rPr>
               <w:t>100</w:t>
             </w:r>
             <w:r>
+              <w:rPr>
+                <w:rFonts w:ascii="Arial" w:hAnsi="Arial" w:cs="Arial"/>
+              </w:rPr>
               <w:t xml:space="preserve"> %</w:t>
             </w:r>
           </w:p>
@@ -863,7 +1054,15 @@
             <w:tcW w:w="1002" w:type="pct"/>
           </w:tcPr>
           <w:p>
-            <w:r>
+            <w:pPr>
+              <w:rPr>
+                <w:rFonts w:ascii="Arial" w:hAnsi="Arial" w:cs="Arial"/>
+              </w:rPr>
+            </w:pPr>
+            <w:r>
+              <w:rPr>
+                <w:rFonts w:ascii="Arial" w:hAnsi="Arial" w:cs="Arial"/>
+              </w:rPr>
               <w:t>15.04.2016</w:t>
             </w:r>
           </w:p>
@@ -872,13 +1071,25 @@
           <w:tcPr>
             <w:tcW w:w="1002" w:type="pct"/>
           </w:tcPr>
-          <w:p/>
+          <w:p>
+            <w:pPr>
+              <w:rPr>
+                <w:rFonts w:ascii="Arial" w:hAnsi="Arial" w:cs="Arial"/>
+              </w:rPr>
+            </w:pPr>
+          </w:p>
         </w:tc>
         <w:tc>
           <w:tcPr>
             <w:tcW w:w="1093" w:type="pct"/>
           </w:tcPr>
-          <w:p/>
+          <w:p>
+            <w:pPr>
+              <w:rPr>
+                <w:rFonts w:ascii="Arial" w:hAnsi="Arial" w:cs="Arial"/>
+              </w:rPr>
+            </w:pPr>
+          </w:p>
         </w:tc>
       </w:tr>
       <w:tr>
@@ -887,7 +1098,15 @@
             <w:tcW w:w="1252" w:type="pct"/>
           </w:tcPr>
           <w:p>
-            <w:r>
+            <w:pPr>
+              <w:rPr>
+                <w:rFonts w:ascii="Arial" w:hAnsi="Arial" w:cs="Arial"/>
+              </w:rPr>
+            </w:pPr>
+            <w:r>
+              <w:rPr>
+                <w:rFonts w:ascii="Arial" w:hAnsi="Arial" w:cs="Arial"/>
+              </w:rPr>
               <w:t>Aufgabe 5</w:t>
             </w:r>
           </w:p>
@@ -897,10 +1116,21 @@
             <w:tcW w:w="650" w:type="pct"/>
           </w:tcPr>
           <w:p>
-            <w:r>
+            <w:pPr>
+              <w:rPr>
+                <w:rFonts w:ascii="Arial" w:hAnsi="Arial" w:cs="Arial"/>
+              </w:rPr>
+            </w:pPr>
+            <w:r>
+              <w:rPr>
+                <w:rFonts w:ascii="Arial" w:hAnsi="Arial" w:cs="Arial"/>
+              </w:rPr>
               <w:t>100</w:t>
             </w:r>
             <w:r>
+              <w:rPr>
+                <w:rFonts w:ascii="Arial" w:hAnsi="Arial" w:cs="Arial"/>
+              </w:rPr>
               <w:t>%</w:t>
             </w:r>
           </w:p>
@@ -910,7 +1140,15 @@
             <w:tcW w:w="1002" w:type="pct"/>
           </w:tcPr>
           <w:p>
-            <w:r>
+            <w:pPr>
+              <w:rPr>
+                <w:rFonts w:ascii="Arial" w:hAnsi="Arial" w:cs="Arial"/>
+              </w:rPr>
+            </w:pPr>
+            <w:r>
+              <w:rPr>
+                <w:rFonts w:ascii="Arial" w:hAnsi="Arial" w:cs="Arial"/>
+              </w:rPr>
               <w:t>15.04.2016</w:t>
             </w:r>
           </w:p>
@@ -919,13 +1157,25 @@
           <w:tcPr>
             <w:tcW w:w="1002" w:type="pct"/>
           </w:tcPr>
-          <w:p/>
+          <w:p>
+            <w:pPr>
+              <w:rPr>
+                <w:rFonts w:ascii="Arial" w:hAnsi="Arial" w:cs="Arial"/>
+              </w:rPr>
+            </w:pPr>
+          </w:p>
         </w:tc>
         <w:tc>
           <w:tcPr>
             <w:tcW w:w="1093" w:type="pct"/>
           </w:tcPr>
-          <w:p/>
+          <w:p>
+            <w:pPr>
+              <w:rPr>
+                <w:rFonts w:ascii="Arial" w:hAnsi="Arial" w:cs="Arial"/>
+              </w:rPr>
+            </w:pPr>
+          </w:p>
         </w:tc>
       </w:tr>
       <w:tr>
@@ -934,7 +1184,15 @@
             <w:tcW w:w="1252" w:type="pct"/>
           </w:tcPr>
           <w:p>
-            <w:r>
+            <w:pPr>
+              <w:rPr>
+                <w:rFonts w:ascii="Arial" w:hAnsi="Arial" w:cs="Arial"/>
+              </w:rPr>
+            </w:pPr>
+            <w:r>
+              <w:rPr>
+                <w:rFonts w:ascii="Arial" w:hAnsi="Arial" w:cs="Arial"/>
+              </w:rPr>
               <w:t>Aufgabe 6</w:t>
             </w:r>
           </w:p>
@@ -944,10 +1202,21 @@
             <w:tcW w:w="650" w:type="pct"/>
           </w:tcPr>
           <w:p>
-            <w:r>
+            <w:pPr>
+              <w:rPr>
+                <w:rFonts w:ascii="Arial" w:hAnsi="Arial" w:cs="Arial"/>
+              </w:rPr>
+            </w:pPr>
+            <w:r>
+              <w:rPr>
+                <w:rFonts w:ascii="Arial" w:hAnsi="Arial" w:cs="Arial"/>
+              </w:rPr>
               <w:t>100</w:t>
             </w:r>
             <w:r>
+              <w:rPr>
+                <w:rFonts w:ascii="Arial" w:hAnsi="Arial" w:cs="Arial"/>
+              </w:rPr>
               <w:t>%</w:t>
             </w:r>
           </w:p>
@@ -957,7 +1226,15 @@
             <w:tcW w:w="1002" w:type="pct"/>
           </w:tcPr>
           <w:p>
-            <w:r>
+            <w:pPr>
+              <w:rPr>
+                <w:rFonts w:ascii="Arial" w:hAnsi="Arial" w:cs="Arial"/>
+              </w:rPr>
+            </w:pPr>
+            <w:r>
+              <w:rPr>
+                <w:rFonts w:ascii="Arial" w:hAnsi="Arial" w:cs="Arial"/>
+              </w:rPr>
               <w:t>15.04.2016</w:t>
             </w:r>
           </w:p>
@@ -966,21 +1243,39 @@
           <w:tcPr>
             <w:tcW w:w="1002" w:type="pct"/>
           </w:tcPr>
-          <w:p/>
+          <w:p>
+            <w:pPr>
+              <w:rPr>
+                <w:rFonts w:ascii="Arial" w:hAnsi="Arial" w:cs="Arial"/>
+              </w:rPr>
+            </w:pPr>
+          </w:p>
         </w:tc>
         <w:tc>
           <w:tcPr>
             <w:tcW w:w="1093" w:type="pct"/>
           </w:tcPr>
-          <w:p/>
+          <w:p>
+            <w:pPr>
+              <w:rPr>
+                <w:rFonts w:ascii="Arial" w:hAnsi="Arial" w:cs="Arial"/>
+              </w:rPr>
+            </w:pPr>
+          </w:p>
         </w:tc>
       </w:tr>
     </w:tbl>
     <w:p>
       <w:pPr>
         <w:pStyle w:val="berschrift1"/>
+        <w:rPr>
+          <w:rFonts w:ascii="Arial" w:hAnsi="Arial" w:cs="Arial"/>
+        </w:rPr>
       </w:pPr>
       <w:r>
+        <w:rPr>
+          <w:rFonts w:ascii="Arial" w:hAnsi="Arial" w:cs="Arial"/>
+        </w:rPr>
         <w:t>Historie der Risiken und Probleme</w:t>
       </w:r>
     </w:p>
@@ -1004,7 +1299,15 @@
             <w:tcW w:w="2500" w:type="pct"/>
           </w:tcPr>
           <w:p>
-            <w:r>
+            <w:pPr>
+              <w:rPr>
+                <w:rFonts w:ascii="Arial" w:hAnsi="Arial" w:cs="Arial"/>
+              </w:rPr>
+            </w:pPr>
+            <w:r>
+              <w:rPr>
+                <w:rFonts w:ascii="Arial" w:hAnsi="Arial" w:cs="Arial"/>
+              </w:rPr>
               <w:t>Problem</w:t>
             </w:r>
           </w:p>
@@ -1014,7 +1317,15 @@
             <w:tcW w:w="1250" w:type="pct"/>
           </w:tcPr>
           <w:p>
-            <w:r>
+            <w:pPr>
+              <w:rPr>
+                <w:rFonts w:ascii="Arial" w:hAnsi="Arial" w:cs="Arial"/>
+              </w:rPr>
+            </w:pPr>
+            <w:r>
+              <w:rPr>
+                <w:rFonts w:ascii="Arial" w:hAnsi="Arial" w:cs="Arial"/>
+              </w:rPr>
               <w:t>Zugewiesen an</w:t>
             </w:r>
           </w:p>
@@ -1024,7 +1335,15 @@
             <w:tcW w:w="1250" w:type="pct"/>
           </w:tcPr>
           <w:p>
-            <w:r>
+            <w:pPr>
+              <w:rPr>
+                <w:rFonts w:ascii="Arial" w:hAnsi="Arial" w:cs="Arial"/>
+              </w:rPr>
+            </w:pPr>
+            <w:r>
+              <w:rPr>
+                <w:rFonts w:ascii="Arial" w:hAnsi="Arial" w:cs="Arial"/>
+              </w:rPr>
               <w:t>Datum</w:t>
             </w:r>
           </w:p>
@@ -1036,7 +1355,15 @@
             <w:tcW w:w="2500" w:type="pct"/>
           </w:tcPr>
           <w:p>
-            <w:r>
+            <w:pPr>
+              <w:rPr>
+                <w:rFonts w:ascii="Arial" w:hAnsi="Arial" w:cs="Arial"/>
+              </w:rPr>
+            </w:pPr>
+            <w:r>
+              <w:rPr>
+                <w:rFonts w:ascii="Arial" w:hAnsi="Arial" w:cs="Arial"/>
+              </w:rPr>
               <w:t>Strukturabbildung von mehreren verschiedenen Attributen (PLZ, CITY, STAAT…)</w:t>
             </w:r>
           </w:p>
@@ -1045,13 +1372,25 @@
           <w:tcPr>
             <w:tcW w:w="1250" w:type="pct"/>
           </w:tcPr>
-          <w:p/>
+          <w:p>
+            <w:pPr>
+              <w:rPr>
+                <w:rFonts w:ascii="Arial" w:hAnsi="Arial" w:cs="Arial"/>
+              </w:rPr>
+            </w:pPr>
+          </w:p>
         </w:tc>
         <w:tc>
           <w:tcPr>
             <w:tcW w:w="1250" w:type="pct"/>
           </w:tcPr>
-          <w:p/>
+          <w:p>
+            <w:pPr>
+              <w:rPr>
+                <w:rFonts w:ascii="Arial" w:hAnsi="Arial" w:cs="Arial"/>
+              </w:rPr>
+            </w:pPr>
+          </w:p>
         </w:tc>
       </w:tr>
       <w:tr>
@@ -1060,7 +1399,15 @@
             <w:tcW w:w="2500" w:type="pct"/>
           </w:tcPr>
           <w:p>
-            <w:r>
+            <w:pPr>
+              <w:rPr>
+                <w:rFonts w:ascii="Arial" w:hAnsi="Arial" w:cs="Arial"/>
+              </w:rPr>
+            </w:pPr>
+            <w:r>
+              <w:rPr>
+                <w:rFonts w:ascii="Arial" w:hAnsi="Arial" w:cs="Arial"/>
+              </w:rPr>
               <w:t>Suchen eines Keys anhand einer gegebenen Value</w:t>
             </w:r>
           </w:p>
@@ -1069,13 +1416,1335 @@
           <w:tcPr>
             <w:tcW w:w="1250" w:type="pct"/>
           </w:tcPr>
-          <w:p/>
+          <w:p>
+            <w:pPr>
+              <w:rPr>
+                <w:rFonts w:ascii="Arial" w:hAnsi="Arial" w:cs="Arial"/>
+              </w:rPr>
+            </w:pPr>
+          </w:p>
         </w:tc>
         <w:tc>
           <w:tcPr>
             <w:tcW w:w="1250" w:type="pct"/>
           </w:tcPr>
-          <w:p/>
+          <w:p>
+            <w:pPr>
+              <w:rPr>
+                <w:rFonts w:ascii="Arial" w:hAnsi="Arial" w:cs="Arial"/>
+              </w:rPr>
+            </w:pPr>
+          </w:p>
+        </w:tc>
+      </w:tr>
+      <w:tr>
+        <w:tc>
+          <w:tcPr>
+            <w:tcW w:w="5000" w:type="pct"/>
+            <w:gridSpan w:val="3"/>
+          </w:tcPr>
+          <w:p>
+            <w:pPr>
+              <w:rPr>
+                <w:rFonts w:ascii="Arial" w:hAnsi="Arial" w:cs="Arial"/>
+                <w:b/>
+                <w:u w:val="single"/>
+              </w:rPr>
+            </w:pPr>
+            <w:r>
+              <w:rPr>
+                <w:rFonts w:ascii="Arial" w:hAnsi="Arial" w:cs="Arial"/>
+                <w:b/>
+                <w:u w:val="single"/>
+              </w:rPr>
+              <w:t xml:space="preserve">NEO4J Problems </w:t>
+            </w:r>
+            <w:proofErr w:type="spellStart"/>
+            <w:r>
+              <w:rPr>
+                <w:rFonts w:ascii="Arial" w:hAnsi="Arial" w:cs="Arial"/>
+                <w:b/>
+                <w:u w:val="single"/>
+              </w:rPr>
+              <w:t>while</w:t>
+            </w:r>
+            <w:proofErr w:type="spellEnd"/>
+            <w:r>
+              <w:rPr>
+                <w:rFonts w:ascii="Arial" w:hAnsi="Arial" w:cs="Arial"/>
+                <w:b/>
+                <w:u w:val="single"/>
+              </w:rPr>
+              <w:t xml:space="preserve"> </w:t>
+            </w:r>
+            <w:proofErr w:type="spellStart"/>
+            <w:r>
+              <w:rPr>
+                <w:rFonts w:ascii="Arial" w:hAnsi="Arial" w:cs="Arial"/>
+                <w:b/>
+                <w:u w:val="single"/>
+              </w:rPr>
+              <w:t>importing</w:t>
+            </w:r>
+            <w:proofErr w:type="spellEnd"/>
+            <w:r>
+              <w:rPr>
+                <w:rFonts w:ascii="Arial" w:hAnsi="Arial" w:cs="Arial"/>
+                <w:b/>
+                <w:u w:val="single"/>
+              </w:rPr>
+              <w:t xml:space="preserve"> </w:t>
+            </w:r>
+            <w:proofErr w:type="spellStart"/>
+            <w:r>
+              <w:rPr>
+                <w:rFonts w:ascii="Arial" w:hAnsi="Arial" w:cs="Arial"/>
+                <w:b/>
+                <w:u w:val="single"/>
+              </w:rPr>
+              <w:t>the</w:t>
+            </w:r>
+            <w:proofErr w:type="spellEnd"/>
+            <w:r>
+              <w:rPr>
+                <w:rFonts w:ascii="Arial" w:hAnsi="Arial" w:cs="Arial"/>
+                <w:b/>
+                <w:u w:val="single"/>
+              </w:rPr>
+              <w:t xml:space="preserve"> </w:t>
+            </w:r>
+            <w:proofErr w:type="spellStart"/>
+            <w:r>
+              <w:rPr>
+                <w:rFonts w:ascii="Arial" w:hAnsi="Arial" w:cs="Arial"/>
+                <w:b/>
+                <w:u w:val="single"/>
+              </w:rPr>
+              <w:t>given</w:t>
+            </w:r>
+            <w:proofErr w:type="spellEnd"/>
+            <w:r>
+              <w:rPr>
+                <w:rFonts w:ascii="Arial" w:hAnsi="Arial" w:cs="Arial"/>
+                <w:b/>
+                <w:u w:val="single"/>
+              </w:rPr>
+              <w:t xml:space="preserve"> DB</w:t>
+            </w:r>
+            <w:bookmarkStart w:id="0" w:name="_GoBack"/>
+            <w:bookmarkEnd w:id="0"/>
+          </w:p>
+          <w:p>
+            <w:pPr>
+              <w:spacing w:line="276" w:lineRule="auto"/>
+              <w:rPr>
+                <w:rFonts w:ascii="Arial" w:hAnsi="Arial" w:cs="Arial"/>
+              </w:rPr>
+            </w:pPr>
+            <w:proofErr w:type="spellStart"/>
+            <w:r>
+              <w:rPr>
+                <w:rFonts w:ascii="Arial" w:hAnsi="Arial" w:cs="Arial"/>
+              </w:rPr>
+              <w:t>If</w:t>
+            </w:r>
+            <w:proofErr w:type="spellEnd"/>
+            <w:r>
+              <w:rPr>
+                <w:rFonts w:ascii="Arial" w:hAnsi="Arial" w:cs="Arial"/>
+              </w:rPr>
+              <w:t xml:space="preserve"> </w:t>
+            </w:r>
+            <w:proofErr w:type="spellStart"/>
+            <w:r>
+              <w:rPr>
+                <w:rFonts w:ascii="Arial" w:hAnsi="Arial" w:cs="Arial"/>
+              </w:rPr>
+              <w:t>none</w:t>
+            </w:r>
+            <w:proofErr w:type="spellEnd"/>
+            <w:r>
+              <w:rPr>
+                <w:rFonts w:ascii="Arial" w:hAnsi="Arial" w:cs="Arial"/>
+              </w:rPr>
+              <w:t xml:space="preserve"> </w:t>
+            </w:r>
+            <w:proofErr w:type="spellStart"/>
+            <w:r>
+              <w:rPr>
+                <w:rFonts w:ascii="Arial" w:hAnsi="Arial" w:cs="Arial"/>
+              </w:rPr>
+              <w:t>of</w:t>
+            </w:r>
+            <w:proofErr w:type="spellEnd"/>
+            <w:r>
+              <w:rPr>
+                <w:rFonts w:ascii="Arial" w:hAnsi="Arial" w:cs="Arial"/>
+              </w:rPr>
+              <w:t xml:space="preserve"> </w:t>
+            </w:r>
+            <w:proofErr w:type="spellStart"/>
+            <w:r>
+              <w:rPr>
+                <w:rFonts w:ascii="Arial" w:hAnsi="Arial" w:cs="Arial"/>
+              </w:rPr>
+              <w:t>the</w:t>
+            </w:r>
+            <w:proofErr w:type="spellEnd"/>
+            <w:r>
+              <w:rPr>
+                <w:rFonts w:ascii="Arial" w:hAnsi="Arial" w:cs="Arial"/>
+              </w:rPr>
+              <w:t xml:space="preserve"> </w:t>
+            </w:r>
+            <w:proofErr w:type="spellStart"/>
+            <w:r>
+              <w:rPr>
+                <w:rFonts w:ascii="Arial" w:hAnsi="Arial" w:cs="Arial"/>
+              </w:rPr>
+              <w:t>above</w:t>
+            </w:r>
+            <w:proofErr w:type="spellEnd"/>
+            <w:r>
+              <w:rPr>
+                <w:rFonts w:ascii="Arial" w:hAnsi="Arial" w:cs="Arial"/>
+              </w:rPr>
+              <w:t xml:space="preserve"> </w:t>
+            </w:r>
+            <w:proofErr w:type="spellStart"/>
+            <w:r>
+              <w:rPr>
+                <w:rFonts w:ascii="Arial" w:hAnsi="Arial" w:cs="Arial"/>
+              </w:rPr>
+              <w:t>helps</w:t>
+            </w:r>
+            <w:proofErr w:type="spellEnd"/>
+            <w:r>
+              <w:rPr>
+                <w:rFonts w:ascii="Arial" w:hAnsi="Arial" w:cs="Arial"/>
+              </w:rPr>
+              <w:t xml:space="preserve"> </w:t>
+            </w:r>
+            <w:proofErr w:type="spellStart"/>
+            <w:r>
+              <w:rPr>
+                <w:rFonts w:ascii="Arial" w:hAnsi="Arial" w:cs="Arial"/>
+              </w:rPr>
+              <w:t>try</w:t>
+            </w:r>
+            <w:proofErr w:type="spellEnd"/>
+            <w:r>
+              <w:rPr>
+                <w:rFonts w:ascii="Arial" w:hAnsi="Arial" w:cs="Arial"/>
+              </w:rPr>
+              <w:t xml:space="preserve"> </w:t>
+            </w:r>
+            <w:proofErr w:type="spellStart"/>
+            <w:r>
+              <w:rPr>
+                <w:rFonts w:ascii="Arial" w:hAnsi="Arial" w:cs="Arial"/>
+              </w:rPr>
+              <w:t>this</w:t>
+            </w:r>
+            <w:proofErr w:type="spellEnd"/>
+            <w:r>
+              <w:rPr>
+                <w:rFonts w:ascii="Arial" w:hAnsi="Arial" w:cs="Arial"/>
+              </w:rPr>
+              <w:t xml:space="preserve"> in </w:t>
+            </w:r>
+            <w:proofErr w:type="spellStart"/>
+            <w:r>
+              <w:rPr>
+                <w:rFonts w:ascii="Arial" w:hAnsi="Arial" w:cs="Arial"/>
+              </w:rPr>
+              <w:t>case</w:t>
+            </w:r>
+            <w:proofErr w:type="spellEnd"/>
+            <w:r>
+              <w:rPr>
+                <w:rFonts w:ascii="Arial" w:hAnsi="Arial" w:cs="Arial"/>
+              </w:rPr>
+              <w:t xml:space="preserve"> </w:t>
+            </w:r>
+            <w:proofErr w:type="spellStart"/>
+            <w:r>
+              <w:rPr>
+                <w:rFonts w:ascii="Arial" w:hAnsi="Arial" w:cs="Arial"/>
+              </w:rPr>
+              <w:t>you</w:t>
+            </w:r>
+            <w:proofErr w:type="spellEnd"/>
+            <w:r>
+              <w:rPr>
+                <w:rFonts w:ascii="Arial" w:hAnsi="Arial" w:cs="Arial"/>
+              </w:rPr>
+              <w:t xml:space="preserve"> </w:t>
+            </w:r>
+            <w:proofErr w:type="spellStart"/>
+            <w:r>
+              <w:rPr>
+                <w:rFonts w:ascii="Arial" w:hAnsi="Arial" w:cs="Arial"/>
+              </w:rPr>
+              <w:t>are</w:t>
+            </w:r>
+            <w:proofErr w:type="spellEnd"/>
+            <w:r>
+              <w:rPr>
+                <w:rFonts w:ascii="Arial" w:hAnsi="Arial" w:cs="Arial"/>
+              </w:rPr>
+              <w:t xml:space="preserve"> </w:t>
+            </w:r>
+            <w:proofErr w:type="spellStart"/>
+            <w:r>
+              <w:rPr>
+                <w:rFonts w:ascii="Arial" w:hAnsi="Arial" w:cs="Arial"/>
+              </w:rPr>
+              <w:t>upgrading</w:t>
+            </w:r>
+            <w:proofErr w:type="spellEnd"/>
+            <w:r>
+              <w:rPr>
+                <w:rFonts w:ascii="Arial" w:hAnsi="Arial" w:cs="Arial"/>
+              </w:rPr>
+              <w:t xml:space="preserve"> </w:t>
+            </w:r>
+            <w:proofErr w:type="spellStart"/>
+            <w:r>
+              <w:rPr>
+                <w:rFonts w:ascii="Arial" w:hAnsi="Arial" w:cs="Arial"/>
+              </w:rPr>
+              <w:t>from</w:t>
+            </w:r>
+            <w:proofErr w:type="spellEnd"/>
+            <w:r>
+              <w:rPr>
+                <w:rFonts w:ascii="Arial" w:hAnsi="Arial" w:cs="Arial"/>
+              </w:rPr>
+              <w:t xml:space="preserve"> </w:t>
+            </w:r>
+            <w:proofErr w:type="spellStart"/>
+            <w:r>
+              <w:rPr>
+                <w:rFonts w:ascii="Arial" w:hAnsi="Arial" w:cs="Arial"/>
+              </w:rPr>
+              <w:t>older</w:t>
+            </w:r>
+            <w:proofErr w:type="spellEnd"/>
+            <w:r>
+              <w:rPr>
+                <w:rFonts w:ascii="Arial" w:hAnsi="Arial" w:cs="Arial"/>
+              </w:rPr>
+              <w:t xml:space="preserve"> </w:t>
+            </w:r>
+            <w:proofErr w:type="spellStart"/>
+            <w:r>
+              <w:rPr>
+                <w:rFonts w:ascii="Arial" w:hAnsi="Arial" w:cs="Arial"/>
+              </w:rPr>
+              <w:t>version</w:t>
+            </w:r>
+            <w:proofErr w:type="spellEnd"/>
+            <w:r>
+              <w:rPr>
+                <w:rFonts w:ascii="Arial" w:hAnsi="Arial" w:cs="Arial"/>
+              </w:rPr>
+              <w:t xml:space="preserve"> </w:t>
+            </w:r>
+            <w:proofErr w:type="spellStart"/>
+            <w:r>
+              <w:rPr>
+                <w:rFonts w:ascii="Arial" w:hAnsi="Arial" w:cs="Arial"/>
+              </w:rPr>
+              <w:t>and</w:t>
+            </w:r>
+            <w:proofErr w:type="spellEnd"/>
+            <w:r>
+              <w:rPr>
+                <w:rFonts w:ascii="Arial" w:hAnsi="Arial" w:cs="Arial"/>
+              </w:rPr>
+              <w:t xml:space="preserve"> </w:t>
+            </w:r>
+            <w:proofErr w:type="spellStart"/>
+            <w:r>
+              <w:rPr>
+                <w:rFonts w:ascii="Arial" w:hAnsi="Arial" w:cs="Arial"/>
+              </w:rPr>
+              <w:t>what</w:t>
+            </w:r>
+            <w:proofErr w:type="spellEnd"/>
+            <w:r>
+              <w:rPr>
+                <w:rFonts w:ascii="Arial" w:hAnsi="Arial" w:cs="Arial"/>
+              </w:rPr>
+              <w:t xml:space="preserve"> </w:t>
+            </w:r>
+            <w:proofErr w:type="spellStart"/>
+            <w:r>
+              <w:rPr>
+                <w:rFonts w:ascii="Arial" w:hAnsi="Arial" w:cs="Arial"/>
+              </w:rPr>
+              <w:t>to</w:t>
+            </w:r>
+            <w:proofErr w:type="spellEnd"/>
+            <w:r>
+              <w:rPr>
+                <w:rFonts w:ascii="Arial" w:hAnsi="Arial" w:cs="Arial"/>
+              </w:rPr>
+              <w:t xml:space="preserve"> </w:t>
+            </w:r>
+            <w:proofErr w:type="spellStart"/>
+            <w:r>
+              <w:rPr>
+                <w:rFonts w:ascii="Arial" w:hAnsi="Arial" w:cs="Arial"/>
+              </w:rPr>
+              <w:t>migrate</w:t>
+            </w:r>
+            <w:proofErr w:type="spellEnd"/>
+            <w:r>
+              <w:rPr>
+                <w:rFonts w:ascii="Arial" w:hAnsi="Arial" w:cs="Arial"/>
+              </w:rPr>
+              <w:t xml:space="preserve"> </w:t>
+            </w:r>
+            <w:proofErr w:type="spellStart"/>
+            <w:r>
+              <w:rPr>
+                <w:rFonts w:ascii="Arial" w:hAnsi="Arial" w:cs="Arial"/>
+              </w:rPr>
+              <w:t>your</w:t>
+            </w:r>
+            <w:proofErr w:type="spellEnd"/>
+            <w:r>
+              <w:rPr>
+                <w:rFonts w:ascii="Arial" w:hAnsi="Arial" w:cs="Arial"/>
+              </w:rPr>
+              <w:t xml:space="preserve"> </w:t>
+            </w:r>
+            <w:proofErr w:type="spellStart"/>
+            <w:r>
+              <w:rPr>
+                <w:rFonts w:ascii="Arial" w:hAnsi="Arial" w:cs="Arial"/>
+              </w:rPr>
+              <w:t>data</w:t>
+            </w:r>
+            <w:proofErr w:type="spellEnd"/>
+            <w:r>
+              <w:rPr>
+                <w:rFonts w:ascii="Arial" w:hAnsi="Arial" w:cs="Arial"/>
+              </w:rPr>
+              <w:t>.</w:t>
+            </w:r>
+          </w:p>
+          <w:p>
+            <w:pPr>
+              <w:spacing w:line="276" w:lineRule="auto"/>
+              <w:rPr>
+                <w:rFonts w:ascii="Arial" w:hAnsi="Arial" w:cs="Arial"/>
+              </w:rPr>
+            </w:pPr>
+          </w:p>
+          <w:p>
+            <w:pPr>
+              <w:spacing w:line="276" w:lineRule="auto"/>
+              <w:rPr>
+                <w:rFonts w:ascii="Arial" w:hAnsi="Arial" w:cs="Arial"/>
+              </w:rPr>
+            </w:pPr>
+            <w:r>
+              <w:rPr>
+                <w:rFonts w:ascii="Arial" w:hAnsi="Arial" w:cs="Arial"/>
+              </w:rPr>
+              <w:t xml:space="preserve">1.Create a </w:t>
+            </w:r>
+            <w:proofErr w:type="spellStart"/>
+            <w:r>
+              <w:rPr>
+                <w:rFonts w:ascii="Arial" w:hAnsi="Arial" w:cs="Arial"/>
+              </w:rPr>
+              <w:t>copy</w:t>
+            </w:r>
+            <w:proofErr w:type="spellEnd"/>
+            <w:r>
+              <w:rPr>
+                <w:rFonts w:ascii="Arial" w:hAnsi="Arial" w:cs="Arial"/>
+              </w:rPr>
+              <w:t xml:space="preserve"> </w:t>
+            </w:r>
+            <w:proofErr w:type="spellStart"/>
+            <w:r>
+              <w:rPr>
+                <w:rFonts w:ascii="Arial" w:hAnsi="Arial" w:cs="Arial"/>
+              </w:rPr>
+              <w:t>of</w:t>
+            </w:r>
+            <w:proofErr w:type="spellEnd"/>
+            <w:r>
+              <w:rPr>
+                <w:rFonts w:ascii="Arial" w:hAnsi="Arial" w:cs="Arial"/>
+              </w:rPr>
+              <w:t xml:space="preserve"> </w:t>
+            </w:r>
+            <w:proofErr w:type="spellStart"/>
+            <w:r>
+              <w:rPr>
+                <w:rFonts w:ascii="Arial" w:hAnsi="Arial" w:cs="Arial"/>
+              </w:rPr>
+              <w:t>the</w:t>
+            </w:r>
+            <w:proofErr w:type="spellEnd"/>
+            <w:r>
+              <w:rPr>
+                <w:rFonts w:ascii="Arial" w:hAnsi="Arial" w:cs="Arial"/>
+              </w:rPr>
+              <w:t xml:space="preserve"> </w:t>
+            </w:r>
+            <w:proofErr w:type="spellStart"/>
+            <w:r>
+              <w:rPr>
+                <w:rFonts w:ascii="Arial" w:hAnsi="Arial" w:cs="Arial"/>
+              </w:rPr>
+              <w:t>default</w:t>
+            </w:r>
+            <w:proofErr w:type="spellEnd"/>
+            <w:r>
+              <w:rPr>
+                <w:rFonts w:ascii="Arial" w:hAnsi="Arial" w:cs="Arial"/>
+              </w:rPr>
+              <w:t xml:space="preserve"> </w:t>
+            </w:r>
+            <w:proofErr w:type="spellStart"/>
+            <w:r>
+              <w:rPr>
+                <w:rFonts w:ascii="Arial" w:hAnsi="Arial" w:cs="Arial"/>
+              </w:rPr>
+              <w:t>database</w:t>
+            </w:r>
+            <w:proofErr w:type="spellEnd"/>
+            <w:r>
+              <w:rPr>
+                <w:rFonts w:ascii="Arial" w:hAnsi="Arial" w:cs="Arial"/>
+              </w:rPr>
+              <w:t xml:space="preserve"> </w:t>
+            </w:r>
+            <w:proofErr w:type="spellStart"/>
+            <w:r>
+              <w:rPr>
+                <w:rFonts w:ascii="Arial" w:hAnsi="Arial" w:cs="Arial"/>
+              </w:rPr>
+              <w:t>folder</w:t>
+            </w:r>
+            <w:proofErr w:type="spellEnd"/>
+            <w:r>
+              <w:rPr>
+                <w:rFonts w:ascii="Arial" w:hAnsi="Arial" w:cs="Arial"/>
+              </w:rPr>
+              <w:t xml:space="preserve"> </w:t>
+            </w:r>
+            <w:proofErr w:type="spellStart"/>
+            <w:r>
+              <w:rPr>
+                <w:rFonts w:ascii="Arial" w:hAnsi="Arial" w:cs="Arial"/>
+              </w:rPr>
+              <w:t>located</w:t>
+            </w:r>
+            <w:proofErr w:type="spellEnd"/>
+            <w:r>
+              <w:rPr>
+                <w:rFonts w:ascii="Arial" w:hAnsi="Arial" w:cs="Arial"/>
+              </w:rPr>
+              <w:t xml:space="preserve"> in </w:t>
+            </w:r>
+            <w:proofErr w:type="spellStart"/>
+            <w:r>
+              <w:rPr>
+                <w:rFonts w:ascii="Arial" w:hAnsi="Arial" w:cs="Arial"/>
+              </w:rPr>
+              <w:t>the</w:t>
+            </w:r>
+            <w:proofErr w:type="spellEnd"/>
+            <w:r>
+              <w:rPr>
+                <w:rFonts w:ascii="Arial" w:hAnsi="Arial" w:cs="Arial"/>
+              </w:rPr>
+              <w:t xml:space="preserve"> </w:t>
+            </w:r>
+            <w:proofErr w:type="spellStart"/>
+            <w:r>
+              <w:rPr>
+                <w:rFonts w:ascii="Arial" w:hAnsi="Arial" w:cs="Arial"/>
+              </w:rPr>
+              <w:t>data</w:t>
+            </w:r>
+            <w:proofErr w:type="spellEnd"/>
+            <w:r>
+              <w:rPr>
+                <w:rFonts w:ascii="Arial" w:hAnsi="Arial" w:cs="Arial"/>
+              </w:rPr>
+              <w:t xml:space="preserve">/ </w:t>
+            </w:r>
+            <w:proofErr w:type="spellStart"/>
+            <w:r>
+              <w:rPr>
+                <w:rFonts w:ascii="Arial" w:hAnsi="Arial" w:cs="Arial"/>
+              </w:rPr>
+              <w:t>folder</w:t>
+            </w:r>
+            <w:proofErr w:type="spellEnd"/>
+            <w:r>
+              <w:rPr>
+                <w:rFonts w:ascii="Arial" w:hAnsi="Arial" w:cs="Arial"/>
+              </w:rPr>
+              <w:t>.</w:t>
+            </w:r>
+          </w:p>
+          <w:p>
+            <w:pPr>
+              <w:spacing w:line="276" w:lineRule="auto"/>
+              <w:rPr>
+                <w:rFonts w:ascii="Arial" w:hAnsi="Arial" w:cs="Arial"/>
+              </w:rPr>
+            </w:pPr>
+          </w:p>
+          <w:p>
+            <w:pPr>
+              <w:spacing w:line="276" w:lineRule="auto"/>
+              <w:rPr>
+                <w:rFonts w:ascii="Arial" w:hAnsi="Arial" w:cs="Arial"/>
+              </w:rPr>
+            </w:pPr>
+            <w:r>
+              <w:rPr>
+                <w:rFonts w:ascii="Arial" w:hAnsi="Arial" w:cs="Arial"/>
+              </w:rPr>
+              <w:t xml:space="preserve">2.Copy all </w:t>
+            </w:r>
+            <w:proofErr w:type="spellStart"/>
+            <w:r>
+              <w:rPr>
+                <w:rFonts w:ascii="Arial" w:hAnsi="Arial" w:cs="Arial"/>
+              </w:rPr>
+              <w:t>the</w:t>
+            </w:r>
+            <w:proofErr w:type="spellEnd"/>
+            <w:r>
+              <w:rPr>
+                <w:rFonts w:ascii="Arial" w:hAnsi="Arial" w:cs="Arial"/>
+              </w:rPr>
+              <w:t xml:space="preserve"> </w:t>
+            </w:r>
+            <w:proofErr w:type="spellStart"/>
+            <w:r>
+              <w:rPr>
+                <w:rFonts w:ascii="Arial" w:hAnsi="Arial" w:cs="Arial"/>
+              </w:rPr>
+              <w:t>files</w:t>
+            </w:r>
+            <w:proofErr w:type="spellEnd"/>
+            <w:r>
+              <w:rPr>
+                <w:rFonts w:ascii="Arial" w:hAnsi="Arial" w:cs="Arial"/>
+              </w:rPr>
+              <w:t xml:space="preserve"> </w:t>
+            </w:r>
+            <w:proofErr w:type="spellStart"/>
+            <w:r>
+              <w:rPr>
+                <w:rFonts w:ascii="Arial" w:hAnsi="Arial" w:cs="Arial"/>
+              </w:rPr>
+              <w:t>from</w:t>
+            </w:r>
+            <w:proofErr w:type="spellEnd"/>
+            <w:r>
+              <w:rPr>
+                <w:rFonts w:ascii="Arial" w:hAnsi="Arial" w:cs="Arial"/>
+              </w:rPr>
+              <w:t xml:space="preserve"> </w:t>
+            </w:r>
+            <w:proofErr w:type="spellStart"/>
+            <w:r>
+              <w:rPr>
+                <w:rFonts w:ascii="Arial" w:hAnsi="Arial" w:cs="Arial"/>
+              </w:rPr>
+              <w:t>the</w:t>
+            </w:r>
+            <w:proofErr w:type="spellEnd"/>
+            <w:r>
+              <w:rPr>
+                <w:rFonts w:ascii="Arial" w:hAnsi="Arial" w:cs="Arial"/>
+              </w:rPr>
+              <w:t xml:space="preserve"> </w:t>
+            </w:r>
+            <w:proofErr w:type="spellStart"/>
+            <w:r>
+              <w:rPr>
+                <w:rFonts w:ascii="Arial" w:hAnsi="Arial" w:cs="Arial"/>
+              </w:rPr>
+              <w:t>old</w:t>
+            </w:r>
+            <w:proofErr w:type="spellEnd"/>
+            <w:r>
+              <w:rPr>
+                <w:rFonts w:ascii="Arial" w:hAnsi="Arial" w:cs="Arial"/>
+              </w:rPr>
+              <w:t xml:space="preserve"> </w:t>
+            </w:r>
+            <w:proofErr w:type="spellStart"/>
+            <w:r>
+              <w:rPr>
+                <w:rFonts w:ascii="Arial" w:hAnsi="Arial" w:cs="Arial"/>
+              </w:rPr>
+              <w:t>database</w:t>
+            </w:r>
+            <w:proofErr w:type="spellEnd"/>
+            <w:r>
+              <w:rPr>
+                <w:rFonts w:ascii="Arial" w:hAnsi="Arial" w:cs="Arial"/>
+              </w:rPr>
+              <w:t xml:space="preserve"> </w:t>
+            </w:r>
+            <w:proofErr w:type="spellStart"/>
+            <w:r>
+              <w:rPr>
+                <w:rFonts w:ascii="Arial" w:hAnsi="Arial" w:cs="Arial"/>
+              </w:rPr>
+              <w:t>into</w:t>
+            </w:r>
+            <w:proofErr w:type="spellEnd"/>
+            <w:r>
+              <w:rPr>
+                <w:rFonts w:ascii="Arial" w:hAnsi="Arial" w:cs="Arial"/>
+              </w:rPr>
+              <w:t xml:space="preserve"> </w:t>
+            </w:r>
+            <w:proofErr w:type="spellStart"/>
+            <w:r>
+              <w:rPr>
+                <w:rFonts w:ascii="Arial" w:hAnsi="Arial" w:cs="Arial"/>
+              </w:rPr>
+              <w:t>this</w:t>
+            </w:r>
+            <w:proofErr w:type="spellEnd"/>
+            <w:r>
+              <w:rPr>
+                <w:rFonts w:ascii="Arial" w:hAnsi="Arial" w:cs="Arial"/>
+              </w:rPr>
+              <w:t xml:space="preserve"> </w:t>
+            </w:r>
+            <w:proofErr w:type="spellStart"/>
+            <w:r>
+              <w:rPr>
+                <w:rFonts w:ascii="Arial" w:hAnsi="Arial" w:cs="Arial"/>
+              </w:rPr>
+              <w:t>folder</w:t>
+            </w:r>
+            <w:proofErr w:type="spellEnd"/>
+            <w:r>
+              <w:rPr>
+                <w:rFonts w:ascii="Arial" w:hAnsi="Arial" w:cs="Arial"/>
+              </w:rPr>
+              <w:t xml:space="preserve"> </w:t>
+            </w:r>
+            <w:proofErr w:type="spellStart"/>
+            <w:r>
+              <w:rPr>
+                <w:rFonts w:ascii="Arial" w:hAnsi="Arial" w:cs="Arial"/>
+              </w:rPr>
+              <w:t>overwriting</w:t>
+            </w:r>
+            <w:proofErr w:type="spellEnd"/>
+            <w:r>
+              <w:rPr>
+                <w:rFonts w:ascii="Arial" w:hAnsi="Arial" w:cs="Arial"/>
+              </w:rPr>
+              <w:t xml:space="preserve"> or </w:t>
+            </w:r>
+            <w:proofErr w:type="spellStart"/>
+            <w:r>
+              <w:rPr>
+                <w:rFonts w:ascii="Arial" w:hAnsi="Arial" w:cs="Arial"/>
+              </w:rPr>
+              <w:t>replacing</w:t>
+            </w:r>
+            <w:proofErr w:type="spellEnd"/>
+            <w:r>
+              <w:rPr>
+                <w:rFonts w:ascii="Arial" w:hAnsi="Arial" w:cs="Arial"/>
+              </w:rPr>
+              <w:t xml:space="preserve"> </w:t>
+            </w:r>
+            <w:proofErr w:type="spellStart"/>
+            <w:r>
+              <w:rPr>
+                <w:rFonts w:ascii="Arial" w:hAnsi="Arial" w:cs="Arial"/>
+              </w:rPr>
+              <w:t>the</w:t>
+            </w:r>
+            <w:proofErr w:type="spellEnd"/>
+            <w:r>
+              <w:rPr>
+                <w:rFonts w:ascii="Arial" w:hAnsi="Arial" w:cs="Arial"/>
+              </w:rPr>
+              <w:t xml:space="preserve"> original </w:t>
+            </w:r>
+            <w:proofErr w:type="spellStart"/>
+            <w:r>
+              <w:rPr>
+                <w:rFonts w:ascii="Arial" w:hAnsi="Arial" w:cs="Arial"/>
+              </w:rPr>
+              <w:t>content</w:t>
+            </w:r>
+            <w:proofErr w:type="spellEnd"/>
+            <w:r>
+              <w:rPr>
+                <w:rFonts w:ascii="Arial" w:hAnsi="Arial" w:cs="Arial"/>
+              </w:rPr>
+              <w:t>.</w:t>
+            </w:r>
+          </w:p>
+          <w:p>
+            <w:pPr>
+              <w:spacing w:line="276" w:lineRule="auto"/>
+              <w:rPr>
+                <w:rFonts w:ascii="Arial" w:hAnsi="Arial" w:cs="Arial"/>
+              </w:rPr>
+            </w:pPr>
+          </w:p>
+          <w:p>
+            <w:pPr>
+              <w:spacing w:line="276" w:lineRule="auto"/>
+              <w:rPr>
+                <w:rFonts w:ascii="Arial" w:hAnsi="Arial" w:cs="Arial"/>
+              </w:rPr>
+            </w:pPr>
+            <w:proofErr w:type="spellStart"/>
+            <w:r>
+              <w:rPr>
+                <w:rFonts w:ascii="Arial" w:hAnsi="Arial" w:cs="Arial"/>
+              </w:rPr>
+              <w:t>Make</w:t>
+            </w:r>
+            <w:proofErr w:type="spellEnd"/>
+            <w:r>
+              <w:rPr>
+                <w:rFonts w:ascii="Arial" w:hAnsi="Arial" w:cs="Arial"/>
+              </w:rPr>
+              <w:t xml:space="preserve"> </w:t>
+            </w:r>
+            <w:proofErr w:type="spellStart"/>
+            <w:r>
+              <w:rPr>
+                <w:rFonts w:ascii="Arial" w:hAnsi="Arial" w:cs="Arial"/>
+              </w:rPr>
+              <w:t>sure</w:t>
+            </w:r>
+            <w:proofErr w:type="spellEnd"/>
+            <w:r>
+              <w:rPr>
+                <w:rFonts w:ascii="Arial" w:hAnsi="Arial" w:cs="Arial"/>
+              </w:rPr>
+              <w:t xml:space="preserve"> </w:t>
+            </w:r>
+            <w:proofErr w:type="spellStart"/>
+            <w:r>
+              <w:rPr>
+                <w:rFonts w:ascii="Arial" w:hAnsi="Arial" w:cs="Arial"/>
+              </w:rPr>
+              <w:t>to</w:t>
+            </w:r>
+            <w:proofErr w:type="spellEnd"/>
+            <w:r>
+              <w:rPr>
+                <w:rFonts w:ascii="Arial" w:hAnsi="Arial" w:cs="Arial"/>
+              </w:rPr>
+              <w:t xml:space="preserve"> </w:t>
+            </w:r>
+            <w:proofErr w:type="spellStart"/>
+            <w:r>
+              <w:rPr>
+                <w:rFonts w:ascii="Arial" w:hAnsi="Arial" w:cs="Arial"/>
+              </w:rPr>
+              <w:t>remove</w:t>
+            </w:r>
+            <w:proofErr w:type="spellEnd"/>
+            <w:r>
+              <w:rPr>
+                <w:rFonts w:ascii="Arial" w:hAnsi="Arial" w:cs="Arial"/>
+              </w:rPr>
+              <w:t xml:space="preserve"> </w:t>
+            </w:r>
+            <w:proofErr w:type="spellStart"/>
+            <w:r>
+              <w:rPr>
+                <w:rFonts w:ascii="Arial" w:hAnsi="Arial" w:cs="Arial"/>
+              </w:rPr>
+              <w:t>white</w:t>
+            </w:r>
+            <w:proofErr w:type="spellEnd"/>
+            <w:r>
+              <w:rPr>
+                <w:rFonts w:ascii="Arial" w:hAnsi="Arial" w:cs="Arial"/>
+              </w:rPr>
+              <w:t xml:space="preserve"> </w:t>
+            </w:r>
+            <w:proofErr w:type="spellStart"/>
+            <w:r>
+              <w:rPr>
+                <w:rFonts w:ascii="Arial" w:hAnsi="Arial" w:cs="Arial"/>
+              </w:rPr>
+              <w:t>spaces</w:t>
+            </w:r>
+            <w:proofErr w:type="spellEnd"/>
+            <w:r>
+              <w:rPr>
+                <w:rFonts w:ascii="Arial" w:hAnsi="Arial" w:cs="Arial"/>
+              </w:rPr>
+              <w:t xml:space="preserve"> or just </w:t>
+            </w:r>
+            <w:proofErr w:type="spellStart"/>
+            <w:r>
+              <w:rPr>
+                <w:rFonts w:ascii="Arial" w:hAnsi="Arial" w:cs="Arial"/>
+              </w:rPr>
+              <w:t>rename</w:t>
+            </w:r>
+            <w:proofErr w:type="spellEnd"/>
+            <w:r>
+              <w:rPr>
+                <w:rFonts w:ascii="Arial" w:hAnsi="Arial" w:cs="Arial"/>
+              </w:rPr>
+              <w:t xml:space="preserve"> it </w:t>
+            </w:r>
+            <w:proofErr w:type="spellStart"/>
+            <w:r>
+              <w:rPr>
+                <w:rFonts w:ascii="Arial" w:hAnsi="Arial" w:cs="Arial"/>
+              </w:rPr>
+              <w:t>without</w:t>
+            </w:r>
+            <w:proofErr w:type="spellEnd"/>
+            <w:r>
+              <w:rPr>
+                <w:rFonts w:ascii="Arial" w:hAnsi="Arial" w:cs="Arial"/>
+              </w:rPr>
+              <w:t xml:space="preserve"> </w:t>
+            </w:r>
+            <w:proofErr w:type="spellStart"/>
+            <w:r>
+              <w:rPr>
+                <w:rFonts w:ascii="Arial" w:hAnsi="Arial" w:cs="Arial"/>
+              </w:rPr>
+              <w:t>spacing</w:t>
+            </w:r>
+            <w:proofErr w:type="spellEnd"/>
+            <w:r>
+              <w:rPr>
+                <w:rFonts w:ascii="Arial" w:hAnsi="Arial" w:cs="Arial"/>
+              </w:rPr>
+              <w:t>.</w:t>
+            </w:r>
+          </w:p>
+          <w:p>
+            <w:pPr>
+              <w:spacing w:line="276" w:lineRule="auto"/>
+              <w:rPr>
+                <w:rFonts w:ascii="Arial" w:hAnsi="Arial" w:cs="Arial"/>
+              </w:rPr>
+            </w:pPr>
+            <w:r>
+              <w:rPr>
+                <w:rFonts w:ascii="Arial" w:hAnsi="Arial" w:cs="Arial"/>
+              </w:rPr>
+              <w:t xml:space="preserve">Edit </w:t>
+            </w:r>
+            <w:proofErr w:type="spellStart"/>
+            <w:r>
+              <w:rPr>
+                <w:rFonts w:ascii="Arial" w:hAnsi="Arial" w:cs="Arial"/>
+              </w:rPr>
+              <w:t>the</w:t>
+            </w:r>
+            <w:proofErr w:type="spellEnd"/>
+            <w:r>
+              <w:rPr>
+                <w:rFonts w:ascii="Arial" w:hAnsi="Arial" w:cs="Arial"/>
+              </w:rPr>
+              <w:t xml:space="preserve"> neo4j-</w:t>
+            </w:r>
+            <w:proofErr w:type="gramStart"/>
+            <w:r>
+              <w:rPr>
+                <w:rFonts w:ascii="Arial" w:hAnsi="Arial" w:cs="Arial"/>
+              </w:rPr>
+              <w:t>server.properties</w:t>
+            </w:r>
+            <w:proofErr w:type="gramEnd"/>
+            <w:r>
+              <w:rPr>
+                <w:rFonts w:ascii="Arial" w:hAnsi="Arial" w:cs="Arial"/>
+              </w:rPr>
+              <w:t xml:space="preserve"> </w:t>
+            </w:r>
+            <w:proofErr w:type="spellStart"/>
+            <w:r>
+              <w:rPr>
+                <w:rFonts w:ascii="Arial" w:hAnsi="Arial" w:cs="Arial"/>
+              </w:rPr>
+              <w:t>and</w:t>
+            </w:r>
+            <w:proofErr w:type="spellEnd"/>
+            <w:r>
+              <w:rPr>
+                <w:rFonts w:ascii="Arial" w:hAnsi="Arial" w:cs="Arial"/>
+              </w:rPr>
+              <w:t xml:space="preserve"> </w:t>
+            </w:r>
+            <w:proofErr w:type="spellStart"/>
+            <w:r>
+              <w:rPr>
+                <w:rFonts w:ascii="Arial" w:hAnsi="Arial" w:cs="Arial"/>
+              </w:rPr>
+              <w:t>set</w:t>
+            </w:r>
+            <w:proofErr w:type="spellEnd"/>
+            <w:r>
+              <w:rPr>
+                <w:rFonts w:ascii="Arial" w:hAnsi="Arial" w:cs="Arial"/>
+              </w:rPr>
+              <w:t xml:space="preserve"> </w:t>
+            </w:r>
+            <w:proofErr w:type="spellStart"/>
+            <w:r>
+              <w:rPr>
+                <w:rFonts w:ascii="Arial" w:hAnsi="Arial" w:cs="Arial"/>
+              </w:rPr>
+              <w:t>the</w:t>
+            </w:r>
+            <w:proofErr w:type="spellEnd"/>
+            <w:r>
+              <w:rPr>
+                <w:rFonts w:ascii="Arial" w:hAnsi="Arial" w:cs="Arial"/>
+              </w:rPr>
+              <w:t xml:space="preserve"> </w:t>
+            </w:r>
+            <w:proofErr w:type="spellStart"/>
+            <w:r>
+              <w:rPr>
+                <w:rFonts w:ascii="Arial" w:hAnsi="Arial" w:cs="Arial"/>
+              </w:rPr>
+              <w:t>newly</w:t>
+            </w:r>
+            <w:proofErr w:type="spellEnd"/>
+            <w:r>
+              <w:rPr>
+                <w:rFonts w:ascii="Arial" w:hAnsi="Arial" w:cs="Arial"/>
+              </w:rPr>
+              <w:t xml:space="preserve"> </w:t>
+            </w:r>
+            <w:proofErr w:type="spellStart"/>
+            <w:r>
+              <w:rPr>
+                <w:rFonts w:ascii="Arial" w:hAnsi="Arial" w:cs="Arial"/>
+              </w:rPr>
+              <w:t>created</w:t>
+            </w:r>
+            <w:proofErr w:type="spellEnd"/>
+            <w:r>
+              <w:rPr>
+                <w:rFonts w:ascii="Arial" w:hAnsi="Arial" w:cs="Arial"/>
+              </w:rPr>
+              <w:t xml:space="preserve"> </w:t>
+            </w:r>
+            <w:proofErr w:type="spellStart"/>
+            <w:r>
+              <w:rPr>
+                <w:rFonts w:ascii="Arial" w:hAnsi="Arial" w:cs="Arial"/>
+              </w:rPr>
+              <w:t>folder</w:t>
+            </w:r>
+            <w:proofErr w:type="spellEnd"/>
+            <w:r>
+              <w:rPr>
+                <w:rFonts w:ascii="Arial" w:hAnsi="Arial" w:cs="Arial"/>
+              </w:rPr>
+              <w:t xml:space="preserve"> </w:t>
+            </w:r>
+            <w:proofErr w:type="spellStart"/>
+            <w:r>
+              <w:rPr>
+                <w:rFonts w:ascii="Arial" w:hAnsi="Arial" w:cs="Arial"/>
+              </w:rPr>
+              <w:t>with</w:t>
+            </w:r>
+            <w:proofErr w:type="spellEnd"/>
+            <w:r>
+              <w:rPr>
+                <w:rFonts w:ascii="Arial" w:hAnsi="Arial" w:cs="Arial"/>
+              </w:rPr>
+              <w:t xml:space="preserve"> </w:t>
+            </w:r>
+            <w:proofErr w:type="spellStart"/>
+            <w:r>
+              <w:rPr>
+                <w:rFonts w:ascii="Arial" w:hAnsi="Arial" w:cs="Arial"/>
+              </w:rPr>
+              <w:t>the</w:t>
+            </w:r>
+            <w:proofErr w:type="spellEnd"/>
+            <w:r>
+              <w:rPr>
+                <w:rFonts w:ascii="Arial" w:hAnsi="Arial" w:cs="Arial"/>
+              </w:rPr>
+              <w:t xml:space="preserve"> </w:t>
+            </w:r>
+            <w:proofErr w:type="spellStart"/>
+            <w:r>
+              <w:rPr>
+                <w:rFonts w:ascii="Arial" w:hAnsi="Arial" w:cs="Arial"/>
+              </w:rPr>
+              <w:t>db</w:t>
+            </w:r>
+            <w:proofErr w:type="spellEnd"/>
+            <w:r>
+              <w:rPr>
+                <w:rFonts w:ascii="Arial" w:hAnsi="Arial" w:cs="Arial"/>
+              </w:rPr>
+              <w:t xml:space="preserve"> </w:t>
+            </w:r>
+            <w:proofErr w:type="spellStart"/>
+            <w:r>
+              <w:rPr>
+                <w:rFonts w:ascii="Arial" w:hAnsi="Arial" w:cs="Arial"/>
+              </w:rPr>
+              <w:t>file</w:t>
+            </w:r>
+            <w:proofErr w:type="spellEnd"/>
+            <w:r>
+              <w:rPr>
+                <w:rFonts w:ascii="Arial" w:hAnsi="Arial" w:cs="Arial"/>
+              </w:rPr>
+              <w:t>. (</w:t>
+            </w:r>
+            <w:proofErr w:type="gramStart"/>
+            <w:r>
+              <w:rPr>
+                <w:rFonts w:ascii="Arial" w:hAnsi="Arial" w:cs="Arial"/>
+              </w:rPr>
+              <w:t>org.neo4j.server</w:t>
+            </w:r>
+            <w:proofErr w:type="gramEnd"/>
+            <w:r>
+              <w:rPr>
+                <w:rFonts w:ascii="Arial" w:hAnsi="Arial" w:cs="Arial"/>
+              </w:rPr>
+              <w:t xml:space="preserve">.database.location = </w:t>
+            </w:r>
+            <w:proofErr w:type="spellStart"/>
+            <w:r>
+              <w:rPr>
+                <w:rFonts w:ascii="Arial" w:hAnsi="Arial" w:cs="Arial"/>
+              </w:rPr>
+              <w:t>data</w:t>
+            </w:r>
+            <w:proofErr w:type="spellEnd"/>
+            <w:r>
+              <w:rPr>
+                <w:rFonts w:ascii="Arial" w:hAnsi="Arial" w:cs="Arial"/>
+              </w:rPr>
+              <w:t>/</w:t>
+            </w:r>
+            <w:proofErr w:type="spellStart"/>
+            <w:r>
+              <w:rPr>
+                <w:rFonts w:ascii="Arial" w:hAnsi="Arial" w:cs="Arial"/>
+              </w:rPr>
+              <w:t>folder</w:t>
+            </w:r>
+            <w:proofErr w:type="spellEnd"/>
+            <w:r>
+              <w:rPr>
+                <w:rFonts w:ascii="Arial" w:hAnsi="Arial" w:cs="Arial"/>
+              </w:rPr>
+              <w:t>-name)</w:t>
+            </w:r>
+          </w:p>
+          <w:p>
+            <w:pPr>
+              <w:spacing w:line="276" w:lineRule="auto"/>
+              <w:rPr>
+                <w:rFonts w:ascii="Arial" w:hAnsi="Arial" w:cs="Arial"/>
+              </w:rPr>
+            </w:pPr>
+            <w:r>
+              <w:rPr>
+                <w:rFonts w:ascii="Arial" w:hAnsi="Arial" w:cs="Arial"/>
+              </w:rPr>
+              <w:t xml:space="preserve">Edit </w:t>
+            </w:r>
+            <w:proofErr w:type="spellStart"/>
+            <w:r>
+              <w:rPr>
+                <w:rFonts w:ascii="Arial" w:hAnsi="Arial" w:cs="Arial"/>
+              </w:rPr>
+              <w:t>the</w:t>
+            </w:r>
+            <w:proofErr w:type="spellEnd"/>
+            <w:r>
+              <w:rPr>
+                <w:rFonts w:ascii="Arial" w:hAnsi="Arial" w:cs="Arial"/>
+              </w:rPr>
+              <w:t xml:space="preserve"> neo4j.properties. </w:t>
+            </w:r>
+            <w:proofErr w:type="spellStart"/>
+            <w:r>
+              <w:rPr>
+                <w:rFonts w:ascii="Arial" w:hAnsi="Arial" w:cs="Arial"/>
+              </w:rPr>
+              <w:t>uncomment</w:t>
+            </w:r>
+            <w:proofErr w:type="spellEnd"/>
+            <w:r>
+              <w:rPr>
+                <w:rFonts w:ascii="Arial" w:hAnsi="Arial" w:cs="Arial"/>
+              </w:rPr>
+              <w:t xml:space="preserve"> </w:t>
+            </w:r>
+            <w:proofErr w:type="spellStart"/>
+            <w:r>
+              <w:rPr>
+                <w:rFonts w:ascii="Arial" w:hAnsi="Arial" w:cs="Arial"/>
+              </w:rPr>
+              <w:t>the</w:t>
+            </w:r>
+            <w:proofErr w:type="spellEnd"/>
+            <w:r>
+              <w:rPr>
+                <w:rFonts w:ascii="Arial" w:hAnsi="Arial" w:cs="Arial"/>
+              </w:rPr>
+              <w:t xml:space="preserve"> (#</w:t>
+            </w:r>
+            <w:proofErr w:type="spellStart"/>
+            <w:r>
+              <w:rPr>
+                <w:rFonts w:ascii="Arial" w:hAnsi="Arial" w:cs="Arial"/>
+              </w:rPr>
+              <w:t>allow_store_upgrade</w:t>
+            </w:r>
+            <w:proofErr w:type="spellEnd"/>
+            <w:r>
+              <w:rPr>
+                <w:rFonts w:ascii="Arial" w:hAnsi="Arial" w:cs="Arial"/>
+              </w:rPr>
+              <w:t>=</w:t>
+            </w:r>
+            <w:proofErr w:type="spellStart"/>
+            <w:r>
+              <w:rPr>
+                <w:rFonts w:ascii="Arial" w:hAnsi="Arial" w:cs="Arial"/>
+              </w:rPr>
+              <w:t>true</w:t>
+            </w:r>
+            <w:proofErr w:type="spellEnd"/>
+            <w:r>
+              <w:rPr>
+                <w:rFonts w:ascii="Arial" w:hAnsi="Arial" w:cs="Arial"/>
+              </w:rPr>
+              <w:t xml:space="preserve">) </w:t>
+            </w:r>
+            <w:proofErr w:type="spellStart"/>
+            <w:r>
+              <w:rPr>
+                <w:rFonts w:ascii="Arial" w:hAnsi="Arial" w:cs="Arial"/>
+              </w:rPr>
+              <w:t>to</w:t>
+            </w:r>
+            <w:proofErr w:type="spellEnd"/>
+            <w:r>
+              <w:rPr>
+                <w:rFonts w:ascii="Arial" w:hAnsi="Arial" w:cs="Arial"/>
+              </w:rPr>
+              <w:t xml:space="preserve"> </w:t>
+            </w:r>
+            <w:proofErr w:type="spellStart"/>
+            <w:r>
+              <w:rPr>
+                <w:rFonts w:ascii="Arial" w:hAnsi="Arial" w:cs="Arial"/>
+              </w:rPr>
+              <w:t>allow_store_upgrade</w:t>
+            </w:r>
+            <w:proofErr w:type="spellEnd"/>
+            <w:r>
+              <w:rPr>
+                <w:rFonts w:ascii="Arial" w:hAnsi="Arial" w:cs="Arial"/>
+              </w:rPr>
+              <w:t>=</w:t>
+            </w:r>
+            <w:proofErr w:type="spellStart"/>
+            <w:r>
+              <w:rPr>
+                <w:rFonts w:ascii="Arial" w:hAnsi="Arial" w:cs="Arial"/>
+              </w:rPr>
+              <w:t>true</w:t>
+            </w:r>
+            <w:proofErr w:type="spellEnd"/>
+          </w:p>
+          <w:p>
+            <w:pPr>
+              <w:spacing w:line="276" w:lineRule="auto"/>
+              <w:rPr>
+                <w:rFonts w:ascii="Arial" w:hAnsi="Arial" w:cs="Arial"/>
+              </w:rPr>
+            </w:pPr>
+            <w:proofErr w:type="spellStart"/>
+            <w:r>
+              <w:rPr>
+                <w:rFonts w:ascii="Arial" w:hAnsi="Arial" w:cs="Arial"/>
+              </w:rPr>
+              <w:t>Restart</w:t>
+            </w:r>
+            <w:proofErr w:type="spellEnd"/>
+            <w:r>
+              <w:rPr>
+                <w:rFonts w:ascii="Arial" w:hAnsi="Arial" w:cs="Arial"/>
+              </w:rPr>
+              <w:t xml:space="preserve"> </w:t>
+            </w:r>
+            <w:proofErr w:type="spellStart"/>
+            <w:r>
+              <w:rPr>
+                <w:rFonts w:ascii="Arial" w:hAnsi="Arial" w:cs="Arial"/>
+              </w:rPr>
+              <w:t>your</w:t>
+            </w:r>
+            <w:proofErr w:type="spellEnd"/>
+            <w:r>
+              <w:rPr>
+                <w:rFonts w:ascii="Arial" w:hAnsi="Arial" w:cs="Arial"/>
+              </w:rPr>
+              <w:t xml:space="preserve"> </w:t>
+            </w:r>
+            <w:proofErr w:type="spellStart"/>
+            <w:r>
+              <w:rPr>
+                <w:rFonts w:ascii="Arial" w:hAnsi="Arial" w:cs="Arial"/>
+              </w:rPr>
+              <w:t>server</w:t>
+            </w:r>
+            <w:proofErr w:type="spellEnd"/>
+            <w:r>
+              <w:rPr>
+                <w:rFonts w:ascii="Arial" w:hAnsi="Arial" w:cs="Arial"/>
+              </w:rPr>
+              <w:t>.</w:t>
+            </w:r>
+          </w:p>
+          <w:p>
+            <w:pPr>
+              <w:rPr>
+                <w:rFonts w:ascii="Arial" w:hAnsi="Arial" w:cs="Arial"/>
+              </w:rPr>
+            </w:pPr>
+          </w:p>
         </w:tc>
       </w:tr>
       <w:tr>
@@ -1083,37 +2752,79 @@
           <w:tcPr>
             <w:tcW w:w="2500" w:type="pct"/>
           </w:tcPr>
-          <w:p/>
+          <w:p>
+            <w:pPr>
+              <w:rPr>
+                <w:rFonts w:ascii="Arial" w:hAnsi="Arial" w:cs="Arial"/>
+              </w:rPr>
+            </w:pPr>
+          </w:p>
         </w:tc>
         <w:tc>
           <w:tcPr>
             <w:tcW w:w="1250" w:type="pct"/>
           </w:tcPr>
-          <w:p/>
+          <w:p>
+            <w:pPr>
+              <w:rPr>
+                <w:rFonts w:ascii="Arial" w:hAnsi="Arial" w:cs="Arial"/>
+              </w:rPr>
+            </w:pPr>
+          </w:p>
         </w:tc>
         <w:tc>
           <w:tcPr>
             <w:tcW w:w="1250" w:type="pct"/>
           </w:tcPr>
-          <w:p/>
+          <w:p>
+            <w:pPr>
+              <w:rPr>
+                <w:rFonts w:ascii="Arial" w:hAnsi="Arial" w:cs="Arial"/>
+              </w:rPr>
+            </w:pPr>
+          </w:p>
         </w:tc>
       </w:tr>
     </w:tbl>
     <w:p>
       <w:pPr>
         <w:pStyle w:val="berschrift1"/>
+        <w:rPr>
+          <w:rFonts w:ascii="Arial" w:hAnsi="Arial" w:cs="Arial"/>
+        </w:rPr>
       </w:pPr>
       <w:r>
+        <w:rPr>
+          <w:rFonts w:ascii="Arial" w:hAnsi="Arial" w:cs="Arial"/>
+        </w:rPr>
         <w:t>Schlussfolgerungen/Empfehlungen</w:t>
       </w:r>
     </w:p>
-    <w:p/>
-    <w:p/>
+    <w:p>
+      <w:pPr>
+        <w:rPr>
+          <w:rFonts w:ascii="Arial" w:hAnsi="Arial" w:cs="Arial"/>
+        </w:rPr>
+      </w:pPr>
+    </w:p>
+    <w:p>
+      <w:pPr>
+        <w:rPr>
+          <w:rFonts w:ascii="Arial" w:hAnsi="Arial" w:cs="Arial"/>
+        </w:rPr>
+      </w:pPr>
+    </w:p>
     <w:p>
       <w:pPr>
         <w:pStyle w:val="berschrift1"/>
+        <w:rPr>
+          <w:rFonts w:ascii="Arial" w:hAnsi="Arial" w:cs="Arial"/>
+        </w:rPr>
       </w:pPr>
       <w:r>
+        <w:rPr>
+          <w:rFonts w:ascii="Arial" w:hAnsi="Arial" w:cs="Arial"/>
+        </w:rPr>
         <w:t>Quellenverzeichnis</w:t>
       </w:r>
     </w:p>
@@ -1124,8 +2835,8 @@
         <w:tblLook w:val="04A0" w:firstRow="1" w:lastRow="0" w:firstColumn="1" w:lastColumn="0" w:noHBand="0" w:noVBand="1"/>
       </w:tblPr>
       <w:tblGrid>
-        <w:gridCol w:w="4778"/>
-        <w:gridCol w:w="4969"/>
+        <w:gridCol w:w="4856"/>
+        <w:gridCol w:w="4891"/>
       </w:tblGrid>
       <w:tr>
         <w:trPr>
@@ -1138,8 +2849,14 @@
           <w:p>
             <w:pPr>
               <w:jc w:val="center"/>
-            </w:pPr>
-            <w:r>
+              <w:rPr>
+                <w:rFonts w:ascii="Arial" w:hAnsi="Arial" w:cs="Arial"/>
+              </w:rPr>
+            </w:pPr>
+            <w:r>
+              <w:rPr>
+                <w:rFonts w:ascii="Arial" w:hAnsi="Arial" w:cs="Arial"/>
+              </w:rPr>
               <w:t>Thema</w:t>
             </w:r>
           </w:p>
@@ -1151,8 +2868,14 @@
           <w:p>
             <w:pPr>
               <w:jc w:val="center"/>
-            </w:pPr>
-            <w:r>
+              <w:rPr>
+                <w:rFonts w:ascii="Arial" w:hAnsi="Arial" w:cs="Arial"/>
+              </w:rPr>
+            </w:pPr>
+            <w:r>
+              <w:rPr>
+                <w:rFonts w:ascii="Arial" w:hAnsi="Arial" w:cs="Arial"/>
+              </w:rPr>
               <w:t>Quelle</w:t>
             </w:r>
           </w:p>
@@ -1164,7 +2887,15 @@
             <w:tcW w:w="2491" w:type="pct"/>
           </w:tcPr>
           <w:p>
-            <w:r>
+            <w:pPr>
+              <w:rPr>
+                <w:rFonts w:ascii="Arial" w:hAnsi="Arial" w:cs="Arial"/>
+              </w:rPr>
+            </w:pPr>
+            <w:r>
+              <w:rPr>
+                <w:rFonts w:ascii="Arial" w:hAnsi="Arial" w:cs="Arial"/>
+              </w:rPr>
               <w:t>Neo4j</w:t>
             </w:r>
           </w:p>
@@ -1174,7 +2905,15 @@
             <w:tcW w:w="2509" w:type="pct"/>
           </w:tcPr>
           <w:p>
-            <w:r>
+            <w:pPr>
+              <w:rPr>
+                <w:rFonts w:ascii="Arial" w:hAnsi="Arial" w:cs="Arial"/>
+              </w:rPr>
+            </w:pPr>
+            <w:r>
+              <w:rPr>
+                <w:rFonts w:ascii="Arial" w:hAnsi="Arial" w:cs="Arial"/>
+              </w:rPr>
               <w:t>http://neo4j.com/developer/guide-data-modeling/</w:t>
             </w:r>
           </w:p>
@@ -1186,7 +2925,15 @@
             <w:tcW w:w="2491" w:type="pct"/>
           </w:tcPr>
           <w:p>
-            <w:r>
+            <w:pPr>
+              <w:rPr>
+                <w:rFonts w:ascii="Arial" w:hAnsi="Arial" w:cs="Arial"/>
+              </w:rPr>
+            </w:pPr>
+            <w:r>
+              <w:rPr>
+                <w:rFonts w:ascii="Arial" w:hAnsi="Arial" w:cs="Arial"/>
+              </w:rPr>
               <w:t>Neo4j</w:t>
             </w:r>
           </w:p>
@@ -1196,7 +2943,15 @@
             <w:tcW w:w="2509" w:type="pct"/>
           </w:tcPr>
           <w:p>
-            <w:r>
+            <w:pPr>
+              <w:rPr>
+                <w:rFonts w:ascii="Arial" w:hAnsi="Arial" w:cs="Arial"/>
+              </w:rPr>
+            </w:pPr>
+            <w:r>
+              <w:rPr>
+                <w:rFonts w:ascii="Arial" w:hAnsi="Arial" w:cs="Arial"/>
+              </w:rPr>
               <w:t>http://www.remwebdevelopment.com/blog/sql/some-basic-and-useful-cypher-queries-for-neo4j-201.html</w:t>
             </w:r>
           </w:p>
@@ -1207,17 +2962,35 @@
           <w:tcPr>
             <w:tcW w:w="2491" w:type="pct"/>
           </w:tcPr>
-          <w:p/>
+          <w:p>
+            <w:pPr>
+              <w:rPr>
+                <w:rFonts w:ascii="Arial" w:hAnsi="Arial" w:cs="Arial"/>
+              </w:rPr>
+            </w:pPr>
+          </w:p>
         </w:tc>
         <w:tc>
           <w:tcPr>
             <w:tcW w:w="2509" w:type="pct"/>
           </w:tcPr>
-          <w:p/>
+          <w:p>
+            <w:pPr>
+              <w:rPr>
+                <w:rFonts w:ascii="Arial" w:hAnsi="Arial" w:cs="Arial"/>
+              </w:rPr>
+            </w:pPr>
+          </w:p>
         </w:tc>
       </w:tr>
     </w:tbl>
-    <w:p/>
+    <w:p>
+      <w:pPr>
+        <w:rPr>
+          <w:rFonts w:ascii="Arial" w:hAnsi="Arial" w:cs="Arial"/>
+        </w:rPr>
+      </w:pPr>
+    </w:p>
     <w:sectPr>
       <w:footerReference w:type="default" r:id="rId10"/>
       <w:headerReference w:type="first" r:id="rId11"/>
@@ -2346,6 +4119,13 @@
     <w:pitch w:val="variable"/>
     <w:sig w:usb0="E00002FF" w:usb1="4000ACFF" w:usb2="00000001" w:usb3="00000000" w:csb0="0000019F" w:csb1="00000000"/>
   </w:font>
+  <w:font w:name="Arial">
+    <w:panose1 w:val="020B0604020202020204"/>
+    <w:charset w:val="00"/>
+    <w:family w:val="swiss"/>
+    <w:pitch w:val="variable"/>
+    <w:sig w:usb0="E0002EFF" w:usb1="C0007843" w:usb2="00000009" w:usb3="00000000" w:csb0="000001FF" w:csb1="00000000"/>
+  </w:font>
   <w:font w:name="Calibri Light">
     <w:panose1 w:val="020F0302020204030204"/>
     <w:charset w:val="00"/>
@@ -2373,6 +4153,7 @@
   <w:rsids>
     <w:rsidRoot w:val="002D17DF"/>
     <w:rsid w:val="00106A21"/>
+    <w:rsid w:val="00106D06"/>
     <w:rsid w:val="002D17DF"/>
     <w:rsid w:val="006D2A04"/>
     <w:rsid w:val="00702853"/>
@@ -3133,12 +4914,6 @@
 </file>
 
 <file path=customXml/item1.xml><?xml version="1.0" encoding="utf-8"?>
-<mappings xmlns="http://schemas.microsoft.com/pics">
-  <picture>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</picture>
-</mappings>
-</file>
-
-<file path=customXml/item2.xml><?xml version="1.0" encoding="utf-8"?>
 <FormTemplates xmlns="http://schemas.microsoft.com/sharepoint/v3/contenttype/forms">
   <Display>DocumentLibraryForm</Display>
   <Edit>AssetEditForm</Edit>
@@ -3146,11 +4921,25 @@
 </FormTemplates>
 </file>
 
+<file path=customXml/item2.xml><?xml version="1.0" encoding="utf-8"?>
+<mappings xmlns="http://schemas.microsoft.com/pics">
+  <picture>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</picture>
+</mappings>
+</file>
+
 <file path=customXml/item3.xml><?xml version="1.0" encoding="utf-8"?>
 <b:Sources xmlns:b="http://schemas.openxmlformats.org/officeDocument/2006/bibliography" SelectedStyle="\APA.XSL" StyleName="APA"/>
 </file>
 
 <file path=customXml/itemProps1.xml><?xml version="1.0" encoding="utf-8"?>
+<ds:datastoreItem xmlns:ds="http://schemas.openxmlformats.org/officeDocument/2006/customXml" ds:itemID="{51FBD1A1-449C-4EBE-BCFF-5A2F45398A1C}">
+  <ds:schemaRefs>
+    <ds:schemaRef ds:uri="http://schemas.microsoft.com/sharepoint/v3/contenttype/forms"/>
+  </ds:schemaRefs>
+</ds:datastoreItem>
+</file>
+
+<file path=customXml/itemProps2.xml><?xml version="1.0" encoding="utf-8"?>
 <ds:datastoreItem xmlns:ds="http://schemas.openxmlformats.org/officeDocument/2006/customXml" ds:itemID="{47E18979-C756-43FD-9D2A-15203E6A502A}">
   <ds:schemaRefs>
     <ds:schemaRef ds:uri="http://schemas.microsoft.com/pics"/>
@@ -3158,16 +4947,8 @@
 </ds:datastoreItem>
 </file>
 
-<file path=customXml/itemProps2.xml><?xml version="1.0" encoding="utf-8"?>
-<ds:datastoreItem xmlns:ds="http://schemas.openxmlformats.org/officeDocument/2006/customXml" ds:itemID="{51FBD1A1-449C-4EBE-BCFF-5A2F45398A1C}">
-  <ds:schemaRefs>
-    <ds:schemaRef ds:uri="http://schemas.microsoft.com/sharepoint/v3/contenttype/forms"/>
-  </ds:schemaRefs>
-</ds:datastoreItem>
-</file>
-
 <file path=customXml/itemProps3.xml><?xml version="1.0" encoding="utf-8"?>
-<ds:datastoreItem xmlns:ds="http://schemas.openxmlformats.org/officeDocument/2006/customXml" ds:itemID="{FA05E2A5-4F31-4F99-B340-806E47C0BEB7}">
+<ds:datastoreItem xmlns:ds="http://schemas.openxmlformats.org/officeDocument/2006/customXml" ds:itemID="{76E31365-2D93-480D-B1CA-CA466C48296D}">
   <ds:schemaRefs>
     <ds:schemaRef ds:uri="http://schemas.openxmlformats.org/officeDocument/2006/bibliography"/>
   </ds:schemaRefs>

</xml_diff>

<commit_message>
Add neo4j info to docu.
</commit_message>
<xml_diff>
--- a/Doc/Projektstatusbericht_Aufgabe_1.docx
+++ b/Doc/Projektstatusbericht_Aufgabe_1.docx
@@ -460,25 +460,7 @@
           <w:sz w:val="24"/>
           <w:szCs w:val="24"/>
         </w:rPr>
-        <w:t xml:space="preserve">Zeige alle </w:t>
-      </w:r>
-      <w:proofErr w:type="spellStart"/>
-      <w:r>
-        <w:rPr>
-          <w:rFonts w:ascii="Arial" w:hAnsi="Arial" w:cs="Arial"/>
-          <w:sz w:val="24"/>
-          <w:szCs w:val="24"/>
-        </w:rPr>
-        <w:t>Vorraussetzungen</w:t>
-      </w:r>
-      <w:proofErr w:type="spellEnd"/>
-      <w:r>
-        <w:rPr>
-          <w:rFonts w:ascii="Arial" w:hAnsi="Arial" w:cs="Arial"/>
-          <w:sz w:val="24"/>
-          <w:szCs w:val="24"/>
-        </w:rPr>
-        <w:t xml:space="preserve"> vom Modul AI</w:t>
+        <w:t>Zeige alle Vorraussetzungen vom Modul AI</w:t>
       </w:r>
     </w:p>
     <w:p>
@@ -495,7 +477,6 @@
           <w:szCs w:val="24"/>
         </w:rPr>
       </w:pPr>
-      <w:proofErr w:type="spellStart"/>
       <w:r>
         <w:rPr>
           <w:rStyle w:val="code"/>
@@ -503,77 +484,7 @@
           <w:sz w:val="22"/>
           <w:szCs w:val="22"/>
         </w:rPr>
-        <w:t>match</w:t>
-      </w:r>
-      <w:proofErr w:type="spellEnd"/>
-      <w:r>
-        <w:rPr>
-          <w:rStyle w:val="code"/>
-          <w:rFonts w:ascii="Arial" w:hAnsi="Arial" w:cs="Arial"/>
-          <w:sz w:val="22"/>
-          <w:szCs w:val="22"/>
-        </w:rPr>
-        <w:t xml:space="preserve"> (n {</w:t>
-      </w:r>
-      <w:proofErr w:type="spellStart"/>
-      <w:r>
-        <w:rPr>
-          <w:rStyle w:val="code"/>
-          <w:rFonts w:ascii="Arial" w:hAnsi="Arial" w:cs="Arial"/>
-          <w:sz w:val="22"/>
-          <w:szCs w:val="22"/>
-        </w:rPr>
-        <w:t>name</w:t>
-      </w:r>
-      <w:proofErr w:type="spellEnd"/>
-      <w:r>
-        <w:rPr>
-          <w:rStyle w:val="code"/>
-          <w:rFonts w:ascii="Arial" w:hAnsi="Arial" w:cs="Arial"/>
-          <w:sz w:val="22"/>
-          <w:szCs w:val="22"/>
-        </w:rPr>
-        <w:t>:'AI'</w:t>
-      </w:r>
-      <w:proofErr w:type="gramStart"/>
-      <w:r>
-        <w:rPr>
-          <w:rStyle w:val="code"/>
-          <w:rFonts w:ascii="Arial" w:hAnsi="Arial" w:cs="Arial"/>
-          <w:sz w:val="22"/>
-          <w:szCs w:val="22"/>
-        </w:rPr>
-        <w:t>})--</w:t>
-      </w:r>
-      <w:proofErr w:type="gramEnd"/>
-      <w:r>
-        <w:rPr>
-          <w:rStyle w:val="code"/>
-          <w:rFonts w:ascii="Arial" w:hAnsi="Arial" w:cs="Arial"/>
-          <w:sz w:val="22"/>
-          <w:szCs w:val="22"/>
-        </w:rPr>
-        <w:t xml:space="preserve">&gt;(x) </w:t>
-      </w:r>
-      <w:proofErr w:type="spellStart"/>
-      <w:r>
-        <w:rPr>
-          <w:rStyle w:val="code"/>
-          <w:rFonts w:ascii="Arial" w:hAnsi="Arial" w:cs="Arial"/>
-          <w:sz w:val="22"/>
-          <w:szCs w:val="22"/>
-        </w:rPr>
-        <w:t>return</w:t>
-      </w:r>
-      <w:proofErr w:type="spellEnd"/>
-      <w:r>
-        <w:rPr>
-          <w:rStyle w:val="code"/>
-          <w:rFonts w:ascii="Arial" w:hAnsi="Arial" w:cs="Arial"/>
-          <w:sz w:val="22"/>
-          <w:szCs w:val="22"/>
-        </w:rPr>
-        <w:t xml:space="preserve"> n--&gt;x</w:t>
+        <w:t>match (n {name:'AI'})--&gt;(x) return n--&gt;x</w:t>
       </w:r>
     </w:p>
     <w:p>
@@ -613,59 +524,13 @@
           <w:szCs w:val="24"/>
         </w:rPr>
       </w:pPr>
-      <w:proofErr w:type="spellStart"/>
       <w:r>
         <w:rPr>
           <w:rFonts w:ascii="Arial" w:hAnsi="Arial" w:cs="Arial"/>
           <w:sz w:val="24"/>
           <w:szCs w:val="24"/>
         </w:rPr>
-        <w:t>match</w:t>
-      </w:r>
-      <w:proofErr w:type="spellEnd"/>
-      <w:r>
-        <w:rPr>
-          <w:rFonts w:ascii="Arial" w:hAnsi="Arial" w:cs="Arial"/>
-          <w:sz w:val="24"/>
-          <w:szCs w:val="24"/>
-        </w:rPr>
-        <w:t xml:space="preserve"> (n {name:'WP-2'</w:t>
-      </w:r>
-      <w:proofErr w:type="gramStart"/>
-      <w:r>
-        <w:rPr>
-          <w:rFonts w:ascii="Arial" w:hAnsi="Arial" w:cs="Arial"/>
-          <w:sz w:val="24"/>
-          <w:szCs w:val="24"/>
-        </w:rPr>
-        <w:t>})--</w:t>
-      </w:r>
-      <w:proofErr w:type="gramEnd"/>
-      <w:r>
-        <w:rPr>
-          <w:rFonts w:ascii="Arial" w:hAnsi="Arial" w:cs="Arial"/>
-          <w:sz w:val="24"/>
-          <w:szCs w:val="24"/>
-        </w:rPr>
-        <w:t xml:space="preserve">&gt;(x) </w:t>
-      </w:r>
-      <w:proofErr w:type="spellStart"/>
-      <w:r>
-        <w:rPr>
-          <w:rFonts w:ascii="Arial" w:hAnsi="Arial" w:cs="Arial"/>
-          <w:sz w:val="24"/>
-          <w:szCs w:val="24"/>
-        </w:rPr>
-        <w:t>return</w:t>
-      </w:r>
-      <w:proofErr w:type="spellEnd"/>
-      <w:r>
-        <w:rPr>
-          <w:rFonts w:ascii="Arial" w:hAnsi="Arial" w:cs="Arial"/>
-          <w:sz w:val="24"/>
-          <w:szCs w:val="24"/>
-        </w:rPr>
-        <w:t xml:space="preserve"> n--&gt;x</w:t>
+        <w:t>match (n {name:'WP-2'})--&gt;(x) return n--&gt;x</w:t>
       </w:r>
     </w:p>
     <w:p>
@@ -747,113 +612,13 @@
           <w:szCs w:val="24"/>
         </w:rPr>
       </w:pPr>
-      <w:proofErr w:type="spellStart"/>
       <w:r>
         <w:rPr>
           <w:rFonts w:ascii="Arial" w:hAnsi="Arial" w:cs="Arial"/>
           <w:sz w:val="24"/>
           <w:szCs w:val="24"/>
         </w:rPr>
-        <w:t>match</w:t>
-      </w:r>
-      <w:proofErr w:type="spellEnd"/>
-      <w:r>
-        <w:rPr>
-          <w:rFonts w:ascii="Arial" w:hAnsi="Arial" w:cs="Arial"/>
-          <w:sz w:val="24"/>
-          <w:szCs w:val="24"/>
-        </w:rPr>
-        <w:t xml:space="preserve"> (n) </w:t>
-      </w:r>
-      <w:proofErr w:type="spellStart"/>
-      <w:r>
-        <w:rPr>
-          <w:rFonts w:ascii="Arial" w:hAnsi="Arial" w:cs="Arial"/>
-          <w:sz w:val="24"/>
-          <w:szCs w:val="24"/>
-        </w:rPr>
-        <w:t>where</w:t>
-      </w:r>
-      <w:proofErr w:type="spellEnd"/>
-      <w:r>
-        <w:rPr>
-          <w:rFonts w:ascii="Arial" w:hAnsi="Arial" w:cs="Arial"/>
-          <w:sz w:val="24"/>
-          <w:szCs w:val="24"/>
-        </w:rPr>
-        <w:t xml:space="preserve"> n.id="/c/en/</w:t>
-      </w:r>
-      <w:proofErr w:type="spellStart"/>
-      <w:r>
-        <w:rPr>
-          <w:rFonts w:ascii="Arial" w:hAnsi="Arial" w:cs="Arial"/>
-          <w:sz w:val="24"/>
-          <w:szCs w:val="24"/>
-        </w:rPr>
-        <w:t>baseball</w:t>
-      </w:r>
-      <w:proofErr w:type="spellEnd"/>
-      <w:r>
-        <w:rPr>
-          <w:rFonts w:ascii="Arial" w:hAnsi="Arial" w:cs="Arial"/>
-          <w:sz w:val="24"/>
-          <w:szCs w:val="24"/>
-        </w:rPr>
-        <w:t xml:space="preserve">" </w:t>
-      </w:r>
-      <w:proofErr w:type="spellStart"/>
-      <w:r>
-        <w:rPr>
-          <w:rFonts w:ascii="Arial" w:hAnsi="Arial" w:cs="Arial"/>
-          <w:sz w:val="24"/>
-          <w:szCs w:val="24"/>
-        </w:rPr>
-        <w:t>return</w:t>
-      </w:r>
-      <w:proofErr w:type="spellEnd"/>
-      <w:r>
-        <w:rPr>
-          <w:rFonts w:ascii="Arial" w:hAnsi="Arial" w:cs="Arial"/>
-          <w:sz w:val="24"/>
-          <w:szCs w:val="24"/>
-        </w:rPr>
-        <w:t xml:space="preserve"> </w:t>
-      </w:r>
-      <w:proofErr w:type="gramStart"/>
-      <w:r>
-        <w:rPr>
-          <w:rFonts w:ascii="Arial" w:hAnsi="Arial" w:cs="Arial"/>
-          <w:sz w:val="24"/>
-          <w:szCs w:val="24"/>
-        </w:rPr>
-        <w:t>()-</w:t>
-      </w:r>
-      <w:proofErr w:type="gramEnd"/>
-      <w:r>
-        <w:rPr>
-          <w:rFonts w:ascii="Arial" w:hAnsi="Arial" w:cs="Arial"/>
-          <w:sz w:val="24"/>
-          <w:szCs w:val="24"/>
-        </w:rPr>
-        <w:t>[:</w:t>
-      </w:r>
-      <w:proofErr w:type="spellStart"/>
-      <w:r>
-        <w:rPr>
-          <w:rFonts w:ascii="Arial" w:hAnsi="Arial" w:cs="Arial"/>
-          <w:sz w:val="24"/>
-          <w:szCs w:val="24"/>
-        </w:rPr>
-        <w:t>IsA</w:t>
-      </w:r>
-      <w:proofErr w:type="spellEnd"/>
-      <w:r>
-        <w:rPr>
-          <w:rFonts w:ascii="Arial" w:hAnsi="Arial" w:cs="Arial"/>
-          <w:sz w:val="24"/>
-          <w:szCs w:val="24"/>
-        </w:rPr>
-        <w:t>]-(n)</w:t>
+        <w:t>match (n) where n.id="/c/en/baseball" return ()-[:IsA]-(n)</w:t>
       </w:r>
     </w:p>
     <w:p>
@@ -1457,1286 +1222,168 @@
                 <w:b/>
                 <w:u w:val="single"/>
               </w:rPr>
-              <w:t xml:space="preserve">NEO4J Problems </w:t>
-            </w:r>
-            <w:proofErr w:type="spellStart"/>
-            <w:r>
-              <w:rPr>
-                <w:rFonts w:ascii="Arial" w:hAnsi="Arial" w:cs="Arial"/>
-                <w:b/>
-                <w:u w:val="single"/>
-              </w:rPr>
-              <w:t>while</w:t>
-            </w:r>
-            <w:proofErr w:type="spellEnd"/>
-            <w:r>
-              <w:rPr>
-                <w:rFonts w:ascii="Arial" w:hAnsi="Arial" w:cs="Arial"/>
-                <w:b/>
-                <w:u w:val="single"/>
-              </w:rPr>
-              <w:t xml:space="preserve"> </w:t>
-            </w:r>
-            <w:proofErr w:type="spellStart"/>
-            <w:r>
-              <w:rPr>
-                <w:rFonts w:ascii="Arial" w:hAnsi="Arial" w:cs="Arial"/>
-                <w:b/>
-                <w:u w:val="single"/>
-              </w:rPr>
-              <w:t>importing</w:t>
-            </w:r>
-            <w:proofErr w:type="spellEnd"/>
-            <w:r>
-              <w:rPr>
-                <w:rFonts w:ascii="Arial" w:hAnsi="Arial" w:cs="Arial"/>
-                <w:b/>
-                <w:u w:val="single"/>
-              </w:rPr>
-              <w:t xml:space="preserve"> </w:t>
-            </w:r>
-            <w:proofErr w:type="spellStart"/>
-            <w:r>
-              <w:rPr>
-                <w:rFonts w:ascii="Arial" w:hAnsi="Arial" w:cs="Arial"/>
-                <w:b/>
-                <w:u w:val="single"/>
-              </w:rPr>
-              <w:t>the</w:t>
-            </w:r>
-            <w:proofErr w:type="spellEnd"/>
-            <w:r>
-              <w:rPr>
-                <w:rFonts w:ascii="Arial" w:hAnsi="Arial" w:cs="Arial"/>
-                <w:b/>
-                <w:u w:val="single"/>
-              </w:rPr>
-              <w:t xml:space="preserve"> </w:t>
-            </w:r>
-            <w:proofErr w:type="spellStart"/>
-            <w:r>
-              <w:rPr>
-                <w:rFonts w:ascii="Arial" w:hAnsi="Arial" w:cs="Arial"/>
-                <w:b/>
-                <w:u w:val="single"/>
-              </w:rPr>
-              <w:t>given</w:t>
-            </w:r>
-            <w:proofErr w:type="spellEnd"/>
-            <w:r>
-              <w:rPr>
-                <w:rFonts w:ascii="Arial" w:hAnsi="Arial" w:cs="Arial"/>
-                <w:b/>
-                <w:u w:val="single"/>
-              </w:rPr>
-              <w:t xml:space="preserve"> DB</w:t>
+              <w:t>NEO4J Problems while importing the given DB</w:t>
+            </w:r>
+          </w:p>
+          <w:p>
+            <w:pPr>
+              <w:spacing w:line="276" w:lineRule="auto"/>
+              <w:rPr>
+                <w:rFonts w:ascii="Arial" w:hAnsi="Arial" w:cs="Arial"/>
+              </w:rPr>
+            </w:pPr>
+            <w:r>
+              <w:rPr>
+                <w:rFonts w:ascii="Arial" w:hAnsi="Arial" w:cs="Arial"/>
+              </w:rPr>
+              <w:t>If none of the above helps try this in case you are upgrading from older version and what to migrate your data.</w:t>
+            </w:r>
+          </w:p>
+          <w:p>
+            <w:pPr>
+              <w:spacing w:line="276" w:lineRule="auto"/>
+              <w:rPr>
+                <w:rFonts w:ascii="Arial" w:hAnsi="Arial" w:cs="Arial"/>
+              </w:rPr>
+            </w:pPr>
+          </w:p>
+          <w:p>
+            <w:pPr>
+              <w:spacing w:line="276" w:lineRule="auto"/>
+              <w:rPr>
+                <w:rFonts w:ascii="Arial" w:hAnsi="Arial" w:cs="Arial"/>
+              </w:rPr>
+            </w:pPr>
+            <w:r>
+              <w:rPr>
+                <w:rFonts w:ascii="Arial" w:hAnsi="Arial" w:cs="Arial"/>
+              </w:rPr>
+              <w:t>1.Create a copy of the default database folder located in the data/ folder.</w:t>
+            </w:r>
+          </w:p>
+          <w:p>
+            <w:pPr>
+              <w:spacing w:line="276" w:lineRule="auto"/>
+              <w:rPr>
+                <w:rFonts w:ascii="Arial" w:hAnsi="Arial" w:cs="Arial"/>
+              </w:rPr>
+            </w:pPr>
+          </w:p>
+          <w:p>
+            <w:pPr>
+              <w:spacing w:line="276" w:lineRule="auto"/>
+              <w:rPr>
+                <w:rFonts w:ascii="Arial" w:hAnsi="Arial" w:cs="Arial"/>
+              </w:rPr>
+            </w:pPr>
+            <w:r>
+              <w:rPr>
+                <w:rFonts w:ascii="Arial" w:hAnsi="Arial" w:cs="Arial"/>
+              </w:rPr>
+              <w:t>2.Copy all the files from the old database into this folder overwriting or replacing the original content.</w:t>
+            </w:r>
+          </w:p>
+          <w:p>
+            <w:pPr>
+              <w:spacing w:line="276" w:lineRule="auto"/>
+              <w:rPr>
+                <w:rFonts w:ascii="Arial" w:hAnsi="Arial" w:cs="Arial"/>
+              </w:rPr>
+            </w:pPr>
+          </w:p>
+          <w:p>
+            <w:pPr>
+              <w:spacing w:line="276" w:lineRule="auto"/>
+              <w:rPr>
+                <w:rFonts w:ascii="Arial" w:hAnsi="Arial" w:cs="Arial"/>
+              </w:rPr>
+            </w:pPr>
+            <w:r>
+              <w:rPr>
+                <w:rFonts w:ascii="Arial" w:hAnsi="Arial" w:cs="Arial"/>
+              </w:rPr>
+              <w:t>Make sure to remove white spaces or just rename it without spacing.</w:t>
+            </w:r>
+          </w:p>
+          <w:p>
+            <w:pPr>
+              <w:spacing w:line="276" w:lineRule="auto"/>
+              <w:rPr>
+                <w:rFonts w:ascii="Arial" w:hAnsi="Arial" w:cs="Arial"/>
+              </w:rPr>
+            </w:pPr>
+            <w:r>
+              <w:rPr>
+                <w:rFonts w:ascii="Arial" w:hAnsi="Arial" w:cs="Arial"/>
+              </w:rPr>
+              <w:t>Edit the neo4j-server.properties and set the newly created folder with the db file. (org.neo4j.server.database.location = data/folder-name)</w:t>
+            </w:r>
+          </w:p>
+          <w:p>
+            <w:pPr>
+              <w:spacing w:line="276" w:lineRule="auto"/>
+              <w:rPr>
+                <w:rFonts w:ascii="Arial" w:hAnsi="Arial" w:cs="Arial"/>
+              </w:rPr>
+            </w:pPr>
+            <w:r>
+              <w:rPr>
+                <w:rFonts w:ascii="Arial" w:hAnsi="Arial" w:cs="Arial"/>
+              </w:rPr>
+              <w:t>Edit the neo4j.properties. uncomment the (#allow_store_upgrade=true) to allow_store_upgrade=true</w:t>
+            </w:r>
+          </w:p>
+          <w:p>
+            <w:pPr>
+              <w:spacing w:line="276" w:lineRule="auto"/>
+              <w:rPr>
+                <w:rFonts w:ascii="Arial" w:hAnsi="Arial" w:cs="Arial"/>
+              </w:rPr>
+            </w:pPr>
+            <w:r>
+              <w:rPr>
+                <w:rFonts w:ascii="Arial" w:hAnsi="Arial" w:cs="Arial"/>
+              </w:rPr>
+              <w:t>Restart your server.</w:t>
+            </w:r>
+          </w:p>
+          <w:p>
+            <w:pPr>
+              <w:spacing w:line="276" w:lineRule="auto"/>
+              <w:rPr>
+                <w:rFonts w:ascii="Arial" w:hAnsi="Arial" w:cs="Arial"/>
+              </w:rPr>
+            </w:pPr>
+          </w:p>
+          <w:p>
+            <w:pPr>
+              <w:spacing w:line="276" w:lineRule="auto"/>
+              <w:rPr>
+                <w:rFonts w:ascii="Arial" w:hAnsi="Arial" w:cs="Arial"/>
+              </w:rPr>
+            </w:pPr>
+            <w:r>
+              <w:rPr>
+                <w:rFonts w:ascii="Arial" w:hAnsi="Arial" w:cs="Arial"/>
+              </w:rPr>
+              <w:t>Also do this command to set the right accessing rights:</w:t>
+            </w:r>
+          </w:p>
+          <w:p>
+            <w:pPr>
+              <w:spacing w:line="276" w:lineRule="auto"/>
+              <w:rPr>
+                <w:rFonts w:ascii="Arial" w:hAnsi="Arial" w:cs="Arial"/>
+              </w:rPr>
+            </w:pPr>
+            <w:r>
+              <w:rPr>
+                <w:rFonts w:ascii="Arial" w:hAnsi="Arial" w:cs="Arial"/>
+              </w:rPr>
+              <w:t>Chown –R neo4j:nosql var/lib/neo4j/data/graph.db</w:t>
             </w:r>
             <w:bookmarkStart w:id="0" w:name="_GoBack"/>
             <w:bookmarkEnd w:id="0"/>
-          </w:p>
-          <w:p>
-            <w:pPr>
-              <w:spacing w:line="276" w:lineRule="auto"/>
-              <w:rPr>
-                <w:rFonts w:ascii="Arial" w:hAnsi="Arial" w:cs="Arial"/>
-              </w:rPr>
-            </w:pPr>
-            <w:proofErr w:type="spellStart"/>
-            <w:r>
-              <w:rPr>
-                <w:rFonts w:ascii="Arial" w:hAnsi="Arial" w:cs="Arial"/>
-              </w:rPr>
-              <w:t>If</w:t>
-            </w:r>
-            <w:proofErr w:type="spellEnd"/>
-            <w:r>
-              <w:rPr>
-                <w:rFonts w:ascii="Arial" w:hAnsi="Arial" w:cs="Arial"/>
-              </w:rPr>
-              <w:t xml:space="preserve"> </w:t>
-            </w:r>
-            <w:proofErr w:type="spellStart"/>
-            <w:r>
-              <w:rPr>
-                <w:rFonts w:ascii="Arial" w:hAnsi="Arial" w:cs="Arial"/>
-              </w:rPr>
-              <w:t>none</w:t>
-            </w:r>
-            <w:proofErr w:type="spellEnd"/>
-            <w:r>
-              <w:rPr>
-                <w:rFonts w:ascii="Arial" w:hAnsi="Arial" w:cs="Arial"/>
-              </w:rPr>
-              <w:t xml:space="preserve"> </w:t>
-            </w:r>
-            <w:proofErr w:type="spellStart"/>
-            <w:r>
-              <w:rPr>
-                <w:rFonts w:ascii="Arial" w:hAnsi="Arial" w:cs="Arial"/>
-              </w:rPr>
-              <w:t>of</w:t>
-            </w:r>
-            <w:proofErr w:type="spellEnd"/>
-            <w:r>
-              <w:rPr>
-                <w:rFonts w:ascii="Arial" w:hAnsi="Arial" w:cs="Arial"/>
-              </w:rPr>
-              <w:t xml:space="preserve"> </w:t>
-            </w:r>
-            <w:proofErr w:type="spellStart"/>
-            <w:r>
-              <w:rPr>
-                <w:rFonts w:ascii="Arial" w:hAnsi="Arial" w:cs="Arial"/>
-              </w:rPr>
-              <w:t>the</w:t>
-            </w:r>
-            <w:proofErr w:type="spellEnd"/>
-            <w:r>
-              <w:rPr>
-                <w:rFonts w:ascii="Arial" w:hAnsi="Arial" w:cs="Arial"/>
-              </w:rPr>
-              <w:t xml:space="preserve"> </w:t>
-            </w:r>
-            <w:proofErr w:type="spellStart"/>
-            <w:r>
-              <w:rPr>
-                <w:rFonts w:ascii="Arial" w:hAnsi="Arial" w:cs="Arial"/>
-              </w:rPr>
-              <w:t>above</w:t>
-            </w:r>
-            <w:proofErr w:type="spellEnd"/>
-            <w:r>
-              <w:rPr>
-                <w:rFonts w:ascii="Arial" w:hAnsi="Arial" w:cs="Arial"/>
-              </w:rPr>
-              <w:t xml:space="preserve"> </w:t>
-            </w:r>
-            <w:proofErr w:type="spellStart"/>
-            <w:r>
-              <w:rPr>
-                <w:rFonts w:ascii="Arial" w:hAnsi="Arial" w:cs="Arial"/>
-              </w:rPr>
-              <w:t>helps</w:t>
-            </w:r>
-            <w:proofErr w:type="spellEnd"/>
-            <w:r>
-              <w:rPr>
-                <w:rFonts w:ascii="Arial" w:hAnsi="Arial" w:cs="Arial"/>
-              </w:rPr>
-              <w:t xml:space="preserve"> </w:t>
-            </w:r>
-            <w:proofErr w:type="spellStart"/>
-            <w:r>
-              <w:rPr>
-                <w:rFonts w:ascii="Arial" w:hAnsi="Arial" w:cs="Arial"/>
-              </w:rPr>
-              <w:t>try</w:t>
-            </w:r>
-            <w:proofErr w:type="spellEnd"/>
-            <w:r>
-              <w:rPr>
-                <w:rFonts w:ascii="Arial" w:hAnsi="Arial" w:cs="Arial"/>
-              </w:rPr>
-              <w:t xml:space="preserve"> </w:t>
-            </w:r>
-            <w:proofErr w:type="spellStart"/>
-            <w:r>
-              <w:rPr>
-                <w:rFonts w:ascii="Arial" w:hAnsi="Arial" w:cs="Arial"/>
-              </w:rPr>
-              <w:t>this</w:t>
-            </w:r>
-            <w:proofErr w:type="spellEnd"/>
-            <w:r>
-              <w:rPr>
-                <w:rFonts w:ascii="Arial" w:hAnsi="Arial" w:cs="Arial"/>
-              </w:rPr>
-              <w:t xml:space="preserve"> in </w:t>
-            </w:r>
-            <w:proofErr w:type="spellStart"/>
-            <w:r>
-              <w:rPr>
-                <w:rFonts w:ascii="Arial" w:hAnsi="Arial" w:cs="Arial"/>
-              </w:rPr>
-              <w:t>case</w:t>
-            </w:r>
-            <w:proofErr w:type="spellEnd"/>
-            <w:r>
-              <w:rPr>
-                <w:rFonts w:ascii="Arial" w:hAnsi="Arial" w:cs="Arial"/>
-              </w:rPr>
-              <w:t xml:space="preserve"> </w:t>
-            </w:r>
-            <w:proofErr w:type="spellStart"/>
-            <w:r>
-              <w:rPr>
-                <w:rFonts w:ascii="Arial" w:hAnsi="Arial" w:cs="Arial"/>
-              </w:rPr>
-              <w:t>you</w:t>
-            </w:r>
-            <w:proofErr w:type="spellEnd"/>
-            <w:r>
-              <w:rPr>
-                <w:rFonts w:ascii="Arial" w:hAnsi="Arial" w:cs="Arial"/>
-              </w:rPr>
-              <w:t xml:space="preserve"> </w:t>
-            </w:r>
-            <w:proofErr w:type="spellStart"/>
-            <w:r>
-              <w:rPr>
-                <w:rFonts w:ascii="Arial" w:hAnsi="Arial" w:cs="Arial"/>
-              </w:rPr>
-              <w:t>are</w:t>
-            </w:r>
-            <w:proofErr w:type="spellEnd"/>
-            <w:r>
-              <w:rPr>
-                <w:rFonts w:ascii="Arial" w:hAnsi="Arial" w:cs="Arial"/>
-              </w:rPr>
-              <w:t xml:space="preserve"> </w:t>
-            </w:r>
-            <w:proofErr w:type="spellStart"/>
-            <w:r>
-              <w:rPr>
-                <w:rFonts w:ascii="Arial" w:hAnsi="Arial" w:cs="Arial"/>
-              </w:rPr>
-              <w:t>upgrading</w:t>
-            </w:r>
-            <w:proofErr w:type="spellEnd"/>
-            <w:r>
-              <w:rPr>
-                <w:rFonts w:ascii="Arial" w:hAnsi="Arial" w:cs="Arial"/>
-              </w:rPr>
-              <w:t xml:space="preserve"> </w:t>
-            </w:r>
-            <w:proofErr w:type="spellStart"/>
-            <w:r>
-              <w:rPr>
-                <w:rFonts w:ascii="Arial" w:hAnsi="Arial" w:cs="Arial"/>
-              </w:rPr>
-              <w:t>from</w:t>
-            </w:r>
-            <w:proofErr w:type="spellEnd"/>
-            <w:r>
-              <w:rPr>
-                <w:rFonts w:ascii="Arial" w:hAnsi="Arial" w:cs="Arial"/>
-              </w:rPr>
-              <w:t xml:space="preserve"> </w:t>
-            </w:r>
-            <w:proofErr w:type="spellStart"/>
-            <w:r>
-              <w:rPr>
-                <w:rFonts w:ascii="Arial" w:hAnsi="Arial" w:cs="Arial"/>
-              </w:rPr>
-              <w:t>older</w:t>
-            </w:r>
-            <w:proofErr w:type="spellEnd"/>
-            <w:r>
-              <w:rPr>
-                <w:rFonts w:ascii="Arial" w:hAnsi="Arial" w:cs="Arial"/>
-              </w:rPr>
-              <w:t xml:space="preserve"> </w:t>
-            </w:r>
-            <w:proofErr w:type="spellStart"/>
-            <w:r>
-              <w:rPr>
-                <w:rFonts w:ascii="Arial" w:hAnsi="Arial" w:cs="Arial"/>
-              </w:rPr>
-              <w:t>version</w:t>
-            </w:r>
-            <w:proofErr w:type="spellEnd"/>
-            <w:r>
-              <w:rPr>
-                <w:rFonts w:ascii="Arial" w:hAnsi="Arial" w:cs="Arial"/>
-              </w:rPr>
-              <w:t xml:space="preserve"> </w:t>
-            </w:r>
-            <w:proofErr w:type="spellStart"/>
-            <w:r>
-              <w:rPr>
-                <w:rFonts w:ascii="Arial" w:hAnsi="Arial" w:cs="Arial"/>
-              </w:rPr>
-              <w:t>and</w:t>
-            </w:r>
-            <w:proofErr w:type="spellEnd"/>
-            <w:r>
-              <w:rPr>
-                <w:rFonts w:ascii="Arial" w:hAnsi="Arial" w:cs="Arial"/>
-              </w:rPr>
-              <w:t xml:space="preserve"> </w:t>
-            </w:r>
-            <w:proofErr w:type="spellStart"/>
-            <w:r>
-              <w:rPr>
-                <w:rFonts w:ascii="Arial" w:hAnsi="Arial" w:cs="Arial"/>
-              </w:rPr>
-              <w:t>what</w:t>
-            </w:r>
-            <w:proofErr w:type="spellEnd"/>
-            <w:r>
-              <w:rPr>
-                <w:rFonts w:ascii="Arial" w:hAnsi="Arial" w:cs="Arial"/>
-              </w:rPr>
-              <w:t xml:space="preserve"> </w:t>
-            </w:r>
-            <w:proofErr w:type="spellStart"/>
-            <w:r>
-              <w:rPr>
-                <w:rFonts w:ascii="Arial" w:hAnsi="Arial" w:cs="Arial"/>
-              </w:rPr>
-              <w:t>to</w:t>
-            </w:r>
-            <w:proofErr w:type="spellEnd"/>
-            <w:r>
-              <w:rPr>
-                <w:rFonts w:ascii="Arial" w:hAnsi="Arial" w:cs="Arial"/>
-              </w:rPr>
-              <w:t xml:space="preserve"> </w:t>
-            </w:r>
-            <w:proofErr w:type="spellStart"/>
-            <w:r>
-              <w:rPr>
-                <w:rFonts w:ascii="Arial" w:hAnsi="Arial" w:cs="Arial"/>
-              </w:rPr>
-              <w:t>migrate</w:t>
-            </w:r>
-            <w:proofErr w:type="spellEnd"/>
-            <w:r>
-              <w:rPr>
-                <w:rFonts w:ascii="Arial" w:hAnsi="Arial" w:cs="Arial"/>
-              </w:rPr>
-              <w:t xml:space="preserve"> </w:t>
-            </w:r>
-            <w:proofErr w:type="spellStart"/>
-            <w:r>
-              <w:rPr>
-                <w:rFonts w:ascii="Arial" w:hAnsi="Arial" w:cs="Arial"/>
-              </w:rPr>
-              <w:t>your</w:t>
-            </w:r>
-            <w:proofErr w:type="spellEnd"/>
-            <w:r>
-              <w:rPr>
-                <w:rFonts w:ascii="Arial" w:hAnsi="Arial" w:cs="Arial"/>
-              </w:rPr>
-              <w:t xml:space="preserve"> </w:t>
-            </w:r>
-            <w:proofErr w:type="spellStart"/>
-            <w:r>
-              <w:rPr>
-                <w:rFonts w:ascii="Arial" w:hAnsi="Arial" w:cs="Arial"/>
-              </w:rPr>
-              <w:t>data</w:t>
-            </w:r>
-            <w:proofErr w:type="spellEnd"/>
-            <w:r>
-              <w:rPr>
-                <w:rFonts w:ascii="Arial" w:hAnsi="Arial" w:cs="Arial"/>
-              </w:rPr>
-              <w:t>.</w:t>
-            </w:r>
-          </w:p>
-          <w:p>
-            <w:pPr>
-              <w:spacing w:line="276" w:lineRule="auto"/>
-              <w:rPr>
-                <w:rFonts w:ascii="Arial" w:hAnsi="Arial" w:cs="Arial"/>
-              </w:rPr>
-            </w:pPr>
-          </w:p>
-          <w:p>
-            <w:pPr>
-              <w:spacing w:line="276" w:lineRule="auto"/>
-              <w:rPr>
-                <w:rFonts w:ascii="Arial" w:hAnsi="Arial" w:cs="Arial"/>
-              </w:rPr>
-            </w:pPr>
-            <w:r>
-              <w:rPr>
-                <w:rFonts w:ascii="Arial" w:hAnsi="Arial" w:cs="Arial"/>
-              </w:rPr>
-              <w:t xml:space="preserve">1.Create a </w:t>
-            </w:r>
-            <w:proofErr w:type="spellStart"/>
-            <w:r>
-              <w:rPr>
-                <w:rFonts w:ascii="Arial" w:hAnsi="Arial" w:cs="Arial"/>
-              </w:rPr>
-              <w:t>copy</w:t>
-            </w:r>
-            <w:proofErr w:type="spellEnd"/>
-            <w:r>
-              <w:rPr>
-                <w:rFonts w:ascii="Arial" w:hAnsi="Arial" w:cs="Arial"/>
-              </w:rPr>
-              <w:t xml:space="preserve"> </w:t>
-            </w:r>
-            <w:proofErr w:type="spellStart"/>
-            <w:r>
-              <w:rPr>
-                <w:rFonts w:ascii="Arial" w:hAnsi="Arial" w:cs="Arial"/>
-              </w:rPr>
-              <w:t>of</w:t>
-            </w:r>
-            <w:proofErr w:type="spellEnd"/>
-            <w:r>
-              <w:rPr>
-                <w:rFonts w:ascii="Arial" w:hAnsi="Arial" w:cs="Arial"/>
-              </w:rPr>
-              <w:t xml:space="preserve"> </w:t>
-            </w:r>
-            <w:proofErr w:type="spellStart"/>
-            <w:r>
-              <w:rPr>
-                <w:rFonts w:ascii="Arial" w:hAnsi="Arial" w:cs="Arial"/>
-              </w:rPr>
-              <w:t>the</w:t>
-            </w:r>
-            <w:proofErr w:type="spellEnd"/>
-            <w:r>
-              <w:rPr>
-                <w:rFonts w:ascii="Arial" w:hAnsi="Arial" w:cs="Arial"/>
-              </w:rPr>
-              <w:t xml:space="preserve"> </w:t>
-            </w:r>
-            <w:proofErr w:type="spellStart"/>
-            <w:r>
-              <w:rPr>
-                <w:rFonts w:ascii="Arial" w:hAnsi="Arial" w:cs="Arial"/>
-              </w:rPr>
-              <w:t>default</w:t>
-            </w:r>
-            <w:proofErr w:type="spellEnd"/>
-            <w:r>
-              <w:rPr>
-                <w:rFonts w:ascii="Arial" w:hAnsi="Arial" w:cs="Arial"/>
-              </w:rPr>
-              <w:t xml:space="preserve"> </w:t>
-            </w:r>
-            <w:proofErr w:type="spellStart"/>
-            <w:r>
-              <w:rPr>
-                <w:rFonts w:ascii="Arial" w:hAnsi="Arial" w:cs="Arial"/>
-              </w:rPr>
-              <w:t>database</w:t>
-            </w:r>
-            <w:proofErr w:type="spellEnd"/>
-            <w:r>
-              <w:rPr>
-                <w:rFonts w:ascii="Arial" w:hAnsi="Arial" w:cs="Arial"/>
-              </w:rPr>
-              <w:t xml:space="preserve"> </w:t>
-            </w:r>
-            <w:proofErr w:type="spellStart"/>
-            <w:r>
-              <w:rPr>
-                <w:rFonts w:ascii="Arial" w:hAnsi="Arial" w:cs="Arial"/>
-              </w:rPr>
-              <w:t>folder</w:t>
-            </w:r>
-            <w:proofErr w:type="spellEnd"/>
-            <w:r>
-              <w:rPr>
-                <w:rFonts w:ascii="Arial" w:hAnsi="Arial" w:cs="Arial"/>
-              </w:rPr>
-              <w:t xml:space="preserve"> </w:t>
-            </w:r>
-            <w:proofErr w:type="spellStart"/>
-            <w:r>
-              <w:rPr>
-                <w:rFonts w:ascii="Arial" w:hAnsi="Arial" w:cs="Arial"/>
-              </w:rPr>
-              <w:t>located</w:t>
-            </w:r>
-            <w:proofErr w:type="spellEnd"/>
-            <w:r>
-              <w:rPr>
-                <w:rFonts w:ascii="Arial" w:hAnsi="Arial" w:cs="Arial"/>
-              </w:rPr>
-              <w:t xml:space="preserve"> in </w:t>
-            </w:r>
-            <w:proofErr w:type="spellStart"/>
-            <w:r>
-              <w:rPr>
-                <w:rFonts w:ascii="Arial" w:hAnsi="Arial" w:cs="Arial"/>
-              </w:rPr>
-              <w:t>the</w:t>
-            </w:r>
-            <w:proofErr w:type="spellEnd"/>
-            <w:r>
-              <w:rPr>
-                <w:rFonts w:ascii="Arial" w:hAnsi="Arial" w:cs="Arial"/>
-              </w:rPr>
-              <w:t xml:space="preserve"> </w:t>
-            </w:r>
-            <w:proofErr w:type="spellStart"/>
-            <w:r>
-              <w:rPr>
-                <w:rFonts w:ascii="Arial" w:hAnsi="Arial" w:cs="Arial"/>
-              </w:rPr>
-              <w:t>data</w:t>
-            </w:r>
-            <w:proofErr w:type="spellEnd"/>
-            <w:r>
-              <w:rPr>
-                <w:rFonts w:ascii="Arial" w:hAnsi="Arial" w:cs="Arial"/>
-              </w:rPr>
-              <w:t xml:space="preserve">/ </w:t>
-            </w:r>
-            <w:proofErr w:type="spellStart"/>
-            <w:r>
-              <w:rPr>
-                <w:rFonts w:ascii="Arial" w:hAnsi="Arial" w:cs="Arial"/>
-              </w:rPr>
-              <w:t>folder</w:t>
-            </w:r>
-            <w:proofErr w:type="spellEnd"/>
-            <w:r>
-              <w:rPr>
-                <w:rFonts w:ascii="Arial" w:hAnsi="Arial" w:cs="Arial"/>
-              </w:rPr>
-              <w:t>.</w:t>
-            </w:r>
-          </w:p>
-          <w:p>
-            <w:pPr>
-              <w:spacing w:line="276" w:lineRule="auto"/>
-              <w:rPr>
-                <w:rFonts w:ascii="Arial" w:hAnsi="Arial" w:cs="Arial"/>
-              </w:rPr>
-            </w:pPr>
-          </w:p>
-          <w:p>
-            <w:pPr>
-              <w:spacing w:line="276" w:lineRule="auto"/>
-              <w:rPr>
-                <w:rFonts w:ascii="Arial" w:hAnsi="Arial" w:cs="Arial"/>
-              </w:rPr>
-            </w:pPr>
-            <w:r>
-              <w:rPr>
-                <w:rFonts w:ascii="Arial" w:hAnsi="Arial" w:cs="Arial"/>
-              </w:rPr>
-              <w:t xml:space="preserve">2.Copy all </w:t>
-            </w:r>
-            <w:proofErr w:type="spellStart"/>
-            <w:r>
-              <w:rPr>
-                <w:rFonts w:ascii="Arial" w:hAnsi="Arial" w:cs="Arial"/>
-              </w:rPr>
-              <w:t>the</w:t>
-            </w:r>
-            <w:proofErr w:type="spellEnd"/>
-            <w:r>
-              <w:rPr>
-                <w:rFonts w:ascii="Arial" w:hAnsi="Arial" w:cs="Arial"/>
-              </w:rPr>
-              <w:t xml:space="preserve"> </w:t>
-            </w:r>
-            <w:proofErr w:type="spellStart"/>
-            <w:r>
-              <w:rPr>
-                <w:rFonts w:ascii="Arial" w:hAnsi="Arial" w:cs="Arial"/>
-              </w:rPr>
-              <w:t>files</w:t>
-            </w:r>
-            <w:proofErr w:type="spellEnd"/>
-            <w:r>
-              <w:rPr>
-                <w:rFonts w:ascii="Arial" w:hAnsi="Arial" w:cs="Arial"/>
-              </w:rPr>
-              <w:t xml:space="preserve"> </w:t>
-            </w:r>
-            <w:proofErr w:type="spellStart"/>
-            <w:r>
-              <w:rPr>
-                <w:rFonts w:ascii="Arial" w:hAnsi="Arial" w:cs="Arial"/>
-              </w:rPr>
-              <w:t>from</w:t>
-            </w:r>
-            <w:proofErr w:type="spellEnd"/>
-            <w:r>
-              <w:rPr>
-                <w:rFonts w:ascii="Arial" w:hAnsi="Arial" w:cs="Arial"/>
-              </w:rPr>
-              <w:t xml:space="preserve"> </w:t>
-            </w:r>
-            <w:proofErr w:type="spellStart"/>
-            <w:r>
-              <w:rPr>
-                <w:rFonts w:ascii="Arial" w:hAnsi="Arial" w:cs="Arial"/>
-              </w:rPr>
-              <w:t>the</w:t>
-            </w:r>
-            <w:proofErr w:type="spellEnd"/>
-            <w:r>
-              <w:rPr>
-                <w:rFonts w:ascii="Arial" w:hAnsi="Arial" w:cs="Arial"/>
-              </w:rPr>
-              <w:t xml:space="preserve"> </w:t>
-            </w:r>
-            <w:proofErr w:type="spellStart"/>
-            <w:r>
-              <w:rPr>
-                <w:rFonts w:ascii="Arial" w:hAnsi="Arial" w:cs="Arial"/>
-              </w:rPr>
-              <w:t>old</w:t>
-            </w:r>
-            <w:proofErr w:type="spellEnd"/>
-            <w:r>
-              <w:rPr>
-                <w:rFonts w:ascii="Arial" w:hAnsi="Arial" w:cs="Arial"/>
-              </w:rPr>
-              <w:t xml:space="preserve"> </w:t>
-            </w:r>
-            <w:proofErr w:type="spellStart"/>
-            <w:r>
-              <w:rPr>
-                <w:rFonts w:ascii="Arial" w:hAnsi="Arial" w:cs="Arial"/>
-              </w:rPr>
-              <w:t>database</w:t>
-            </w:r>
-            <w:proofErr w:type="spellEnd"/>
-            <w:r>
-              <w:rPr>
-                <w:rFonts w:ascii="Arial" w:hAnsi="Arial" w:cs="Arial"/>
-              </w:rPr>
-              <w:t xml:space="preserve"> </w:t>
-            </w:r>
-            <w:proofErr w:type="spellStart"/>
-            <w:r>
-              <w:rPr>
-                <w:rFonts w:ascii="Arial" w:hAnsi="Arial" w:cs="Arial"/>
-              </w:rPr>
-              <w:t>into</w:t>
-            </w:r>
-            <w:proofErr w:type="spellEnd"/>
-            <w:r>
-              <w:rPr>
-                <w:rFonts w:ascii="Arial" w:hAnsi="Arial" w:cs="Arial"/>
-              </w:rPr>
-              <w:t xml:space="preserve"> </w:t>
-            </w:r>
-            <w:proofErr w:type="spellStart"/>
-            <w:r>
-              <w:rPr>
-                <w:rFonts w:ascii="Arial" w:hAnsi="Arial" w:cs="Arial"/>
-              </w:rPr>
-              <w:t>this</w:t>
-            </w:r>
-            <w:proofErr w:type="spellEnd"/>
-            <w:r>
-              <w:rPr>
-                <w:rFonts w:ascii="Arial" w:hAnsi="Arial" w:cs="Arial"/>
-              </w:rPr>
-              <w:t xml:space="preserve"> </w:t>
-            </w:r>
-            <w:proofErr w:type="spellStart"/>
-            <w:r>
-              <w:rPr>
-                <w:rFonts w:ascii="Arial" w:hAnsi="Arial" w:cs="Arial"/>
-              </w:rPr>
-              <w:t>folder</w:t>
-            </w:r>
-            <w:proofErr w:type="spellEnd"/>
-            <w:r>
-              <w:rPr>
-                <w:rFonts w:ascii="Arial" w:hAnsi="Arial" w:cs="Arial"/>
-              </w:rPr>
-              <w:t xml:space="preserve"> </w:t>
-            </w:r>
-            <w:proofErr w:type="spellStart"/>
-            <w:r>
-              <w:rPr>
-                <w:rFonts w:ascii="Arial" w:hAnsi="Arial" w:cs="Arial"/>
-              </w:rPr>
-              <w:t>overwriting</w:t>
-            </w:r>
-            <w:proofErr w:type="spellEnd"/>
-            <w:r>
-              <w:rPr>
-                <w:rFonts w:ascii="Arial" w:hAnsi="Arial" w:cs="Arial"/>
-              </w:rPr>
-              <w:t xml:space="preserve"> or </w:t>
-            </w:r>
-            <w:proofErr w:type="spellStart"/>
-            <w:r>
-              <w:rPr>
-                <w:rFonts w:ascii="Arial" w:hAnsi="Arial" w:cs="Arial"/>
-              </w:rPr>
-              <w:t>replacing</w:t>
-            </w:r>
-            <w:proofErr w:type="spellEnd"/>
-            <w:r>
-              <w:rPr>
-                <w:rFonts w:ascii="Arial" w:hAnsi="Arial" w:cs="Arial"/>
-              </w:rPr>
-              <w:t xml:space="preserve"> </w:t>
-            </w:r>
-            <w:proofErr w:type="spellStart"/>
-            <w:r>
-              <w:rPr>
-                <w:rFonts w:ascii="Arial" w:hAnsi="Arial" w:cs="Arial"/>
-              </w:rPr>
-              <w:t>the</w:t>
-            </w:r>
-            <w:proofErr w:type="spellEnd"/>
-            <w:r>
-              <w:rPr>
-                <w:rFonts w:ascii="Arial" w:hAnsi="Arial" w:cs="Arial"/>
-              </w:rPr>
-              <w:t xml:space="preserve"> original </w:t>
-            </w:r>
-            <w:proofErr w:type="spellStart"/>
-            <w:r>
-              <w:rPr>
-                <w:rFonts w:ascii="Arial" w:hAnsi="Arial" w:cs="Arial"/>
-              </w:rPr>
-              <w:t>content</w:t>
-            </w:r>
-            <w:proofErr w:type="spellEnd"/>
-            <w:r>
-              <w:rPr>
-                <w:rFonts w:ascii="Arial" w:hAnsi="Arial" w:cs="Arial"/>
-              </w:rPr>
-              <w:t>.</w:t>
-            </w:r>
-          </w:p>
-          <w:p>
-            <w:pPr>
-              <w:spacing w:line="276" w:lineRule="auto"/>
-              <w:rPr>
-                <w:rFonts w:ascii="Arial" w:hAnsi="Arial" w:cs="Arial"/>
-              </w:rPr>
-            </w:pPr>
-          </w:p>
-          <w:p>
-            <w:pPr>
-              <w:spacing w:line="276" w:lineRule="auto"/>
-              <w:rPr>
-                <w:rFonts w:ascii="Arial" w:hAnsi="Arial" w:cs="Arial"/>
-              </w:rPr>
-            </w:pPr>
-            <w:proofErr w:type="spellStart"/>
-            <w:r>
-              <w:rPr>
-                <w:rFonts w:ascii="Arial" w:hAnsi="Arial" w:cs="Arial"/>
-              </w:rPr>
-              <w:t>Make</w:t>
-            </w:r>
-            <w:proofErr w:type="spellEnd"/>
-            <w:r>
-              <w:rPr>
-                <w:rFonts w:ascii="Arial" w:hAnsi="Arial" w:cs="Arial"/>
-              </w:rPr>
-              <w:t xml:space="preserve"> </w:t>
-            </w:r>
-            <w:proofErr w:type="spellStart"/>
-            <w:r>
-              <w:rPr>
-                <w:rFonts w:ascii="Arial" w:hAnsi="Arial" w:cs="Arial"/>
-              </w:rPr>
-              <w:t>sure</w:t>
-            </w:r>
-            <w:proofErr w:type="spellEnd"/>
-            <w:r>
-              <w:rPr>
-                <w:rFonts w:ascii="Arial" w:hAnsi="Arial" w:cs="Arial"/>
-              </w:rPr>
-              <w:t xml:space="preserve"> </w:t>
-            </w:r>
-            <w:proofErr w:type="spellStart"/>
-            <w:r>
-              <w:rPr>
-                <w:rFonts w:ascii="Arial" w:hAnsi="Arial" w:cs="Arial"/>
-              </w:rPr>
-              <w:t>to</w:t>
-            </w:r>
-            <w:proofErr w:type="spellEnd"/>
-            <w:r>
-              <w:rPr>
-                <w:rFonts w:ascii="Arial" w:hAnsi="Arial" w:cs="Arial"/>
-              </w:rPr>
-              <w:t xml:space="preserve"> </w:t>
-            </w:r>
-            <w:proofErr w:type="spellStart"/>
-            <w:r>
-              <w:rPr>
-                <w:rFonts w:ascii="Arial" w:hAnsi="Arial" w:cs="Arial"/>
-              </w:rPr>
-              <w:t>remove</w:t>
-            </w:r>
-            <w:proofErr w:type="spellEnd"/>
-            <w:r>
-              <w:rPr>
-                <w:rFonts w:ascii="Arial" w:hAnsi="Arial" w:cs="Arial"/>
-              </w:rPr>
-              <w:t xml:space="preserve"> </w:t>
-            </w:r>
-            <w:proofErr w:type="spellStart"/>
-            <w:r>
-              <w:rPr>
-                <w:rFonts w:ascii="Arial" w:hAnsi="Arial" w:cs="Arial"/>
-              </w:rPr>
-              <w:t>white</w:t>
-            </w:r>
-            <w:proofErr w:type="spellEnd"/>
-            <w:r>
-              <w:rPr>
-                <w:rFonts w:ascii="Arial" w:hAnsi="Arial" w:cs="Arial"/>
-              </w:rPr>
-              <w:t xml:space="preserve"> </w:t>
-            </w:r>
-            <w:proofErr w:type="spellStart"/>
-            <w:r>
-              <w:rPr>
-                <w:rFonts w:ascii="Arial" w:hAnsi="Arial" w:cs="Arial"/>
-              </w:rPr>
-              <w:t>spaces</w:t>
-            </w:r>
-            <w:proofErr w:type="spellEnd"/>
-            <w:r>
-              <w:rPr>
-                <w:rFonts w:ascii="Arial" w:hAnsi="Arial" w:cs="Arial"/>
-              </w:rPr>
-              <w:t xml:space="preserve"> or just </w:t>
-            </w:r>
-            <w:proofErr w:type="spellStart"/>
-            <w:r>
-              <w:rPr>
-                <w:rFonts w:ascii="Arial" w:hAnsi="Arial" w:cs="Arial"/>
-              </w:rPr>
-              <w:t>rename</w:t>
-            </w:r>
-            <w:proofErr w:type="spellEnd"/>
-            <w:r>
-              <w:rPr>
-                <w:rFonts w:ascii="Arial" w:hAnsi="Arial" w:cs="Arial"/>
-              </w:rPr>
-              <w:t xml:space="preserve"> it </w:t>
-            </w:r>
-            <w:proofErr w:type="spellStart"/>
-            <w:r>
-              <w:rPr>
-                <w:rFonts w:ascii="Arial" w:hAnsi="Arial" w:cs="Arial"/>
-              </w:rPr>
-              <w:t>without</w:t>
-            </w:r>
-            <w:proofErr w:type="spellEnd"/>
-            <w:r>
-              <w:rPr>
-                <w:rFonts w:ascii="Arial" w:hAnsi="Arial" w:cs="Arial"/>
-              </w:rPr>
-              <w:t xml:space="preserve"> </w:t>
-            </w:r>
-            <w:proofErr w:type="spellStart"/>
-            <w:r>
-              <w:rPr>
-                <w:rFonts w:ascii="Arial" w:hAnsi="Arial" w:cs="Arial"/>
-              </w:rPr>
-              <w:t>spacing</w:t>
-            </w:r>
-            <w:proofErr w:type="spellEnd"/>
-            <w:r>
-              <w:rPr>
-                <w:rFonts w:ascii="Arial" w:hAnsi="Arial" w:cs="Arial"/>
-              </w:rPr>
-              <w:t>.</w:t>
-            </w:r>
-          </w:p>
-          <w:p>
-            <w:pPr>
-              <w:spacing w:line="276" w:lineRule="auto"/>
-              <w:rPr>
-                <w:rFonts w:ascii="Arial" w:hAnsi="Arial" w:cs="Arial"/>
-              </w:rPr>
-            </w:pPr>
-            <w:r>
-              <w:rPr>
-                <w:rFonts w:ascii="Arial" w:hAnsi="Arial" w:cs="Arial"/>
-              </w:rPr>
-              <w:t xml:space="preserve">Edit </w:t>
-            </w:r>
-            <w:proofErr w:type="spellStart"/>
-            <w:r>
-              <w:rPr>
-                <w:rFonts w:ascii="Arial" w:hAnsi="Arial" w:cs="Arial"/>
-              </w:rPr>
-              <w:t>the</w:t>
-            </w:r>
-            <w:proofErr w:type="spellEnd"/>
-            <w:r>
-              <w:rPr>
-                <w:rFonts w:ascii="Arial" w:hAnsi="Arial" w:cs="Arial"/>
-              </w:rPr>
-              <w:t xml:space="preserve"> neo4j-</w:t>
-            </w:r>
-            <w:proofErr w:type="gramStart"/>
-            <w:r>
-              <w:rPr>
-                <w:rFonts w:ascii="Arial" w:hAnsi="Arial" w:cs="Arial"/>
-              </w:rPr>
-              <w:t>server.properties</w:t>
-            </w:r>
-            <w:proofErr w:type="gramEnd"/>
-            <w:r>
-              <w:rPr>
-                <w:rFonts w:ascii="Arial" w:hAnsi="Arial" w:cs="Arial"/>
-              </w:rPr>
-              <w:t xml:space="preserve"> </w:t>
-            </w:r>
-            <w:proofErr w:type="spellStart"/>
-            <w:r>
-              <w:rPr>
-                <w:rFonts w:ascii="Arial" w:hAnsi="Arial" w:cs="Arial"/>
-              </w:rPr>
-              <w:t>and</w:t>
-            </w:r>
-            <w:proofErr w:type="spellEnd"/>
-            <w:r>
-              <w:rPr>
-                <w:rFonts w:ascii="Arial" w:hAnsi="Arial" w:cs="Arial"/>
-              </w:rPr>
-              <w:t xml:space="preserve"> </w:t>
-            </w:r>
-            <w:proofErr w:type="spellStart"/>
-            <w:r>
-              <w:rPr>
-                <w:rFonts w:ascii="Arial" w:hAnsi="Arial" w:cs="Arial"/>
-              </w:rPr>
-              <w:t>set</w:t>
-            </w:r>
-            <w:proofErr w:type="spellEnd"/>
-            <w:r>
-              <w:rPr>
-                <w:rFonts w:ascii="Arial" w:hAnsi="Arial" w:cs="Arial"/>
-              </w:rPr>
-              <w:t xml:space="preserve"> </w:t>
-            </w:r>
-            <w:proofErr w:type="spellStart"/>
-            <w:r>
-              <w:rPr>
-                <w:rFonts w:ascii="Arial" w:hAnsi="Arial" w:cs="Arial"/>
-              </w:rPr>
-              <w:t>the</w:t>
-            </w:r>
-            <w:proofErr w:type="spellEnd"/>
-            <w:r>
-              <w:rPr>
-                <w:rFonts w:ascii="Arial" w:hAnsi="Arial" w:cs="Arial"/>
-              </w:rPr>
-              <w:t xml:space="preserve"> </w:t>
-            </w:r>
-            <w:proofErr w:type="spellStart"/>
-            <w:r>
-              <w:rPr>
-                <w:rFonts w:ascii="Arial" w:hAnsi="Arial" w:cs="Arial"/>
-              </w:rPr>
-              <w:t>newly</w:t>
-            </w:r>
-            <w:proofErr w:type="spellEnd"/>
-            <w:r>
-              <w:rPr>
-                <w:rFonts w:ascii="Arial" w:hAnsi="Arial" w:cs="Arial"/>
-              </w:rPr>
-              <w:t xml:space="preserve"> </w:t>
-            </w:r>
-            <w:proofErr w:type="spellStart"/>
-            <w:r>
-              <w:rPr>
-                <w:rFonts w:ascii="Arial" w:hAnsi="Arial" w:cs="Arial"/>
-              </w:rPr>
-              <w:t>created</w:t>
-            </w:r>
-            <w:proofErr w:type="spellEnd"/>
-            <w:r>
-              <w:rPr>
-                <w:rFonts w:ascii="Arial" w:hAnsi="Arial" w:cs="Arial"/>
-              </w:rPr>
-              <w:t xml:space="preserve"> </w:t>
-            </w:r>
-            <w:proofErr w:type="spellStart"/>
-            <w:r>
-              <w:rPr>
-                <w:rFonts w:ascii="Arial" w:hAnsi="Arial" w:cs="Arial"/>
-              </w:rPr>
-              <w:t>folder</w:t>
-            </w:r>
-            <w:proofErr w:type="spellEnd"/>
-            <w:r>
-              <w:rPr>
-                <w:rFonts w:ascii="Arial" w:hAnsi="Arial" w:cs="Arial"/>
-              </w:rPr>
-              <w:t xml:space="preserve"> </w:t>
-            </w:r>
-            <w:proofErr w:type="spellStart"/>
-            <w:r>
-              <w:rPr>
-                <w:rFonts w:ascii="Arial" w:hAnsi="Arial" w:cs="Arial"/>
-              </w:rPr>
-              <w:t>with</w:t>
-            </w:r>
-            <w:proofErr w:type="spellEnd"/>
-            <w:r>
-              <w:rPr>
-                <w:rFonts w:ascii="Arial" w:hAnsi="Arial" w:cs="Arial"/>
-              </w:rPr>
-              <w:t xml:space="preserve"> </w:t>
-            </w:r>
-            <w:proofErr w:type="spellStart"/>
-            <w:r>
-              <w:rPr>
-                <w:rFonts w:ascii="Arial" w:hAnsi="Arial" w:cs="Arial"/>
-              </w:rPr>
-              <w:t>the</w:t>
-            </w:r>
-            <w:proofErr w:type="spellEnd"/>
-            <w:r>
-              <w:rPr>
-                <w:rFonts w:ascii="Arial" w:hAnsi="Arial" w:cs="Arial"/>
-              </w:rPr>
-              <w:t xml:space="preserve"> </w:t>
-            </w:r>
-            <w:proofErr w:type="spellStart"/>
-            <w:r>
-              <w:rPr>
-                <w:rFonts w:ascii="Arial" w:hAnsi="Arial" w:cs="Arial"/>
-              </w:rPr>
-              <w:t>db</w:t>
-            </w:r>
-            <w:proofErr w:type="spellEnd"/>
-            <w:r>
-              <w:rPr>
-                <w:rFonts w:ascii="Arial" w:hAnsi="Arial" w:cs="Arial"/>
-              </w:rPr>
-              <w:t xml:space="preserve"> </w:t>
-            </w:r>
-            <w:proofErr w:type="spellStart"/>
-            <w:r>
-              <w:rPr>
-                <w:rFonts w:ascii="Arial" w:hAnsi="Arial" w:cs="Arial"/>
-              </w:rPr>
-              <w:t>file</w:t>
-            </w:r>
-            <w:proofErr w:type="spellEnd"/>
-            <w:r>
-              <w:rPr>
-                <w:rFonts w:ascii="Arial" w:hAnsi="Arial" w:cs="Arial"/>
-              </w:rPr>
-              <w:t>. (</w:t>
-            </w:r>
-            <w:proofErr w:type="gramStart"/>
-            <w:r>
-              <w:rPr>
-                <w:rFonts w:ascii="Arial" w:hAnsi="Arial" w:cs="Arial"/>
-              </w:rPr>
-              <w:t>org.neo4j.server</w:t>
-            </w:r>
-            <w:proofErr w:type="gramEnd"/>
-            <w:r>
-              <w:rPr>
-                <w:rFonts w:ascii="Arial" w:hAnsi="Arial" w:cs="Arial"/>
-              </w:rPr>
-              <w:t xml:space="preserve">.database.location = </w:t>
-            </w:r>
-            <w:proofErr w:type="spellStart"/>
-            <w:r>
-              <w:rPr>
-                <w:rFonts w:ascii="Arial" w:hAnsi="Arial" w:cs="Arial"/>
-              </w:rPr>
-              <w:t>data</w:t>
-            </w:r>
-            <w:proofErr w:type="spellEnd"/>
-            <w:r>
-              <w:rPr>
-                <w:rFonts w:ascii="Arial" w:hAnsi="Arial" w:cs="Arial"/>
-              </w:rPr>
-              <w:t>/</w:t>
-            </w:r>
-            <w:proofErr w:type="spellStart"/>
-            <w:r>
-              <w:rPr>
-                <w:rFonts w:ascii="Arial" w:hAnsi="Arial" w:cs="Arial"/>
-              </w:rPr>
-              <w:t>folder</w:t>
-            </w:r>
-            <w:proofErr w:type="spellEnd"/>
-            <w:r>
-              <w:rPr>
-                <w:rFonts w:ascii="Arial" w:hAnsi="Arial" w:cs="Arial"/>
-              </w:rPr>
-              <w:t>-name)</w:t>
-            </w:r>
-          </w:p>
-          <w:p>
-            <w:pPr>
-              <w:spacing w:line="276" w:lineRule="auto"/>
-              <w:rPr>
-                <w:rFonts w:ascii="Arial" w:hAnsi="Arial" w:cs="Arial"/>
-              </w:rPr>
-            </w:pPr>
-            <w:r>
-              <w:rPr>
-                <w:rFonts w:ascii="Arial" w:hAnsi="Arial" w:cs="Arial"/>
-              </w:rPr>
-              <w:t xml:space="preserve">Edit </w:t>
-            </w:r>
-            <w:proofErr w:type="spellStart"/>
-            <w:r>
-              <w:rPr>
-                <w:rFonts w:ascii="Arial" w:hAnsi="Arial" w:cs="Arial"/>
-              </w:rPr>
-              <w:t>the</w:t>
-            </w:r>
-            <w:proofErr w:type="spellEnd"/>
-            <w:r>
-              <w:rPr>
-                <w:rFonts w:ascii="Arial" w:hAnsi="Arial" w:cs="Arial"/>
-              </w:rPr>
-              <w:t xml:space="preserve"> neo4j.properties. </w:t>
-            </w:r>
-            <w:proofErr w:type="spellStart"/>
-            <w:r>
-              <w:rPr>
-                <w:rFonts w:ascii="Arial" w:hAnsi="Arial" w:cs="Arial"/>
-              </w:rPr>
-              <w:t>uncomment</w:t>
-            </w:r>
-            <w:proofErr w:type="spellEnd"/>
-            <w:r>
-              <w:rPr>
-                <w:rFonts w:ascii="Arial" w:hAnsi="Arial" w:cs="Arial"/>
-              </w:rPr>
-              <w:t xml:space="preserve"> </w:t>
-            </w:r>
-            <w:proofErr w:type="spellStart"/>
-            <w:r>
-              <w:rPr>
-                <w:rFonts w:ascii="Arial" w:hAnsi="Arial" w:cs="Arial"/>
-              </w:rPr>
-              <w:t>the</w:t>
-            </w:r>
-            <w:proofErr w:type="spellEnd"/>
-            <w:r>
-              <w:rPr>
-                <w:rFonts w:ascii="Arial" w:hAnsi="Arial" w:cs="Arial"/>
-              </w:rPr>
-              <w:t xml:space="preserve"> (#</w:t>
-            </w:r>
-            <w:proofErr w:type="spellStart"/>
-            <w:r>
-              <w:rPr>
-                <w:rFonts w:ascii="Arial" w:hAnsi="Arial" w:cs="Arial"/>
-              </w:rPr>
-              <w:t>allow_store_upgrade</w:t>
-            </w:r>
-            <w:proofErr w:type="spellEnd"/>
-            <w:r>
-              <w:rPr>
-                <w:rFonts w:ascii="Arial" w:hAnsi="Arial" w:cs="Arial"/>
-              </w:rPr>
-              <w:t>=</w:t>
-            </w:r>
-            <w:proofErr w:type="spellStart"/>
-            <w:r>
-              <w:rPr>
-                <w:rFonts w:ascii="Arial" w:hAnsi="Arial" w:cs="Arial"/>
-              </w:rPr>
-              <w:t>true</w:t>
-            </w:r>
-            <w:proofErr w:type="spellEnd"/>
-            <w:r>
-              <w:rPr>
-                <w:rFonts w:ascii="Arial" w:hAnsi="Arial" w:cs="Arial"/>
-              </w:rPr>
-              <w:t xml:space="preserve">) </w:t>
-            </w:r>
-            <w:proofErr w:type="spellStart"/>
-            <w:r>
-              <w:rPr>
-                <w:rFonts w:ascii="Arial" w:hAnsi="Arial" w:cs="Arial"/>
-              </w:rPr>
-              <w:t>to</w:t>
-            </w:r>
-            <w:proofErr w:type="spellEnd"/>
-            <w:r>
-              <w:rPr>
-                <w:rFonts w:ascii="Arial" w:hAnsi="Arial" w:cs="Arial"/>
-              </w:rPr>
-              <w:t xml:space="preserve"> </w:t>
-            </w:r>
-            <w:proofErr w:type="spellStart"/>
-            <w:r>
-              <w:rPr>
-                <w:rFonts w:ascii="Arial" w:hAnsi="Arial" w:cs="Arial"/>
-              </w:rPr>
-              <w:t>allow_store_upgrade</w:t>
-            </w:r>
-            <w:proofErr w:type="spellEnd"/>
-            <w:r>
-              <w:rPr>
-                <w:rFonts w:ascii="Arial" w:hAnsi="Arial" w:cs="Arial"/>
-              </w:rPr>
-              <w:t>=</w:t>
-            </w:r>
-            <w:proofErr w:type="spellStart"/>
-            <w:r>
-              <w:rPr>
-                <w:rFonts w:ascii="Arial" w:hAnsi="Arial" w:cs="Arial"/>
-              </w:rPr>
-              <w:t>true</w:t>
-            </w:r>
-            <w:proofErr w:type="spellEnd"/>
-          </w:p>
-          <w:p>
-            <w:pPr>
-              <w:spacing w:line="276" w:lineRule="auto"/>
-              <w:rPr>
-                <w:rFonts w:ascii="Arial" w:hAnsi="Arial" w:cs="Arial"/>
-              </w:rPr>
-            </w:pPr>
-            <w:proofErr w:type="spellStart"/>
-            <w:r>
-              <w:rPr>
-                <w:rFonts w:ascii="Arial" w:hAnsi="Arial" w:cs="Arial"/>
-              </w:rPr>
-              <w:t>Restart</w:t>
-            </w:r>
-            <w:proofErr w:type="spellEnd"/>
-            <w:r>
-              <w:rPr>
-                <w:rFonts w:ascii="Arial" w:hAnsi="Arial" w:cs="Arial"/>
-              </w:rPr>
-              <w:t xml:space="preserve"> </w:t>
-            </w:r>
-            <w:proofErr w:type="spellStart"/>
-            <w:r>
-              <w:rPr>
-                <w:rFonts w:ascii="Arial" w:hAnsi="Arial" w:cs="Arial"/>
-              </w:rPr>
-              <w:t>your</w:t>
-            </w:r>
-            <w:proofErr w:type="spellEnd"/>
-            <w:r>
-              <w:rPr>
-                <w:rFonts w:ascii="Arial" w:hAnsi="Arial" w:cs="Arial"/>
-              </w:rPr>
-              <w:t xml:space="preserve"> </w:t>
-            </w:r>
-            <w:proofErr w:type="spellStart"/>
-            <w:r>
-              <w:rPr>
-                <w:rFonts w:ascii="Arial" w:hAnsi="Arial" w:cs="Arial"/>
-              </w:rPr>
-              <w:t>server</w:t>
-            </w:r>
-            <w:proofErr w:type="spellEnd"/>
-            <w:r>
-              <w:rPr>
-                <w:rFonts w:ascii="Arial" w:hAnsi="Arial" w:cs="Arial"/>
-              </w:rPr>
-              <w:t>.</w:t>
-            </w:r>
           </w:p>
           <w:p>
             <w:pPr>
@@ -4160,6 +2807,7 @@
     <w:rsid w:val="00930A9A"/>
     <w:rsid w:val="00CA74CD"/>
     <w:rsid w:val="00DA7868"/>
+    <w:rsid w:val="00FD7347"/>
   </w:rsids>
   <m:mathPr>
     <m:mathFont m:val="Cambria Math"/>
@@ -4914,6 +3562,12 @@
 </file>
 
 <file path=customXml/item1.xml><?xml version="1.0" encoding="utf-8"?>
+<mappings xmlns="http://schemas.microsoft.com/pics">
+  <picture>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</picture>
+</mappings>
+</file>
+
+<file path=customXml/item2.xml><?xml version="1.0" encoding="utf-8"?>
 <FormTemplates xmlns="http://schemas.microsoft.com/sharepoint/v3/contenttype/forms">
   <Display>DocumentLibraryForm</Display>
   <Edit>AssetEditForm</Edit>
@@ -4921,17 +3575,19 @@
 </FormTemplates>
 </file>
 
-<file path=customXml/item2.xml><?xml version="1.0" encoding="utf-8"?>
-<mappings xmlns="http://schemas.microsoft.com/pics">
-  <picture>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</picture>
-</mappings>
-</file>
-
 <file path=customXml/item3.xml><?xml version="1.0" encoding="utf-8"?>
 <b:Sources xmlns:b="http://schemas.openxmlformats.org/officeDocument/2006/bibliography" SelectedStyle="\APA.XSL" StyleName="APA"/>
 </file>
 
 <file path=customXml/itemProps1.xml><?xml version="1.0" encoding="utf-8"?>
+<ds:datastoreItem xmlns:ds="http://schemas.openxmlformats.org/officeDocument/2006/customXml" ds:itemID="{47E18979-C756-43FD-9D2A-15203E6A502A}">
+  <ds:schemaRefs>
+    <ds:schemaRef ds:uri="http://schemas.microsoft.com/pics"/>
+  </ds:schemaRefs>
+</ds:datastoreItem>
+</file>
+
+<file path=customXml/itemProps2.xml><?xml version="1.0" encoding="utf-8"?>
 <ds:datastoreItem xmlns:ds="http://schemas.openxmlformats.org/officeDocument/2006/customXml" ds:itemID="{51FBD1A1-449C-4EBE-BCFF-5A2F45398A1C}">
   <ds:schemaRefs>
     <ds:schemaRef ds:uri="http://schemas.microsoft.com/sharepoint/v3/contenttype/forms"/>
@@ -4939,16 +3595,8 @@
 </ds:datastoreItem>
 </file>
 
-<file path=customXml/itemProps2.xml><?xml version="1.0" encoding="utf-8"?>
-<ds:datastoreItem xmlns:ds="http://schemas.openxmlformats.org/officeDocument/2006/customXml" ds:itemID="{47E18979-C756-43FD-9D2A-15203E6A502A}">
-  <ds:schemaRefs>
-    <ds:schemaRef ds:uri="http://schemas.microsoft.com/pics"/>
-  </ds:schemaRefs>
-</ds:datastoreItem>
-</file>
-
 <file path=customXml/itemProps3.xml><?xml version="1.0" encoding="utf-8"?>
-<ds:datastoreItem xmlns:ds="http://schemas.openxmlformats.org/officeDocument/2006/customXml" ds:itemID="{76E31365-2D93-480D-B1CA-CA466C48296D}">
+<ds:datastoreItem xmlns:ds="http://schemas.openxmlformats.org/officeDocument/2006/customXml" ds:itemID="{14E5FE6A-3DB3-459D-A069-77B9E9A26B1B}">
   <ds:schemaRefs>
     <ds:schemaRef ds:uri="http://schemas.openxmlformats.org/officeDocument/2006/bibliography"/>
   </ds:schemaRefs>

</xml_diff>

<commit_message>
Changed something in documentation.
</commit_message>
<xml_diff>
--- a/Doc/Projektstatusbericht_Aufgabe_1.docx
+++ b/Doc/Projektstatusbericht_Aufgabe_1.docx
@@ -153,7 +153,21 @@
               <w:rPr>
                 <w:rFonts w:ascii="Arial" w:hAnsi="Arial" w:cs="Arial"/>
               </w:rPr>
-              <w:t>WP-NoSQL &amp; Big Data</w:t>
+              <w:t>WP-</w:t>
+            </w:r>
+            <w:proofErr w:type="spellStart"/>
+            <w:r>
+              <w:rPr>
+                <w:rFonts w:ascii="Arial" w:hAnsi="Arial" w:cs="Arial"/>
+              </w:rPr>
+              <w:t>NoSQL</w:t>
+            </w:r>
+            <w:proofErr w:type="spellEnd"/>
+            <w:r>
+              <w:rPr>
+                <w:rFonts w:ascii="Arial" w:hAnsi="Arial" w:cs="Arial"/>
+              </w:rPr>
+              <w:t xml:space="preserve"> &amp; Big Data</w:t>
             </w:r>
           </w:p>
         </w:tc>
@@ -460,7 +474,25 @@
           <w:sz w:val="24"/>
           <w:szCs w:val="24"/>
         </w:rPr>
-        <w:t>Zeige alle Vorraussetzungen vom Modul AI</w:t>
+        <w:t xml:space="preserve">Zeige alle </w:t>
+      </w:r>
+      <w:proofErr w:type="spellStart"/>
+      <w:r>
+        <w:rPr>
+          <w:rFonts w:ascii="Arial" w:hAnsi="Arial" w:cs="Arial"/>
+          <w:sz w:val="24"/>
+          <w:szCs w:val="24"/>
+        </w:rPr>
+        <w:t>Vorraussetzungen</w:t>
+      </w:r>
+      <w:proofErr w:type="spellEnd"/>
+      <w:r>
+        <w:rPr>
+          <w:rFonts w:ascii="Arial" w:hAnsi="Arial" w:cs="Arial"/>
+          <w:sz w:val="24"/>
+          <w:szCs w:val="24"/>
+        </w:rPr>
+        <w:t xml:space="preserve"> vom Modul AI</w:t>
       </w:r>
     </w:p>
     <w:p>
@@ -477,6 +509,7 @@
           <w:szCs w:val="24"/>
         </w:rPr>
       </w:pPr>
+      <w:proofErr w:type="spellStart"/>
       <w:r>
         <w:rPr>
           <w:rStyle w:val="code"/>
@@ -484,7 +517,77 @@
           <w:sz w:val="22"/>
           <w:szCs w:val="22"/>
         </w:rPr>
-        <w:t>match (n {name:'AI'})--&gt;(x) return n--&gt;x</w:t>
+        <w:t>match</w:t>
+      </w:r>
+      <w:proofErr w:type="spellEnd"/>
+      <w:r>
+        <w:rPr>
+          <w:rStyle w:val="code"/>
+          <w:rFonts w:ascii="Arial" w:hAnsi="Arial" w:cs="Arial"/>
+          <w:sz w:val="22"/>
+          <w:szCs w:val="22"/>
+        </w:rPr>
+        <w:t xml:space="preserve"> (n {</w:t>
+      </w:r>
+      <w:proofErr w:type="spellStart"/>
+      <w:r>
+        <w:rPr>
+          <w:rStyle w:val="code"/>
+          <w:rFonts w:ascii="Arial" w:hAnsi="Arial" w:cs="Arial"/>
+          <w:sz w:val="22"/>
+          <w:szCs w:val="22"/>
+        </w:rPr>
+        <w:t>name</w:t>
+      </w:r>
+      <w:proofErr w:type="spellEnd"/>
+      <w:r>
+        <w:rPr>
+          <w:rStyle w:val="code"/>
+          <w:rFonts w:ascii="Arial" w:hAnsi="Arial" w:cs="Arial"/>
+          <w:sz w:val="22"/>
+          <w:szCs w:val="22"/>
+        </w:rPr>
+        <w:t>:'AI'</w:t>
+      </w:r>
+      <w:proofErr w:type="gramStart"/>
+      <w:r>
+        <w:rPr>
+          <w:rStyle w:val="code"/>
+          <w:rFonts w:ascii="Arial" w:hAnsi="Arial" w:cs="Arial"/>
+          <w:sz w:val="22"/>
+          <w:szCs w:val="22"/>
+        </w:rPr>
+        <w:t>})--</w:t>
+      </w:r>
+      <w:proofErr w:type="gramEnd"/>
+      <w:r>
+        <w:rPr>
+          <w:rStyle w:val="code"/>
+          <w:rFonts w:ascii="Arial" w:hAnsi="Arial" w:cs="Arial"/>
+          <w:sz w:val="22"/>
+          <w:szCs w:val="22"/>
+        </w:rPr>
+        <w:t xml:space="preserve">&gt;(x) </w:t>
+      </w:r>
+      <w:proofErr w:type="spellStart"/>
+      <w:r>
+        <w:rPr>
+          <w:rStyle w:val="code"/>
+          <w:rFonts w:ascii="Arial" w:hAnsi="Arial" w:cs="Arial"/>
+          <w:sz w:val="22"/>
+          <w:szCs w:val="22"/>
+        </w:rPr>
+        <w:t>return</w:t>
+      </w:r>
+      <w:proofErr w:type="spellEnd"/>
+      <w:r>
+        <w:rPr>
+          <w:rStyle w:val="code"/>
+          <w:rFonts w:ascii="Arial" w:hAnsi="Arial" w:cs="Arial"/>
+          <w:sz w:val="22"/>
+          <w:szCs w:val="22"/>
+        </w:rPr>
+        <w:t xml:space="preserve"> n--&gt;x</w:t>
       </w:r>
     </w:p>
     <w:p>
@@ -524,13 +627,59 @@
           <w:szCs w:val="24"/>
         </w:rPr>
       </w:pPr>
-      <w:r>
-        <w:rPr>
-          <w:rFonts w:ascii="Arial" w:hAnsi="Arial" w:cs="Arial"/>
-          <w:sz w:val="24"/>
-          <w:szCs w:val="24"/>
-        </w:rPr>
-        <w:t>match (n {name:'WP-2'})--&gt;(x) return n--&gt;x</w:t>
+      <w:proofErr w:type="spellStart"/>
+      <w:r>
+        <w:rPr>
+          <w:rFonts w:ascii="Arial" w:hAnsi="Arial" w:cs="Arial"/>
+          <w:sz w:val="24"/>
+          <w:szCs w:val="24"/>
+        </w:rPr>
+        <w:t>match</w:t>
+      </w:r>
+      <w:proofErr w:type="spellEnd"/>
+      <w:r>
+        <w:rPr>
+          <w:rFonts w:ascii="Arial" w:hAnsi="Arial" w:cs="Arial"/>
+          <w:sz w:val="24"/>
+          <w:szCs w:val="24"/>
+        </w:rPr>
+        <w:t xml:space="preserve"> (n {name:'WP-2'</w:t>
+      </w:r>
+      <w:proofErr w:type="gramStart"/>
+      <w:r>
+        <w:rPr>
+          <w:rFonts w:ascii="Arial" w:hAnsi="Arial" w:cs="Arial"/>
+          <w:sz w:val="24"/>
+          <w:szCs w:val="24"/>
+        </w:rPr>
+        <w:t>})--</w:t>
+      </w:r>
+      <w:proofErr w:type="gramEnd"/>
+      <w:r>
+        <w:rPr>
+          <w:rFonts w:ascii="Arial" w:hAnsi="Arial" w:cs="Arial"/>
+          <w:sz w:val="24"/>
+          <w:szCs w:val="24"/>
+        </w:rPr>
+        <w:t xml:space="preserve">&gt;(x) </w:t>
+      </w:r>
+      <w:proofErr w:type="spellStart"/>
+      <w:r>
+        <w:rPr>
+          <w:rFonts w:ascii="Arial" w:hAnsi="Arial" w:cs="Arial"/>
+          <w:sz w:val="24"/>
+          <w:szCs w:val="24"/>
+        </w:rPr>
+        <w:t>return</w:t>
+      </w:r>
+      <w:proofErr w:type="spellEnd"/>
+      <w:r>
+        <w:rPr>
+          <w:rFonts w:ascii="Arial" w:hAnsi="Arial" w:cs="Arial"/>
+          <w:sz w:val="24"/>
+          <w:szCs w:val="24"/>
+        </w:rPr>
+        <w:t xml:space="preserve"> n--&gt;x</w:t>
       </w:r>
     </w:p>
     <w:p>
@@ -568,14 +717,80 @@
           <w:szCs w:val="24"/>
         </w:rPr>
       </w:pPr>
-      <w:r>
-        <w:rPr>
-          <w:rFonts w:ascii="Arial" w:hAnsi="Arial" w:cs="Arial"/>
-          <w:sz w:val="24"/>
-          <w:szCs w:val="24"/>
-        </w:rPr>
-        <w:t>TODO</w:t>
-      </w:r>
+      <w:proofErr w:type="spellStart"/>
+      <w:r>
+        <w:rPr>
+          <w:rFonts w:ascii="Arial" w:hAnsi="Arial" w:cs="Arial"/>
+          <w:sz w:val="24"/>
+          <w:szCs w:val="24"/>
+        </w:rPr>
+        <w:t>match</w:t>
+      </w:r>
+      <w:proofErr w:type="spellEnd"/>
+      <w:r>
+        <w:rPr>
+          <w:rFonts w:ascii="Arial" w:hAnsi="Arial" w:cs="Arial"/>
+          <w:sz w:val="24"/>
+          <w:szCs w:val="24"/>
+        </w:rPr>
+        <w:t xml:space="preserve"> (n) </w:t>
+      </w:r>
+      <w:proofErr w:type="spellStart"/>
+      <w:r>
+        <w:rPr>
+          <w:rFonts w:ascii="Arial" w:hAnsi="Arial" w:cs="Arial"/>
+          <w:sz w:val="24"/>
+          <w:szCs w:val="24"/>
+        </w:rPr>
+        <w:t>where</w:t>
+      </w:r>
+      <w:proofErr w:type="spellEnd"/>
+      <w:r>
+        <w:rPr>
+          <w:rFonts w:ascii="Arial" w:hAnsi="Arial" w:cs="Arial"/>
+          <w:sz w:val="24"/>
+          <w:szCs w:val="24"/>
+        </w:rPr>
+        <w:t xml:space="preserve"> not ()-[:</w:t>
+      </w:r>
+      <w:proofErr w:type="spellStart"/>
+      <w:r>
+        <w:rPr>
+          <w:rFonts w:ascii="Arial" w:hAnsi="Arial" w:cs="Arial"/>
+          <w:sz w:val="24"/>
+          <w:szCs w:val="24"/>
+        </w:rPr>
+        <w:t>vorraussetzung</w:t>
+      </w:r>
+      <w:proofErr w:type="spellEnd"/>
+      <w:r>
+        <w:rPr>
+          <w:rFonts w:ascii="Arial" w:hAnsi="Arial" w:cs="Arial"/>
+          <w:sz w:val="24"/>
+          <w:szCs w:val="24"/>
+        </w:rPr>
+        <w:t xml:space="preserve">]-(n) </w:t>
+      </w:r>
+      <w:proofErr w:type="spellStart"/>
+      <w:r>
+        <w:rPr>
+          <w:rFonts w:ascii="Arial" w:hAnsi="Arial" w:cs="Arial"/>
+          <w:sz w:val="24"/>
+          <w:szCs w:val="24"/>
+        </w:rPr>
+        <w:t>return</w:t>
+      </w:r>
+      <w:proofErr w:type="spellEnd"/>
+      <w:r>
+        <w:rPr>
+          <w:rFonts w:ascii="Arial" w:hAnsi="Arial" w:cs="Arial"/>
+          <w:sz w:val="24"/>
+          <w:szCs w:val="24"/>
+        </w:rPr>
+        <w:t xml:space="preserve"> n</w:t>
+      </w:r>
+      <w:bookmarkStart w:id="0" w:name="_GoBack"/>
+      <w:bookmarkEnd w:id="0"/>
     </w:p>
     <w:p>
       <w:pPr>
@@ -612,13 +827,113 @@
           <w:szCs w:val="24"/>
         </w:rPr>
       </w:pPr>
-      <w:r>
-        <w:rPr>
-          <w:rFonts w:ascii="Arial" w:hAnsi="Arial" w:cs="Arial"/>
-          <w:sz w:val="24"/>
-          <w:szCs w:val="24"/>
-        </w:rPr>
-        <w:t>match (n) where n.id="/c/en/baseball" return ()-[:IsA]-(n)</w:t>
+      <w:proofErr w:type="spellStart"/>
+      <w:r>
+        <w:rPr>
+          <w:rFonts w:ascii="Arial" w:hAnsi="Arial" w:cs="Arial"/>
+          <w:sz w:val="24"/>
+          <w:szCs w:val="24"/>
+        </w:rPr>
+        <w:t>match</w:t>
+      </w:r>
+      <w:proofErr w:type="spellEnd"/>
+      <w:r>
+        <w:rPr>
+          <w:rFonts w:ascii="Arial" w:hAnsi="Arial" w:cs="Arial"/>
+          <w:sz w:val="24"/>
+          <w:szCs w:val="24"/>
+        </w:rPr>
+        <w:t xml:space="preserve"> (n) </w:t>
+      </w:r>
+      <w:proofErr w:type="spellStart"/>
+      <w:r>
+        <w:rPr>
+          <w:rFonts w:ascii="Arial" w:hAnsi="Arial" w:cs="Arial"/>
+          <w:sz w:val="24"/>
+          <w:szCs w:val="24"/>
+        </w:rPr>
+        <w:t>where</w:t>
+      </w:r>
+      <w:proofErr w:type="spellEnd"/>
+      <w:r>
+        <w:rPr>
+          <w:rFonts w:ascii="Arial" w:hAnsi="Arial" w:cs="Arial"/>
+          <w:sz w:val="24"/>
+          <w:szCs w:val="24"/>
+        </w:rPr>
+        <w:t xml:space="preserve"> n.id="/c/en/</w:t>
+      </w:r>
+      <w:proofErr w:type="spellStart"/>
+      <w:r>
+        <w:rPr>
+          <w:rFonts w:ascii="Arial" w:hAnsi="Arial" w:cs="Arial"/>
+          <w:sz w:val="24"/>
+          <w:szCs w:val="24"/>
+        </w:rPr>
+        <w:t>baseball</w:t>
+      </w:r>
+      <w:proofErr w:type="spellEnd"/>
+      <w:r>
+        <w:rPr>
+          <w:rFonts w:ascii="Arial" w:hAnsi="Arial" w:cs="Arial"/>
+          <w:sz w:val="24"/>
+          <w:szCs w:val="24"/>
+        </w:rPr>
+        <w:t xml:space="preserve">" </w:t>
+      </w:r>
+      <w:proofErr w:type="spellStart"/>
+      <w:r>
+        <w:rPr>
+          <w:rFonts w:ascii="Arial" w:hAnsi="Arial" w:cs="Arial"/>
+          <w:sz w:val="24"/>
+          <w:szCs w:val="24"/>
+        </w:rPr>
+        <w:t>return</w:t>
+      </w:r>
+      <w:proofErr w:type="spellEnd"/>
+      <w:r>
+        <w:rPr>
+          <w:rFonts w:ascii="Arial" w:hAnsi="Arial" w:cs="Arial"/>
+          <w:sz w:val="24"/>
+          <w:szCs w:val="24"/>
+        </w:rPr>
+        <w:t xml:space="preserve"> </w:t>
+      </w:r>
+      <w:proofErr w:type="gramStart"/>
+      <w:r>
+        <w:rPr>
+          <w:rFonts w:ascii="Arial" w:hAnsi="Arial" w:cs="Arial"/>
+          <w:sz w:val="24"/>
+          <w:szCs w:val="24"/>
+        </w:rPr>
+        <w:t>()-</w:t>
+      </w:r>
+      <w:proofErr w:type="gramEnd"/>
+      <w:r>
+        <w:rPr>
+          <w:rFonts w:ascii="Arial" w:hAnsi="Arial" w:cs="Arial"/>
+          <w:sz w:val="24"/>
+          <w:szCs w:val="24"/>
+        </w:rPr>
+        <w:t>[:</w:t>
+      </w:r>
+      <w:proofErr w:type="spellStart"/>
+      <w:r>
+        <w:rPr>
+          <w:rFonts w:ascii="Arial" w:hAnsi="Arial" w:cs="Arial"/>
+          <w:sz w:val="24"/>
+          <w:szCs w:val="24"/>
+        </w:rPr>
+        <w:t>IsA</w:t>
+      </w:r>
+      <w:proofErr w:type="spellEnd"/>
+      <w:r>
+        <w:rPr>
+          <w:rFonts w:ascii="Arial" w:hAnsi="Arial" w:cs="Arial"/>
+          <w:sz w:val="24"/>
+          <w:szCs w:val="24"/>
+        </w:rPr>
+        <w:t>]-(n)</w:t>
       </w:r>
     </w:p>
     <w:p>
@@ -1222,7 +1537,79 @@
                 <w:b/>
                 <w:u w:val="single"/>
               </w:rPr>
-              <w:t>NEO4J Problems while importing the given DB</w:t>
+              <w:t xml:space="preserve">NEO4J Problems </w:t>
+            </w:r>
+            <w:proofErr w:type="spellStart"/>
+            <w:r>
+              <w:rPr>
+                <w:rFonts w:ascii="Arial" w:hAnsi="Arial" w:cs="Arial"/>
+                <w:b/>
+                <w:u w:val="single"/>
+              </w:rPr>
+              <w:t>while</w:t>
+            </w:r>
+            <w:proofErr w:type="spellEnd"/>
+            <w:r>
+              <w:rPr>
+                <w:rFonts w:ascii="Arial" w:hAnsi="Arial" w:cs="Arial"/>
+                <w:b/>
+                <w:u w:val="single"/>
+              </w:rPr>
+              <w:t xml:space="preserve"> </w:t>
+            </w:r>
+            <w:proofErr w:type="spellStart"/>
+            <w:r>
+              <w:rPr>
+                <w:rFonts w:ascii="Arial" w:hAnsi="Arial" w:cs="Arial"/>
+                <w:b/>
+                <w:u w:val="single"/>
+              </w:rPr>
+              <w:t>importing</w:t>
+            </w:r>
+            <w:proofErr w:type="spellEnd"/>
+            <w:r>
+              <w:rPr>
+                <w:rFonts w:ascii="Arial" w:hAnsi="Arial" w:cs="Arial"/>
+                <w:b/>
+                <w:u w:val="single"/>
+              </w:rPr>
+              <w:t xml:space="preserve"> </w:t>
+            </w:r>
+            <w:proofErr w:type="spellStart"/>
+            <w:r>
+              <w:rPr>
+                <w:rFonts w:ascii="Arial" w:hAnsi="Arial" w:cs="Arial"/>
+                <w:b/>
+                <w:u w:val="single"/>
+              </w:rPr>
+              <w:t>the</w:t>
+            </w:r>
+            <w:proofErr w:type="spellEnd"/>
+            <w:r>
+              <w:rPr>
+                <w:rFonts w:ascii="Arial" w:hAnsi="Arial" w:cs="Arial"/>
+                <w:b/>
+                <w:u w:val="single"/>
+              </w:rPr>
+              <w:t xml:space="preserve"> </w:t>
+            </w:r>
+            <w:proofErr w:type="spellStart"/>
+            <w:r>
+              <w:rPr>
+                <w:rFonts w:ascii="Arial" w:hAnsi="Arial" w:cs="Arial"/>
+                <w:b/>
+                <w:u w:val="single"/>
+              </w:rPr>
+              <w:t>given</w:t>
+            </w:r>
+            <w:proofErr w:type="spellEnd"/>
+            <w:r>
+              <w:rPr>
+                <w:rFonts w:ascii="Arial" w:hAnsi="Arial" w:cs="Arial"/>
+                <w:b/>
+                <w:u w:val="single"/>
+              </w:rPr>
+              <w:t xml:space="preserve"> DB</w:t>
             </w:r>
           </w:p>
           <w:p>
@@ -1232,11 +1619,299 @@
                 <w:rFonts w:ascii="Arial" w:hAnsi="Arial" w:cs="Arial"/>
               </w:rPr>
             </w:pPr>
-            <w:r>
-              <w:rPr>
-                <w:rFonts w:ascii="Arial" w:hAnsi="Arial" w:cs="Arial"/>
-              </w:rPr>
-              <w:t>If none of the above helps try this in case you are upgrading from older version and what to migrate your data.</w:t>
+            <w:proofErr w:type="spellStart"/>
+            <w:r>
+              <w:rPr>
+                <w:rFonts w:ascii="Arial" w:hAnsi="Arial" w:cs="Arial"/>
+              </w:rPr>
+              <w:t>If</w:t>
+            </w:r>
+            <w:proofErr w:type="spellEnd"/>
+            <w:r>
+              <w:rPr>
+                <w:rFonts w:ascii="Arial" w:hAnsi="Arial" w:cs="Arial"/>
+              </w:rPr>
+              <w:t xml:space="preserve"> </w:t>
+            </w:r>
+            <w:proofErr w:type="spellStart"/>
+            <w:r>
+              <w:rPr>
+                <w:rFonts w:ascii="Arial" w:hAnsi="Arial" w:cs="Arial"/>
+              </w:rPr>
+              <w:t>none</w:t>
+            </w:r>
+            <w:proofErr w:type="spellEnd"/>
+            <w:r>
+              <w:rPr>
+                <w:rFonts w:ascii="Arial" w:hAnsi="Arial" w:cs="Arial"/>
+              </w:rPr>
+              <w:t xml:space="preserve"> </w:t>
+            </w:r>
+            <w:proofErr w:type="spellStart"/>
+            <w:r>
+              <w:rPr>
+                <w:rFonts w:ascii="Arial" w:hAnsi="Arial" w:cs="Arial"/>
+              </w:rPr>
+              <w:t>of</w:t>
+            </w:r>
+            <w:proofErr w:type="spellEnd"/>
+            <w:r>
+              <w:rPr>
+                <w:rFonts w:ascii="Arial" w:hAnsi="Arial" w:cs="Arial"/>
+              </w:rPr>
+              <w:t xml:space="preserve"> </w:t>
+            </w:r>
+            <w:proofErr w:type="spellStart"/>
+            <w:r>
+              <w:rPr>
+                <w:rFonts w:ascii="Arial" w:hAnsi="Arial" w:cs="Arial"/>
+              </w:rPr>
+              <w:t>the</w:t>
+            </w:r>
+            <w:proofErr w:type="spellEnd"/>
+            <w:r>
+              <w:rPr>
+                <w:rFonts w:ascii="Arial" w:hAnsi="Arial" w:cs="Arial"/>
+              </w:rPr>
+              <w:t xml:space="preserve"> </w:t>
+            </w:r>
+            <w:proofErr w:type="spellStart"/>
+            <w:r>
+              <w:rPr>
+                <w:rFonts w:ascii="Arial" w:hAnsi="Arial" w:cs="Arial"/>
+              </w:rPr>
+              <w:t>above</w:t>
+            </w:r>
+            <w:proofErr w:type="spellEnd"/>
+            <w:r>
+              <w:rPr>
+                <w:rFonts w:ascii="Arial" w:hAnsi="Arial" w:cs="Arial"/>
+              </w:rPr>
+              <w:t xml:space="preserve"> </w:t>
+            </w:r>
+            <w:proofErr w:type="spellStart"/>
+            <w:r>
+              <w:rPr>
+                <w:rFonts w:ascii="Arial" w:hAnsi="Arial" w:cs="Arial"/>
+              </w:rPr>
+              <w:t>helps</w:t>
+            </w:r>
+            <w:proofErr w:type="spellEnd"/>
+            <w:r>
+              <w:rPr>
+                <w:rFonts w:ascii="Arial" w:hAnsi="Arial" w:cs="Arial"/>
+              </w:rPr>
+              <w:t xml:space="preserve"> </w:t>
+            </w:r>
+            <w:proofErr w:type="spellStart"/>
+            <w:r>
+              <w:rPr>
+                <w:rFonts w:ascii="Arial" w:hAnsi="Arial" w:cs="Arial"/>
+              </w:rPr>
+              <w:t>try</w:t>
+            </w:r>
+            <w:proofErr w:type="spellEnd"/>
+            <w:r>
+              <w:rPr>
+                <w:rFonts w:ascii="Arial" w:hAnsi="Arial" w:cs="Arial"/>
+              </w:rPr>
+              <w:t xml:space="preserve"> </w:t>
+            </w:r>
+            <w:proofErr w:type="spellStart"/>
+            <w:r>
+              <w:rPr>
+                <w:rFonts w:ascii="Arial" w:hAnsi="Arial" w:cs="Arial"/>
+              </w:rPr>
+              <w:t>this</w:t>
+            </w:r>
+            <w:proofErr w:type="spellEnd"/>
+            <w:r>
+              <w:rPr>
+                <w:rFonts w:ascii="Arial" w:hAnsi="Arial" w:cs="Arial"/>
+              </w:rPr>
+              <w:t xml:space="preserve"> in </w:t>
+            </w:r>
+            <w:proofErr w:type="spellStart"/>
+            <w:r>
+              <w:rPr>
+                <w:rFonts w:ascii="Arial" w:hAnsi="Arial" w:cs="Arial"/>
+              </w:rPr>
+              <w:t>case</w:t>
+            </w:r>
+            <w:proofErr w:type="spellEnd"/>
+            <w:r>
+              <w:rPr>
+                <w:rFonts w:ascii="Arial" w:hAnsi="Arial" w:cs="Arial"/>
+              </w:rPr>
+              <w:t xml:space="preserve"> </w:t>
+            </w:r>
+            <w:proofErr w:type="spellStart"/>
+            <w:r>
+              <w:rPr>
+                <w:rFonts w:ascii="Arial" w:hAnsi="Arial" w:cs="Arial"/>
+              </w:rPr>
+              <w:t>you</w:t>
+            </w:r>
+            <w:proofErr w:type="spellEnd"/>
+            <w:r>
+              <w:rPr>
+                <w:rFonts w:ascii="Arial" w:hAnsi="Arial" w:cs="Arial"/>
+              </w:rPr>
+              <w:t xml:space="preserve"> </w:t>
+            </w:r>
+            <w:proofErr w:type="spellStart"/>
+            <w:r>
+              <w:rPr>
+                <w:rFonts w:ascii="Arial" w:hAnsi="Arial" w:cs="Arial"/>
+              </w:rPr>
+              <w:t>are</w:t>
+            </w:r>
+            <w:proofErr w:type="spellEnd"/>
+            <w:r>
+              <w:rPr>
+                <w:rFonts w:ascii="Arial" w:hAnsi="Arial" w:cs="Arial"/>
+              </w:rPr>
+              <w:t xml:space="preserve"> </w:t>
+            </w:r>
+            <w:proofErr w:type="spellStart"/>
+            <w:r>
+              <w:rPr>
+                <w:rFonts w:ascii="Arial" w:hAnsi="Arial" w:cs="Arial"/>
+              </w:rPr>
+              <w:t>upgrading</w:t>
+            </w:r>
+            <w:proofErr w:type="spellEnd"/>
+            <w:r>
+              <w:rPr>
+                <w:rFonts w:ascii="Arial" w:hAnsi="Arial" w:cs="Arial"/>
+              </w:rPr>
+              <w:t xml:space="preserve"> </w:t>
+            </w:r>
+            <w:proofErr w:type="spellStart"/>
+            <w:r>
+              <w:rPr>
+                <w:rFonts w:ascii="Arial" w:hAnsi="Arial" w:cs="Arial"/>
+              </w:rPr>
+              <w:t>from</w:t>
+            </w:r>
+            <w:proofErr w:type="spellEnd"/>
+            <w:r>
+              <w:rPr>
+                <w:rFonts w:ascii="Arial" w:hAnsi="Arial" w:cs="Arial"/>
+              </w:rPr>
+              <w:t xml:space="preserve"> </w:t>
+            </w:r>
+            <w:proofErr w:type="spellStart"/>
+            <w:r>
+              <w:rPr>
+                <w:rFonts w:ascii="Arial" w:hAnsi="Arial" w:cs="Arial"/>
+              </w:rPr>
+              <w:t>older</w:t>
+            </w:r>
+            <w:proofErr w:type="spellEnd"/>
+            <w:r>
+              <w:rPr>
+                <w:rFonts w:ascii="Arial" w:hAnsi="Arial" w:cs="Arial"/>
+              </w:rPr>
+              <w:t xml:space="preserve"> </w:t>
+            </w:r>
+            <w:proofErr w:type="spellStart"/>
+            <w:r>
+              <w:rPr>
+                <w:rFonts w:ascii="Arial" w:hAnsi="Arial" w:cs="Arial"/>
+              </w:rPr>
+              <w:t>version</w:t>
+            </w:r>
+            <w:proofErr w:type="spellEnd"/>
+            <w:r>
+              <w:rPr>
+                <w:rFonts w:ascii="Arial" w:hAnsi="Arial" w:cs="Arial"/>
+              </w:rPr>
+              <w:t xml:space="preserve"> </w:t>
+            </w:r>
+            <w:proofErr w:type="spellStart"/>
+            <w:r>
+              <w:rPr>
+                <w:rFonts w:ascii="Arial" w:hAnsi="Arial" w:cs="Arial"/>
+              </w:rPr>
+              <w:t>and</w:t>
+            </w:r>
+            <w:proofErr w:type="spellEnd"/>
+            <w:r>
+              <w:rPr>
+                <w:rFonts w:ascii="Arial" w:hAnsi="Arial" w:cs="Arial"/>
+              </w:rPr>
+              <w:t xml:space="preserve"> </w:t>
+            </w:r>
+            <w:proofErr w:type="spellStart"/>
+            <w:r>
+              <w:rPr>
+                <w:rFonts w:ascii="Arial" w:hAnsi="Arial" w:cs="Arial"/>
+              </w:rPr>
+              <w:t>what</w:t>
+            </w:r>
+            <w:proofErr w:type="spellEnd"/>
+            <w:r>
+              <w:rPr>
+                <w:rFonts w:ascii="Arial" w:hAnsi="Arial" w:cs="Arial"/>
+              </w:rPr>
+              <w:t xml:space="preserve"> </w:t>
+            </w:r>
+            <w:proofErr w:type="spellStart"/>
+            <w:r>
+              <w:rPr>
+                <w:rFonts w:ascii="Arial" w:hAnsi="Arial" w:cs="Arial"/>
+              </w:rPr>
+              <w:t>to</w:t>
+            </w:r>
+            <w:proofErr w:type="spellEnd"/>
+            <w:r>
+              <w:rPr>
+                <w:rFonts w:ascii="Arial" w:hAnsi="Arial" w:cs="Arial"/>
+              </w:rPr>
+              <w:t xml:space="preserve"> </w:t>
+            </w:r>
+            <w:proofErr w:type="spellStart"/>
+            <w:r>
+              <w:rPr>
+                <w:rFonts w:ascii="Arial" w:hAnsi="Arial" w:cs="Arial"/>
+              </w:rPr>
+              <w:t>migrate</w:t>
+            </w:r>
+            <w:proofErr w:type="spellEnd"/>
+            <w:r>
+              <w:rPr>
+                <w:rFonts w:ascii="Arial" w:hAnsi="Arial" w:cs="Arial"/>
+              </w:rPr>
+              <w:t xml:space="preserve"> </w:t>
+            </w:r>
+            <w:proofErr w:type="spellStart"/>
+            <w:r>
+              <w:rPr>
+                <w:rFonts w:ascii="Arial" w:hAnsi="Arial" w:cs="Arial"/>
+              </w:rPr>
+              <w:t>your</w:t>
+            </w:r>
+            <w:proofErr w:type="spellEnd"/>
+            <w:r>
+              <w:rPr>
+                <w:rFonts w:ascii="Arial" w:hAnsi="Arial" w:cs="Arial"/>
+              </w:rPr>
+              <w:t xml:space="preserve"> </w:t>
+            </w:r>
+            <w:proofErr w:type="spellStart"/>
+            <w:r>
+              <w:rPr>
+                <w:rFonts w:ascii="Arial" w:hAnsi="Arial" w:cs="Arial"/>
+              </w:rPr>
+              <w:t>data</w:t>
+            </w:r>
+            <w:proofErr w:type="spellEnd"/>
+            <w:r>
+              <w:rPr>
+                <w:rFonts w:ascii="Arial" w:hAnsi="Arial" w:cs="Arial"/>
+              </w:rPr>
+              <w:t>.</w:t>
             </w:r>
           </w:p>
           <w:p>
@@ -1258,7 +1933,147 @@
               <w:rPr>
                 <w:rFonts w:ascii="Arial" w:hAnsi="Arial" w:cs="Arial"/>
               </w:rPr>
-              <w:t>1.Create a copy of the default database folder located in the data/ folder.</w:t>
+              <w:t xml:space="preserve">1.Create a </w:t>
+            </w:r>
+            <w:proofErr w:type="spellStart"/>
+            <w:r>
+              <w:rPr>
+                <w:rFonts w:ascii="Arial" w:hAnsi="Arial" w:cs="Arial"/>
+              </w:rPr>
+              <w:t>copy</w:t>
+            </w:r>
+            <w:proofErr w:type="spellEnd"/>
+            <w:r>
+              <w:rPr>
+                <w:rFonts w:ascii="Arial" w:hAnsi="Arial" w:cs="Arial"/>
+              </w:rPr>
+              <w:t xml:space="preserve"> </w:t>
+            </w:r>
+            <w:proofErr w:type="spellStart"/>
+            <w:r>
+              <w:rPr>
+                <w:rFonts w:ascii="Arial" w:hAnsi="Arial" w:cs="Arial"/>
+              </w:rPr>
+              <w:t>of</w:t>
+            </w:r>
+            <w:proofErr w:type="spellEnd"/>
+            <w:r>
+              <w:rPr>
+                <w:rFonts w:ascii="Arial" w:hAnsi="Arial" w:cs="Arial"/>
+              </w:rPr>
+              <w:t xml:space="preserve"> </w:t>
+            </w:r>
+            <w:proofErr w:type="spellStart"/>
+            <w:r>
+              <w:rPr>
+                <w:rFonts w:ascii="Arial" w:hAnsi="Arial" w:cs="Arial"/>
+              </w:rPr>
+              <w:t>the</w:t>
+            </w:r>
+            <w:proofErr w:type="spellEnd"/>
+            <w:r>
+              <w:rPr>
+                <w:rFonts w:ascii="Arial" w:hAnsi="Arial" w:cs="Arial"/>
+              </w:rPr>
+              <w:t xml:space="preserve"> </w:t>
+            </w:r>
+            <w:proofErr w:type="spellStart"/>
+            <w:r>
+              <w:rPr>
+                <w:rFonts w:ascii="Arial" w:hAnsi="Arial" w:cs="Arial"/>
+              </w:rPr>
+              <w:t>default</w:t>
+            </w:r>
+            <w:proofErr w:type="spellEnd"/>
+            <w:r>
+              <w:rPr>
+                <w:rFonts w:ascii="Arial" w:hAnsi="Arial" w:cs="Arial"/>
+              </w:rPr>
+              <w:t xml:space="preserve"> </w:t>
+            </w:r>
+            <w:proofErr w:type="spellStart"/>
+            <w:r>
+              <w:rPr>
+                <w:rFonts w:ascii="Arial" w:hAnsi="Arial" w:cs="Arial"/>
+              </w:rPr>
+              <w:t>database</w:t>
+            </w:r>
+            <w:proofErr w:type="spellEnd"/>
+            <w:r>
+              <w:rPr>
+                <w:rFonts w:ascii="Arial" w:hAnsi="Arial" w:cs="Arial"/>
+              </w:rPr>
+              <w:t xml:space="preserve"> </w:t>
+            </w:r>
+            <w:proofErr w:type="spellStart"/>
+            <w:r>
+              <w:rPr>
+                <w:rFonts w:ascii="Arial" w:hAnsi="Arial" w:cs="Arial"/>
+              </w:rPr>
+              <w:t>folder</w:t>
+            </w:r>
+            <w:proofErr w:type="spellEnd"/>
+            <w:r>
+              <w:rPr>
+                <w:rFonts w:ascii="Arial" w:hAnsi="Arial" w:cs="Arial"/>
+              </w:rPr>
+              <w:t xml:space="preserve"> </w:t>
+            </w:r>
+            <w:proofErr w:type="spellStart"/>
+            <w:r>
+              <w:rPr>
+                <w:rFonts w:ascii="Arial" w:hAnsi="Arial" w:cs="Arial"/>
+              </w:rPr>
+              <w:t>located</w:t>
+            </w:r>
+            <w:proofErr w:type="spellEnd"/>
+            <w:r>
+              <w:rPr>
+                <w:rFonts w:ascii="Arial" w:hAnsi="Arial" w:cs="Arial"/>
+              </w:rPr>
+              <w:t xml:space="preserve"> in </w:t>
+            </w:r>
+            <w:proofErr w:type="spellStart"/>
+            <w:r>
+              <w:rPr>
+                <w:rFonts w:ascii="Arial" w:hAnsi="Arial" w:cs="Arial"/>
+              </w:rPr>
+              <w:t>the</w:t>
+            </w:r>
+            <w:proofErr w:type="spellEnd"/>
+            <w:r>
+              <w:rPr>
+                <w:rFonts w:ascii="Arial" w:hAnsi="Arial" w:cs="Arial"/>
+              </w:rPr>
+              <w:t xml:space="preserve"> </w:t>
+            </w:r>
+            <w:proofErr w:type="spellStart"/>
+            <w:r>
+              <w:rPr>
+                <w:rFonts w:ascii="Arial" w:hAnsi="Arial" w:cs="Arial"/>
+              </w:rPr>
+              <w:t>data</w:t>
+            </w:r>
+            <w:proofErr w:type="spellEnd"/>
+            <w:r>
+              <w:rPr>
+                <w:rFonts w:ascii="Arial" w:hAnsi="Arial" w:cs="Arial"/>
+              </w:rPr>
+              <w:t xml:space="preserve">/ </w:t>
+            </w:r>
+            <w:proofErr w:type="spellStart"/>
+            <w:r>
+              <w:rPr>
+                <w:rFonts w:ascii="Arial" w:hAnsi="Arial" w:cs="Arial"/>
+              </w:rPr>
+              <w:t>folder</w:t>
+            </w:r>
+            <w:proofErr w:type="spellEnd"/>
+            <w:r>
+              <w:rPr>
+                <w:rFonts w:ascii="Arial" w:hAnsi="Arial" w:cs="Arial"/>
+              </w:rPr>
+              <w:t>.</w:t>
             </w:r>
           </w:p>
           <w:p>
@@ -1280,7 +2095,189 @@
               <w:rPr>
                 <w:rFonts w:ascii="Arial" w:hAnsi="Arial" w:cs="Arial"/>
               </w:rPr>
-              <w:t>2.Copy all the files from the old database into this folder overwriting or replacing the original content.</w:t>
+              <w:t xml:space="preserve">2.Copy all </w:t>
+            </w:r>
+            <w:proofErr w:type="spellStart"/>
+            <w:r>
+              <w:rPr>
+                <w:rFonts w:ascii="Arial" w:hAnsi="Arial" w:cs="Arial"/>
+              </w:rPr>
+              <w:t>the</w:t>
+            </w:r>
+            <w:proofErr w:type="spellEnd"/>
+            <w:r>
+              <w:rPr>
+                <w:rFonts w:ascii="Arial" w:hAnsi="Arial" w:cs="Arial"/>
+              </w:rPr>
+              <w:t xml:space="preserve"> </w:t>
+            </w:r>
+            <w:proofErr w:type="spellStart"/>
+            <w:r>
+              <w:rPr>
+                <w:rFonts w:ascii="Arial" w:hAnsi="Arial" w:cs="Arial"/>
+              </w:rPr>
+              <w:t>files</w:t>
+            </w:r>
+            <w:proofErr w:type="spellEnd"/>
+            <w:r>
+              <w:rPr>
+                <w:rFonts w:ascii="Arial" w:hAnsi="Arial" w:cs="Arial"/>
+              </w:rPr>
+              <w:t xml:space="preserve"> </w:t>
+            </w:r>
+            <w:proofErr w:type="spellStart"/>
+            <w:r>
+              <w:rPr>
+                <w:rFonts w:ascii="Arial" w:hAnsi="Arial" w:cs="Arial"/>
+              </w:rPr>
+              <w:t>from</w:t>
+            </w:r>
+            <w:proofErr w:type="spellEnd"/>
+            <w:r>
+              <w:rPr>
+                <w:rFonts w:ascii="Arial" w:hAnsi="Arial" w:cs="Arial"/>
+              </w:rPr>
+              <w:t xml:space="preserve"> </w:t>
+            </w:r>
+            <w:proofErr w:type="spellStart"/>
+            <w:r>
+              <w:rPr>
+                <w:rFonts w:ascii="Arial" w:hAnsi="Arial" w:cs="Arial"/>
+              </w:rPr>
+              <w:t>the</w:t>
+            </w:r>
+            <w:proofErr w:type="spellEnd"/>
+            <w:r>
+              <w:rPr>
+                <w:rFonts w:ascii="Arial" w:hAnsi="Arial" w:cs="Arial"/>
+              </w:rPr>
+              <w:t xml:space="preserve"> </w:t>
+            </w:r>
+            <w:proofErr w:type="spellStart"/>
+            <w:r>
+              <w:rPr>
+                <w:rFonts w:ascii="Arial" w:hAnsi="Arial" w:cs="Arial"/>
+              </w:rPr>
+              <w:t>old</w:t>
+            </w:r>
+            <w:proofErr w:type="spellEnd"/>
+            <w:r>
+              <w:rPr>
+                <w:rFonts w:ascii="Arial" w:hAnsi="Arial" w:cs="Arial"/>
+              </w:rPr>
+              <w:t xml:space="preserve"> </w:t>
+            </w:r>
+            <w:proofErr w:type="spellStart"/>
+            <w:r>
+              <w:rPr>
+                <w:rFonts w:ascii="Arial" w:hAnsi="Arial" w:cs="Arial"/>
+              </w:rPr>
+              <w:t>database</w:t>
+            </w:r>
+            <w:proofErr w:type="spellEnd"/>
+            <w:r>
+              <w:rPr>
+                <w:rFonts w:ascii="Arial" w:hAnsi="Arial" w:cs="Arial"/>
+              </w:rPr>
+              <w:t xml:space="preserve"> </w:t>
+            </w:r>
+            <w:proofErr w:type="spellStart"/>
+            <w:r>
+              <w:rPr>
+                <w:rFonts w:ascii="Arial" w:hAnsi="Arial" w:cs="Arial"/>
+              </w:rPr>
+              <w:t>into</w:t>
+            </w:r>
+            <w:proofErr w:type="spellEnd"/>
+            <w:r>
+              <w:rPr>
+                <w:rFonts w:ascii="Arial" w:hAnsi="Arial" w:cs="Arial"/>
+              </w:rPr>
+              <w:t xml:space="preserve"> </w:t>
+            </w:r>
+            <w:proofErr w:type="spellStart"/>
+            <w:r>
+              <w:rPr>
+                <w:rFonts w:ascii="Arial" w:hAnsi="Arial" w:cs="Arial"/>
+              </w:rPr>
+              <w:t>this</w:t>
+            </w:r>
+            <w:proofErr w:type="spellEnd"/>
+            <w:r>
+              <w:rPr>
+                <w:rFonts w:ascii="Arial" w:hAnsi="Arial" w:cs="Arial"/>
+              </w:rPr>
+              <w:t xml:space="preserve"> </w:t>
+            </w:r>
+            <w:proofErr w:type="spellStart"/>
+            <w:r>
+              <w:rPr>
+                <w:rFonts w:ascii="Arial" w:hAnsi="Arial" w:cs="Arial"/>
+              </w:rPr>
+              <w:t>folder</w:t>
+            </w:r>
+            <w:proofErr w:type="spellEnd"/>
+            <w:r>
+              <w:rPr>
+                <w:rFonts w:ascii="Arial" w:hAnsi="Arial" w:cs="Arial"/>
+              </w:rPr>
+              <w:t xml:space="preserve"> </w:t>
+            </w:r>
+            <w:proofErr w:type="spellStart"/>
+            <w:r>
+              <w:rPr>
+                <w:rFonts w:ascii="Arial" w:hAnsi="Arial" w:cs="Arial"/>
+              </w:rPr>
+              <w:t>overwriting</w:t>
+            </w:r>
+            <w:proofErr w:type="spellEnd"/>
+            <w:r>
+              <w:rPr>
+                <w:rFonts w:ascii="Arial" w:hAnsi="Arial" w:cs="Arial"/>
+              </w:rPr>
+              <w:t xml:space="preserve"> or </w:t>
+            </w:r>
+            <w:proofErr w:type="spellStart"/>
+            <w:r>
+              <w:rPr>
+                <w:rFonts w:ascii="Arial" w:hAnsi="Arial" w:cs="Arial"/>
+              </w:rPr>
+              <w:t>replacing</w:t>
+            </w:r>
+            <w:proofErr w:type="spellEnd"/>
+            <w:r>
+              <w:rPr>
+                <w:rFonts w:ascii="Arial" w:hAnsi="Arial" w:cs="Arial"/>
+              </w:rPr>
+              <w:t xml:space="preserve"> </w:t>
+            </w:r>
+            <w:proofErr w:type="spellStart"/>
+            <w:r>
+              <w:rPr>
+                <w:rFonts w:ascii="Arial" w:hAnsi="Arial" w:cs="Arial"/>
+              </w:rPr>
+              <w:t>the</w:t>
+            </w:r>
+            <w:proofErr w:type="spellEnd"/>
+            <w:r>
+              <w:rPr>
+                <w:rFonts w:ascii="Arial" w:hAnsi="Arial" w:cs="Arial"/>
+              </w:rPr>
+              <w:t xml:space="preserve"> original </w:t>
+            </w:r>
+            <w:proofErr w:type="spellStart"/>
+            <w:r>
+              <w:rPr>
+                <w:rFonts w:ascii="Arial" w:hAnsi="Arial" w:cs="Arial"/>
+              </w:rPr>
+              <w:t>content</w:t>
+            </w:r>
+            <w:proofErr w:type="spellEnd"/>
+            <w:r>
+              <w:rPr>
+                <w:rFonts w:ascii="Arial" w:hAnsi="Arial" w:cs="Arial"/>
+              </w:rPr>
+              <w:t>.</w:t>
             </w:r>
           </w:p>
           <w:p>
@@ -1298,11 +2295,131 @@
                 <w:rFonts w:ascii="Arial" w:hAnsi="Arial" w:cs="Arial"/>
               </w:rPr>
             </w:pPr>
-            <w:r>
-              <w:rPr>
-                <w:rFonts w:ascii="Arial" w:hAnsi="Arial" w:cs="Arial"/>
-              </w:rPr>
-              <w:t>Make sure to remove white spaces or just rename it without spacing.</w:t>
+            <w:proofErr w:type="spellStart"/>
+            <w:r>
+              <w:rPr>
+                <w:rFonts w:ascii="Arial" w:hAnsi="Arial" w:cs="Arial"/>
+              </w:rPr>
+              <w:t>Make</w:t>
+            </w:r>
+            <w:proofErr w:type="spellEnd"/>
+            <w:r>
+              <w:rPr>
+                <w:rFonts w:ascii="Arial" w:hAnsi="Arial" w:cs="Arial"/>
+              </w:rPr>
+              <w:t xml:space="preserve"> </w:t>
+            </w:r>
+            <w:proofErr w:type="spellStart"/>
+            <w:r>
+              <w:rPr>
+                <w:rFonts w:ascii="Arial" w:hAnsi="Arial" w:cs="Arial"/>
+              </w:rPr>
+              <w:t>sure</w:t>
+            </w:r>
+            <w:proofErr w:type="spellEnd"/>
+            <w:r>
+              <w:rPr>
+                <w:rFonts w:ascii="Arial" w:hAnsi="Arial" w:cs="Arial"/>
+              </w:rPr>
+              <w:t xml:space="preserve"> </w:t>
+            </w:r>
+            <w:proofErr w:type="spellStart"/>
+            <w:r>
+              <w:rPr>
+                <w:rFonts w:ascii="Arial" w:hAnsi="Arial" w:cs="Arial"/>
+              </w:rPr>
+              <w:t>to</w:t>
+            </w:r>
+            <w:proofErr w:type="spellEnd"/>
+            <w:r>
+              <w:rPr>
+                <w:rFonts w:ascii="Arial" w:hAnsi="Arial" w:cs="Arial"/>
+              </w:rPr>
+              <w:t xml:space="preserve"> </w:t>
+            </w:r>
+            <w:proofErr w:type="spellStart"/>
+            <w:r>
+              <w:rPr>
+                <w:rFonts w:ascii="Arial" w:hAnsi="Arial" w:cs="Arial"/>
+              </w:rPr>
+              <w:t>remove</w:t>
+            </w:r>
+            <w:proofErr w:type="spellEnd"/>
+            <w:r>
+              <w:rPr>
+                <w:rFonts w:ascii="Arial" w:hAnsi="Arial" w:cs="Arial"/>
+              </w:rPr>
+              <w:t xml:space="preserve"> </w:t>
+            </w:r>
+            <w:proofErr w:type="spellStart"/>
+            <w:r>
+              <w:rPr>
+                <w:rFonts w:ascii="Arial" w:hAnsi="Arial" w:cs="Arial"/>
+              </w:rPr>
+              <w:t>white</w:t>
+            </w:r>
+            <w:proofErr w:type="spellEnd"/>
+            <w:r>
+              <w:rPr>
+                <w:rFonts w:ascii="Arial" w:hAnsi="Arial" w:cs="Arial"/>
+              </w:rPr>
+              <w:t xml:space="preserve"> </w:t>
+            </w:r>
+            <w:proofErr w:type="spellStart"/>
+            <w:r>
+              <w:rPr>
+                <w:rFonts w:ascii="Arial" w:hAnsi="Arial" w:cs="Arial"/>
+              </w:rPr>
+              <w:t>spaces</w:t>
+            </w:r>
+            <w:proofErr w:type="spellEnd"/>
+            <w:r>
+              <w:rPr>
+                <w:rFonts w:ascii="Arial" w:hAnsi="Arial" w:cs="Arial"/>
+              </w:rPr>
+              <w:t xml:space="preserve"> or just </w:t>
+            </w:r>
+            <w:proofErr w:type="spellStart"/>
+            <w:r>
+              <w:rPr>
+                <w:rFonts w:ascii="Arial" w:hAnsi="Arial" w:cs="Arial"/>
+              </w:rPr>
+              <w:t>rename</w:t>
+            </w:r>
+            <w:proofErr w:type="spellEnd"/>
+            <w:r>
+              <w:rPr>
+                <w:rFonts w:ascii="Arial" w:hAnsi="Arial" w:cs="Arial"/>
+              </w:rPr>
+              <w:t xml:space="preserve"> it </w:t>
+            </w:r>
+            <w:proofErr w:type="spellStart"/>
+            <w:r>
+              <w:rPr>
+                <w:rFonts w:ascii="Arial" w:hAnsi="Arial" w:cs="Arial"/>
+              </w:rPr>
+              <w:t>without</w:t>
+            </w:r>
+            <w:proofErr w:type="spellEnd"/>
+            <w:r>
+              <w:rPr>
+                <w:rFonts w:ascii="Arial" w:hAnsi="Arial" w:cs="Arial"/>
+              </w:rPr>
+              <w:t xml:space="preserve"> </w:t>
+            </w:r>
+            <w:proofErr w:type="spellStart"/>
+            <w:r>
+              <w:rPr>
+                <w:rFonts w:ascii="Arial" w:hAnsi="Arial" w:cs="Arial"/>
+              </w:rPr>
+              <w:t>spacing</w:t>
+            </w:r>
+            <w:proofErr w:type="spellEnd"/>
+            <w:r>
+              <w:rPr>
+                <w:rFonts w:ascii="Arial" w:hAnsi="Arial" w:cs="Arial"/>
+              </w:rPr>
+              <w:t>.</w:t>
             </w:r>
           </w:p>
           <w:p>
@@ -1316,7 +2433,217 @@
               <w:rPr>
                 <w:rFonts w:ascii="Arial" w:hAnsi="Arial" w:cs="Arial"/>
               </w:rPr>
-              <w:t>Edit the neo4j-server.properties and set the newly created folder with the db file. (org.neo4j.server.database.location = data/folder-name)</w:t>
+              <w:t xml:space="preserve">Edit </w:t>
+            </w:r>
+            <w:proofErr w:type="spellStart"/>
+            <w:r>
+              <w:rPr>
+                <w:rFonts w:ascii="Arial" w:hAnsi="Arial" w:cs="Arial"/>
+              </w:rPr>
+              <w:t>the</w:t>
+            </w:r>
+            <w:proofErr w:type="spellEnd"/>
+            <w:r>
+              <w:rPr>
+                <w:rFonts w:ascii="Arial" w:hAnsi="Arial" w:cs="Arial"/>
+              </w:rPr>
+              <w:t xml:space="preserve"> neo4j-</w:t>
+            </w:r>
+            <w:proofErr w:type="gramStart"/>
+            <w:r>
+              <w:rPr>
+                <w:rFonts w:ascii="Arial" w:hAnsi="Arial" w:cs="Arial"/>
+              </w:rPr>
+              <w:t>server.properties</w:t>
+            </w:r>
+            <w:proofErr w:type="gramEnd"/>
+            <w:r>
+              <w:rPr>
+                <w:rFonts w:ascii="Arial" w:hAnsi="Arial" w:cs="Arial"/>
+              </w:rPr>
+              <w:t xml:space="preserve"> </w:t>
+            </w:r>
+            <w:proofErr w:type="spellStart"/>
+            <w:r>
+              <w:rPr>
+                <w:rFonts w:ascii="Arial" w:hAnsi="Arial" w:cs="Arial"/>
+              </w:rPr>
+              <w:t>and</w:t>
+            </w:r>
+            <w:proofErr w:type="spellEnd"/>
+            <w:r>
+              <w:rPr>
+                <w:rFonts w:ascii="Arial" w:hAnsi="Arial" w:cs="Arial"/>
+              </w:rPr>
+              <w:t xml:space="preserve"> </w:t>
+            </w:r>
+            <w:proofErr w:type="spellStart"/>
+            <w:r>
+              <w:rPr>
+                <w:rFonts w:ascii="Arial" w:hAnsi="Arial" w:cs="Arial"/>
+              </w:rPr>
+              <w:t>set</w:t>
+            </w:r>
+            <w:proofErr w:type="spellEnd"/>
+            <w:r>
+              <w:rPr>
+                <w:rFonts w:ascii="Arial" w:hAnsi="Arial" w:cs="Arial"/>
+              </w:rPr>
+              <w:t xml:space="preserve"> </w:t>
+            </w:r>
+            <w:proofErr w:type="spellStart"/>
+            <w:r>
+              <w:rPr>
+                <w:rFonts w:ascii="Arial" w:hAnsi="Arial" w:cs="Arial"/>
+              </w:rPr>
+              <w:t>the</w:t>
+            </w:r>
+            <w:proofErr w:type="spellEnd"/>
+            <w:r>
+              <w:rPr>
+                <w:rFonts w:ascii="Arial" w:hAnsi="Arial" w:cs="Arial"/>
+              </w:rPr>
+              <w:t xml:space="preserve"> </w:t>
+            </w:r>
+            <w:proofErr w:type="spellStart"/>
+            <w:r>
+              <w:rPr>
+                <w:rFonts w:ascii="Arial" w:hAnsi="Arial" w:cs="Arial"/>
+              </w:rPr>
+              <w:t>newly</w:t>
+            </w:r>
+            <w:proofErr w:type="spellEnd"/>
+            <w:r>
+              <w:rPr>
+                <w:rFonts w:ascii="Arial" w:hAnsi="Arial" w:cs="Arial"/>
+              </w:rPr>
+              <w:t xml:space="preserve"> </w:t>
+            </w:r>
+            <w:proofErr w:type="spellStart"/>
+            <w:r>
+              <w:rPr>
+                <w:rFonts w:ascii="Arial" w:hAnsi="Arial" w:cs="Arial"/>
+              </w:rPr>
+              <w:t>created</w:t>
+            </w:r>
+            <w:proofErr w:type="spellEnd"/>
+            <w:r>
+              <w:rPr>
+                <w:rFonts w:ascii="Arial" w:hAnsi="Arial" w:cs="Arial"/>
+              </w:rPr>
+              <w:t xml:space="preserve"> </w:t>
+            </w:r>
+            <w:proofErr w:type="spellStart"/>
+            <w:r>
+              <w:rPr>
+                <w:rFonts w:ascii="Arial" w:hAnsi="Arial" w:cs="Arial"/>
+              </w:rPr>
+              <w:t>folder</w:t>
+            </w:r>
+            <w:proofErr w:type="spellEnd"/>
+            <w:r>
+              <w:rPr>
+                <w:rFonts w:ascii="Arial" w:hAnsi="Arial" w:cs="Arial"/>
+              </w:rPr>
+              <w:t xml:space="preserve"> </w:t>
+            </w:r>
+            <w:proofErr w:type="spellStart"/>
+            <w:r>
+              <w:rPr>
+                <w:rFonts w:ascii="Arial" w:hAnsi="Arial" w:cs="Arial"/>
+              </w:rPr>
+              <w:t>with</w:t>
+            </w:r>
+            <w:proofErr w:type="spellEnd"/>
+            <w:r>
+              <w:rPr>
+                <w:rFonts w:ascii="Arial" w:hAnsi="Arial" w:cs="Arial"/>
+              </w:rPr>
+              <w:t xml:space="preserve"> </w:t>
+            </w:r>
+            <w:proofErr w:type="spellStart"/>
+            <w:r>
+              <w:rPr>
+                <w:rFonts w:ascii="Arial" w:hAnsi="Arial" w:cs="Arial"/>
+              </w:rPr>
+              <w:t>the</w:t>
+            </w:r>
+            <w:proofErr w:type="spellEnd"/>
+            <w:r>
+              <w:rPr>
+                <w:rFonts w:ascii="Arial" w:hAnsi="Arial" w:cs="Arial"/>
+              </w:rPr>
+              <w:t xml:space="preserve"> </w:t>
+            </w:r>
+            <w:proofErr w:type="spellStart"/>
+            <w:r>
+              <w:rPr>
+                <w:rFonts w:ascii="Arial" w:hAnsi="Arial" w:cs="Arial"/>
+              </w:rPr>
+              <w:t>db</w:t>
+            </w:r>
+            <w:proofErr w:type="spellEnd"/>
+            <w:r>
+              <w:rPr>
+                <w:rFonts w:ascii="Arial" w:hAnsi="Arial" w:cs="Arial"/>
+              </w:rPr>
+              <w:t xml:space="preserve"> </w:t>
+            </w:r>
+            <w:proofErr w:type="spellStart"/>
+            <w:r>
+              <w:rPr>
+                <w:rFonts w:ascii="Arial" w:hAnsi="Arial" w:cs="Arial"/>
+              </w:rPr>
+              <w:t>file</w:t>
+            </w:r>
+            <w:proofErr w:type="spellEnd"/>
+            <w:r>
+              <w:rPr>
+                <w:rFonts w:ascii="Arial" w:hAnsi="Arial" w:cs="Arial"/>
+              </w:rPr>
+              <w:t>. (</w:t>
+            </w:r>
+            <w:proofErr w:type="gramStart"/>
+            <w:r>
+              <w:rPr>
+                <w:rFonts w:ascii="Arial" w:hAnsi="Arial" w:cs="Arial"/>
+              </w:rPr>
+              <w:t>org.neo4j.server</w:t>
+            </w:r>
+            <w:proofErr w:type="gramEnd"/>
+            <w:r>
+              <w:rPr>
+                <w:rFonts w:ascii="Arial" w:hAnsi="Arial" w:cs="Arial"/>
+              </w:rPr>
+              <w:t xml:space="preserve">.database.location = </w:t>
+            </w:r>
+            <w:proofErr w:type="spellStart"/>
+            <w:r>
+              <w:rPr>
+                <w:rFonts w:ascii="Arial" w:hAnsi="Arial" w:cs="Arial"/>
+              </w:rPr>
+              <w:t>data</w:t>
+            </w:r>
+            <w:proofErr w:type="spellEnd"/>
+            <w:r>
+              <w:rPr>
+                <w:rFonts w:ascii="Arial" w:hAnsi="Arial" w:cs="Arial"/>
+              </w:rPr>
+              <w:t>/</w:t>
+            </w:r>
+            <w:proofErr w:type="spellStart"/>
+            <w:r>
+              <w:rPr>
+                <w:rFonts w:ascii="Arial" w:hAnsi="Arial" w:cs="Arial"/>
+              </w:rPr>
+              <w:t>folder</w:t>
+            </w:r>
+            <w:proofErr w:type="spellEnd"/>
+            <w:r>
+              <w:rPr>
+                <w:rFonts w:ascii="Arial" w:hAnsi="Arial" w:cs="Arial"/>
+              </w:rPr>
+              <w:t>-name)</w:t>
             </w:r>
           </w:p>
           <w:p>
@@ -1330,8 +2657,114 @@
               <w:rPr>
                 <w:rFonts w:ascii="Arial" w:hAnsi="Arial" w:cs="Arial"/>
               </w:rPr>
-              <w:t>Edit the neo4j.properties. uncomment the (#allow_store_upgrade=true) to allow_store_upgrade=true</w:t>
-            </w:r>
+              <w:t xml:space="preserve">Edit </w:t>
+            </w:r>
+            <w:proofErr w:type="spellStart"/>
+            <w:r>
+              <w:rPr>
+                <w:rFonts w:ascii="Arial" w:hAnsi="Arial" w:cs="Arial"/>
+              </w:rPr>
+              <w:t>the</w:t>
+            </w:r>
+            <w:proofErr w:type="spellEnd"/>
+            <w:r>
+              <w:rPr>
+                <w:rFonts w:ascii="Arial" w:hAnsi="Arial" w:cs="Arial"/>
+              </w:rPr>
+              <w:t xml:space="preserve"> neo4j.properties. </w:t>
+            </w:r>
+            <w:proofErr w:type="spellStart"/>
+            <w:r>
+              <w:rPr>
+                <w:rFonts w:ascii="Arial" w:hAnsi="Arial" w:cs="Arial"/>
+              </w:rPr>
+              <w:t>uncomment</w:t>
+            </w:r>
+            <w:proofErr w:type="spellEnd"/>
+            <w:r>
+              <w:rPr>
+                <w:rFonts w:ascii="Arial" w:hAnsi="Arial" w:cs="Arial"/>
+              </w:rPr>
+              <w:t xml:space="preserve"> </w:t>
+            </w:r>
+            <w:proofErr w:type="spellStart"/>
+            <w:r>
+              <w:rPr>
+                <w:rFonts w:ascii="Arial" w:hAnsi="Arial" w:cs="Arial"/>
+              </w:rPr>
+              <w:t>the</w:t>
+            </w:r>
+            <w:proofErr w:type="spellEnd"/>
+            <w:r>
+              <w:rPr>
+                <w:rFonts w:ascii="Arial" w:hAnsi="Arial" w:cs="Arial"/>
+              </w:rPr>
+              <w:t xml:space="preserve"> (#</w:t>
+            </w:r>
+            <w:proofErr w:type="spellStart"/>
+            <w:r>
+              <w:rPr>
+                <w:rFonts w:ascii="Arial" w:hAnsi="Arial" w:cs="Arial"/>
+              </w:rPr>
+              <w:t>allow_store_upgrade</w:t>
+            </w:r>
+            <w:proofErr w:type="spellEnd"/>
+            <w:r>
+              <w:rPr>
+                <w:rFonts w:ascii="Arial" w:hAnsi="Arial" w:cs="Arial"/>
+              </w:rPr>
+              <w:t>=</w:t>
+            </w:r>
+            <w:proofErr w:type="spellStart"/>
+            <w:r>
+              <w:rPr>
+                <w:rFonts w:ascii="Arial" w:hAnsi="Arial" w:cs="Arial"/>
+              </w:rPr>
+              <w:t>true</w:t>
+            </w:r>
+            <w:proofErr w:type="spellEnd"/>
+            <w:r>
+              <w:rPr>
+                <w:rFonts w:ascii="Arial" w:hAnsi="Arial" w:cs="Arial"/>
+              </w:rPr>
+              <w:t xml:space="preserve">) </w:t>
+            </w:r>
+            <w:proofErr w:type="spellStart"/>
+            <w:r>
+              <w:rPr>
+                <w:rFonts w:ascii="Arial" w:hAnsi="Arial" w:cs="Arial"/>
+              </w:rPr>
+              <w:t>to</w:t>
+            </w:r>
+            <w:proofErr w:type="spellEnd"/>
+            <w:r>
+              <w:rPr>
+                <w:rFonts w:ascii="Arial" w:hAnsi="Arial" w:cs="Arial"/>
+              </w:rPr>
+              <w:t xml:space="preserve"> </w:t>
+            </w:r>
+            <w:proofErr w:type="spellStart"/>
+            <w:r>
+              <w:rPr>
+                <w:rFonts w:ascii="Arial" w:hAnsi="Arial" w:cs="Arial"/>
+              </w:rPr>
+              <w:t>allow_store_upgrade</w:t>
+            </w:r>
+            <w:proofErr w:type="spellEnd"/>
+            <w:r>
+              <w:rPr>
+                <w:rFonts w:ascii="Arial" w:hAnsi="Arial" w:cs="Arial"/>
+              </w:rPr>
+              <w:t>=</w:t>
+            </w:r>
+            <w:proofErr w:type="spellStart"/>
+            <w:r>
+              <w:rPr>
+                <w:rFonts w:ascii="Arial" w:hAnsi="Arial" w:cs="Arial"/>
+              </w:rPr>
+              <w:t>true</w:t>
+            </w:r>
+            <w:proofErr w:type="spellEnd"/>
           </w:p>
           <w:p>
             <w:pPr>
@@ -1340,11 +2773,47 @@
                 <w:rFonts w:ascii="Arial" w:hAnsi="Arial" w:cs="Arial"/>
               </w:rPr>
             </w:pPr>
-            <w:r>
-              <w:rPr>
-                <w:rFonts w:ascii="Arial" w:hAnsi="Arial" w:cs="Arial"/>
-              </w:rPr>
-              <w:t>Restart your server.</w:t>
+            <w:proofErr w:type="spellStart"/>
+            <w:r>
+              <w:rPr>
+                <w:rFonts w:ascii="Arial" w:hAnsi="Arial" w:cs="Arial"/>
+              </w:rPr>
+              <w:t>Restart</w:t>
+            </w:r>
+            <w:proofErr w:type="spellEnd"/>
+            <w:r>
+              <w:rPr>
+                <w:rFonts w:ascii="Arial" w:hAnsi="Arial" w:cs="Arial"/>
+              </w:rPr>
+              <w:t xml:space="preserve"> </w:t>
+            </w:r>
+            <w:proofErr w:type="spellStart"/>
+            <w:r>
+              <w:rPr>
+                <w:rFonts w:ascii="Arial" w:hAnsi="Arial" w:cs="Arial"/>
+              </w:rPr>
+              <w:t>your</w:t>
+            </w:r>
+            <w:proofErr w:type="spellEnd"/>
+            <w:r>
+              <w:rPr>
+                <w:rFonts w:ascii="Arial" w:hAnsi="Arial" w:cs="Arial"/>
+              </w:rPr>
+              <w:t xml:space="preserve"> </w:t>
+            </w:r>
+            <w:proofErr w:type="spellStart"/>
+            <w:r>
+              <w:rPr>
+                <w:rFonts w:ascii="Arial" w:hAnsi="Arial" w:cs="Arial"/>
+              </w:rPr>
+              <w:t>server</w:t>
+            </w:r>
+            <w:proofErr w:type="spellEnd"/>
+            <w:r>
+              <w:rPr>
+                <w:rFonts w:ascii="Arial" w:hAnsi="Arial" w:cs="Arial"/>
+              </w:rPr>
+              <w:t>.</w:t>
             </w:r>
           </w:p>
           <w:p>
@@ -1366,7 +2835,119 @@
               <w:rPr>
                 <w:rFonts w:ascii="Arial" w:hAnsi="Arial" w:cs="Arial"/>
               </w:rPr>
-              <w:t>Also do this command to set the right accessing rights:</w:t>
+              <w:t xml:space="preserve">Also do </w:t>
+            </w:r>
+            <w:proofErr w:type="spellStart"/>
+            <w:r>
+              <w:rPr>
+                <w:rFonts w:ascii="Arial" w:hAnsi="Arial" w:cs="Arial"/>
+              </w:rPr>
+              <w:t>this</w:t>
+            </w:r>
+            <w:proofErr w:type="spellEnd"/>
+            <w:r>
+              <w:rPr>
+                <w:rFonts w:ascii="Arial" w:hAnsi="Arial" w:cs="Arial"/>
+              </w:rPr>
+              <w:t xml:space="preserve"> </w:t>
+            </w:r>
+            <w:proofErr w:type="spellStart"/>
+            <w:r>
+              <w:rPr>
+                <w:rFonts w:ascii="Arial" w:hAnsi="Arial" w:cs="Arial"/>
+              </w:rPr>
+              <w:t>command</w:t>
+            </w:r>
+            <w:proofErr w:type="spellEnd"/>
+            <w:r>
+              <w:rPr>
+                <w:rFonts w:ascii="Arial" w:hAnsi="Arial" w:cs="Arial"/>
+              </w:rPr>
+              <w:t xml:space="preserve"> </w:t>
+            </w:r>
+            <w:proofErr w:type="spellStart"/>
+            <w:r>
+              <w:rPr>
+                <w:rFonts w:ascii="Arial" w:hAnsi="Arial" w:cs="Arial"/>
+              </w:rPr>
+              <w:t>to</w:t>
+            </w:r>
+            <w:proofErr w:type="spellEnd"/>
+            <w:r>
+              <w:rPr>
+                <w:rFonts w:ascii="Arial" w:hAnsi="Arial" w:cs="Arial"/>
+              </w:rPr>
+              <w:t xml:space="preserve"> </w:t>
+            </w:r>
+            <w:proofErr w:type="spellStart"/>
+            <w:r>
+              <w:rPr>
+                <w:rFonts w:ascii="Arial" w:hAnsi="Arial" w:cs="Arial"/>
+              </w:rPr>
+              <w:t>set</w:t>
+            </w:r>
+            <w:proofErr w:type="spellEnd"/>
+            <w:r>
+              <w:rPr>
+                <w:rFonts w:ascii="Arial" w:hAnsi="Arial" w:cs="Arial"/>
+              </w:rPr>
+              <w:t xml:space="preserve"> </w:t>
+            </w:r>
+            <w:proofErr w:type="spellStart"/>
+            <w:r>
+              <w:rPr>
+                <w:rFonts w:ascii="Arial" w:hAnsi="Arial" w:cs="Arial"/>
+              </w:rPr>
+              <w:t>the</w:t>
+            </w:r>
+            <w:proofErr w:type="spellEnd"/>
+            <w:r>
+              <w:rPr>
+                <w:rFonts w:ascii="Arial" w:hAnsi="Arial" w:cs="Arial"/>
+              </w:rPr>
+              <w:t xml:space="preserve"> </w:t>
+            </w:r>
+            <w:proofErr w:type="spellStart"/>
+            <w:r>
+              <w:rPr>
+                <w:rFonts w:ascii="Arial" w:hAnsi="Arial" w:cs="Arial"/>
+              </w:rPr>
+              <w:t>right</w:t>
+            </w:r>
+            <w:proofErr w:type="spellEnd"/>
+            <w:r>
+              <w:rPr>
+                <w:rFonts w:ascii="Arial" w:hAnsi="Arial" w:cs="Arial"/>
+              </w:rPr>
+              <w:t xml:space="preserve"> </w:t>
+            </w:r>
+            <w:proofErr w:type="spellStart"/>
+            <w:r>
+              <w:rPr>
+                <w:rFonts w:ascii="Arial" w:hAnsi="Arial" w:cs="Arial"/>
+              </w:rPr>
+              <w:t>accessing</w:t>
+            </w:r>
+            <w:proofErr w:type="spellEnd"/>
+            <w:r>
+              <w:rPr>
+                <w:rFonts w:ascii="Arial" w:hAnsi="Arial" w:cs="Arial"/>
+              </w:rPr>
+              <w:t xml:space="preserve"> </w:t>
+            </w:r>
+            <w:proofErr w:type="spellStart"/>
+            <w:r>
+              <w:rPr>
+                <w:rFonts w:ascii="Arial" w:hAnsi="Arial" w:cs="Arial"/>
+              </w:rPr>
+              <w:t>rights</w:t>
+            </w:r>
+            <w:proofErr w:type="spellEnd"/>
+            <w:r>
+              <w:rPr>
+                <w:rFonts w:ascii="Arial" w:hAnsi="Arial" w:cs="Arial"/>
+              </w:rPr>
+              <w:t>:</w:t>
             </w:r>
           </w:p>
           <w:p>
@@ -1376,14 +2957,84 @@
                 <w:rFonts w:ascii="Arial" w:hAnsi="Arial" w:cs="Arial"/>
               </w:rPr>
             </w:pPr>
-            <w:r>
-              <w:rPr>
-                <w:rFonts w:ascii="Arial" w:hAnsi="Arial" w:cs="Arial"/>
-              </w:rPr>
-              <w:t>Chown –R neo4j:nosql var/lib/neo4j/data/graph.db</w:t>
-            </w:r>
-            <w:bookmarkStart w:id="0" w:name="_GoBack"/>
-            <w:bookmarkEnd w:id="0"/>
+            <w:proofErr w:type="spellStart"/>
+            <w:r>
+              <w:rPr>
+                <w:rFonts w:ascii="Arial" w:hAnsi="Arial" w:cs="Arial"/>
+              </w:rPr>
+              <w:t>Chown</w:t>
+            </w:r>
+            <w:proofErr w:type="spellEnd"/>
+            <w:r>
+              <w:rPr>
+                <w:rFonts w:ascii="Arial" w:hAnsi="Arial" w:cs="Arial"/>
+              </w:rPr>
+              <w:t xml:space="preserve"> –R neo4</w:t>
+            </w:r>
+            <w:proofErr w:type="gramStart"/>
+            <w:r>
+              <w:rPr>
+                <w:rFonts w:ascii="Arial" w:hAnsi="Arial" w:cs="Arial"/>
+              </w:rPr>
+              <w:t>j:nosql</w:t>
+            </w:r>
+            <w:proofErr w:type="gramEnd"/>
+            <w:r>
+              <w:rPr>
+                <w:rFonts w:ascii="Arial" w:hAnsi="Arial" w:cs="Arial"/>
+              </w:rPr>
+              <w:t xml:space="preserve"> </w:t>
+            </w:r>
+            <w:proofErr w:type="spellStart"/>
+            <w:r>
+              <w:rPr>
+                <w:rFonts w:ascii="Arial" w:hAnsi="Arial" w:cs="Arial"/>
+              </w:rPr>
+              <w:t>var</w:t>
+            </w:r>
+            <w:proofErr w:type="spellEnd"/>
+            <w:r>
+              <w:rPr>
+                <w:rFonts w:ascii="Arial" w:hAnsi="Arial" w:cs="Arial"/>
+              </w:rPr>
+              <w:t>/</w:t>
+            </w:r>
+            <w:proofErr w:type="spellStart"/>
+            <w:r>
+              <w:rPr>
+                <w:rFonts w:ascii="Arial" w:hAnsi="Arial" w:cs="Arial"/>
+              </w:rPr>
+              <w:t>lib</w:t>
+            </w:r>
+            <w:proofErr w:type="spellEnd"/>
+            <w:r>
+              <w:rPr>
+                <w:rFonts w:ascii="Arial" w:hAnsi="Arial" w:cs="Arial"/>
+              </w:rPr>
+              <w:t>/neo4j/</w:t>
+            </w:r>
+            <w:proofErr w:type="spellStart"/>
+            <w:r>
+              <w:rPr>
+                <w:rFonts w:ascii="Arial" w:hAnsi="Arial" w:cs="Arial"/>
+              </w:rPr>
+              <w:t>data</w:t>
+            </w:r>
+            <w:proofErr w:type="spellEnd"/>
+            <w:r>
+              <w:rPr>
+                <w:rFonts w:ascii="Arial" w:hAnsi="Arial" w:cs="Arial"/>
+              </w:rPr>
+              <w:t>/</w:t>
+            </w:r>
+            <w:proofErr w:type="spellStart"/>
+            <w:r>
+              <w:rPr>
+                <w:rFonts w:ascii="Arial" w:hAnsi="Arial" w:cs="Arial"/>
+              </w:rPr>
+              <w:t>graph.db</w:t>
+            </w:r>
+            <w:proofErr w:type="spellEnd"/>
           </w:p>
           <w:p>
             <w:pPr>
@@ -2802,6 +4453,7 @@
     <w:rsid w:val="00106A21"/>
     <w:rsid w:val="00106D06"/>
     <w:rsid w:val="002D17DF"/>
+    <w:rsid w:val="005B6C74"/>
     <w:rsid w:val="006D2A04"/>
     <w:rsid w:val="00702853"/>
     <w:rsid w:val="00930A9A"/>
@@ -3562,12 +5214,6 @@
 </file>
 
 <file path=customXml/item1.xml><?xml version="1.0" encoding="utf-8"?>
-<mappings xmlns="http://schemas.microsoft.com/pics">
-  <picture>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</picture>
-</mappings>
-</file>
-
-<file path=customXml/item2.xml><?xml version="1.0" encoding="utf-8"?>
 <FormTemplates xmlns="http://schemas.microsoft.com/sharepoint/v3/contenttype/forms">
   <Display>DocumentLibraryForm</Display>
   <Edit>AssetEditForm</Edit>
@@ -3575,11 +5221,25 @@
 </FormTemplates>
 </file>
 
+<file path=customXml/item2.xml><?xml version="1.0" encoding="utf-8"?>
+<mappings xmlns="http://schemas.microsoft.com/pics">
+  <picture>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</picture>
+</mappings>
+</file>
+
 <file path=customXml/item3.xml><?xml version="1.0" encoding="utf-8"?>
 <b:Sources xmlns:b="http://schemas.openxmlformats.org/officeDocument/2006/bibliography" SelectedStyle="\APA.XSL" StyleName="APA"/>
 </file>
 
 <file path=customXml/itemProps1.xml><?xml version="1.0" encoding="utf-8"?>
+<ds:datastoreItem xmlns:ds="http://schemas.openxmlformats.org/officeDocument/2006/customXml" ds:itemID="{51FBD1A1-449C-4EBE-BCFF-5A2F45398A1C}">
+  <ds:schemaRefs>
+    <ds:schemaRef ds:uri="http://schemas.microsoft.com/sharepoint/v3/contenttype/forms"/>
+  </ds:schemaRefs>
+</ds:datastoreItem>
+</file>
+
+<file path=customXml/itemProps2.xml><?xml version="1.0" encoding="utf-8"?>
 <ds:datastoreItem xmlns:ds="http://schemas.openxmlformats.org/officeDocument/2006/customXml" ds:itemID="{47E18979-C756-43FD-9D2A-15203E6A502A}">
   <ds:schemaRefs>
     <ds:schemaRef ds:uri="http://schemas.microsoft.com/pics"/>
@@ -3587,16 +5247,8 @@
 </ds:datastoreItem>
 </file>
 
-<file path=customXml/itemProps2.xml><?xml version="1.0" encoding="utf-8"?>
-<ds:datastoreItem xmlns:ds="http://schemas.openxmlformats.org/officeDocument/2006/customXml" ds:itemID="{51FBD1A1-449C-4EBE-BCFF-5A2F45398A1C}">
-  <ds:schemaRefs>
-    <ds:schemaRef ds:uri="http://schemas.microsoft.com/sharepoint/v3/contenttype/forms"/>
-  </ds:schemaRefs>
-</ds:datastoreItem>
-</file>
-
 <file path=customXml/itemProps3.xml><?xml version="1.0" encoding="utf-8"?>
-<ds:datastoreItem xmlns:ds="http://schemas.openxmlformats.org/officeDocument/2006/customXml" ds:itemID="{14E5FE6A-3DB3-459D-A069-77B9E9A26B1B}">
+<ds:datastoreItem xmlns:ds="http://schemas.openxmlformats.org/officeDocument/2006/customXml" ds:itemID="{BA0E1BB7-E19D-42EB-9579-341B4D24E63F}">
   <ds:schemaRefs>
     <ds:schemaRef ds:uri="http://schemas.openxmlformats.org/officeDocument/2006/bibliography"/>
   </ds:schemaRefs>

</xml_diff>

<commit_message>
Add useful links for some difficulties.
</commit_message>
<xml_diff>
--- a/Doc/Projektstatusbericht_Aufgabe_1.docx
+++ b/Doc/Projektstatusbericht_Aufgabe_1.docx
@@ -1,6 +1,6 @@
 
 <file path=word/document.xml><?xml version="1.0" encoding="utf-8"?>
-<w:document xmlns:wpc="http://schemas.microsoft.com/office/word/2010/wordprocessingCanvas" xmlns:cx="http://schemas.microsoft.com/office/drawing/2014/chartex" xmlns:cx1="http://schemas.microsoft.com/office/drawing/2015/9/8/chartex" xmlns:mc="http://schemas.openxmlformats.org/markup-compatibility/2006" xmlns:o="urn:schemas-microsoft-com:office:office" xmlns:r="http://schemas.openxmlformats.org/officeDocument/2006/relationships" xmlns:m="http://schemas.openxmlformats.org/officeDocument/2006/math" xmlns:v="urn:schemas-microsoft-com:vml" xmlns:wp14="http://schemas.microsoft.com/office/word/2010/wordprocessingDrawing" xmlns:wp="http://schemas.openxmlformats.org/drawingml/2006/wordprocessingDrawing" xmlns:w10="urn:schemas-microsoft-com:office:word" xmlns:w="http://schemas.openxmlformats.org/wordprocessingml/2006/main" xmlns:w14="http://schemas.microsoft.com/office/word/2010/wordml" xmlns:w15="http://schemas.microsoft.com/office/word/2012/wordml" xmlns:w16se="http://schemas.microsoft.com/office/word/2015/wordml/symex" xmlns:wpg="http://schemas.microsoft.com/office/word/2010/wordprocessingGroup" xmlns:wpi="http://schemas.microsoft.com/office/word/2010/wordprocessingInk" xmlns:wne="http://schemas.microsoft.com/office/word/2006/wordml" xmlns:wps="http://schemas.microsoft.com/office/word/2010/wordprocessingShape" mc:Ignorable="w14 w15 w16se wp14">
+<w:document xmlns:wpc="http://schemas.microsoft.com/office/word/2010/wordprocessingCanvas" xmlns:cx="http://schemas.microsoft.com/office/drawing/2014/chartex" xmlns:cx1="http://schemas.microsoft.com/office/drawing/2015/9/8/chartex" xmlns:cx2="http://schemas.microsoft.com/office/drawing/2015/10/21/chartex" xmlns:mc="http://schemas.openxmlformats.org/markup-compatibility/2006" xmlns:o="urn:schemas-microsoft-com:office:office" xmlns:r="http://schemas.openxmlformats.org/officeDocument/2006/relationships" xmlns:m="http://schemas.openxmlformats.org/officeDocument/2006/math" xmlns:v="urn:schemas-microsoft-com:vml" xmlns:wp14="http://schemas.microsoft.com/office/word/2010/wordprocessingDrawing" xmlns:wp="http://schemas.openxmlformats.org/drawingml/2006/wordprocessingDrawing" xmlns:w10="urn:schemas-microsoft-com:office:word" xmlns:w="http://schemas.openxmlformats.org/wordprocessingml/2006/main" xmlns:w14="http://schemas.microsoft.com/office/word/2010/wordml" xmlns:w15="http://schemas.microsoft.com/office/word/2012/wordml" xmlns:w16se="http://schemas.microsoft.com/office/word/2015/wordml/symex" xmlns:wpg="http://schemas.microsoft.com/office/word/2010/wordprocessingGroup" xmlns:wpi="http://schemas.microsoft.com/office/word/2010/wordprocessingInk" xmlns:wne="http://schemas.microsoft.com/office/word/2006/wordml" xmlns:wps="http://schemas.microsoft.com/office/word/2010/wordprocessingShape" mc:Ignorable="w14 w15 w16se wp14">
   <w:body>
     <w:p>
       <w:pPr>
@@ -153,21 +153,7 @@
               <w:rPr>
                 <w:rFonts w:ascii="Arial" w:hAnsi="Arial" w:cs="Arial"/>
               </w:rPr>
-              <w:t>WP-</w:t>
-            </w:r>
-            <w:proofErr w:type="spellStart"/>
-            <w:r>
-              <w:rPr>
-                <w:rFonts w:ascii="Arial" w:hAnsi="Arial" w:cs="Arial"/>
-              </w:rPr>
-              <w:t>NoSQL</w:t>
-            </w:r>
-            <w:proofErr w:type="spellEnd"/>
-            <w:r>
-              <w:rPr>
-                <w:rFonts w:ascii="Arial" w:hAnsi="Arial" w:cs="Arial"/>
-              </w:rPr>
-              <w:t xml:space="preserve"> &amp; Big Data</w:t>
+              <w:t>WP-NoSQL &amp; Big Data</w:t>
             </w:r>
           </w:p>
         </w:tc>
@@ -789,8 +775,6 @@
         </w:rPr>
         <w:t xml:space="preserve"> n</w:t>
       </w:r>
-      <w:bookmarkStart w:id="0" w:name="_GoBack"/>
-      <w:bookmarkEnd w:id="0"/>
     </w:p>
     <w:p>
       <w:pPr>
@@ -1573,7 +1557,7 @@
                 <w:b/>
                 <w:u w:val="single"/>
               </w:rPr>
-              <w:t xml:space="preserve"> </w:t>
+              <w:t xml:space="preserve"> the </w:t>
             </w:r>
             <w:proofErr w:type="spellStart"/>
             <w:r>
@@ -1582,7 +1566,7 @@
                 <w:b/>
                 <w:u w:val="single"/>
               </w:rPr>
-              <w:t>the</w:t>
+              <w:t>given</w:t>
             </w:r>
             <w:proofErr w:type="spellEnd"/>
             <w:r>
@@ -1591,40 +1575,49 @@
                 <w:b/>
                 <w:u w:val="single"/>
               </w:rPr>
+              <w:t xml:space="preserve"> DB</w:t>
+            </w:r>
+          </w:p>
+          <w:p>
+            <w:pPr>
+              <w:rPr>
+                <w:rFonts w:ascii="Arial" w:hAnsi="Arial" w:cs="Arial"/>
+              </w:rPr>
+            </w:pPr>
+            <w:proofErr w:type="spellStart"/>
+            <w:r>
+              <w:rPr>
+                <w:rFonts w:ascii="Arial" w:hAnsi="Arial" w:cs="Arial"/>
+              </w:rPr>
+              <w:t>If</w:t>
+            </w:r>
+            <w:proofErr w:type="spellEnd"/>
+            <w:r>
+              <w:rPr>
+                <w:rFonts w:ascii="Arial" w:hAnsi="Arial" w:cs="Arial"/>
+              </w:rPr>
               <w:t xml:space="preserve"> </w:t>
             </w:r>
             <w:proofErr w:type="spellStart"/>
             <w:r>
               <w:rPr>
                 <w:rFonts w:ascii="Arial" w:hAnsi="Arial" w:cs="Arial"/>
-                <w:b/>
-                <w:u w:val="single"/>
-              </w:rPr>
-              <w:t>given</w:t>
-            </w:r>
-            <w:proofErr w:type="spellEnd"/>
-            <w:r>
-              <w:rPr>
-                <w:rFonts w:ascii="Arial" w:hAnsi="Arial" w:cs="Arial"/>
-                <w:b/>
-                <w:u w:val="single"/>
-              </w:rPr>
-              <w:t xml:space="preserve"> DB</w:t>
-            </w:r>
-          </w:p>
-          <w:p>
-            <w:pPr>
-              <w:spacing w:line="276" w:lineRule="auto"/>
-              <w:rPr>
-                <w:rFonts w:ascii="Arial" w:hAnsi="Arial" w:cs="Arial"/>
-              </w:rPr>
-            </w:pPr>
-            <w:proofErr w:type="spellStart"/>
-            <w:r>
-              <w:rPr>
-                <w:rFonts w:ascii="Arial" w:hAnsi="Arial" w:cs="Arial"/>
-              </w:rPr>
-              <w:t>If</w:t>
+              </w:rPr>
+              <w:t>none</w:t>
+            </w:r>
+            <w:proofErr w:type="spellEnd"/>
+            <w:r>
+              <w:rPr>
+                <w:rFonts w:ascii="Arial" w:hAnsi="Arial" w:cs="Arial"/>
+              </w:rPr>
+              <w:t xml:space="preserve"> of the </w:t>
+            </w:r>
+            <w:proofErr w:type="spellStart"/>
+            <w:r>
+              <w:rPr>
+                <w:rFonts w:ascii="Arial" w:hAnsi="Arial" w:cs="Arial"/>
+              </w:rPr>
+              <w:t>above</w:t>
             </w:r>
             <w:proofErr w:type="spellEnd"/>
             <w:r>
@@ -1638,7 +1631,7 @@
               <w:rPr>
                 <w:rFonts w:ascii="Arial" w:hAnsi="Arial" w:cs="Arial"/>
               </w:rPr>
-              <w:t>none</w:t>
+              <w:t>helps</w:t>
             </w:r>
             <w:proofErr w:type="spellEnd"/>
             <w:r>
@@ -1652,7 +1645,7 @@
               <w:rPr>
                 <w:rFonts w:ascii="Arial" w:hAnsi="Arial" w:cs="Arial"/>
               </w:rPr>
-              <w:t>of</w:t>
+              <w:t>try</w:t>
             </w:r>
             <w:proofErr w:type="spellEnd"/>
             <w:r>
@@ -1666,7 +1659,21 @@
               <w:rPr>
                 <w:rFonts w:ascii="Arial" w:hAnsi="Arial" w:cs="Arial"/>
               </w:rPr>
-              <w:t>the</w:t>
+              <w:t>this</w:t>
+            </w:r>
+            <w:proofErr w:type="spellEnd"/>
+            <w:r>
+              <w:rPr>
+                <w:rFonts w:ascii="Arial" w:hAnsi="Arial" w:cs="Arial"/>
+              </w:rPr>
+              <w:t xml:space="preserve"> in </w:t>
+            </w:r>
+            <w:proofErr w:type="spellStart"/>
+            <w:r>
+              <w:rPr>
+                <w:rFonts w:ascii="Arial" w:hAnsi="Arial" w:cs="Arial"/>
+              </w:rPr>
+              <w:t>case</w:t>
             </w:r>
             <w:proofErr w:type="spellEnd"/>
             <w:r>
@@ -1680,7 +1687,7 @@
               <w:rPr>
                 <w:rFonts w:ascii="Arial" w:hAnsi="Arial" w:cs="Arial"/>
               </w:rPr>
-              <w:t>above</w:t>
+              <w:t>you</w:t>
             </w:r>
             <w:proofErr w:type="spellEnd"/>
             <w:r>
@@ -1694,7 +1701,7 @@
               <w:rPr>
                 <w:rFonts w:ascii="Arial" w:hAnsi="Arial" w:cs="Arial"/>
               </w:rPr>
-              <w:t>helps</w:t>
+              <w:t>are</w:t>
             </w:r>
             <w:proofErr w:type="spellEnd"/>
             <w:r>
@@ -1708,7 +1715,7 @@
               <w:rPr>
                 <w:rFonts w:ascii="Arial" w:hAnsi="Arial" w:cs="Arial"/>
               </w:rPr>
-              <w:t>try</w:t>
+              <w:t>upgrading</w:t>
             </w:r>
             <w:proofErr w:type="spellEnd"/>
             <w:r>
@@ -1722,6 +1729,312 @@
               <w:rPr>
                 <w:rFonts w:ascii="Arial" w:hAnsi="Arial" w:cs="Arial"/>
               </w:rPr>
+              <w:t>from</w:t>
+            </w:r>
+            <w:proofErr w:type="spellEnd"/>
+            <w:r>
+              <w:rPr>
+                <w:rFonts w:ascii="Arial" w:hAnsi="Arial" w:cs="Arial"/>
+              </w:rPr>
+              <w:t xml:space="preserve"> </w:t>
+            </w:r>
+            <w:proofErr w:type="spellStart"/>
+            <w:r>
+              <w:rPr>
+                <w:rFonts w:ascii="Arial" w:hAnsi="Arial" w:cs="Arial"/>
+              </w:rPr>
+              <w:t>older</w:t>
+            </w:r>
+            <w:proofErr w:type="spellEnd"/>
+            <w:r>
+              <w:rPr>
+                <w:rFonts w:ascii="Arial" w:hAnsi="Arial" w:cs="Arial"/>
+              </w:rPr>
+              <w:t xml:space="preserve"> </w:t>
+            </w:r>
+            <w:proofErr w:type="spellStart"/>
+            <w:r>
+              <w:rPr>
+                <w:rFonts w:ascii="Arial" w:hAnsi="Arial" w:cs="Arial"/>
+              </w:rPr>
+              <w:t>version</w:t>
+            </w:r>
+            <w:proofErr w:type="spellEnd"/>
+            <w:r>
+              <w:rPr>
+                <w:rFonts w:ascii="Arial" w:hAnsi="Arial" w:cs="Arial"/>
+              </w:rPr>
+              <w:t xml:space="preserve"> and </w:t>
+            </w:r>
+            <w:proofErr w:type="spellStart"/>
+            <w:r>
+              <w:rPr>
+                <w:rFonts w:ascii="Arial" w:hAnsi="Arial" w:cs="Arial"/>
+              </w:rPr>
+              <w:t>what</w:t>
+            </w:r>
+            <w:proofErr w:type="spellEnd"/>
+            <w:r>
+              <w:rPr>
+                <w:rFonts w:ascii="Arial" w:hAnsi="Arial" w:cs="Arial"/>
+              </w:rPr>
+              <w:t xml:space="preserve"> to </w:t>
+            </w:r>
+            <w:proofErr w:type="spellStart"/>
+            <w:r>
+              <w:rPr>
+                <w:rFonts w:ascii="Arial" w:hAnsi="Arial" w:cs="Arial"/>
+              </w:rPr>
+              <w:t>migrate</w:t>
+            </w:r>
+            <w:proofErr w:type="spellEnd"/>
+            <w:r>
+              <w:rPr>
+                <w:rFonts w:ascii="Arial" w:hAnsi="Arial" w:cs="Arial"/>
+              </w:rPr>
+              <w:t xml:space="preserve"> </w:t>
+            </w:r>
+            <w:proofErr w:type="spellStart"/>
+            <w:r>
+              <w:rPr>
+                <w:rFonts w:ascii="Arial" w:hAnsi="Arial" w:cs="Arial"/>
+              </w:rPr>
+              <w:t>your</w:t>
+            </w:r>
+            <w:proofErr w:type="spellEnd"/>
+            <w:r>
+              <w:rPr>
+                <w:rFonts w:ascii="Arial" w:hAnsi="Arial" w:cs="Arial"/>
+              </w:rPr>
+              <w:t xml:space="preserve"> </w:t>
+            </w:r>
+            <w:proofErr w:type="spellStart"/>
+            <w:r>
+              <w:rPr>
+                <w:rFonts w:ascii="Arial" w:hAnsi="Arial" w:cs="Arial"/>
+              </w:rPr>
+              <w:t>data</w:t>
+            </w:r>
+            <w:proofErr w:type="spellEnd"/>
+            <w:r>
+              <w:rPr>
+                <w:rFonts w:ascii="Arial" w:hAnsi="Arial" w:cs="Arial"/>
+              </w:rPr>
+              <w:t>.</w:t>
+            </w:r>
+          </w:p>
+          <w:p>
+            <w:pPr>
+              <w:rPr>
+                <w:rFonts w:ascii="Arial" w:hAnsi="Arial" w:cs="Arial"/>
+              </w:rPr>
+            </w:pPr>
+          </w:p>
+          <w:p>
+            <w:pPr>
+              <w:rPr>
+                <w:rFonts w:ascii="Arial" w:hAnsi="Arial" w:cs="Arial"/>
+              </w:rPr>
+            </w:pPr>
+            <w:r>
+              <w:rPr>
+                <w:rFonts w:ascii="Arial" w:hAnsi="Arial" w:cs="Arial"/>
+              </w:rPr>
+              <w:t xml:space="preserve">1.Create a </w:t>
+            </w:r>
+            <w:proofErr w:type="spellStart"/>
+            <w:r>
+              <w:rPr>
+                <w:rFonts w:ascii="Arial" w:hAnsi="Arial" w:cs="Arial"/>
+              </w:rPr>
+              <w:t>copy</w:t>
+            </w:r>
+            <w:proofErr w:type="spellEnd"/>
+            <w:r>
+              <w:rPr>
+                <w:rFonts w:ascii="Arial" w:hAnsi="Arial" w:cs="Arial"/>
+              </w:rPr>
+              <w:t xml:space="preserve"> of the </w:t>
+            </w:r>
+            <w:proofErr w:type="spellStart"/>
+            <w:r>
+              <w:rPr>
+                <w:rFonts w:ascii="Arial" w:hAnsi="Arial" w:cs="Arial"/>
+              </w:rPr>
+              <w:t>default</w:t>
+            </w:r>
+            <w:proofErr w:type="spellEnd"/>
+            <w:r>
+              <w:rPr>
+                <w:rFonts w:ascii="Arial" w:hAnsi="Arial" w:cs="Arial"/>
+              </w:rPr>
+              <w:t xml:space="preserve"> </w:t>
+            </w:r>
+            <w:proofErr w:type="spellStart"/>
+            <w:r>
+              <w:rPr>
+                <w:rFonts w:ascii="Arial" w:hAnsi="Arial" w:cs="Arial"/>
+              </w:rPr>
+              <w:t>database</w:t>
+            </w:r>
+            <w:proofErr w:type="spellEnd"/>
+            <w:r>
+              <w:rPr>
+                <w:rFonts w:ascii="Arial" w:hAnsi="Arial" w:cs="Arial"/>
+              </w:rPr>
+              <w:t xml:space="preserve"> </w:t>
+            </w:r>
+            <w:proofErr w:type="spellStart"/>
+            <w:r>
+              <w:rPr>
+                <w:rFonts w:ascii="Arial" w:hAnsi="Arial" w:cs="Arial"/>
+              </w:rPr>
+              <w:t>folder</w:t>
+            </w:r>
+            <w:proofErr w:type="spellEnd"/>
+            <w:r>
+              <w:rPr>
+                <w:rFonts w:ascii="Arial" w:hAnsi="Arial" w:cs="Arial"/>
+              </w:rPr>
+              <w:t xml:space="preserve"> </w:t>
+            </w:r>
+            <w:proofErr w:type="spellStart"/>
+            <w:r>
+              <w:rPr>
+                <w:rFonts w:ascii="Arial" w:hAnsi="Arial" w:cs="Arial"/>
+              </w:rPr>
+              <w:t>located</w:t>
+            </w:r>
+            <w:proofErr w:type="spellEnd"/>
+            <w:r>
+              <w:rPr>
+                <w:rFonts w:ascii="Arial" w:hAnsi="Arial" w:cs="Arial"/>
+              </w:rPr>
+              <w:t xml:space="preserve"> in the </w:t>
+            </w:r>
+            <w:proofErr w:type="spellStart"/>
+            <w:r>
+              <w:rPr>
+                <w:rFonts w:ascii="Arial" w:hAnsi="Arial" w:cs="Arial"/>
+              </w:rPr>
+              <w:t>data</w:t>
+            </w:r>
+            <w:proofErr w:type="spellEnd"/>
+            <w:r>
+              <w:rPr>
+                <w:rFonts w:ascii="Arial" w:hAnsi="Arial" w:cs="Arial"/>
+              </w:rPr>
+              <w:t xml:space="preserve">/ </w:t>
+            </w:r>
+            <w:proofErr w:type="spellStart"/>
+            <w:r>
+              <w:rPr>
+                <w:rFonts w:ascii="Arial" w:hAnsi="Arial" w:cs="Arial"/>
+              </w:rPr>
+              <w:t>folder</w:t>
+            </w:r>
+            <w:proofErr w:type="spellEnd"/>
+            <w:r>
+              <w:rPr>
+                <w:rFonts w:ascii="Arial" w:hAnsi="Arial" w:cs="Arial"/>
+              </w:rPr>
+              <w:t>.</w:t>
+            </w:r>
+          </w:p>
+          <w:p>
+            <w:pPr>
+              <w:rPr>
+                <w:rFonts w:ascii="Arial" w:hAnsi="Arial" w:cs="Arial"/>
+              </w:rPr>
+            </w:pPr>
+          </w:p>
+          <w:p>
+            <w:pPr>
+              <w:rPr>
+                <w:rFonts w:ascii="Arial" w:hAnsi="Arial" w:cs="Arial"/>
+              </w:rPr>
+            </w:pPr>
+            <w:r>
+              <w:rPr>
+                <w:rFonts w:ascii="Arial" w:hAnsi="Arial" w:cs="Arial"/>
+              </w:rPr>
+              <w:t xml:space="preserve">2.Copy all the </w:t>
+            </w:r>
+            <w:proofErr w:type="spellStart"/>
+            <w:r>
+              <w:rPr>
+                <w:rFonts w:ascii="Arial" w:hAnsi="Arial" w:cs="Arial"/>
+              </w:rPr>
+              <w:t>files</w:t>
+            </w:r>
+            <w:proofErr w:type="spellEnd"/>
+            <w:r>
+              <w:rPr>
+                <w:rFonts w:ascii="Arial" w:hAnsi="Arial" w:cs="Arial"/>
+              </w:rPr>
+              <w:t xml:space="preserve"> </w:t>
+            </w:r>
+            <w:proofErr w:type="spellStart"/>
+            <w:r>
+              <w:rPr>
+                <w:rFonts w:ascii="Arial" w:hAnsi="Arial" w:cs="Arial"/>
+              </w:rPr>
+              <w:t>from</w:t>
+            </w:r>
+            <w:proofErr w:type="spellEnd"/>
+            <w:r>
+              <w:rPr>
+                <w:rFonts w:ascii="Arial" w:hAnsi="Arial" w:cs="Arial"/>
+              </w:rPr>
+              <w:t xml:space="preserve"> the </w:t>
+            </w:r>
+            <w:proofErr w:type="spellStart"/>
+            <w:r>
+              <w:rPr>
+                <w:rFonts w:ascii="Arial" w:hAnsi="Arial" w:cs="Arial"/>
+              </w:rPr>
+              <w:t>old</w:t>
+            </w:r>
+            <w:proofErr w:type="spellEnd"/>
+            <w:r>
+              <w:rPr>
+                <w:rFonts w:ascii="Arial" w:hAnsi="Arial" w:cs="Arial"/>
+              </w:rPr>
+              <w:t xml:space="preserve"> </w:t>
+            </w:r>
+            <w:proofErr w:type="spellStart"/>
+            <w:r>
+              <w:rPr>
+                <w:rFonts w:ascii="Arial" w:hAnsi="Arial" w:cs="Arial"/>
+              </w:rPr>
+              <w:t>database</w:t>
+            </w:r>
+            <w:proofErr w:type="spellEnd"/>
+            <w:r>
+              <w:rPr>
+                <w:rFonts w:ascii="Arial" w:hAnsi="Arial" w:cs="Arial"/>
+              </w:rPr>
+              <w:t xml:space="preserve"> </w:t>
+            </w:r>
+            <w:proofErr w:type="spellStart"/>
+            <w:r>
+              <w:rPr>
+                <w:rFonts w:ascii="Arial" w:hAnsi="Arial" w:cs="Arial"/>
+              </w:rPr>
+              <w:t>into</w:t>
+            </w:r>
+            <w:proofErr w:type="spellEnd"/>
+            <w:r>
+              <w:rPr>
+                <w:rFonts w:ascii="Arial" w:hAnsi="Arial" w:cs="Arial"/>
+              </w:rPr>
+              <w:t xml:space="preserve"> </w:t>
+            </w:r>
+            <w:proofErr w:type="spellStart"/>
+            <w:r>
+              <w:rPr>
+                <w:rFonts w:ascii="Arial" w:hAnsi="Arial" w:cs="Arial"/>
+              </w:rPr>
               <w:t>this</w:t>
             </w:r>
             <w:proofErr w:type="spellEnd"/>
@@ -1729,20 +2042,6 @@
               <w:rPr>
                 <w:rFonts w:ascii="Arial" w:hAnsi="Arial" w:cs="Arial"/>
               </w:rPr>
-              <w:t xml:space="preserve"> in </w:t>
-            </w:r>
-            <w:proofErr w:type="spellStart"/>
-            <w:r>
-              <w:rPr>
-                <w:rFonts w:ascii="Arial" w:hAnsi="Arial" w:cs="Arial"/>
-              </w:rPr>
-              <w:t>case</w:t>
-            </w:r>
-            <w:proofErr w:type="spellEnd"/>
-            <w:r>
-              <w:rPr>
-                <w:rFonts w:ascii="Arial" w:hAnsi="Arial" w:cs="Arial"/>
-              </w:rPr>
               <w:t xml:space="preserve"> </w:t>
             </w:r>
             <w:proofErr w:type="spellStart"/>
@@ -1750,7 +2049,7 @@
               <w:rPr>
                 <w:rFonts w:ascii="Arial" w:hAnsi="Arial" w:cs="Arial"/>
               </w:rPr>
-              <w:t>you</w:t>
+              <w:t>folder</w:t>
             </w:r>
             <w:proofErr w:type="spellEnd"/>
             <w:r>
@@ -1764,7 +2063,7 @@
               <w:rPr>
                 <w:rFonts w:ascii="Arial" w:hAnsi="Arial" w:cs="Arial"/>
               </w:rPr>
-              <w:t>are</w:t>
+              <w:t>overwriting</w:t>
             </w:r>
             <w:proofErr w:type="spellEnd"/>
             <w:r>
@@ -1778,7 +2077,7 @@
               <w:rPr>
                 <w:rFonts w:ascii="Arial" w:hAnsi="Arial" w:cs="Arial"/>
               </w:rPr>
-              <w:t>upgrading</w:t>
+              <w:t>or</w:t>
             </w:r>
             <w:proofErr w:type="spellEnd"/>
             <w:r>
@@ -1792,7 +2091,49 @@
               <w:rPr>
                 <w:rFonts w:ascii="Arial" w:hAnsi="Arial" w:cs="Arial"/>
               </w:rPr>
-              <w:t>from</w:t>
+              <w:t>replacing</w:t>
+            </w:r>
+            <w:proofErr w:type="spellEnd"/>
+            <w:r>
+              <w:rPr>
+                <w:rFonts w:ascii="Arial" w:hAnsi="Arial" w:cs="Arial"/>
+              </w:rPr>
+              <w:t xml:space="preserve"> the original </w:t>
+            </w:r>
+            <w:proofErr w:type="spellStart"/>
+            <w:r>
+              <w:rPr>
+                <w:rFonts w:ascii="Arial" w:hAnsi="Arial" w:cs="Arial"/>
+              </w:rPr>
+              <w:t>content</w:t>
+            </w:r>
+            <w:proofErr w:type="spellEnd"/>
+            <w:r>
+              <w:rPr>
+                <w:rFonts w:ascii="Arial" w:hAnsi="Arial" w:cs="Arial"/>
+              </w:rPr>
+              <w:t>.</w:t>
+            </w:r>
+          </w:p>
+          <w:p>
+            <w:pPr>
+              <w:rPr>
+                <w:rFonts w:ascii="Arial" w:hAnsi="Arial" w:cs="Arial"/>
+              </w:rPr>
+            </w:pPr>
+          </w:p>
+          <w:p>
+            <w:pPr>
+              <w:rPr>
+                <w:rFonts w:ascii="Arial" w:hAnsi="Arial" w:cs="Arial"/>
+              </w:rPr>
+            </w:pPr>
+            <w:proofErr w:type="spellStart"/>
+            <w:r>
+              <w:rPr>
+                <w:rFonts w:ascii="Arial" w:hAnsi="Arial" w:cs="Arial"/>
+              </w:rPr>
+              <w:t>Make</w:t>
             </w:r>
             <w:proofErr w:type="spellEnd"/>
             <w:r>
@@ -1806,7 +2147,21 @@
               <w:rPr>
                 <w:rFonts w:ascii="Arial" w:hAnsi="Arial" w:cs="Arial"/>
               </w:rPr>
-              <w:t>older</w:t>
+              <w:t>sure</w:t>
+            </w:r>
+            <w:proofErr w:type="spellEnd"/>
+            <w:r>
+              <w:rPr>
+                <w:rFonts w:ascii="Arial" w:hAnsi="Arial" w:cs="Arial"/>
+              </w:rPr>
+              <w:t xml:space="preserve"> to </w:t>
+            </w:r>
+            <w:proofErr w:type="spellStart"/>
+            <w:r>
+              <w:rPr>
+                <w:rFonts w:ascii="Arial" w:hAnsi="Arial" w:cs="Arial"/>
+              </w:rPr>
+              <w:t>remove</w:t>
             </w:r>
             <w:proofErr w:type="spellEnd"/>
             <w:r>
@@ -1820,7 +2175,7 @@
               <w:rPr>
                 <w:rFonts w:ascii="Arial" w:hAnsi="Arial" w:cs="Arial"/>
               </w:rPr>
-              <w:t>version</w:t>
+              <w:t>white</w:t>
             </w:r>
             <w:proofErr w:type="spellEnd"/>
             <w:r>
@@ -1834,7 +2189,7 @@
               <w:rPr>
                 <w:rFonts w:ascii="Arial" w:hAnsi="Arial" w:cs="Arial"/>
               </w:rPr>
-              <w:t>and</w:t>
+              <w:t>spaces</w:t>
             </w:r>
             <w:proofErr w:type="spellEnd"/>
             <w:r>
@@ -1848,7 +2203,21 @@
               <w:rPr>
                 <w:rFonts w:ascii="Arial" w:hAnsi="Arial" w:cs="Arial"/>
               </w:rPr>
-              <w:t>what</w:t>
+              <w:t>or</w:t>
+            </w:r>
+            <w:proofErr w:type="spellEnd"/>
+            <w:r>
+              <w:rPr>
+                <w:rFonts w:ascii="Arial" w:hAnsi="Arial" w:cs="Arial"/>
+              </w:rPr>
+              <w:t xml:space="preserve"> just </w:t>
+            </w:r>
+            <w:proofErr w:type="spellStart"/>
+            <w:r>
+              <w:rPr>
+                <w:rFonts w:ascii="Arial" w:hAnsi="Arial" w:cs="Arial"/>
+              </w:rPr>
+              <w:t>rename</w:t>
             </w:r>
             <w:proofErr w:type="spellEnd"/>
             <w:r>
@@ -1862,7 +2231,7 @@
               <w:rPr>
                 <w:rFonts w:ascii="Arial" w:hAnsi="Arial" w:cs="Arial"/>
               </w:rPr>
-              <w:t>to</w:t>
+              <w:t>it</w:t>
             </w:r>
             <w:proofErr w:type="spellEnd"/>
             <w:r>
@@ -1876,7 +2245,7 @@
               <w:rPr>
                 <w:rFonts w:ascii="Arial" w:hAnsi="Arial" w:cs="Arial"/>
               </w:rPr>
-              <w:t>migrate</w:t>
+              <w:t>without</w:t>
             </w:r>
             <w:proofErr w:type="spellEnd"/>
             <w:r>
@@ -1890,6 +2259,283 @@
               <w:rPr>
                 <w:rFonts w:ascii="Arial" w:hAnsi="Arial" w:cs="Arial"/>
               </w:rPr>
+              <w:t>spacing</w:t>
+            </w:r>
+            <w:proofErr w:type="spellEnd"/>
+            <w:r>
+              <w:rPr>
+                <w:rFonts w:ascii="Arial" w:hAnsi="Arial" w:cs="Arial"/>
+              </w:rPr>
+              <w:t>.</w:t>
+            </w:r>
+          </w:p>
+          <w:p>
+            <w:pPr>
+              <w:rPr>
+                <w:rFonts w:ascii="Arial" w:hAnsi="Arial" w:cs="Arial"/>
+              </w:rPr>
+            </w:pPr>
+            <w:r>
+              <w:rPr>
+                <w:rFonts w:ascii="Arial" w:hAnsi="Arial" w:cs="Arial"/>
+              </w:rPr>
+              <w:t>Edit the neo4j-</w:t>
+            </w:r>
+            <w:proofErr w:type="gramStart"/>
+            <w:r>
+              <w:rPr>
+                <w:rFonts w:ascii="Arial" w:hAnsi="Arial" w:cs="Arial"/>
+              </w:rPr>
+              <w:t>server.properties</w:t>
+            </w:r>
+            <w:proofErr w:type="gramEnd"/>
+            <w:r>
+              <w:rPr>
+                <w:rFonts w:ascii="Arial" w:hAnsi="Arial" w:cs="Arial"/>
+              </w:rPr>
+              <w:t xml:space="preserve"> and </w:t>
+            </w:r>
+            <w:proofErr w:type="spellStart"/>
+            <w:r>
+              <w:rPr>
+                <w:rFonts w:ascii="Arial" w:hAnsi="Arial" w:cs="Arial"/>
+              </w:rPr>
+              <w:t>set</w:t>
+            </w:r>
+            <w:proofErr w:type="spellEnd"/>
+            <w:r>
+              <w:rPr>
+                <w:rFonts w:ascii="Arial" w:hAnsi="Arial" w:cs="Arial"/>
+              </w:rPr>
+              <w:t xml:space="preserve"> the </w:t>
+            </w:r>
+            <w:proofErr w:type="spellStart"/>
+            <w:r>
+              <w:rPr>
+                <w:rFonts w:ascii="Arial" w:hAnsi="Arial" w:cs="Arial"/>
+              </w:rPr>
+              <w:t>newly</w:t>
+            </w:r>
+            <w:proofErr w:type="spellEnd"/>
+            <w:r>
+              <w:rPr>
+                <w:rFonts w:ascii="Arial" w:hAnsi="Arial" w:cs="Arial"/>
+              </w:rPr>
+              <w:t xml:space="preserve"> </w:t>
+            </w:r>
+            <w:proofErr w:type="spellStart"/>
+            <w:r>
+              <w:rPr>
+                <w:rFonts w:ascii="Arial" w:hAnsi="Arial" w:cs="Arial"/>
+              </w:rPr>
+              <w:t>created</w:t>
+            </w:r>
+            <w:proofErr w:type="spellEnd"/>
+            <w:r>
+              <w:rPr>
+                <w:rFonts w:ascii="Arial" w:hAnsi="Arial" w:cs="Arial"/>
+              </w:rPr>
+              <w:t xml:space="preserve"> </w:t>
+            </w:r>
+            <w:proofErr w:type="spellStart"/>
+            <w:r>
+              <w:rPr>
+                <w:rFonts w:ascii="Arial" w:hAnsi="Arial" w:cs="Arial"/>
+              </w:rPr>
+              <w:t>folder</w:t>
+            </w:r>
+            <w:proofErr w:type="spellEnd"/>
+            <w:r>
+              <w:rPr>
+                <w:rFonts w:ascii="Arial" w:hAnsi="Arial" w:cs="Arial"/>
+              </w:rPr>
+              <w:t xml:space="preserve"> </w:t>
+            </w:r>
+            <w:proofErr w:type="spellStart"/>
+            <w:r>
+              <w:rPr>
+                <w:rFonts w:ascii="Arial" w:hAnsi="Arial" w:cs="Arial"/>
+              </w:rPr>
+              <w:t>with</w:t>
+            </w:r>
+            <w:proofErr w:type="spellEnd"/>
+            <w:r>
+              <w:rPr>
+                <w:rFonts w:ascii="Arial" w:hAnsi="Arial" w:cs="Arial"/>
+              </w:rPr>
+              <w:t xml:space="preserve"> the </w:t>
+            </w:r>
+            <w:proofErr w:type="spellStart"/>
+            <w:r>
+              <w:rPr>
+                <w:rFonts w:ascii="Arial" w:hAnsi="Arial" w:cs="Arial"/>
+              </w:rPr>
+              <w:t>db</w:t>
+            </w:r>
+            <w:proofErr w:type="spellEnd"/>
+            <w:r>
+              <w:rPr>
+                <w:rFonts w:ascii="Arial" w:hAnsi="Arial" w:cs="Arial"/>
+              </w:rPr>
+              <w:t xml:space="preserve"> </w:t>
+            </w:r>
+            <w:proofErr w:type="spellStart"/>
+            <w:r>
+              <w:rPr>
+                <w:rFonts w:ascii="Arial" w:hAnsi="Arial" w:cs="Arial"/>
+              </w:rPr>
+              <w:t>file</w:t>
+            </w:r>
+            <w:proofErr w:type="spellEnd"/>
+            <w:r>
+              <w:rPr>
+                <w:rFonts w:ascii="Arial" w:hAnsi="Arial" w:cs="Arial"/>
+              </w:rPr>
+              <w:t>. (</w:t>
+            </w:r>
+            <w:proofErr w:type="gramStart"/>
+            <w:r>
+              <w:rPr>
+                <w:rFonts w:ascii="Arial" w:hAnsi="Arial" w:cs="Arial"/>
+              </w:rPr>
+              <w:t>org.neo4j.server</w:t>
+            </w:r>
+            <w:proofErr w:type="gramEnd"/>
+            <w:r>
+              <w:rPr>
+                <w:rFonts w:ascii="Arial" w:hAnsi="Arial" w:cs="Arial"/>
+              </w:rPr>
+              <w:t xml:space="preserve">.database.location = </w:t>
+            </w:r>
+            <w:proofErr w:type="spellStart"/>
+            <w:r>
+              <w:rPr>
+                <w:rFonts w:ascii="Arial" w:hAnsi="Arial" w:cs="Arial"/>
+              </w:rPr>
+              <w:t>data</w:t>
+            </w:r>
+            <w:proofErr w:type="spellEnd"/>
+            <w:r>
+              <w:rPr>
+                <w:rFonts w:ascii="Arial" w:hAnsi="Arial" w:cs="Arial"/>
+              </w:rPr>
+              <w:t>/</w:t>
+            </w:r>
+            <w:proofErr w:type="spellStart"/>
+            <w:r>
+              <w:rPr>
+                <w:rFonts w:ascii="Arial" w:hAnsi="Arial" w:cs="Arial"/>
+              </w:rPr>
+              <w:t>folder</w:t>
+            </w:r>
+            <w:proofErr w:type="spellEnd"/>
+            <w:r>
+              <w:rPr>
+                <w:rFonts w:ascii="Arial" w:hAnsi="Arial" w:cs="Arial"/>
+              </w:rPr>
+              <w:t>-name)</w:t>
+            </w:r>
+            <w:r>
+              <w:rPr>
+                <w:rFonts w:ascii="Arial" w:hAnsi="Arial" w:cs="Arial"/>
+              </w:rPr>
+              <w:t xml:space="preserve"> </w:t>
+            </w:r>
+            <w:r>
+              <w:rPr>
+                <w:rFonts w:ascii="Arial" w:hAnsi="Arial" w:cs="Arial"/>
+              </w:rPr>
+              <w:t xml:space="preserve">Edit the neo4j.properties. </w:t>
+            </w:r>
+            <w:proofErr w:type="spellStart"/>
+            <w:r>
+              <w:rPr>
+                <w:rFonts w:ascii="Arial" w:hAnsi="Arial" w:cs="Arial"/>
+              </w:rPr>
+              <w:t>uncomment</w:t>
+            </w:r>
+            <w:proofErr w:type="spellEnd"/>
+            <w:r>
+              <w:rPr>
+                <w:rFonts w:ascii="Arial" w:hAnsi="Arial" w:cs="Arial"/>
+              </w:rPr>
+              <w:t xml:space="preserve"> the (#</w:t>
+            </w:r>
+            <w:proofErr w:type="spellStart"/>
+            <w:r>
+              <w:rPr>
+                <w:rFonts w:ascii="Arial" w:hAnsi="Arial" w:cs="Arial"/>
+              </w:rPr>
+              <w:t>allow_store_upgrade</w:t>
+            </w:r>
+            <w:proofErr w:type="spellEnd"/>
+            <w:r>
+              <w:rPr>
+                <w:rFonts w:ascii="Arial" w:hAnsi="Arial" w:cs="Arial"/>
+              </w:rPr>
+              <w:t>=</w:t>
+            </w:r>
+            <w:proofErr w:type="spellStart"/>
+            <w:r>
+              <w:rPr>
+                <w:rFonts w:ascii="Arial" w:hAnsi="Arial" w:cs="Arial"/>
+              </w:rPr>
+              <w:t>true</w:t>
+            </w:r>
+            <w:proofErr w:type="spellEnd"/>
+            <w:r>
+              <w:rPr>
+                <w:rFonts w:ascii="Arial" w:hAnsi="Arial" w:cs="Arial"/>
+              </w:rPr>
+              <w:t xml:space="preserve">) to </w:t>
+            </w:r>
+            <w:proofErr w:type="spellStart"/>
+            <w:r>
+              <w:rPr>
+                <w:rFonts w:ascii="Arial" w:hAnsi="Arial" w:cs="Arial"/>
+              </w:rPr>
+              <w:t>allow_store_upgrade</w:t>
+            </w:r>
+            <w:proofErr w:type="spellEnd"/>
+            <w:r>
+              <w:rPr>
+                <w:rFonts w:ascii="Arial" w:hAnsi="Arial" w:cs="Arial"/>
+              </w:rPr>
+              <w:t>=</w:t>
+            </w:r>
+            <w:proofErr w:type="spellStart"/>
+            <w:r>
+              <w:rPr>
+                <w:rFonts w:ascii="Arial" w:hAnsi="Arial" w:cs="Arial"/>
+              </w:rPr>
+              <w:t>true</w:t>
+            </w:r>
+            <w:proofErr w:type="spellEnd"/>
+            <w:r>
+              <w:rPr>
+                <w:rFonts w:ascii="Arial" w:hAnsi="Arial" w:cs="Arial"/>
+              </w:rPr>
+              <w:t xml:space="preserve">. </w:t>
+            </w:r>
+            <w:proofErr w:type="spellStart"/>
+            <w:r>
+              <w:rPr>
+                <w:rFonts w:ascii="Arial" w:hAnsi="Arial" w:cs="Arial"/>
+              </w:rPr>
+              <w:t>Restart</w:t>
+            </w:r>
+            <w:proofErr w:type="spellEnd"/>
+            <w:r>
+              <w:rPr>
+                <w:rFonts w:ascii="Arial" w:hAnsi="Arial" w:cs="Arial"/>
+              </w:rPr>
+              <w:t xml:space="preserve"> </w:t>
+            </w:r>
+            <w:proofErr w:type="spellStart"/>
+            <w:r>
+              <w:rPr>
+                <w:rFonts w:ascii="Arial" w:hAnsi="Arial" w:cs="Arial"/>
+              </w:rPr>
               <w:t>your</w:t>
             </w:r>
             <w:proofErr w:type="spellEnd"/>
@@ -1904,7 +2550,7 @@
               <w:rPr>
                 <w:rFonts w:ascii="Arial" w:hAnsi="Arial" w:cs="Arial"/>
               </w:rPr>
-              <w:t>data</w:t>
+              <w:t>server</w:t>
             </w:r>
             <w:proofErr w:type="spellEnd"/>
             <w:r>
@@ -1913,48 +2559,24 @@
               </w:rPr>
               <w:t>.</w:t>
             </w:r>
-          </w:p>
-          <w:p>
-            <w:pPr>
-              <w:spacing w:line="276" w:lineRule="auto"/>
-              <w:rPr>
-                <w:rFonts w:ascii="Arial" w:hAnsi="Arial" w:cs="Arial"/>
-              </w:rPr>
-            </w:pPr>
-          </w:p>
-          <w:p>
-            <w:pPr>
-              <w:spacing w:line="276" w:lineRule="auto"/>
-              <w:rPr>
-                <w:rFonts w:ascii="Arial" w:hAnsi="Arial" w:cs="Arial"/>
-              </w:rPr>
-            </w:pPr>
-            <w:r>
-              <w:rPr>
-                <w:rFonts w:ascii="Arial" w:hAnsi="Arial" w:cs="Arial"/>
-              </w:rPr>
-              <w:t xml:space="preserve">1.Create a </w:t>
-            </w:r>
-            <w:proofErr w:type="spellStart"/>
-            <w:r>
-              <w:rPr>
-                <w:rFonts w:ascii="Arial" w:hAnsi="Arial" w:cs="Arial"/>
-              </w:rPr>
-              <w:t>copy</w:t>
-            </w:r>
-            <w:proofErr w:type="spellEnd"/>
             <w:r>
               <w:rPr>
                 <w:rFonts w:ascii="Arial" w:hAnsi="Arial" w:cs="Arial"/>
               </w:rPr>
               <w:t xml:space="preserve"> </w:t>
             </w:r>
-            <w:proofErr w:type="spellStart"/>
-            <w:r>
-              <w:rPr>
-                <w:rFonts w:ascii="Arial" w:hAnsi="Arial" w:cs="Arial"/>
-              </w:rPr>
-              <w:t>of</w:t>
+            <w:r>
+              <w:rPr>
+                <w:rFonts w:ascii="Arial" w:hAnsi="Arial" w:cs="Arial"/>
+              </w:rPr>
+              <w:t xml:space="preserve">Also do </w:t>
+            </w:r>
+            <w:proofErr w:type="spellStart"/>
+            <w:r>
+              <w:rPr>
+                <w:rFonts w:ascii="Arial" w:hAnsi="Arial" w:cs="Arial"/>
+              </w:rPr>
+              <w:t>this</w:t>
             </w:r>
             <w:proofErr w:type="spellEnd"/>
             <w:r>
@@ -1968,7 +2590,35 @@
               <w:rPr>
                 <w:rFonts w:ascii="Arial" w:hAnsi="Arial" w:cs="Arial"/>
               </w:rPr>
-              <w:t>the</w:t>
+              <w:t>command</w:t>
+            </w:r>
+            <w:proofErr w:type="spellEnd"/>
+            <w:r>
+              <w:rPr>
+                <w:rFonts w:ascii="Arial" w:hAnsi="Arial" w:cs="Arial"/>
+              </w:rPr>
+              <w:t xml:space="preserve"> to </w:t>
+            </w:r>
+            <w:proofErr w:type="spellStart"/>
+            <w:r>
+              <w:rPr>
+                <w:rFonts w:ascii="Arial" w:hAnsi="Arial" w:cs="Arial"/>
+              </w:rPr>
+              <w:t>set</w:t>
+            </w:r>
+            <w:proofErr w:type="spellEnd"/>
+            <w:r>
+              <w:rPr>
+                <w:rFonts w:ascii="Arial" w:hAnsi="Arial" w:cs="Arial"/>
+              </w:rPr>
+              <w:t xml:space="preserve"> the </w:t>
+            </w:r>
+            <w:proofErr w:type="spellStart"/>
+            <w:r>
+              <w:rPr>
+                <w:rFonts w:ascii="Arial" w:hAnsi="Arial" w:cs="Arial"/>
+              </w:rPr>
+              <w:t>right</w:t>
             </w:r>
             <w:proofErr w:type="spellEnd"/>
             <w:r>
@@ -1982,7 +2632,7 @@
               <w:rPr>
                 <w:rFonts w:ascii="Arial" w:hAnsi="Arial" w:cs="Arial"/>
               </w:rPr>
-              <w:t>default</w:t>
+              <w:t>accessing</w:t>
             </w:r>
             <w:proofErr w:type="spellEnd"/>
             <w:r>
@@ -1996,963 +2646,24 @@
               <w:rPr>
                 <w:rFonts w:ascii="Arial" w:hAnsi="Arial" w:cs="Arial"/>
               </w:rPr>
-              <w:t>database</w:t>
-            </w:r>
-            <w:proofErr w:type="spellEnd"/>
+              <w:t>rights</w:t>
+            </w:r>
+            <w:proofErr w:type="spellEnd"/>
+            <w:r>
+              <w:rPr>
+                <w:rFonts w:ascii="Arial" w:hAnsi="Arial" w:cs="Arial"/>
+              </w:rPr>
+              <w:t>:</w:t>
+            </w:r>
             <w:r>
               <w:rPr>
                 <w:rFonts w:ascii="Arial" w:hAnsi="Arial" w:cs="Arial"/>
               </w:rPr>
               <w:t xml:space="preserve"> </w:t>
             </w:r>
-            <w:proofErr w:type="spellStart"/>
-            <w:r>
-              <w:rPr>
-                <w:rFonts w:ascii="Arial" w:hAnsi="Arial" w:cs="Arial"/>
-              </w:rPr>
-              <w:t>folder</w:t>
-            </w:r>
-            <w:proofErr w:type="spellEnd"/>
-            <w:r>
-              <w:rPr>
-                <w:rFonts w:ascii="Arial" w:hAnsi="Arial" w:cs="Arial"/>
-              </w:rPr>
-              <w:t xml:space="preserve"> </w:t>
-            </w:r>
-            <w:proofErr w:type="spellStart"/>
-            <w:r>
-              <w:rPr>
-                <w:rFonts w:ascii="Arial" w:hAnsi="Arial" w:cs="Arial"/>
-              </w:rPr>
-              <w:t>located</w:t>
-            </w:r>
-            <w:proofErr w:type="spellEnd"/>
-            <w:r>
-              <w:rPr>
-                <w:rFonts w:ascii="Arial" w:hAnsi="Arial" w:cs="Arial"/>
-              </w:rPr>
-              <w:t xml:space="preserve"> in </w:t>
-            </w:r>
-            <w:proofErr w:type="spellStart"/>
-            <w:r>
-              <w:rPr>
-                <w:rFonts w:ascii="Arial" w:hAnsi="Arial" w:cs="Arial"/>
-              </w:rPr>
-              <w:t>the</w:t>
-            </w:r>
-            <w:proofErr w:type="spellEnd"/>
-            <w:r>
-              <w:rPr>
-                <w:rFonts w:ascii="Arial" w:hAnsi="Arial" w:cs="Arial"/>
-              </w:rPr>
-              <w:t xml:space="preserve"> </w:t>
-            </w:r>
-            <w:proofErr w:type="spellStart"/>
-            <w:r>
-              <w:rPr>
-                <w:rFonts w:ascii="Arial" w:hAnsi="Arial" w:cs="Arial"/>
-              </w:rPr>
-              <w:t>data</w:t>
-            </w:r>
-            <w:proofErr w:type="spellEnd"/>
-            <w:r>
-              <w:rPr>
-                <w:rFonts w:ascii="Arial" w:hAnsi="Arial" w:cs="Arial"/>
-              </w:rPr>
-              <w:t xml:space="preserve">/ </w:t>
-            </w:r>
-            <w:proofErr w:type="spellStart"/>
-            <w:r>
-              <w:rPr>
-                <w:rFonts w:ascii="Arial" w:hAnsi="Arial" w:cs="Arial"/>
-              </w:rPr>
-              <w:t>folder</w:t>
-            </w:r>
-            <w:proofErr w:type="spellEnd"/>
-            <w:r>
-              <w:rPr>
-                <w:rFonts w:ascii="Arial" w:hAnsi="Arial" w:cs="Arial"/>
-              </w:rPr>
-              <w:t>.</w:t>
-            </w:r>
-          </w:p>
-          <w:p>
-            <w:pPr>
-              <w:spacing w:line="276" w:lineRule="auto"/>
-              <w:rPr>
-                <w:rFonts w:ascii="Arial" w:hAnsi="Arial" w:cs="Arial"/>
-              </w:rPr>
-            </w:pPr>
-          </w:p>
-          <w:p>
-            <w:pPr>
-              <w:spacing w:line="276" w:lineRule="auto"/>
-              <w:rPr>
-                <w:rFonts w:ascii="Arial" w:hAnsi="Arial" w:cs="Arial"/>
-              </w:rPr>
-            </w:pPr>
-            <w:r>
-              <w:rPr>
-                <w:rFonts w:ascii="Arial" w:hAnsi="Arial" w:cs="Arial"/>
-              </w:rPr>
-              <w:t xml:space="preserve">2.Copy all </w:t>
-            </w:r>
-            <w:proofErr w:type="spellStart"/>
-            <w:r>
-              <w:rPr>
-                <w:rFonts w:ascii="Arial" w:hAnsi="Arial" w:cs="Arial"/>
-              </w:rPr>
-              <w:t>the</w:t>
-            </w:r>
-            <w:proofErr w:type="spellEnd"/>
-            <w:r>
-              <w:rPr>
-                <w:rFonts w:ascii="Arial" w:hAnsi="Arial" w:cs="Arial"/>
-              </w:rPr>
-              <w:t xml:space="preserve"> </w:t>
-            </w:r>
-            <w:proofErr w:type="spellStart"/>
-            <w:r>
-              <w:rPr>
-                <w:rFonts w:ascii="Arial" w:hAnsi="Arial" w:cs="Arial"/>
-              </w:rPr>
-              <w:t>files</w:t>
-            </w:r>
-            <w:proofErr w:type="spellEnd"/>
-            <w:r>
-              <w:rPr>
-                <w:rFonts w:ascii="Arial" w:hAnsi="Arial" w:cs="Arial"/>
-              </w:rPr>
-              <w:t xml:space="preserve"> </w:t>
-            </w:r>
-            <w:proofErr w:type="spellStart"/>
-            <w:r>
-              <w:rPr>
-                <w:rFonts w:ascii="Arial" w:hAnsi="Arial" w:cs="Arial"/>
-              </w:rPr>
-              <w:t>from</w:t>
-            </w:r>
-            <w:proofErr w:type="spellEnd"/>
-            <w:r>
-              <w:rPr>
-                <w:rFonts w:ascii="Arial" w:hAnsi="Arial" w:cs="Arial"/>
-              </w:rPr>
-              <w:t xml:space="preserve"> </w:t>
-            </w:r>
-            <w:proofErr w:type="spellStart"/>
-            <w:r>
-              <w:rPr>
-                <w:rFonts w:ascii="Arial" w:hAnsi="Arial" w:cs="Arial"/>
-              </w:rPr>
-              <w:t>the</w:t>
-            </w:r>
-            <w:proofErr w:type="spellEnd"/>
-            <w:r>
-              <w:rPr>
-                <w:rFonts w:ascii="Arial" w:hAnsi="Arial" w:cs="Arial"/>
-              </w:rPr>
-              <w:t xml:space="preserve"> </w:t>
-            </w:r>
-            <w:proofErr w:type="spellStart"/>
-            <w:r>
-              <w:rPr>
-                <w:rFonts w:ascii="Arial" w:hAnsi="Arial" w:cs="Arial"/>
-              </w:rPr>
-              <w:t>old</w:t>
-            </w:r>
-            <w:proofErr w:type="spellEnd"/>
-            <w:r>
-              <w:rPr>
-                <w:rFonts w:ascii="Arial" w:hAnsi="Arial" w:cs="Arial"/>
-              </w:rPr>
-              <w:t xml:space="preserve"> </w:t>
-            </w:r>
-            <w:proofErr w:type="spellStart"/>
-            <w:r>
-              <w:rPr>
-                <w:rFonts w:ascii="Arial" w:hAnsi="Arial" w:cs="Arial"/>
-              </w:rPr>
-              <w:t>database</w:t>
-            </w:r>
-            <w:proofErr w:type="spellEnd"/>
-            <w:r>
-              <w:rPr>
-                <w:rFonts w:ascii="Arial" w:hAnsi="Arial" w:cs="Arial"/>
-              </w:rPr>
-              <w:t xml:space="preserve"> </w:t>
-            </w:r>
-            <w:proofErr w:type="spellStart"/>
-            <w:r>
-              <w:rPr>
-                <w:rFonts w:ascii="Arial" w:hAnsi="Arial" w:cs="Arial"/>
-              </w:rPr>
-              <w:t>into</w:t>
-            </w:r>
-            <w:proofErr w:type="spellEnd"/>
-            <w:r>
-              <w:rPr>
-                <w:rFonts w:ascii="Arial" w:hAnsi="Arial" w:cs="Arial"/>
-              </w:rPr>
-              <w:t xml:space="preserve"> </w:t>
-            </w:r>
-            <w:proofErr w:type="spellStart"/>
-            <w:r>
-              <w:rPr>
-                <w:rFonts w:ascii="Arial" w:hAnsi="Arial" w:cs="Arial"/>
-              </w:rPr>
-              <w:t>this</w:t>
-            </w:r>
-            <w:proofErr w:type="spellEnd"/>
-            <w:r>
-              <w:rPr>
-                <w:rFonts w:ascii="Arial" w:hAnsi="Arial" w:cs="Arial"/>
-              </w:rPr>
-              <w:t xml:space="preserve"> </w:t>
-            </w:r>
-            <w:proofErr w:type="spellStart"/>
-            <w:r>
-              <w:rPr>
-                <w:rFonts w:ascii="Arial" w:hAnsi="Arial" w:cs="Arial"/>
-              </w:rPr>
-              <w:t>folder</w:t>
-            </w:r>
-            <w:proofErr w:type="spellEnd"/>
-            <w:r>
-              <w:rPr>
-                <w:rFonts w:ascii="Arial" w:hAnsi="Arial" w:cs="Arial"/>
-              </w:rPr>
-              <w:t xml:space="preserve"> </w:t>
-            </w:r>
-            <w:proofErr w:type="spellStart"/>
-            <w:r>
-              <w:rPr>
-                <w:rFonts w:ascii="Arial" w:hAnsi="Arial" w:cs="Arial"/>
-              </w:rPr>
-              <w:t>overwriting</w:t>
-            </w:r>
-            <w:proofErr w:type="spellEnd"/>
-            <w:r>
-              <w:rPr>
-                <w:rFonts w:ascii="Arial" w:hAnsi="Arial" w:cs="Arial"/>
-              </w:rPr>
-              <w:t xml:space="preserve"> or </w:t>
-            </w:r>
-            <w:proofErr w:type="spellStart"/>
-            <w:r>
-              <w:rPr>
-                <w:rFonts w:ascii="Arial" w:hAnsi="Arial" w:cs="Arial"/>
-              </w:rPr>
-              <w:t>replacing</w:t>
-            </w:r>
-            <w:proofErr w:type="spellEnd"/>
-            <w:r>
-              <w:rPr>
-                <w:rFonts w:ascii="Arial" w:hAnsi="Arial" w:cs="Arial"/>
-              </w:rPr>
-              <w:t xml:space="preserve"> </w:t>
-            </w:r>
-            <w:proofErr w:type="spellStart"/>
-            <w:r>
-              <w:rPr>
-                <w:rFonts w:ascii="Arial" w:hAnsi="Arial" w:cs="Arial"/>
-              </w:rPr>
-              <w:t>the</w:t>
-            </w:r>
-            <w:proofErr w:type="spellEnd"/>
-            <w:r>
-              <w:rPr>
-                <w:rFonts w:ascii="Arial" w:hAnsi="Arial" w:cs="Arial"/>
-              </w:rPr>
-              <w:t xml:space="preserve"> original </w:t>
-            </w:r>
-            <w:proofErr w:type="spellStart"/>
-            <w:r>
-              <w:rPr>
-                <w:rFonts w:ascii="Arial" w:hAnsi="Arial" w:cs="Arial"/>
-              </w:rPr>
-              <w:t>content</w:t>
-            </w:r>
-            <w:proofErr w:type="spellEnd"/>
-            <w:r>
-              <w:rPr>
-                <w:rFonts w:ascii="Arial" w:hAnsi="Arial" w:cs="Arial"/>
-              </w:rPr>
-              <w:t>.</w:t>
-            </w:r>
-          </w:p>
-          <w:p>
-            <w:pPr>
-              <w:spacing w:line="276" w:lineRule="auto"/>
-              <w:rPr>
-                <w:rFonts w:ascii="Arial" w:hAnsi="Arial" w:cs="Arial"/>
-              </w:rPr>
-            </w:pPr>
-          </w:p>
-          <w:p>
-            <w:pPr>
-              <w:spacing w:line="276" w:lineRule="auto"/>
-              <w:rPr>
-                <w:rFonts w:ascii="Arial" w:hAnsi="Arial" w:cs="Arial"/>
-              </w:rPr>
-            </w:pPr>
-            <w:proofErr w:type="spellStart"/>
-            <w:r>
-              <w:rPr>
-                <w:rFonts w:ascii="Arial" w:hAnsi="Arial" w:cs="Arial"/>
-              </w:rPr>
-              <w:t>Make</w:t>
-            </w:r>
-            <w:proofErr w:type="spellEnd"/>
-            <w:r>
-              <w:rPr>
-                <w:rFonts w:ascii="Arial" w:hAnsi="Arial" w:cs="Arial"/>
-              </w:rPr>
-              <w:t xml:space="preserve"> </w:t>
-            </w:r>
-            <w:proofErr w:type="spellStart"/>
-            <w:r>
-              <w:rPr>
-                <w:rFonts w:ascii="Arial" w:hAnsi="Arial" w:cs="Arial"/>
-              </w:rPr>
-              <w:t>sure</w:t>
-            </w:r>
-            <w:proofErr w:type="spellEnd"/>
-            <w:r>
-              <w:rPr>
-                <w:rFonts w:ascii="Arial" w:hAnsi="Arial" w:cs="Arial"/>
-              </w:rPr>
-              <w:t xml:space="preserve"> </w:t>
-            </w:r>
-            <w:proofErr w:type="spellStart"/>
-            <w:r>
-              <w:rPr>
-                <w:rFonts w:ascii="Arial" w:hAnsi="Arial" w:cs="Arial"/>
-              </w:rPr>
-              <w:t>to</w:t>
-            </w:r>
-            <w:proofErr w:type="spellEnd"/>
-            <w:r>
-              <w:rPr>
-                <w:rFonts w:ascii="Arial" w:hAnsi="Arial" w:cs="Arial"/>
-              </w:rPr>
-              <w:t xml:space="preserve"> </w:t>
-            </w:r>
-            <w:proofErr w:type="spellStart"/>
-            <w:r>
-              <w:rPr>
-                <w:rFonts w:ascii="Arial" w:hAnsi="Arial" w:cs="Arial"/>
-              </w:rPr>
-              <w:t>remove</w:t>
-            </w:r>
-            <w:proofErr w:type="spellEnd"/>
-            <w:r>
-              <w:rPr>
-                <w:rFonts w:ascii="Arial" w:hAnsi="Arial" w:cs="Arial"/>
-              </w:rPr>
-              <w:t xml:space="preserve"> </w:t>
-            </w:r>
-            <w:proofErr w:type="spellStart"/>
-            <w:r>
-              <w:rPr>
-                <w:rFonts w:ascii="Arial" w:hAnsi="Arial" w:cs="Arial"/>
-              </w:rPr>
-              <w:t>white</w:t>
-            </w:r>
-            <w:proofErr w:type="spellEnd"/>
-            <w:r>
-              <w:rPr>
-                <w:rFonts w:ascii="Arial" w:hAnsi="Arial" w:cs="Arial"/>
-              </w:rPr>
-              <w:t xml:space="preserve"> </w:t>
-            </w:r>
-            <w:proofErr w:type="spellStart"/>
-            <w:r>
-              <w:rPr>
-                <w:rFonts w:ascii="Arial" w:hAnsi="Arial" w:cs="Arial"/>
-              </w:rPr>
-              <w:t>spaces</w:t>
-            </w:r>
-            <w:proofErr w:type="spellEnd"/>
-            <w:r>
-              <w:rPr>
-                <w:rFonts w:ascii="Arial" w:hAnsi="Arial" w:cs="Arial"/>
-              </w:rPr>
-              <w:t xml:space="preserve"> or just </w:t>
-            </w:r>
-            <w:proofErr w:type="spellStart"/>
-            <w:r>
-              <w:rPr>
-                <w:rFonts w:ascii="Arial" w:hAnsi="Arial" w:cs="Arial"/>
-              </w:rPr>
-              <w:t>rename</w:t>
-            </w:r>
-            <w:proofErr w:type="spellEnd"/>
-            <w:r>
-              <w:rPr>
-                <w:rFonts w:ascii="Arial" w:hAnsi="Arial" w:cs="Arial"/>
-              </w:rPr>
-              <w:t xml:space="preserve"> it </w:t>
-            </w:r>
-            <w:proofErr w:type="spellStart"/>
-            <w:r>
-              <w:rPr>
-                <w:rFonts w:ascii="Arial" w:hAnsi="Arial" w:cs="Arial"/>
-              </w:rPr>
-              <w:t>without</w:t>
-            </w:r>
-            <w:proofErr w:type="spellEnd"/>
-            <w:r>
-              <w:rPr>
-                <w:rFonts w:ascii="Arial" w:hAnsi="Arial" w:cs="Arial"/>
-              </w:rPr>
-              <w:t xml:space="preserve"> </w:t>
-            </w:r>
-            <w:proofErr w:type="spellStart"/>
-            <w:r>
-              <w:rPr>
-                <w:rFonts w:ascii="Arial" w:hAnsi="Arial" w:cs="Arial"/>
-              </w:rPr>
-              <w:t>spacing</w:t>
-            </w:r>
-            <w:proofErr w:type="spellEnd"/>
-            <w:r>
-              <w:rPr>
-                <w:rFonts w:ascii="Arial" w:hAnsi="Arial" w:cs="Arial"/>
-              </w:rPr>
-              <w:t>.</w:t>
-            </w:r>
-          </w:p>
-          <w:p>
-            <w:pPr>
-              <w:spacing w:line="276" w:lineRule="auto"/>
-              <w:rPr>
-                <w:rFonts w:ascii="Arial" w:hAnsi="Arial" w:cs="Arial"/>
-              </w:rPr>
-            </w:pPr>
-            <w:r>
-              <w:rPr>
-                <w:rFonts w:ascii="Arial" w:hAnsi="Arial" w:cs="Arial"/>
-              </w:rPr>
-              <w:t xml:space="preserve">Edit </w:t>
-            </w:r>
-            <w:proofErr w:type="spellStart"/>
-            <w:r>
-              <w:rPr>
-                <w:rFonts w:ascii="Arial" w:hAnsi="Arial" w:cs="Arial"/>
-              </w:rPr>
-              <w:t>the</w:t>
-            </w:r>
-            <w:proofErr w:type="spellEnd"/>
-            <w:r>
-              <w:rPr>
-                <w:rFonts w:ascii="Arial" w:hAnsi="Arial" w:cs="Arial"/>
-              </w:rPr>
-              <w:t xml:space="preserve"> neo4j-</w:t>
-            </w:r>
-            <w:proofErr w:type="gramStart"/>
-            <w:r>
-              <w:rPr>
-                <w:rFonts w:ascii="Arial" w:hAnsi="Arial" w:cs="Arial"/>
-              </w:rPr>
-              <w:t>server.properties</w:t>
-            </w:r>
-            <w:proofErr w:type="gramEnd"/>
-            <w:r>
-              <w:rPr>
-                <w:rFonts w:ascii="Arial" w:hAnsi="Arial" w:cs="Arial"/>
-              </w:rPr>
-              <w:t xml:space="preserve"> </w:t>
-            </w:r>
-            <w:proofErr w:type="spellStart"/>
-            <w:r>
-              <w:rPr>
-                <w:rFonts w:ascii="Arial" w:hAnsi="Arial" w:cs="Arial"/>
-              </w:rPr>
-              <w:t>and</w:t>
-            </w:r>
-            <w:proofErr w:type="spellEnd"/>
-            <w:r>
-              <w:rPr>
-                <w:rFonts w:ascii="Arial" w:hAnsi="Arial" w:cs="Arial"/>
-              </w:rPr>
-              <w:t xml:space="preserve"> </w:t>
-            </w:r>
-            <w:proofErr w:type="spellStart"/>
-            <w:r>
-              <w:rPr>
-                <w:rFonts w:ascii="Arial" w:hAnsi="Arial" w:cs="Arial"/>
-              </w:rPr>
-              <w:t>set</w:t>
-            </w:r>
-            <w:proofErr w:type="spellEnd"/>
-            <w:r>
-              <w:rPr>
-                <w:rFonts w:ascii="Arial" w:hAnsi="Arial" w:cs="Arial"/>
-              </w:rPr>
-              <w:t xml:space="preserve"> </w:t>
-            </w:r>
-            <w:proofErr w:type="spellStart"/>
-            <w:r>
-              <w:rPr>
-                <w:rFonts w:ascii="Arial" w:hAnsi="Arial" w:cs="Arial"/>
-              </w:rPr>
-              <w:t>the</w:t>
-            </w:r>
-            <w:proofErr w:type="spellEnd"/>
-            <w:r>
-              <w:rPr>
-                <w:rFonts w:ascii="Arial" w:hAnsi="Arial" w:cs="Arial"/>
-              </w:rPr>
-              <w:t xml:space="preserve"> </w:t>
-            </w:r>
-            <w:proofErr w:type="spellStart"/>
-            <w:r>
-              <w:rPr>
-                <w:rFonts w:ascii="Arial" w:hAnsi="Arial" w:cs="Arial"/>
-              </w:rPr>
-              <w:t>newly</w:t>
-            </w:r>
-            <w:proofErr w:type="spellEnd"/>
-            <w:r>
-              <w:rPr>
-                <w:rFonts w:ascii="Arial" w:hAnsi="Arial" w:cs="Arial"/>
-              </w:rPr>
-              <w:t xml:space="preserve"> </w:t>
-            </w:r>
-            <w:proofErr w:type="spellStart"/>
-            <w:r>
-              <w:rPr>
-                <w:rFonts w:ascii="Arial" w:hAnsi="Arial" w:cs="Arial"/>
-              </w:rPr>
-              <w:t>created</w:t>
-            </w:r>
-            <w:proofErr w:type="spellEnd"/>
-            <w:r>
-              <w:rPr>
-                <w:rFonts w:ascii="Arial" w:hAnsi="Arial" w:cs="Arial"/>
-              </w:rPr>
-              <w:t xml:space="preserve"> </w:t>
-            </w:r>
-            <w:proofErr w:type="spellStart"/>
-            <w:r>
-              <w:rPr>
-                <w:rFonts w:ascii="Arial" w:hAnsi="Arial" w:cs="Arial"/>
-              </w:rPr>
-              <w:t>folder</w:t>
-            </w:r>
-            <w:proofErr w:type="spellEnd"/>
-            <w:r>
-              <w:rPr>
-                <w:rFonts w:ascii="Arial" w:hAnsi="Arial" w:cs="Arial"/>
-              </w:rPr>
-              <w:t xml:space="preserve"> </w:t>
-            </w:r>
-            <w:proofErr w:type="spellStart"/>
-            <w:r>
-              <w:rPr>
-                <w:rFonts w:ascii="Arial" w:hAnsi="Arial" w:cs="Arial"/>
-              </w:rPr>
-              <w:t>with</w:t>
-            </w:r>
-            <w:proofErr w:type="spellEnd"/>
-            <w:r>
-              <w:rPr>
-                <w:rFonts w:ascii="Arial" w:hAnsi="Arial" w:cs="Arial"/>
-              </w:rPr>
-              <w:t xml:space="preserve"> </w:t>
-            </w:r>
-            <w:proofErr w:type="spellStart"/>
-            <w:r>
-              <w:rPr>
-                <w:rFonts w:ascii="Arial" w:hAnsi="Arial" w:cs="Arial"/>
-              </w:rPr>
-              <w:t>the</w:t>
-            </w:r>
-            <w:proofErr w:type="spellEnd"/>
-            <w:r>
-              <w:rPr>
-                <w:rFonts w:ascii="Arial" w:hAnsi="Arial" w:cs="Arial"/>
-              </w:rPr>
-              <w:t xml:space="preserve"> </w:t>
-            </w:r>
-            <w:proofErr w:type="spellStart"/>
-            <w:r>
-              <w:rPr>
-                <w:rFonts w:ascii="Arial" w:hAnsi="Arial" w:cs="Arial"/>
-              </w:rPr>
-              <w:t>db</w:t>
-            </w:r>
-            <w:proofErr w:type="spellEnd"/>
-            <w:r>
-              <w:rPr>
-                <w:rFonts w:ascii="Arial" w:hAnsi="Arial" w:cs="Arial"/>
-              </w:rPr>
-              <w:t xml:space="preserve"> </w:t>
-            </w:r>
-            <w:proofErr w:type="spellStart"/>
-            <w:r>
-              <w:rPr>
-                <w:rFonts w:ascii="Arial" w:hAnsi="Arial" w:cs="Arial"/>
-              </w:rPr>
-              <w:t>file</w:t>
-            </w:r>
-            <w:proofErr w:type="spellEnd"/>
-            <w:r>
-              <w:rPr>
-                <w:rFonts w:ascii="Arial" w:hAnsi="Arial" w:cs="Arial"/>
-              </w:rPr>
-              <w:t>. (</w:t>
-            </w:r>
-            <w:proofErr w:type="gramStart"/>
-            <w:r>
-              <w:rPr>
-                <w:rFonts w:ascii="Arial" w:hAnsi="Arial" w:cs="Arial"/>
-              </w:rPr>
-              <w:t>org.neo4j.server</w:t>
-            </w:r>
-            <w:proofErr w:type="gramEnd"/>
-            <w:r>
-              <w:rPr>
-                <w:rFonts w:ascii="Arial" w:hAnsi="Arial" w:cs="Arial"/>
-              </w:rPr>
-              <w:t xml:space="preserve">.database.location = </w:t>
-            </w:r>
-            <w:proofErr w:type="spellStart"/>
-            <w:r>
-              <w:rPr>
-                <w:rFonts w:ascii="Arial" w:hAnsi="Arial" w:cs="Arial"/>
-              </w:rPr>
-              <w:t>data</w:t>
-            </w:r>
-            <w:proofErr w:type="spellEnd"/>
-            <w:r>
-              <w:rPr>
-                <w:rFonts w:ascii="Arial" w:hAnsi="Arial" w:cs="Arial"/>
-              </w:rPr>
-              <w:t>/</w:t>
-            </w:r>
-            <w:proofErr w:type="spellStart"/>
-            <w:r>
-              <w:rPr>
-                <w:rFonts w:ascii="Arial" w:hAnsi="Arial" w:cs="Arial"/>
-              </w:rPr>
-              <w:t>folder</w:t>
-            </w:r>
-            <w:proofErr w:type="spellEnd"/>
-            <w:r>
-              <w:rPr>
-                <w:rFonts w:ascii="Arial" w:hAnsi="Arial" w:cs="Arial"/>
-              </w:rPr>
-              <w:t>-name)</w:t>
-            </w:r>
-          </w:p>
-          <w:p>
-            <w:pPr>
-              <w:spacing w:line="276" w:lineRule="auto"/>
-              <w:rPr>
-                <w:rFonts w:ascii="Arial" w:hAnsi="Arial" w:cs="Arial"/>
-              </w:rPr>
-            </w:pPr>
-            <w:r>
-              <w:rPr>
-                <w:rFonts w:ascii="Arial" w:hAnsi="Arial" w:cs="Arial"/>
-              </w:rPr>
-              <w:t xml:space="preserve">Edit </w:t>
-            </w:r>
-            <w:proofErr w:type="spellStart"/>
-            <w:r>
-              <w:rPr>
-                <w:rFonts w:ascii="Arial" w:hAnsi="Arial" w:cs="Arial"/>
-              </w:rPr>
-              <w:t>the</w:t>
-            </w:r>
-            <w:proofErr w:type="spellEnd"/>
-            <w:r>
-              <w:rPr>
-                <w:rFonts w:ascii="Arial" w:hAnsi="Arial" w:cs="Arial"/>
-              </w:rPr>
-              <w:t xml:space="preserve"> neo4j.properties. </w:t>
-            </w:r>
-            <w:proofErr w:type="spellStart"/>
-            <w:r>
-              <w:rPr>
-                <w:rFonts w:ascii="Arial" w:hAnsi="Arial" w:cs="Arial"/>
-              </w:rPr>
-              <w:t>uncomment</w:t>
-            </w:r>
-            <w:proofErr w:type="spellEnd"/>
-            <w:r>
-              <w:rPr>
-                <w:rFonts w:ascii="Arial" w:hAnsi="Arial" w:cs="Arial"/>
-              </w:rPr>
-              <w:t xml:space="preserve"> </w:t>
-            </w:r>
-            <w:proofErr w:type="spellStart"/>
-            <w:r>
-              <w:rPr>
-                <w:rFonts w:ascii="Arial" w:hAnsi="Arial" w:cs="Arial"/>
-              </w:rPr>
-              <w:t>the</w:t>
-            </w:r>
-            <w:proofErr w:type="spellEnd"/>
-            <w:r>
-              <w:rPr>
-                <w:rFonts w:ascii="Arial" w:hAnsi="Arial" w:cs="Arial"/>
-              </w:rPr>
-              <w:t xml:space="preserve"> (#</w:t>
-            </w:r>
-            <w:proofErr w:type="spellStart"/>
-            <w:r>
-              <w:rPr>
-                <w:rFonts w:ascii="Arial" w:hAnsi="Arial" w:cs="Arial"/>
-              </w:rPr>
-              <w:t>allow_store_upgrade</w:t>
-            </w:r>
-            <w:proofErr w:type="spellEnd"/>
-            <w:r>
-              <w:rPr>
-                <w:rFonts w:ascii="Arial" w:hAnsi="Arial" w:cs="Arial"/>
-              </w:rPr>
-              <w:t>=</w:t>
-            </w:r>
-            <w:proofErr w:type="spellStart"/>
-            <w:r>
-              <w:rPr>
-                <w:rFonts w:ascii="Arial" w:hAnsi="Arial" w:cs="Arial"/>
-              </w:rPr>
-              <w:t>true</w:t>
-            </w:r>
-            <w:proofErr w:type="spellEnd"/>
-            <w:r>
-              <w:rPr>
-                <w:rFonts w:ascii="Arial" w:hAnsi="Arial" w:cs="Arial"/>
-              </w:rPr>
-              <w:t xml:space="preserve">) </w:t>
-            </w:r>
-            <w:proofErr w:type="spellStart"/>
-            <w:r>
-              <w:rPr>
-                <w:rFonts w:ascii="Arial" w:hAnsi="Arial" w:cs="Arial"/>
-              </w:rPr>
-              <w:t>to</w:t>
-            </w:r>
-            <w:proofErr w:type="spellEnd"/>
-            <w:r>
-              <w:rPr>
-                <w:rFonts w:ascii="Arial" w:hAnsi="Arial" w:cs="Arial"/>
-              </w:rPr>
-              <w:t xml:space="preserve"> </w:t>
-            </w:r>
-            <w:proofErr w:type="spellStart"/>
-            <w:r>
-              <w:rPr>
-                <w:rFonts w:ascii="Arial" w:hAnsi="Arial" w:cs="Arial"/>
-              </w:rPr>
-              <w:t>allow_store_upgrade</w:t>
-            </w:r>
-            <w:proofErr w:type="spellEnd"/>
-            <w:r>
-              <w:rPr>
-                <w:rFonts w:ascii="Arial" w:hAnsi="Arial" w:cs="Arial"/>
-              </w:rPr>
-              <w:t>=</w:t>
-            </w:r>
-            <w:proofErr w:type="spellStart"/>
-            <w:r>
-              <w:rPr>
-                <w:rFonts w:ascii="Arial" w:hAnsi="Arial" w:cs="Arial"/>
-              </w:rPr>
-              <w:t>true</w:t>
-            </w:r>
-            <w:proofErr w:type="spellEnd"/>
-          </w:p>
-          <w:p>
-            <w:pPr>
-              <w:spacing w:line="276" w:lineRule="auto"/>
-              <w:rPr>
-                <w:rFonts w:ascii="Arial" w:hAnsi="Arial" w:cs="Arial"/>
-              </w:rPr>
-            </w:pPr>
-            <w:proofErr w:type="spellStart"/>
-            <w:r>
-              <w:rPr>
-                <w:rFonts w:ascii="Arial" w:hAnsi="Arial" w:cs="Arial"/>
-              </w:rPr>
-              <w:t>Restart</w:t>
-            </w:r>
-            <w:proofErr w:type="spellEnd"/>
-            <w:r>
-              <w:rPr>
-                <w:rFonts w:ascii="Arial" w:hAnsi="Arial" w:cs="Arial"/>
-              </w:rPr>
-              <w:t xml:space="preserve"> </w:t>
-            </w:r>
-            <w:proofErr w:type="spellStart"/>
-            <w:r>
-              <w:rPr>
-                <w:rFonts w:ascii="Arial" w:hAnsi="Arial" w:cs="Arial"/>
-              </w:rPr>
-              <w:t>your</w:t>
-            </w:r>
-            <w:proofErr w:type="spellEnd"/>
-            <w:r>
-              <w:rPr>
-                <w:rFonts w:ascii="Arial" w:hAnsi="Arial" w:cs="Arial"/>
-              </w:rPr>
-              <w:t xml:space="preserve"> </w:t>
-            </w:r>
-            <w:proofErr w:type="spellStart"/>
-            <w:r>
-              <w:rPr>
-                <w:rFonts w:ascii="Arial" w:hAnsi="Arial" w:cs="Arial"/>
-              </w:rPr>
-              <w:t>server</w:t>
-            </w:r>
-            <w:proofErr w:type="spellEnd"/>
-            <w:r>
-              <w:rPr>
-                <w:rFonts w:ascii="Arial" w:hAnsi="Arial" w:cs="Arial"/>
-              </w:rPr>
-              <w:t>.</w:t>
-            </w:r>
-          </w:p>
-          <w:p>
-            <w:pPr>
-              <w:spacing w:line="276" w:lineRule="auto"/>
-              <w:rPr>
-                <w:rFonts w:ascii="Arial" w:hAnsi="Arial" w:cs="Arial"/>
-              </w:rPr>
-            </w:pPr>
-          </w:p>
-          <w:p>
-            <w:pPr>
-              <w:spacing w:line="276" w:lineRule="auto"/>
-              <w:rPr>
-                <w:rFonts w:ascii="Arial" w:hAnsi="Arial" w:cs="Arial"/>
-              </w:rPr>
-            </w:pPr>
-            <w:r>
-              <w:rPr>
-                <w:rFonts w:ascii="Arial" w:hAnsi="Arial" w:cs="Arial"/>
-              </w:rPr>
-              <w:t xml:space="preserve">Also do </w:t>
-            </w:r>
-            <w:proofErr w:type="spellStart"/>
-            <w:r>
-              <w:rPr>
-                <w:rFonts w:ascii="Arial" w:hAnsi="Arial" w:cs="Arial"/>
-              </w:rPr>
-              <w:t>this</w:t>
-            </w:r>
-            <w:proofErr w:type="spellEnd"/>
-            <w:r>
-              <w:rPr>
-                <w:rFonts w:ascii="Arial" w:hAnsi="Arial" w:cs="Arial"/>
-              </w:rPr>
-              <w:t xml:space="preserve"> </w:t>
-            </w:r>
-            <w:proofErr w:type="spellStart"/>
-            <w:r>
-              <w:rPr>
-                <w:rFonts w:ascii="Arial" w:hAnsi="Arial" w:cs="Arial"/>
-              </w:rPr>
-              <w:t>command</w:t>
-            </w:r>
-            <w:proofErr w:type="spellEnd"/>
-            <w:r>
-              <w:rPr>
-                <w:rFonts w:ascii="Arial" w:hAnsi="Arial" w:cs="Arial"/>
-              </w:rPr>
-              <w:t xml:space="preserve"> </w:t>
-            </w:r>
-            <w:proofErr w:type="spellStart"/>
-            <w:r>
-              <w:rPr>
-                <w:rFonts w:ascii="Arial" w:hAnsi="Arial" w:cs="Arial"/>
-              </w:rPr>
-              <w:t>to</w:t>
-            </w:r>
-            <w:proofErr w:type="spellEnd"/>
-            <w:r>
-              <w:rPr>
-                <w:rFonts w:ascii="Arial" w:hAnsi="Arial" w:cs="Arial"/>
-              </w:rPr>
-              <w:t xml:space="preserve"> </w:t>
-            </w:r>
-            <w:proofErr w:type="spellStart"/>
-            <w:r>
-              <w:rPr>
-                <w:rFonts w:ascii="Arial" w:hAnsi="Arial" w:cs="Arial"/>
-              </w:rPr>
-              <w:t>set</w:t>
-            </w:r>
-            <w:proofErr w:type="spellEnd"/>
-            <w:r>
-              <w:rPr>
-                <w:rFonts w:ascii="Arial" w:hAnsi="Arial" w:cs="Arial"/>
-              </w:rPr>
-              <w:t xml:space="preserve"> </w:t>
-            </w:r>
-            <w:proofErr w:type="spellStart"/>
-            <w:r>
-              <w:rPr>
-                <w:rFonts w:ascii="Arial" w:hAnsi="Arial" w:cs="Arial"/>
-              </w:rPr>
-              <w:t>the</w:t>
-            </w:r>
-            <w:proofErr w:type="spellEnd"/>
-            <w:r>
-              <w:rPr>
-                <w:rFonts w:ascii="Arial" w:hAnsi="Arial" w:cs="Arial"/>
-              </w:rPr>
-              <w:t xml:space="preserve"> </w:t>
-            </w:r>
-            <w:proofErr w:type="spellStart"/>
-            <w:r>
-              <w:rPr>
-                <w:rFonts w:ascii="Arial" w:hAnsi="Arial" w:cs="Arial"/>
-              </w:rPr>
-              <w:t>right</w:t>
-            </w:r>
-            <w:proofErr w:type="spellEnd"/>
-            <w:r>
-              <w:rPr>
-                <w:rFonts w:ascii="Arial" w:hAnsi="Arial" w:cs="Arial"/>
-              </w:rPr>
-              <w:t xml:space="preserve"> </w:t>
-            </w:r>
-            <w:proofErr w:type="spellStart"/>
-            <w:r>
-              <w:rPr>
-                <w:rFonts w:ascii="Arial" w:hAnsi="Arial" w:cs="Arial"/>
-              </w:rPr>
-              <w:t>accessing</w:t>
-            </w:r>
-            <w:proofErr w:type="spellEnd"/>
-            <w:r>
-              <w:rPr>
-                <w:rFonts w:ascii="Arial" w:hAnsi="Arial" w:cs="Arial"/>
-              </w:rPr>
-              <w:t xml:space="preserve"> </w:t>
-            </w:r>
-            <w:proofErr w:type="spellStart"/>
-            <w:r>
-              <w:rPr>
-                <w:rFonts w:ascii="Arial" w:hAnsi="Arial" w:cs="Arial"/>
-              </w:rPr>
-              <w:t>rights</w:t>
-            </w:r>
-            <w:proofErr w:type="spellEnd"/>
-            <w:r>
-              <w:rPr>
-                <w:rFonts w:ascii="Arial" w:hAnsi="Arial" w:cs="Arial"/>
-              </w:rPr>
-              <w:t>:</w:t>
-            </w:r>
-          </w:p>
-          <w:p>
-            <w:pPr>
-              <w:spacing w:line="276" w:lineRule="auto"/>
+          </w:p>
+          <w:p>
+            <w:pPr>
               <w:rPr>
                 <w:rFonts w:ascii="Arial" w:hAnsi="Arial" w:cs="Arial"/>
               </w:rPr>
@@ -3097,13 +2808,6 @@
         </w:rPr>
         <w:t>Schlussfolgerungen/Empfehlungen</w:t>
       </w:r>
-    </w:p>
-    <w:p>
-      <w:pPr>
-        <w:rPr>
-          <w:rFonts w:ascii="Arial" w:hAnsi="Arial" w:cs="Arial"/>
-        </w:rPr>
-      </w:pPr>
     </w:p>
     <w:p>
       <w:pPr>
@@ -3133,8 +2837,8 @@
         <w:tblLook w:val="04A0" w:firstRow="1" w:lastRow="0" w:firstColumn="1" w:lastColumn="0" w:noHBand="0" w:noVBand="1"/>
       </w:tblPr>
       <w:tblGrid>
-        <w:gridCol w:w="4856"/>
-        <w:gridCol w:w="4891"/>
+        <w:gridCol w:w="3349"/>
+        <w:gridCol w:w="6398"/>
       </w:tblGrid>
       <w:tr>
         <w:trPr>
@@ -3266,6 +2970,14 @@
                 <w:rFonts w:ascii="Arial" w:hAnsi="Arial" w:cs="Arial"/>
               </w:rPr>
             </w:pPr>
+            <w:proofErr w:type="spellStart"/>
+            <w:r>
+              <w:rPr>
+                <w:rFonts w:ascii="Arial" w:hAnsi="Arial" w:cs="Arial"/>
+              </w:rPr>
+              <w:t>PyCharm</w:t>
+            </w:r>
+            <w:proofErr w:type="spellEnd"/>
           </w:p>
         </w:tc>
         <w:tc>
@@ -3278,6 +2990,54 @@
                 <w:rFonts w:ascii="Arial" w:hAnsi="Arial" w:cs="Arial"/>
               </w:rPr>
             </w:pPr>
+            <w:r>
+              <w:rPr>
+                <w:rFonts w:ascii="Arial" w:hAnsi="Arial" w:cs="Arial"/>
+              </w:rPr>
+              <w:t>http://python-packaging-user-guide.readthedocs.org/en/latest/install_requirements_linux/#installing-pip-setuptools-wheel-with-linux-package-managers</w:t>
+            </w:r>
+          </w:p>
+        </w:tc>
+      </w:tr>
+      <w:tr>
+        <w:tc>
+          <w:tcPr>
+            <w:tcW w:w="2491" w:type="pct"/>
+          </w:tcPr>
+          <w:p>
+            <w:pPr>
+              <w:rPr>
+                <w:rFonts w:ascii="Arial" w:hAnsi="Arial" w:cs="Arial"/>
+              </w:rPr>
+            </w:pPr>
+            <w:proofErr w:type="spellStart"/>
+            <w:r>
+              <w:rPr>
+                <w:rFonts w:ascii="Arial" w:hAnsi="Arial" w:cs="Arial"/>
+              </w:rPr>
+              <w:t>PyCharm</w:t>
+            </w:r>
+            <w:proofErr w:type="spellEnd"/>
+          </w:p>
+        </w:tc>
+        <w:tc>
+          <w:tcPr>
+            <w:tcW w:w="2509" w:type="pct"/>
+          </w:tcPr>
+          <w:p>
+            <w:pPr>
+              <w:rPr>
+                <w:rFonts w:ascii="Arial" w:hAnsi="Arial" w:cs="Arial"/>
+              </w:rPr>
+            </w:pPr>
+            <w:r>
+              <w:rPr>
+                <w:rFonts w:ascii="Arial" w:hAnsi="Arial" w:cs="Arial"/>
+              </w:rPr>
+              <w:t>http://ubuntuhandbook.org/index.php/2015/07/install-pycharm-ubuntu-1404/</w:t>
+            </w:r>
+            <w:bookmarkStart w:id="0" w:name="_GoBack"/>
+            <w:bookmarkEnd w:id="0"/>
           </w:p>
         </w:tc>
       </w:tr>
@@ -3303,7 +3063,7 @@
 </file>
 
 <file path=word/endnotes.xml><?xml version="1.0" encoding="utf-8"?>
-<w:endnotes xmlns:wpc="http://schemas.microsoft.com/office/word/2010/wordprocessingCanvas" xmlns:cx="http://schemas.microsoft.com/office/drawing/2014/chartex" xmlns:cx1="http://schemas.microsoft.com/office/drawing/2015/9/8/chartex" xmlns:mc="http://schemas.openxmlformats.org/markup-compatibility/2006" xmlns:o="urn:schemas-microsoft-com:office:office" xmlns:r="http://schemas.openxmlformats.org/officeDocument/2006/relationships" xmlns:m="http://schemas.openxmlformats.org/officeDocument/2006/math" xmlns:v="urn:schemas-microsoft-com:vml" xmlns:wp14="http://schemas.microsoft.com/office/word/2010/wordprocessingDrawing" xmlns:wp="http://schemas.openxmlformats.org/drawingml/2006/wordprocessingDrawing" xmlns:w10="urn:schemas-microsoft-com:office:word" xmlns:w="http://schemas.openxmlformats.org/wordprocessingml/2006/main" xmlns:w14="http://schemas.microsoft.com/office/word/2010/wordml" xmlns:w15="http://schemas.microsoft.com/office/word/2012/wordml" xmlns:w16se="http://schemas.microsoft.com/office/word/2015/wordml/symex" xmlns:wpg="http://schemas.microsoft.com/office/word/2010/wordprocessingGroup" xmlns:wpi="http://schemas.microsoft.com/office/word/2010/wordprocessingInk" xmlns:wne="http://schemas.microsoft.com/office/word/2006/wordml" xmlns:wps="http://schemas.microsoft.com/office/word/2010/wordprocessingShape" mc:Ignorable="w14 w15 w16se wp14">
+<w:endnotes xmlns:wpc="http://schemas.microsoft.com/office/word/2010/wordprocessingCanvas" xmlns:cx="http://schemas.microsoft.com/office/drawing/2014/chartex" xmlns:cx1="http://schemas.microsoft.com/office/drawing/2015/9/8/chartex" xmlns:cx2="http://schemas.microsoft.com/office/drawing/2015/10/21/chartex" xmlns:mc="http://schemas.openxmlformats.org/markup-compatibility/2006" xmlns:o="urn:schemas-microsoft-com:office:office" xmlns:r="http://schemas.openxmlformats.org/officeDocument/2006/relationships" xmlns:m="http://schemas.openxmlformats.org/officeDocument/2006/math" xmlns:v="urn:schemas-microsoft-com:vml" xmlns:wp14="http://schemas.microsoft.com/office/word/2010/wordprocessingDrawing" xmlns:wp="http://schemas.openxmlformats.org/drawingml/2006/wordprocessingDrawing" xmlns:w10="urn:schemas-microsoft-com:office:word" xmlns:w="http://schemas.openxmlformats.org/wordprocessingml/2006/main" xmlns:w14="http://schemas.microsoft.com/office/word/2010/wordml" xmlns:w15="http://schemas.microsoft.com/office/word/2012/wordml" xmlns:w16se="http://schemas.microsoft.com/office/word/2015/wordml/symex" xmlns:wpg="http://schemas.microsoft.com/office/word/2010/wordprocessingGroup" xmlns:wpi="http://schemas.microsoft.com/office/word/2010/wordprocessingInk" xmlns:wne="http://schemas.microsoft.com/office/word/2006/wordml" xmlns:wps="http://schemas.microsoft.com/office/word/2010/wordprocessingShape" mc:Ignorable="w14 w15 w16se wp14">
   <w:endnote w:type="separator" w:id="-1">
     <w:p>
       <w:pPr>
@@ -3328,7 +3088,7 @@
 </file>
 
 <file path=word/footer1.xml><?xml version="1.0" encoding="utf-8"?>
-<w:ftr xmlns:wpc="http://schemas.microsoft.com/office/word/2010/wordprocessingCanvas" xmlns:cx="http://schemas.microsoft.com/office/drawing/2014/chartex" xmlns:cx1="http://schemas.microsoft.com/office/drawing/2015/9/8/chartex" xmlns:mc="http://schemas.openxmlformats.org/markup-compatibility/2006" xmlns:o="urn:schemas-microsoft-com:office:office" xmlns:r="http://schemas.openxmlformats.org/officeDocument/2006/relationships" xmlns:m="http://schemas.openxmlformats.org/officeDocument/2006/math" xmlns:v="urn:schemas-microsoft-com:vml" xmlns:wp14="http://schemas.microsoft.com/office/word/2010/wordprocessingDrawing" xmlns:wp="http://schemas.openxmlformats.org/drawingml/2006/wordprocessingDrawing" xmlns:w10="urn:schemas-microsoft-com:office:word" xmlns:w="http://schemas.openxmlformats.org/wordprocessingml/2006/main" xmlns:w14="http://schemas.microsoft.com/office/word/2010/wordml" xmlns:w15="http://schemas.microsoft.com/office/word/2012/wordml" xmlns:w16se="http://schemas.microsoft.com/office/word/2015/wordml/symex" xmlns:wpg="http://schemas.microsoft.com/office/word/2010/wordprocessingGroup" xmlns:wpi="http://schemas.microsoft.com/office/word/2010/wordprocessingInk" xmlns:wne="http://schemas.microsoft.com/office/word/2006/wordml" xmlns:wps="http://schemas.microsoft.com/office/word/2010/wordprocessingShape" mc:Ignorable="w14 w15 w16se wp14">
+<w:ftr xmlns:wpc="http://schemas.microsoft.com/office/word/2010/wordprocessingCanvas" xmlns:cx="http://schemas.microsoft.com/office/drawing/2014/chartex" xmlns:cx1="http://schemas.microsoft.com/office/drawing/2015/9/8/chartex" xmlns:cx2="http://schemas.microsoft.com/office/drawing/2015/10/21/chartex" xmlns:mc="http://schemas.openxmlformats.org/markup-compatibility/2006" xmlns:o="urn:schemas-microsoft-com:office:office" xmlns:r="http://schemas.openxmlformats.org/officeDocument/2006/relationships" xmlns:m="http://schemas.openxmlformats.org/officeDocument/2006/math" xmlns:v="urn:schemas-microsoft-com:vml" xmlns:wp14="http://schemas.microsoft.com/office/word/2010/wordprocessingDrawing" xmlns:wp="http://schemas.openxmlformats.org/drawingml/2006/wordprocessingDrawing" xmlns:w10="urn:schemas-microsoft-com:office:word" xmlns:w="http://schemas.openxmlformats.org/wordprocessingml/2006/main" xmlns:w14="http://schemas.microsoft.com/office/word/2010/wordml" xmlns:w15="http://schemas.microsoft.com/office/word/2012/wordml" xmlns:w16se="http://schemas.microsoft.com/office/word/2015/wordml/symex" xmlns:wpg="http://schemas.microsoft.com/office/word/2010/wordprocessingGroup" xmlns:wpi="http://schemas.microsoft.com/office/word/2010/wordprocessingInk" xmlns:wne="http://schemas.microsoft.com/office/word/2006/wordml" xmlns:wps="http://schemas.microsoft.com/office/word/2010/wordprocessingShape" mc:Ignorable="w14 w15 w16se wp14">
   <w:p>
     <w:pPr>
       <w:pStyle w:val="Fuzeile"/>
@@ -3359,7 +3119,7 @@
 </file>
 
 <file path=word/footnotes.xml><?xml version="1.0" encoding="utf-8"?>
-<w:footnotes xmlns:wpc="http://schemas.microsoft.com/office/word/2010/wordprocessingCanvas" xmlns:cx="http://schemas.microsoft.com/office/drawing/2014/chartex" xmlns:cx1="http://schemas.microsoft.com/office/drawing/2015/9/8/chartex" xmlns:mc="http://schemas.openxmlformats.org/markup-compatibility/2006" xmlns:o="urn:schemas-microsoft-com:office:office" xmlns:r="http://schemas.openxmlformats.org/officeDocument/2006/relationships" xmlns:m="http://schemas.openxmlformats.org/officeDocument/2006/math" xmlns:v="urn:schemas-microsoft-com:vml" xmlns:wp14="http://schemas.microsoft.com/office/word/2010/wordprocessingDrawing" xmlns:wp="http://schemas.openxmlformats.org/drawingml/2006/wordprocessingDrawing" xmlns:w10="urn:schemas-microsoft-com:office:word" xmlns:w="http://schemas.openxmlformats.org/wordprocessingml/2006/main" xmlns:w14="http://schemas.microsoft.com/office/word/2010/wordml" xmlns:w15="http://schemas.microsoft.com/office/word/2012/wordml" xmlns:w16se="http://schemas.microsoft.com/office/word/2015/wordml/symex" xmlns:wpg="http://schemas.microsoft.com/office/word/2010/wordprocessingGroup" xmlns:wpi="http://schemas.microsoft.com/office/word/2010/wordprocessingInk" xmlns:wne="http://schemas.microsoft.com/office/word/2006/wordml" xmlns:wps="http://schemas.microsoft.com/office/word/2010/wordprocessingShape" mc:Ignorable="w14 w15 w16se wp14">
+<w:footnotes xmlns:wpc="http://schemas.microsoft.com/office/word/2010/wordprocessingCanvas" xmlns:cx="http://schemas.microsoft.com/office/drawing/2014/chartex" xmlns:cx1="http://schemas.microsoft.com/office/drawing/2015/9/8/chartex" xmlns:cx2="http://schemas.microsoft.com/office/drawing/2015/10/21/chartex" xmlns:mc="http://schemas.openxmlformats.org/markup-compatibility/2006" xmlns:o="urn:schemas-microsoft-com:office:office" xmlns:r="http://schemas.openxmlformats.org/officeDocument/2006/relationships" xmlns:m="http://schemas.openxmlformats.org/officeDocument/2006/math" xmlns:v="urn:schemas-microsoft-com:vml" xmlns:wp14="http://schemas.microsoft.com/office/word/2010/wordprocessingDrawing" xmlns:wp="http://schemas.openxmlformats.org/drawingml/2006/wordprocessingDrawing" xmlns:w10="urn:schemas-microsoft-com:office:word" xmlns:w="http://schemas.openxmlformats.org/wordprocessingml/2006/main" xmlns:w14="http://schemas.microsoft.com/office/word/2010/wordml" xmlns:w15="http://schemas.microsoft.com/office/word/2012/wordml" xmlns:w16se="http://schemas.microsoft.com/office/word/2015/wordml/symex" xmlns:wpg="http://schemas.microsoft.com/office/word/2010/wordprocessingGroup" xmlns:wpi="http://schemas.microsoft.com/office/word/2010/wordprocessingInk" xmlns:wne="http://schemas.microsoft.com/office/word/2006/wordml" xmlns:wps="http://schemas.microsoft.com/office/word/2010/wordprocessingShape" mc:Ignorable="w14 w15 w16se wp14">
   <w:footnote w:type="separator" w:id="-1">
     <w:p>
       <w:pPr>
@@ -3384,7 +3144,7 @@
 </file>
 
 <file path=word/header1.xml><?xml version="1.0" encoding="utf-8"?>
-<w:hdr xmlns:wpc="http://schemas.microsoft.com/office/word/2010/wordprocessingCanvas" xmlns:cx="http://schemas.microsoft.com/office/drawing/2014/chartex" xmlns:cx1="http://schemas.microsoft.com/office/drawing/2015/9/8/chartex" xmlns:mc="http://schemas.openxmlformats.org/markup-compatibility/2006" xmlns:o="urn:schemas-microsoft-com:office:office" xmlns:r="http://schemas.openxmlformats.org/officeDocument/2006/relationships" xmlns:m="http://schemas.openxmlformats.org/officeDocument/2006/math" xmlns:v="urn:schemas-microsoft-com:vml" xmlns:wp14="http://schemas.microsoft.com/office/word/2010/wordprocessingDrawing" xmlns:wp="http://schemas.openxmlformats.org/drawingml/2006/wordprocessingDrawing" xmlns:w10="urn:schemas-microsoft-com:office:word" xmlns:w="http://schemas.openxmlformats.org/wordprocessingml/2006/main" xmlns:w14="http://schemas.microsoft.com/office/word/2010/wordml" xmlns:w15="http://schemas.microsoft.com/office/word/2012/wordml" xmlns:w16se="http://schemas.microsoft.com/office/word/2015/wordml/symex" xmlns:wpg="http://schemas.microsoft.com/office/word/2010/wordprocessingGroup" xmlns:wpi="http://schemas.microsoft.com/office/word/2010/wordprocessingInk" xmlns:wne="http://schemas.microsoft.com/office/word/2006/wordml" xmlns:wps="http://schemas.microsoft.com/office/word/2010/wordprocessingShape" mc:Ignorable="w14 w15 w16se wp14">
+<w:hdr xmlns:wpc="http://schemas.microsoft.com/office/word/2010/wordprocessingCanvas" xmlns:cx="http://schemas.microsoft.com/office/drawing/2014/chartex" xmlns:cx1="http://schemas.microsoft.com/office/drawing/2015/9/8/chartex" xmlns:cx2="http://schemas.microsoft.com/office/drawing/2015/10/21/chartex" xmlns:mc="http://schemas.openxmlformats.org/markup-compatibility/2006" xmlns:o="urn:schemas-microsoft-com:office:office" xmlns:r="http://schemas.openxmlformats.org/officeDocument/2006/relationships" xmlns:m="http://schemas.openxmlformats.org/officeDocument/2006/math" xmlns:v="urn:schemas-microsoft-com:vml" xmlns:wp14="http://schemas.microsoft.com/office/word/2010/wordprocessingDrawing" xmlns:wp="http://schemas.openxmlformats.org/drawingml/2006/wordprocessingDrawing" xmlns:w10="urn:schemas-microsoft-com:office:word" xmlns:w="http://schemas.openxmlformats.org/wordprocessingml/2006/main" xmlns:w14="http://schemas.microsoft.com/office/word/2010/wordml" xmlns:w15="http://schemas.microsoft.com/office/word/2012/wordml" xmlns:w16se="http://schemas.microsoft.com/office/word/2015/wordml/symex" xmlns:wpg="http://schemas.microsoft.com/office/word/2010/wordprocessingGroup" xmlns:wpi="http://schemas.microsoft.com/office/word/2010/wordprocessingInk" xmlns:wne="http://schemas.microsoft.com/office/word/2006/wordml" xmlns:wps="http://schemas.microsoft.com/office/word/2010/wordprocessingShape" mc:Ignorable="w14 w15 w16se wp14">
   <w:tbl>
     <w:tblPr>
       <w:tblW w:w="5000" w:type="pct"/>
@@ -3487,7 +3247,7 @@
 </file>
 
 <file path=word/numbering.xml><?xml version="1.0" encoding="utf-8"?>
-<w:numbering xmlns:wpc="http://schemas.microsoft.com/office/word/2010/wordprocessingCanvas" xmlns:cx="http://schemas.microsoft.com/office/drawing/2014/chartex" xmlns:cx1="http://schemas.microsoft.com/office/drawing/2015/9/8/chartex" xmlns:mc="http://schemas.openxmlformats.org/markup-compatibility/2006" xmlns:o="urn:schemas-microsoft-com:office:office" xmlns:r="http://schemas.openxmlformats.org/officeDocument/2006/relationships" xmlns:m="http://schemas.openxmlformats.org/officeDocument/2006/math" xmlns:v="urn:schemas-microsoft-com:vml" xmlns:wp14="http://schemas.microsoft.com/office/word/2010/wordprocessingDrawing" xmlns:wp="http://schemas.openxmlformats.org/drawingml/2006/wordprocessingDrawing" xmlns:w10="urn:schemas-microsoft-com:office:word" xmlns:w="http://schemas.openxmlformats.org/wordprocessingml/2006/main" xmlns:w14="http://schemas.microsoft.com/office/word/2010/wordml" xmlns:w15="http://schemas.microsoft.com/office/word/2012/wordml" xmlns:w16se="http://schemas.microsoft.com/office/word/2015/wordml/symex" xmlns:wpg="http://schemas.microsoft.com/office/word/2010/wordprocessingGroup" xmlns:wpi="http://schemas.microsoft.com/office/word/2010/wordprocessingInk" xmlns:wne="http://schemas.microsoft.com/office/word/2006/wordml" xmlns:wps="http://schemas.microsoft.com/office/word/2010/wordprocessingShape" mc:Ignorable="w14 w15 w16se wp14">
+<w:numbering xmlns:wpc="http://schemas.microsoft.com/office/word/2010/wordprocessingCanvas" xmlns:cx="http://schemas.microsoft.com/office/drawing/2014/chartex" xmlns:cx1="http://schemas.microsoft.com/office/drawing/2015/9/8/chartex" xmlns:cx2="http://schemas.microsoft.com/office/drawing/2015/10/21/chartex" xmlns:mc="http://schemas.openxmlformats.org/markup-compatibility/2006" xmlns:o="urn:schemas-microsoft-com:office:office" xmlns:r="http://schemas.openxmlformats.org/officeDocument/2006/relationships" xmlns:m="http://schemas.openxmlformats.org/officeDocument/2006/math" xmlns:v="urn:schemas-microsoft-com:vml" xmlns:wp14="http://schemas.microsoft.com/office/word/2010/wordprocessingDrawing" xmlns:wp="http://schemas.openxmlformats.org/drawingml/2006/wordprocessingDrawing" xmlns:w10="urn:schemas-microsoft-com:office:word" xmlns:w="http://schemas.openxmlformats.org/wordprocessingml/2006/main" xmlns:w14="http://schemas.microsoft.com/office/word/2010/wordml" xmlns:w15="http://schemas.microsoft.com/office/word/2012/wordml" xmlns:w16se="http://schemas.microsoft.com/office/word/2015/wordml/symex" xmlns:wpg="http://schemas.microsoft.com/office/word/2010/wordprocessingGroup" xmlns:wpi="http://schemas.microsoft.com/office/word/2010/wordprocessingInk" xmlns:wne="http://schemas.microsoft.com/office/word/2006/wordml" xmlns:wps="http://schemas.microsoft.com/office/word/2010/wordprocessingShape" mc:Ignorable="w14 w15 w16se wp14">
   <w:abstractNum w:abstractNumId="0" w15:restartNumberingAfterBreak="0">
     <w:nsid w:val="145A63DC"/>
     <w:multiLevelType w:val="hybridMultilevel"/>
@@ -3623,7 +3383,7 @@
       </w:pPr>
     </w:pPrDefault>
   </w:docDefaults>
-  <w:latentStyles w:defLockedState="0" w:defUIPriority="99" w:defSemiHidden="0" w:defUnhideWhenUsed="0" w:defQFormat="0" w:count="371">
+  <w:latentStyles w:defLockedState="0" w:defUIPriority="99" w:defSemiHidden="0" w:defUnhideWhenUsed="0" w:defQFormat="0" w:count="372">
     <w:lsdException w:name="Normal" w:uiPriority="0" w:qFormat="1"/>
     <w:lsdException w:name="heading 1" w:uiPriority="9" w:qFormat="1"/>
     <w:lsdException w:name="heading 2" w:semiHidden="1" w:uiPriority="9" w:unhideWhenUsed="1" w:qFormat="1"/>
@@ -3728,7 +3488,6 @@
     <w:lsdException w:name="HTML Sample" w:semiHidden="1" w:unhideWhenUsed="1"/>
     <w:lsdException w:name="HTML Typewriter" w:semiHidden="1" w:unhideWhenUsed="1"/>
     <w:lsdException w:name="HTML Variable" w:semiHidden="1" w:unhideWhenUsed="1"/>
-    <w:lsdException w:name="Normal Table" w:semiHidden="1" w:unhideWhenUsed="1"/>
     <w:lsdException w:name="annotation subject" w:semiHidden="1" w:unhideWhenUsed="1"/>
     <w:lsdException w:name="No List" w:semiHidden="1" w:unhideWhenUsed="1"/>
     <w:lsdException w:name="Outline List 1" w:semiHidden="1" w:unhideWhenUsed="1"/>
@@ -3775,10 +3534,8 @@
     <w:lsdException w:name="Table Subtle 2" w:semiHidden="1" w:unhideWhenUsed="1"/>
     <w:lsdException w:name="Table Web 1" w:semiHidden="1" w:unhideWhenUsed="1"/>
     <w:lsdException w:name="Table Web 2" w:semiHidden="1" w:unhideWhenUsed="1"/>
-    <w:lsdException w:name="Table Web 3" w:semiHidden="1" w:unhideWhenUsed="1"/>
     <w:lsdException w:name="Balloon Text" w:semiHidden="1" w:unhideWhenUsed="1"/>
     <w:lsdException w:name="Table Grid" w:uiPriority="59"/>
-    <w:lsdException w:name="Table Theme" w:semiHidden="1" w:unhideWhenUsed="1"/>
     <w:lsdException w:name="Placeholder Text" w:semiHidden="1"/>
     <w:lsdException w:name="No Spacing" w:uiPriority="1" w:qFormat="1"/>
     <w:lsdException w:name="Light Shading" w:uiPriority="60"/>
@@ -3994,6 +3751,7 @@
     <w:lsdException w:name="List Table 5 Dark Accent 6" w:uiPriority="50"/>
     <w:lsdException w:name="List Table 6 Colorful Accent 6" w:uiPriority="51"/>
     <w:lsdException w:name="List Table 7 Colorful Accent 6" w:uiPriority="52"/>
+    <w:lsdException w:name="Mention" w:semiHidden="1" w:unhideWhenUsed="1"/>
   </w:latentStyles>
   <w:style w:type="paragraph" w:default="1" w:styleId="Standard">
     <w:name w:val="Normal"/>
@@ -4341,7 +4099,7 @@
 </file>
 
 <file path=word/glossary/document.xml><?xml version="1.0" encoding="utf-8"?>
-<w:glossaryDocument xmlns:wpc="http://schemas.microsoft.com/office/word/2010/wordprocessingCanvas" xmlns:cx="http://schemas.microsoft.com/office/drawing/2014/chartex" xmlns:cx1="http://schemas.microsoft.com/office/drawing/2015/9/8/chartex" xmlns:mc="http://schemas.openxmlformats.org/markup-compatibility/2006" xmlns:o="urn:schemas-microsoft-com:office:office" xmlns:r="http://schemas.openxmlformats.org/officeDocument/2006/relationships" xmlns:m="http://schemas.openxmlformats.org/officeDocument/2006/math" xmlns:v="urn:schemas-microsoft-com:vml" xmlns:wp14="http://schemas.microsoft.com/office/word/2010/wordprocessingDrawing" xmlns:wp="http://schemas.openxmlformats.org/drawingml/2006/wordprocessingDrawing" xmlns:w10="urn:schemas-microsoft-com:office:word" xmlns:w="http://schemas.openxmlformats.org/wordprocessingml/2006/main" xmlns:w14="http://schemas.microsoft.com/office/word/2010/wordml" xmlns:w15="http://schemas.microsoft.com/office/word/2012/wordml" xmlns:w16se="http://schemas.microsoft.com/office/word/2015/wordml/symex" xmlns:wpg="http://schemas.microsoft.com/office/word/2010/wordprocessingGroup" xmlns:wpi="http://schemas.microsoft.com/office/word/2010/wordprocessingInk" xmlns:wne="http://schemas.microsoft.com/office/word/2006/wordml" xmlns:wps="http://schemas.microsoft.com/office/word/2010/wordprocessingShape" mc:Ignorable="w14 w15 w16se wp14">
+<w:glossaryDocument xmlns:wpc="http://schemas.microsoft.com/office/word/2010/wordprocessingCanvas" xmlns:cx="http://schemas.microsoft.com/office/drawing/2014/chartex" xmlns:cx1="http://schemas.microsoft.com/office/drawing/2015/9/8/chartex" xmlns:cx2="http://schemas.microsoft.com/office/drawing/2015/10/21/chartex" xmlns:mc="http://schemas.openxmlformats.org/markup-compatibility/2006" xmlns:o="urn:schemas-microsoft-com:office:office" xmlns:r="http://schemas.openxmlformats.org/officeDocument/2006/relationships" xmlns:m="http://schemas.openxmlformats.org/officeDocument/2006/math" xmlns:v="urn:schemas-microsoft-com:vml" xmlns:wp14="http://schemas.microsoft.com/office/word/2010/wordprocessingDrawing" xmlns:wp="http://schemas.openxmlformats.org/drawingml/2006/wordprocessingDrawing" xmlns:w10="urn:schemas-microsoft-com:office:word" xmlns:w="http://schemas.openxmlformats.org/wordprocessingml/2006/main" xmlns:w14="http://schemas.microsoft.com/office/word/2010/wordml" xmlns:w15="http://schemas.microsoft.com/office/word/2012/wordml" xmlns:w16se="http://schemas.microsoft.com/office/word/2015/wordml/symex" xmlns:wpg="http://schemas.microsoft.com/office/word/2010/wordprocessingGroup" xmlns:wpi="http://schemas.microsoft.com/office/word/2010/wordprocessingInk" xmlns:wne="http://schemas.microsoft.com/office/word/2006/wordml" xmlns:wps="http://schemas.microsoft.com/office/word/2010/wordprocessingShape" mc:Ignorable="w14 w15 w16se wp14">
   <w:docParts>
     <w:docPart>
       <w:docPartPr>
@@ -4459,6 +4217,7 @@
     <w:rsid w:val="00930A9A"/>
     <w:rsid w:val="00CA74CD"/>
     <w:rsid w:val="00DA7868"/>
+    <w:rsid w:val="00FB5416"/>
     <w:rsid w:val="00FD7347"/>
   </w:rsids>
   <m:mathPr>
@@ -4499,7 +4258,7 @@
       </w:pPr>
     </w:pPrDefault>
   </w:docDefaults>
-  <w:latentStyles w:defLockedState="0" w:defUIPriority="99" w:defSemiHidden="0" w:defUnhideWhenUsed="0" w:defQFormat="0" w:count="371">
+  <w:latentStyles w:defLockedState="0" w:defUIPriority="99" w:defSemiHidden="0" w:defUnhideWhenUsed="0" w:defQFormat="0" w:count="372">
     <w:lsdException w:name="Normal" w:uiPriority="0" w:qFormat="1"/>
     <w:lsdException w:name="heading 1" w:uiPriority="9" w:qFormat="1"/>
     <w:lsdException w:name="heading 2" w:semiHidden="1" w:uiPriority="9" w:unhideWhenUsed="1" w:qFormat="1"/>
@@ -4605,7 +4364,6 @@
     <w:lsdException w:name="HTML Sample" w:semiHidden="1" w:unhideWhenUsed="1"/>
     <w:lsdException w:name="HTML Typewriter" w:semiHidden="1" w:unhideWhenUsed="1"/>
     <w:lsdException w:name="HTML Variable" w:semiHidden="1" w:unhideWhenUsed="1"/>
-    <w:lsdException w:name="Normal Table" w:semiHidden="1" w:unhideWhenUsed="1"/>
     <w:lsdException w:name="annotation subject" w:semiHidden="1" w:unhideWhenUsed="1"/>
     <w:lsdException w:name="No List" w:semiHidden="1" w:unhideWhenUsed="1"/>
     <w:lsdException w:name="Outline List 1" w:semiHidden="1" w:unhideWhenUsed="1"/>
@@ -4652,10 +4410,8 @@
     <w:lsdException w:name="Table Subtle 2" w:semiHidden="1" w:unhideWhenUsed="1"/>
     <w:lsdException w:name="Table Web 1" w:semiHidden="1" w:unhideWhenUsed="1"/>
     <w:lsdException w:name="Table Web 2" w:semiHidden="1" w:unhideWhenUsed="1"/>
-    <w:lsdException w:name="Table Web 3" w:semiHidden="1" w:unhideWhenUsed="1"/>
     <w:lsdException w:name="Balloon Text" w:semiHidden="1" w:unhideWhenUsed="1"/>
     <w:lsdException w:name="Table Grid" w:uiPriority="39"/>
-    <w:lsdException w:name="Table Theme" w:semiHidden="1" w:unhideWhenUsed="1"/>
     <w:lsdException w:name="Placeholder Text" w:semiHidden="1"/>
     <w:lsdException w:name="No Spacing" w:uiPriority="1" w:qFormat="1"/>
     <w:lsdException w:name="Light Shading" w:uiPriority="60"/>
@@ -4871,6 +4627,7 @@
     <w:lsdException w:name="List Table 5 Dark Accent 6" w:uiPriority="50"/>
     <w:lsdException w:name="List Table 6 Colorful Accent 6" w:uiPriority="51"/>
     <w:lsdException w:name="List Table 7 Colorful Accent 6" w:uiPriority="52"/>
+    <w:lsdException w:name="Mention" w:semiHidden="1" w:unhideWhenUsed="1"/>
   </w:latentStyles>
   <w:style w:type="paragraph" w:default="1" w:styleId="Standard">
     <w:name w:val="Normal"/>
@@ -5214,6 +4971,12 @@
 </file>
 
 <file path=customXml/item1.xml><?xml version="1.0" encoding="utf-8"?>
+<mappings xmlns="http://schemas.microsoft.com/pics">
+  <picture>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</picture>
+</mappings>
+</file>
+
+<file path=customXml/item2.xml><?xml version="1.0" encoding="utf-8"?>
 <FormTemplates xmlns="http://schemas.microsoft.com/sharepoint/v3/contenttype/forms">
   <Display>DocumentLibraryForm</Display>
   <Edit>AssetEditForm</Edit>
@@ -5221,17 +4984,19 @@
 </FormTemplates>
 </file>
 
-<file path=customXml/item2.xml><?xml version="1.0" encoding="utf-8"?>
-<mappings xmlns="http://schemas.microsoft.com/pics">
-  <picture>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</picture>
-</mappings>
-</file>
-
 <file path=customXml/item3.xml><?xml version="1.0" encoding="utf-8"?>
 <b:Sources xmlns:b="http://schemas.openxmlformats.org/officeDocument/2006/bibliography" SelectedStyle="\APA.XSL" StyleName="APA"/>
 </file>
 
 <file path=customXml/itemProps1.xml><?xml version="1.0" encoding="utf-8"?>
+<ds:datastoreItem xmlns:ds="http://schemas.openxmlformats.org/officeDocument/2006/customXml" ds:itemID="{47E18979-C756-43FD-9D2A-15203E6A502A}">
+  <ds:schemaRefs>
+    <ds:schemaRef ds:uri="http://schemas.microsoft.com/pics"/>
+  </ds:schemaRefs>
+</ds:datastoreItem>
+</file>
+
+<file path=customXml/itemProps2.xml><?xml version="1.0" encoding="utf-8"?>
 <ds:datastoreItem xmlns:ds="http://schemas.openxmlformats.org/officeDocument/2006/customXml" ds:itemID="{51FBD1A1-449C-4EBE-BCFF-5A2F45398A1C}">
   <ds:schemaRefs>
     <ds:schemaRef ds:uri="http://schemas.microsoft.com/sharepoint/v3/contenttype/forms"/>
@@ -5239,16 +5004,8 @@
 </ds:datastoreItem>
 </file>
 
-<file path=customXml/itemProps2.xml><?xml version="1.0" encoding="utf-8"?>
-<ds:datastoreItem xmlns:ds="http://schemas.openxmlformats.org/officeDocument/2006/customXml" ds:itemID="{47E18979-C756-43FD-9D2A-15203E6A502A}">
-  <ds:schemaRefs>
-    <ds:schemaRef ds:uri="http://schemas.microsoft.com/pics"/>
-  </ds:schemaRefs>
-</ds:datastoreItem>
-</file>
-
 <file path=customXml/itemProps3.xml><?xml version="1.0" encoding="utf-8"?>
-<ds:datastoreItem xmlns:ds="http://schemas.openxmlformats.org/officeDocument/2006/customXml" ds:itemID="{BA0E1BB7-E19D-42EB-9579-341B4D24E63F}">
+<ds:datastoreItem xmlns:ds="http://schemas.openxmlformats.org/officeDocument/2006/customXml" ds:itemID="{B58683AE-E1E1-4395-AF53-3E56C9C83851}">
   <ds:schemaRefs>
     <ds:schemaRef ds:uri="http://schemas.openxmlformats.org/officeDocument/2006/bibliography"/>
   </ds:schemaRefs>

</xml_diff>